<commit_message>
Update 2 for Coursera Formulas
</commit_message>
<xml_diff>
--- a/Coursera - Microsoft Power BI Data Analyst Professional Certificate - Week 1/Formulas and Functions.docx
+++ b/Coursera - Microsoft Power BI Data Analyst Professional Certificate - Week 1/Formulas and Functions.docx
@@ -4517,6 +4517,4495 @@
           <w14:ligatures w14:val="none"/>
         </w:rPr>
         <w:t>That’s correct! The two cell references are separated by a semi-colon. In fact, they should be separated by a colon.</w:t>
+      </w:r>
+    </w:p>
+    <w:p/>
+    <w:p>
+      <w:pPr>
+        <w:shd w:val="clear" w:color="auto" w:fill="FFFFFF"/>
+        <w:spacing w:after="0" w:line="240" w:lineRule="auto"/>
+        <w:rPr>
+          <w:rFonts w:ascii="Arial" w:eastAsia="Times New Roman" w:hAnsi="Arial" w:cs="Arial"/>
+          <w:color w:val="333333"/>
+          <w:kern w:val="0"/>
+          <w:sz w:val="21"/>
+          <w:szCs w:val="21"/>
+          <w:lang w:eastAsia="en-GB"/>
+          <w14:ligatures w14:val="none"/>
+        </w:rPr>
+      </w:pPr>
+      <w:r>
+        <w:rPr>
+          <w:rFonts w:ascii="Arial" w:eastAsia="Times New Roman" w:hAnsi="Arial" w:cs="Arial"/>
+          <w:color w:val="333333"/>
+          <w:kern w:val="0"/>
+          <w:sz w:val="21"/>
+          <w:szCs w:val="21"/>
+          <w:lang w:eastAsia="en-GB"/>
+          <w14:ligatures w14:val="none"/>
+        </w:rPr>
+        <w:lastRenderedPageBreak/>
+        <w:t xml:space="preserve">The formulas in your worksheet are not recalculating. You discover that this is because the </w:t>
+      </w:r>
+      <w:r>
+        <w:rPr>
+          <w:rFonts w:ascii="unset" w:eastAsia="Times New Roman" w:hAnsi="unset" w:cs="Arial"/>
+          <w:b/>
+          <w:bCs/>
+          <w:color w:val="333333"/>
+          <w:kern w:val="0"/>
+          <w:sz w:val="21"/>
+          <w:szCs w:val="21"/>
+          <w:lang w:eastAsia="en-GB"/>
+          <w14:ligatures w14:val="none"/>
+        </w:rPr>
+        <w:t>Automatic Calculation</w:t>
+      </w:r>
+      <w:r>
+        <w:rPr>
+          <w:rFonts w:ascii="Arial" w:eastAsia="Times New Roman" w:hAnsi="Arial" w:cs="Arial"/>
+          <w:color w:val="333333"/>
+          <w:kern w:val="0"/>
+          <w:sz w:val="21"/>
+          <w:szCs w:val="21"/>
+          <w:lang w:eastAsia="en-GB"/>
+          <w14:ligatures w14:val="none"/>
+        </w:rPr>
+        <w:t xml:space="preserve"> feature is turned off. Which </w:t>
+      </w:r>
+      <w:r>
+        <w:rPr>
+          <w:rFonts w:ascii="unset" w:eastAsia="Times New Roman" w:hAnsi="unset" w:cs="Arial"/>
+          <w:b/>
+          <w:bCs/>
+          <w:color w:val="333333"/>
+          <w:kern w:val="0"/>
+          <w:sz w:val="21"/>
+          <w:szCs w:val="21"/>
+          <w:lang w:eastAsia="en-GB"/>
+          <w14:ligatures w14:val="none"/>
+        </w:rPr>
+        <w:t xml:space="preserve">ribbon </w:t>
+      </w:r>
+      <w:r>
+        <w:rPr>
+          <w:rFonts w:ascii="Arial" w:eastAsia="Times New Roman" w:hAnsi="Arial" w:cs="Arial"/>
+          <w:color w:val="333333"/>
+          <w:kern w:val="0"/>
+          <w:sz w:val="21"/>
+          <w:szCs w:val="21"/>
+          <w:lang w:eastAsia="en-GB"/>
+          <w14:ligatures w14:val="none"/>
+        </w:rPr>
+        <w:t>can you access this feature from to turn it back on?</w:t>
+      </w:r>
+    </w:p>
+    <w:p>
+      <w:pPr>
+        <w:shd w:val="clear" w:color="auto" w:fill="FFFFFF"/>
+        <w:spacing w:after="0" w:line="240" w:lineRule="auto"/>
+        <w:rPr>
+          <w:rFonts w:ascii="Arial" w:eastAsia="Times New Roman" w:hAnsi="Arial" w:cs="Arial"/>
+          <w:color w:val="333333"/>
+          <w:kern w:val="0"/>
+          <w:sz w:val="21"/>
+          <w:szCs w:val="21"/>
+          <w:lang w:eastAsia="en-GB"/>
+          <w14:ligatures w14:val="none"/>
+        </w:rPr>
+      </w:pPr>
+      <w:r>
+        <w:rPr>
+          <w:rFonts w:ascii="Arial" w:eastAsia="Times New Roman" w:hAnsi="Arial" w:cs="Arial"/>
+          <w:color w:val="333333"/>
+          <w:kern w:val="0"/>
+          <w:sz w:val="21"/>
+          <w:szCs w:val="21"/>
+          <w:lang w:eastAsia="en-GB"/>
+          <w14:ligatures w14:val="none"/>
+        </w:rPr>
+        <w:t>1 / 1 point</w:t>
+      </w:r>
+    </w:p>
+    <w:p>
+      <w:pPr>
+        <w:shd w:val="clear" w:color="auto" w:fill="FFFFFF"/>
+        <w:spacing w:after="0" w:line="240" w:lineRule="auto"/>
+        <w:rPr>
+          <w:rFonts w:ascii="Times New Roman" w:eastAsia="Times New Roman" w:hAnsi="Times New Roman" w:cs="Times New Roman"/>
+          <w:kern w:val="0"/>
+          <w:sz w:val="24"/>
+          <w:szCs w:val="24"/>
+          <w:lang w:eastAsia="en-GB"/>
+          <w14:ligatures w14:val="none"/>
+        </w:rPr>
+      </w:pPr>
+      <w:r>
+        <w:rPr>
+          <w:rFonts w:ascii="Arial" w:eastAsia="Times New Roman" w:hAnsi="Arial" w:cs="Arial"/>
+          <w:color w:val="333333"/>
+          <w:kern w:val="0"/>
+          <w:sz w:val="21"/>
+          <w:szCs w:val="21"/>
+          <w:lang w:eastAsia="en-GB"/>
+          <w14:ligatures w14:val="none"/>
+        </w:rPr>
+        <w:object w:dxaOrig="225" w:dyaOrig="225" w14:anchorId="2C291893">
+          <v:shape id="_x0000_i1201" type="#_x0000_t75" style="width:18pt;height:15.6pt" o:ole="">
+            <v:imagedata r:id="rId6" o:title=""/>
+          </v:shape>
+          <w:control r:id="rId43" w:name="DefaultOcxName30" w:shapeid="_x0000_i1201"/>
+        </w:object>
+      </w:r>
+    </w:p>
+    <w:p>
+      <w:pPr>
+        <w:shd w:val="clear" w:color="auto" w:fill="FFFFFF"/>
+        <w:spacing w:after="0" w:line="240" w:lineRule="auto"/>
+        <w:rPr>
+          <w:rFonts w:ascii="Times New Roman" w:eastAsia="Times New Roman" w:hAnsi="Times New Roman" w:cs="Times New Roman"/>
+          <w:kern w:val="0"/>
+          <w:sz w:val="24"/>
+          <w:szCs w:val="24"/>
+          <w:lang w:eastAsia="en-GB"/>
+          <w14:ligatures w14:val="none"/>
+        </w:rPr>
+      </w:pPr>
+      <w:r>
+        <w:rPr>
+          <w:rFonts w:ascii="Arial" w:eastAsia="Times New Roman" w:hAnsi="Arial" w:cs="Arial"/>
+          <w:color w:val="333333"/>
+          <w:kern w:val="0"/>
+          <w:sz w:val="21"/>
+          <w:szCs w:val="21"/>
+          <w:lang w:eastAsia="en-GB"/>
+          <w14:ligatures w14:val="none"/>
+        </w:rPr>
+        <w:t xml:space="preserve">The </w:t>
+      </w:r>
+      <w:r>
+        <w:rPr>
+          <w:rFonts w:ascii="unset" w:eastAsia="Times New Roman" w:hAnsi="unset" w:cs="Arial"/>
+          <w:b/>
+          <w:bCs/>
+          <w:color w:val="333333"/>
+          <w:kern w:val="0"/>
+          <w:sz w:val="21"/>
+          <w:szCs w:val="21"/>
+          <w:lang w:eastAsia="en-GB"/>
+          <w14:ligatures w14:val="none"/>
+        </w:rPr>
+        <w:t>Formula Ribbon</w:t>
+      </w:r>
+      <w:r>
+        <w:rPr>
+          <w:rFonts w:ascii="Arial" w:eastAsia="Times New Roman" w:hAnsi="Arial" w:cs="Arial"/>
+          <w:color w:val="333333"/>
+          <w:kern w:val="0"/>
+          <w:sz w:val="21"/>
+          <w:szCs w:val="21"/>
+          <w:lang w:eastAsia="en-GB"/>
+          <w14:ligatures w14:val="none"/>
+        </w:rPr>
+        <w:t>.</w:t>
+      </w:r>
+    </w:p>
+    <w:p>
+      <w:pPr>
+        <w:shd w:val="clear" w:color="auto" w:fill="FFFFFF"/>
+        <w:spacing w:after="0" w:line="240" w:lineRule="auto"/>
+        <w:rPr>
+          <w:rFonts w:ascii="Times New Roman" w:eastAsia="Times New Roman" w:hAnsi="Times New Roman" w:cs="Times New Roman"/>
+          <w:kern w:val="0"/>
+          <w:sz w:val="24"/>
+          <w:szCs w:val="24"/>
+          <w:lang w:eastAsia="en-GB"/>
+          <w14:ligatures w14:val="none"/>
+        </w:rPr>
+      </w:pPr>
+      <w:r>
+        <w:rPr>
+          <w:rFonts w:ascii="Arial" w:eastAsia="Times New Roman" w:hAnsi="Arial" w:cs="Arial"/>
+          <w:color w:val="333333"/>
+          <w:kern w:val="0"/>
+          <w:sz w:val="21"/>
+          <w:szCs w:val="21"/>
+          <w:lang w:eastAsia="en-GB"/>
+          <w14:ligatures w14:val="none"/>
+        </w:rPr>
+        <w:object w:dxaOrig="225" w:dyaOrig="225" w14:anchorId="3FA081CA">
+          <v:shape id="_x0000_i1200" type="#_x0000_t75" style="width:18pt;height:15.6pt" o:ole="">
+            <v:imagedata r:id="rId4" o:title=""/>
+          </v:shape>
+          <w:control r:id="rId44" w:name="DefaultOcxName110" w:shapeid="_x0000_i1200"/>
+        </w:object>
+      </w:r>
+    </w:p>
+    <w:p>
+      <w:pPr>
+        <w:shd w:val="clear" w:color="auto" w:fill="FFFFFF"/>
+        <w:spacing w:after="0" w:line="240" w:lineRule="auto"/>
+        <w:rPr>
+          <w:rFonts w:ascii="Times New Roman" w:eastAsia="Times New Roman" w:hAnsi="Times New Roman" w:cs="Times New Roman"/>
+          <w:kern w:val="0"/>
+          <w:sz w:val="24"/>
+          <w:szCs w:val="24"/>
+          <w:lang w:eastAsia="en-GB"/>
+          <w14:ligatures w14:val="none"/>
+        </w:rPr>
+      </w:pPr>
+      <w:r>
+        <w:rPr>
+          <w:rFonts w:ascii="Arial" w:eastAsia="Times New Roman" w:hAnsi="Arial" w:cs="Arial"/>
+          <w:color w:val="333333"/>
+          <w:kern w:val="0"/>
+          <w:sz w:val="21"/>
+          <w:szCs w:val="21"/>
+          <w:lang w:eastAsia="en-GB"/>
+          <w14:ligatures w14:val="none"/>
+        </w:rPr>
+        <w:t xml:space="preserve">The </w:t>
+      </w:r>
+      <w:r>
+        <w:rPr>
+          <w:rFonts w:ascii="unset" w:eastAsia="Times New Roman" w:hAnsi="unset" w:cs="Arial"/>
+          <w:b/>
+          <w:bCs/>
+          <w:color w:val="333333"/>
+          <w:kern w:val="0"/>
+          <w:sz w:val="21"/>
+          <w:szCs w:val="21"/>
+          <w:lang w:eastAsia="en-GB"/>
+          <w14:ligatures w14:val="none"/>
+        </w:rPr>
+        <w:t>Home Ribbon</w:t>
+      </w:r>
+      <w:r>
+        <w:rPr>
+          <w:rFonts w:ascii="Arial" w:eastAsia="Times New Roman" w:hAnsi="Arial" w:cs="Arial"/>
+          <w:color w:val="333333"/>
+          <w:kern w:val="0"/>
+          <w:sz w:val="21"/>
+          <w:szCs w:val="21"/>
+          <w:lang w:eastAsia="en-GB"/>
+          <w14:ligatures w14:val="none"/>
+        </w:rPr>
+        <w:t>.</w:t>
+      </w:r>
+    </w:p>
+    <w:p>
+      <w:pPr>
+        <w:shd w:val="clear" w:color="auto" w:fill="FFFFFF"/>
+        <w:spacing w:after="0" w:line="240" w:lineRule="auto"/>
+        <w:rPr>
+          <w:rFonts w:ascii="Times New Roman" w:eastAsia="Times New Roman" w:hAnsi="Times New Roman" w:cs="Times New Roman"/>
+          <w:kern w:val="0"/>
+          <w:sz w:val="24"/>
+          <w:szCs w:val="24"/>
+          <w:lang w:eastAsia="en-GB"/>
+          <w14:ligatures w14:val="none"/>
+        </w:rPr>
+      </w:pPr>
+      <w:r>
+        <w:rPr>
+          <w:rFonts w:ascii="Arial" w:eastAsia="Times New Roman" w:hAnsi="Arial" w:cs="Arial"/>
+          <w:color w:val="333333"/>
+          <w:kern w:val="0"/>
+          <w:sz w:val="21"/>
+          <w:szCs w:val="21"/>
+          <w:lang w:eastAsia="en-GB"/>
+          <w14:ligatures w14:val="none"/>
+        </w:rPr>
+        <w:object w:dxaOrig="225" w:dyaOrig="225" w14:anchorId="0B9FF9AE">
+          <v:shape id="_x0000_i1199" type="#_x0000_t75" style="width:18pt;height:15.6pt" o:ole="">
+            <v:imagedata r:id="rId4" o:title=""/>
+          </v:shape>
+          <w:control r:id="rId45" w:name="DefaultOcxName210" w:shapeid="_x0000_i1199"/>
+        </w:object>
+      </w:r>
+    </w:p>
+    <w:p>
+      <w:pPr>
+        <w:shd w:val="clear" w:color="auto" w:fill="FFFFFF"/>
+        <w:spacing w:after="0" w:line="240" w:lineRule="auto"/>
+        <w:rPr>
+          <w:rFonts w:ascii="Times New Roman" w:eastAsia="Times New Roman" w:hAnsi="Times New Roman" w:cs="Times New Roman"/>
+          <w:kern w:val="0"/>
+          <w:sz w:val="24"/>
+          <w:szCs w:val="24"/>
+          <w:lang w:eastAsia="en-GB"/>
+          <w14:ligatures w14:val="none"/>
+        </w:rPr>
+      </w:pPr>
+      <w:r>
+        <w:rPr>
+          <w:rFonts w:ascii="Arial" w:eastAsia="Times New Roman" w:hAnsi="Arial" w:cs="Arial"/>
+          <w:color w:val="333333"/>
+          <w:kern w:val="0"/>
+          <w:sz w:val="21"/>
+          <w:szCs w:val="21"/>
+          <w:lang w:eastAsia="en-GB"/>
+          <w14:ligatures w14:val="none"/>
+        </w:rPr>
+        <w:t xml:space="preserve">The </w:t>
+      </w:r>
+      <w:r>
+        <w:rPr>
+          <w:rFonts w:ascii="unset" w:eastAsia="Times New Roman" w:hAnsi="unset" w:cs="Arial"/>
+          <w:b/>
+          <w:bCs/>
+          <w:color w:val="333333"/>
+          <w:kern w:val="0"/>
+          <w:sz w:val="21"/>
+          <w:szCs w:val="21"/>
+          <w:lang w:eastAsia="en-GB"/>
+          <w14:ligatures w14:val="none"/>
+        </w:rPr>
+        <w:t>Data Ribbon</w:t>
+      </w:r>
+      <w:r>
+        <w:rPr>
+          <w:rFonts w:ascii="Arial" w:eastAsia="Times New Roman" w:hAnsi="Arial" w:cs="Arial"/>
+          <w:color w:val="333333"/>
+          <w:kern w:val="0"/>
+          <w:sz w:val="21"/>
+          <w:szCs w:val="21"/>
+          <w:lang w:eastAsia="en-GB"/>
+          <w14:ligatures w14:val="none"/>
+        </w:rPr>
+        <w:t>.</w:t>
+      </w:r>
+    </w:p>
+    <w:p>
+      <w:pPr>
+        <w:shd w:val="clear" w:color="auto" w:fill="FFFFFF"/>
+        <w:spacing w:after="0" w:line="240" w:lineRule="auto"/>
+        <w:rPr>
+          <w:rFonts w:ascii="Arial" w:eastAsia="Times New Roman" w:hAnsi="Arial" w:cs="Arial"/>
+          <w:color w:val="333333"/>
+          <w:kern w:val="0"/>
+          <w:sz w:val="21"/>
+          <w:szCs w:val="21"/>
+          <w:lang w:eastAsia="en-GB"/>
+          <w14:ligatures w14:val="none"/>
+        </w:rPr>
+      </w:pPr>
+      <w:r>
+        <w:rPr>
+          <w:rFonts w:ascii="Arial" w:eastAsia="Times New Roman" w:hAnsi="Arial" w:cs="Arial"/>
+          <w:color w:val="333333"/>
+          <w:kern w:val="0"/>
+          <w:sz w:val="21"/>
+          <w:szCs w:val="21"/>
+          <w:lang w:eastAsia="en-GB"/>
+          <w14:ligatures w14:val="none"/>
+        </w:rPr>
+        <w:t>Correct</w:t>
+      </w:r>
+    </w:p>
+    <w:p>
+      <w:pPr>
+        <w:shd w:val="clear" w:color="auto" w:fill="FFFFFF"/>
+        <w:spacing w:after="0" w:line="240" w:lineRule="auto"/>
+        <w:rPr>
+          <w:rFonts w:ascii="Arial" w:eastAsia="Times New Roman" w:hAnsi="Arial" w:cs="Arial"/>
+          <w:color w:val="333333"/>
+          <w:kern w:val="0"/>
+          <w:sz w:val="21"/>
+          <w:szCs w:val="21"/>
+          <w:lang w:eastAsia="en-GB"/>
+          <w14:ligatures w14:val="none"/>
+        </w:rPr>
+      </w:pPr>
+      <w:r>
+        <w:rPr>
+          <w:rFonts w:ascii="Arial" w:eastAsia="Times New Roman" w:hAnsi="Arial" w:cs="Arial"/>
+          <w:color w:val="333333"/>
+          <w:kern w:val="0"/>
+          <w:sz w:val="21"/>
+          <w:szCs w:val="21"/>
+          <w:lang w:eastAsia="en-GB"/>
+          <w14:ligatures w14:val="none"/>
+        </w:rPr>
+        <w:t xml:space="preserve">That’s correct! The </w:t>
+      </w:r>
+      <w:r>
+        <w:rPr>
+          <w:rFonts w:ascii="unset" w:eastAsia="Times New Roman" w:hAnsi="unset" w:cs="Arial"/>
+          <w:b/>
+          <w:bCs/>
+          <w:color w:val="333333"/>
+          <w:kern w:val="0"/>
+          <w:sz w:val="21"/>
+          <w:szCs w:val="21"/>
+          <w:lang w:eastAsia="en-GB"/>
+          <w14:ligatures w14:val="none"/>
+        </w:rPr>
+        <w:t>Calculate Options</w:t>
+      </w:r>
+      <w:r>
+        <w:rPr>
+          <w:rFonts w:ascii="Arial" w:eastAsia="Times New Roman" w:hAnsi="Arial" w:cs="Arial"/>
+          <w:color w:val="333333"/>
+          <w:kern w:val="0"/>
+          <w:sz w:val="21"/>
+          <w:szCs w:val="21"/>
+          <w:lang w:eastAsia="en-GB"/>
+          <w14:ligatures w14:val="none"/>
+        </w:rPr>
+        <w:t xml:space="preserve"> drop-down list is in the calculation group on the right side of the </w:t>
+      </w:r>
+      <w:r>
+        <w:rPr>
+          <w:rFonts w:ascii="unset" w:eastAsia="Times New Roman" w:hAnsi="unset" w:cs="Arial"/>
+          <w:b/>
+          <w:bCs/>
+          <w:color w:val="333333"/>
+          <w:kern w:val="0"/>
+          <w:sz w:val="21"/>
+          <w:szCs w:val="21"/>
+          <w:lang w:eastAsia="en-GB"/>
+          <w14:ligatures w14:val="none"/>
+        </w:rPr>
+        <w:t xml:space="preserve">Formula </w:t>
+      </w:r>
+      <w:r>
+        <w:rPr>
+          <w:rFonts w:ascii="Arial" w:eastAsia="Times New Roman" w:hAnsi="Arial" w:cs="Arial"/>
+          <w:color w:val="333333"/>
+          <w:kern w:val="0"/>
+          <w:sz w:val="21"/>
+          <w:szCs w:val="21"/>
+          <w:lang w:eastAsia="en-GB"/>
+          <w14:ligatures w14:val="none"/>
+        </w:rPr>
+        <w:t xml:space="preserve">ribbon. If the word </w:t>
+      </w:r>
+      <w:r>
+        <w:rPr>
+          <w:rFonts w:ascii="unset" w:eastAsia="Times New Roman" w:hAnsi="unset" w:cs="Arial"/>
+          <w:b/>
+          <w:bCs/>
+          <w:color w:val="333333"/>
+          <w:kern w:val="0"/>
+          <w:sz w:val="21"/>
+          <w:szCs w:val="21"/>
+          <w:lang w:eastAsia="en-GB"/>
+          <w14:ligatures w14:val="none"/>
+        </w:rPr>
+        <w:t xml:space="preserve">Automatic </w:t>
+      </w:r>
+      <w:r>
+        <w:rPr>
+          <w:rFonts w:ascii="Arial" w:eastAsia="Times New Roman" w:hAnsi="Arial" w:cs="Arial"/>
+          <w:color w:val="333333"/>
+          <w:kern w:val="0"/>
+          <w:sz w:val="21"/>
+          <w:szCs w:val="21"/>
+          <w:lang w:eastAsia="en-GB"/>
+          <w14:ligatures w14:val="none"/>
+        </w:rPr>
+        <w:t xml:space="preserve">at the top of this drop-down list doesn’t have a tick mark beside it, then the </w:t>
+      </w:r>
+      <w:r>
+        <w:rPr>
+          <w:rFonts w:ascii="unset" w:eastAsia="Times New Roman" w:hAnsi="unset" w:cs="Arial"/>
+          <w:b/>
+          <w:bCs/>
+          <w:color w:val="333333"/>
+          <w:kern w:val="0"/>
+          <w:sz w:val="21"/>
+          <w:szCs w:val="21"/>
+          <w:lang w:eastAsia="en-GB"/>
+          <w14:ligatures w14:val="none"/>
+        </w:rPr>
+        <w:t>Automatic calculation</w:t>
+      </w:r>
+      <w:r>
+        <w:rPr>
+          <w:rFonts w:ascii="Arial" w:eastAsia="Times New Roman" w:hAnsi="Arial" w:cs="Arial"/>
+          <w:color w:val="333333"/>
+          <w:kern w:val="0"/>
+          <w:sz w:val="21"/>
+          <w:szCs w:val="21"/>
+          <w:lang w:eastAsia="en-GB"/>
+          <w14:ligatures w14:val="none"/>
+        </w:rPr>
+        <w:t xml:space="preserve"> feature has been switched off. Select the word </w:t>
+      </w:r>
+      <w:r>
+        <w:rPr>
+          <w:rFonts w:ascii="unset" w:eastAsia="Times New Roman" w:hAnsi="unset" w:cs="Arial"/>
+          <w:b/>
+          <w:bCs/>
+          <w:color w:val="333333"/>
+          <w:kern w:val="0"/>
+          <w:sz w:val="21"/>
+          <w:szCs w:val="21"/>
+          <w:lang w:eastAsia="en-GB"/>
+          <w14:ligatures w14:val="none"/>
+        </w:rPr>
+        <w:t xml:space="preserve">Automatic </w:t>
+      </w:r>
+      <w:r>
+        <w:rPr>
+          <w:rFonts w:ascii="Arial" w:eastAsia="Times New Roman" w:hAnsi="Arial" w:cs="Arial"/>
+          <w:color w:val="333333"/>
+          <w:kern w:val="0"/>
+          <w:sz w:val="21"/>
+          <w:szCs w:val="21"/>
+          <w:lang w:eastAsia="en-GB"/>
+          <w14:ligatures w14:val="none"/>
+        </w:rPr>
+        <w:t xml:space="preserve">to switch the feature on again. </w:t>
+      </w:r>
+    </w:p>
+    <w:p>
+      <w:pPr>
+        <w:shd w:val="clear" w:color="auto" w:fill="FFFFFF"/>
+        <w:spacing w:after="0" w:line="240" w:lineRule="auto"/>
+        <w:outlineLvl w:val="2"/>
+        <w:rPr>
+          <w:rFonts w:ascii="Arial" w:eastAsia="Times New Roman" w:hAnsi="Arial" w:cs="Arial"/>
+          <w:b/>
+          <w:bCs/>
+          <w:color w:val="333333"/>
+          <w:kern w:val="0"/>
+          <w:sz w:val="27"/>
+          <w:szCs w:val="27"/>
+          <w:lang w:eastAsia="en-GB"/>
+          <w14:ligatures w14:val="none"/>
+        </w:rPr>
+      </w:pPr>
+      <w:r>
+        <w:rPr>
+          <w:rFonts w:ascii="Arial" w:eastAsia="Times New Roman" w:hAnsi="Arial" w:cs="Arial"/>
+          <w:b/>
+          <w:bCs/>
+          <w:color w:val="333333"/>
+          <w:kern w:val="0"/>
+          <w:sz w:val="27"/>
+          <w:szCs w:val="27"/>
+          <w:lang w:eastAsia="en-GB"/>
+          <w14:ligatures w14:val="none"/>
+        </w:rPr>
+        <w:t>2.</w:t>
+      </w:r>
+    </w:p>
+    <w:p>
+      <w:pPr>
+        <w:shd w:val="clear" w:color="auto" w:fill="FFFFFF"/>
+        <w:spacing w:after="0" w:line="240" w:lineRule="auto"/>
+        <w:rPr>
+          <w:rFonts w:ascii="Arial" w:eastAsia="Times New Roman" w:hAnsi="Arial" w:cs="Arial"/>
+          <w:color w:val="333333"/>
+          <w:kern w:val="0"/>
+          <w:sz w:val="21"/>
+          <w:szCs w:val="21"/>
+          <w:lang w:eastAsia="en-GB"/>
+          <w14:ligatures w14:val="none"/>
+        </w:rPr>
+      </w:pPr>
+      <w:r>
+        <w:rPr>
+          <w:rFonts w:ascii="Arial" w:eastAsia="Times New Roman" w:hAnsi="Arial" w:cs="Arial"/>
+          <w:color w:val="333333"/>
+          <w:kern w:val="0"/>
+          <w:sz w:val="21"/>
+          <w:szCs w:val="21"/>
+          <w:bdr w:val="none" w:sz="0" w:space="0" w:color="auto" w:frame="1"/>
+          <w:lang w:eastAsia="en-GB"/>
+          <w14:ligatures w14:val="none"/>
+        </w:rPr>
+        <w:t>Question 2</w:t>
+      </w:r>
+    </w:p>
+    <w:p>
+      <w:pPr>
+        <w:shd w:val="clear" w:color="auto" w:fill="FFFFFF"/>
+        <w:spacing w:after="100" w:afterAutospacing="1" w:line="240" w:lineRule="auto"/>
+        <w:rPr>
+          <w:rFonts w:ascii="Arial" w:eastAsia="Times New Roman" w:hAnsi="Arial" w:cs="Arial"/>
+          <w:color w:val="333333"/>
+          <w:kern w:val="0"/>
+          <w:sz w:val="21"/>
+          <w:szCs w:val="21"/>
+          <w:lang w:eastAsia="en-GB"/>
+          <w14:ligatures w14:val="none"/>
+        </w:rPr>
+      </w:pPr>
+      <w:r>
+        <w:rPr>
+          <w:rFonts w:ascii="Arial" w:eastAsia="Times New Roman" w:hAnsi="Arial" w:cs="Arial"/>
+          <w:color w:val="333333"/>
+          <w:kern w:val="0"/>
+          <w:sz w:val="21"/>
+          <w:szCs w:val="21"/>
+          <w:lang w:eastAsia="en-GB"/>
+          <w14:ligatures w14:val="none"/>
+        </w:rPr>
+        <w:t xml:space="preserve">Cell </w:t>
+      </w:r>
+      <w:r>
+        <w:rPr>
+          <w:rFonts w:ascii="unset" w:eastAsia="Times New Roman" w:hAnsi="unset" w:cs="Arial"/>
+          <w:b/>
+          <w:bCs/>
+          <w:color w:val="333333"/>
+          <w:kern w:val="0"/>
+          <w:sz w:val="21"/>
+          <w:szCs w:val="21"/>
+          <w:lang w:eastAsia="en-GB"/>
+          <w14:ligatures w14:val="none"/>
+        </w:rPr>
+        <w:t xml:space="preserve">A4 </w:t>
+      </w:r>
+      <w:r>
+        <w:rPr>
+          <w:rFonts w:ascii="Arial" w:eastAsia="Times New Roman" w:hAnsi="Arial" w:cs="Arial"/>
+          <w:color w:val="333333"/>
+          <w:kern w:val="0"/>
+          <w:sz w:val="21"/>
+          <w:szCs w:val="21"/>
+          <w:lang w:eastAsia="en-GB"/>
+          <w14:ligatures w14:val="none"/>
+        </w:rPr>
+        <w:t xml:space="preserve">in your worksheet contains the value 10. Cell </w:t>
+      </w:r>
+      <w:r>
+        <w:rPr>
+          <w:rFonts w:ascii="unset" w:eastAsia="Times New Roman" w:hAnsi="unset" w:cs="Arial"/>
+          <w:b/>
+          <w:bCs/>
+          <w:color w:val="333333"/>
+          <w:kern w:val="0"/>
+          <w:sz w:val="21"/>
+          <w:szCs w:val="21"/>
+          <w:lang w:eastAsia="en-GB"/>
+          <w14:ligatures w14:val="none"/>
+        </w:rPr>
+        <w:t xml:space="preserve">A5 </w:t>
+      </w:r>
+      <w:r>
+        <w:rPr>
+          <w:rFonts w:ascii="Arial" w:eastAsia="Times New Roman" w:hAnsi="Arial" w:cs="Arial"/>
+          <w:color w:val="333333"/>
+          <w:kern w:val="0"/>
+          <w:sz w:val="21"/>
+          <w:szCs w:val="21"/>
+          <w:lang w:eastAsia="en-GB"/>
+          <w14:ligatures w14:val="none"/>
+        </w:rPr>
+        <w:t xml:space="preserve">contains the value 100. Cell </w:t>
+      </w:r>
+      <w:r>
+        <w:rPr>
+          <w:rFonts w:ascii="unset" w:eastAsia="Times New Roman" w:hAnsi="unset" w:cs="Arial"/>
+          <w:b/>
+          <w:bCs/>
+          <w:color w:val="333333"/>
+          <w:kern w:val="0"/>
+          <w:sz w:val="21"/>
+          <w:szCs w:val="21"/>
+          <w:lang w:eastAsia="en-GB"/>
+          <w14:ligatures w14:val="none"/>
+        </w:rPr>
+        <w:t xml:space="preserve">A6 </w:t>
+      </w:r>
+      <w:r>
+        <w:rPr>
+          <w:rFonts w:ascii="Arial" w:eastAsia="Times New Roman" w:hAnsi="Arial" w:cs="Arial"/>
+          <w:color w:val="333333"/>
+          <w:kern w:val="0"/>
+          <w:sz w:val="21"/>
+          <w:szCs w:val="21"/>
+          <w:lang w:eastAsia="en-GB"/>
+          <w14:ligatures w14:val="none"/>
+        </w:rPr>
+        <w:t xml:space="preserve">contains the value 2. In cell </w:t>
+      </w:r>
+      <w:r>
+        <w:rPr>
+          <w:rFonts w:ascii="unset" w:eastAsia="Times New Roman" w:hAnsi="unset" w:cs="Arial"/>
+          <w:b/>
+          <w:bCs/>
+          <w:color w:val="333333"/>
+          <w:kern w:val="0"/>
+          <w:sz w:val="21"/>
+          <w:szCs w:val="21"/>
+          <w:lang w:eastAsia="en-GB"/>
+          <w14:ligatures w14:val="none"/>
+        </w:rPr>
+        <w:t xml:space="preserve">A7 </w:t>
+      </w:r>
+      <w:r>
+        <w:rPr>
+          <w:rFonts w:ascii="Arial" w:eastAsia="Times New Roman" w:hAnsi="Arial" w:cs="Arial"/>
+          <w:color w:val="333333"/>
+          <w:kern w:val="0"/>
+          <w:sz w:val="21"/>
+          <w:szCs w:val="21"/>
+          <w:lang w:eastAsia="en-GB"/>
+          <w14:ligatures w14:val="none"/>
+        </w:rPr>
+        <w:t xml:space="preserve">you have created the following formula: </w:t>
+      </w:r>
+    </w:p>
+    <w:p>
+      <w:pPr>
+        <w:shd w:val="clear" w:color="auto" w:fill="FFFFFF"/>
+        <w:spacing w:after="100" w:afterAutospacing="1" w:line="240" w:lineRule="auto"/>
+        <w:rPr>
+          <w:rFonts w:ascii="Arial" w:eastAsia="Times New Roman" w:hAnsi="Arial" w:cs="Arial"/>
+          <w:color w:val="333333"/>
+          <w:kern w:val="0"/>
+          <w:sz w:val="21"/>
+          <w:szCs w:val="21"/>
+          <w:lang w:eastAsia="en-GB"/>
+          <w14:ligatures w14:val="none"/>
+        </w:rPr>
+      </w:pPr>
+      <w:r>
+        <w:rPr>
+          <w:rFonts w:ascii="Courier" w:eastAsia="Times New Roman" w:hAnsi="Courier" w:cs="Arial"/>
+          <w:b/>
+          <w:bCs/>
+          <w:color w:val="333333"/>
+          <w:kern w:val="0"/>
+          <w:sz w:val="20"/>
+          <w:szCs w:val="20"/>
+          <w:lang w:eastAsia="en-GB"/>
+          <w14:ligatures w14:val="none"/>
+        </w:rPr>
+        <w:t>=A4*A5/A6</w:t>
+      </w:r>
+    </w:p>
+    <w:p>
+      <w:pPr>
+        <w:shd w:val="clear" w:color="auto" w:fill="FFFFFF"/>
+        <w:spacing w:after="0" w:line="240" w:lineRule="auto"/>
+        <w:rPr>
+          <w:rFonts w:ascii="Arial" w:eastAsia="Times New Roman" w:hAnsi="Arial" w:cs="Arial"/>
+          <w:color w:val="333333"/>
+          <w:kern w:val="0"/>
+          <w:sz w:val="21"/>
+          <w:szCs w:val="21"/>
+          <w:lang w:eastAsia="en-GB"/>
+          <w14:ligatures w14:val="none"/>
+        </w:rPr>
+      </w:pPr>
+      <w:r>
+        <w:rPr>
+          <w:rFonts w:ascii="Arial" w:eastAsia="Times New Roman" w:hAnsi="Arial" w:cs="Arial"/>
+          <w:color w:val="333333"/>
+          <w:kern w:val="0"/>
+          <w:sz w:val="21"/>
+          <w:szCs w:val="21"/>
+          <w:lang w:eastAsia="en-GB"/>
+          <w14:ligatures w14:val="none"/>
+        </w:rPr>
+        <w:t xml:space="preserve">If you change the value in cell </w:t>
+      </w:r>
+      <w:r>
+        <w:rPr>
+          <w:rFonts w:ascii="unset" w:eastAsia="Times New Roman" w:hAnsi="unset" w:cs="Arial"/>
+          <w:b/>
+          <w:bCs/>
+          <w:color w:val="333333"/>
+          <w:kern w:val="0"/>
+          <w:sz w:val="21"/>
+          <w:szCs w:val="21"/>
+          <w:lang w:eastAsia="en-GB"/>
+          <w14:ligatures w14:val="none"/>
+        </w:rPr>
+        <w:t xml:space="preserve">A6 </w:t>
+      </w:r>
+      <w:r>
+        <w:rPr>
+          <w:rFonts w:ascii="Arial" w:eastAsia="Times New Roman" w:hAnsi="Arial" w:cs="Arial"/>
+          <w:color w:val="333333"/>
+          <w:kern w:val="0"/>
+          <w:sz w:val="21"/>
+          <w:szCs w:val="21"/>
+          <w:lang w:eastAsia="en-GB"/>
+          <w14:ligatures w14:val="none"/>
+        </w:rPr>
+        <w:t>to 4, then what would the result of this formula be?</w:t>
+      </w:r>
+    </w:p>
+    <w:p>
+      <w:pPr>
+        <w:shd w:val="clear" w:color="auto" w:fill="FFFFFF"/>
+        <w:spacing w:after="0" w:line="240" w:lineRule="auto"/>
+        <w:rPr>
+          <w:rFonts w:ascii="Arial" w:eastAsia="Times New Roman" w:hAnsi="Arial" w:cs="Arial"/>
+          <w:color w:val="333333"/>
+          <w:kern w:val="0"/>
+          <w:sz w:val="21"/>
+          <w:szCs w:val="21"/>
+          <w:lang w:eastAsia="en-GB"/>
+          <w14:ligatures w14:val="none"/>
+        </w:rPr>
+      </w:pPr>
+      <w:r>
+        <w:rPr>
+          <w:rFonts w:ascii="Arial" w:eastAsia="Times New Roman" w:hAnsi="Arial" w:cs="Arial"/>
+          <w:color w:val="333333"/>
+          <w:kern w:val="0"/>
+          <w:sz w:val="21"/>
+          <w:szCs w:val="21"/>
+          <w:lang w:eastAsia="en-GB"/>
+          <w14:ligatures w14:val="none"/>
+        </w:rPr>
+        <w:t>0 / 1 point</w:t>
+      </w:r>
+    </w:p>
+    <w:p>
+      <w:pPr>
+        <w:shd w:val="clear" w:color="auto" w:fill="FFFFFF"/>
+        <w:spacing w:after="0" w:line="240" w:lineRule="auto"/>
+        <w:rPr>
+          <w:rFonts w:ascii="Times New Roman" w:eastAsia="Times New Roman" w:hAnsi="Times New Roman" w:cs="Times New Roman"/>
+          <w:kern w:val="0"/>
+          <w:sz w:val="24"/>
+          <w:szCs w:val="24"/>
+          <w:lang w:eastAsia="en-GB"/>
+          <w14:ligatures w14:val="none"/>
+        </w:rPr>
+      </w:pPr>
+      <w:r>
+        <w:rPr>
+          <w:rFonts w:ascii="Arial" w:eastAsia="Times New Roman" w:hAnsi="Arial" w:cs="Arial"/>
+          <w:color w:val="333333"/>
+          <w:kern w:val="0"/>
+          <w:sz w:val="21"/>
+          <w:szCs w:val="21"/>
+          <w:lang w:eastAsia="en-GB"/>
+          <w14:ligatures w14:val="none"/>
+        </w:rPr>
+        <w:object w:dxaOrig="225" w:dyaOrig="225" w14:anchorId="133A2CC7">
+          <v:shape id="_x0000_i1198" type="#_x0000_t75" style="width:18pt;height:15.6pt" o:ole="">
+            <v:imagedata r:id="rId4" o:title=""/>
+          </v:shape>
+          <w:control r:id="rId46" w:name="DefaultOcxName31" w:shapeid="_x0000_i1198"/>
+        </w:object>
+      </w:r>
+    </w:p>
+    <w:p>
+      <w:pPr>
+        <w:shd w:val="clear" w:color="auto" w:fill="FFFFFF"/>
+        <w:spacing w:after="0" w:line="240" w:lineRule="auto"/>
+        <w:rPr>
+          <w:rFonts w:ascii="Times New Roman" w:eastAsia="Times New Roman" w:hAnsi="Times New Roman" w:cs="Times New Roman"/>
+          <w:kern w:val="0"/>
+          <w:sz w:val="24"/>
+          <w:szCs w:val="24"/>
+          <w:lang w:eastAsia="en-GB"/>
+          <w14:ligatures w14:val="none"/>
+        </w:rPr>
+      </w:pPr>
+      <w:r>
+        <w:rPr>
+          <w:rFonts w:ascii="Arial" w:eastAsia="Times New Roman" w:hAnsi="Arial" w:cs="Arial"/>
+          <w:color w:val="333333"/>
+          <w:kern w:val="0"/>
+          <w:sz w:val="21"/>
+          <w:szCs w:val="21"/>
+          <w:lang w:eastAsia="en-GB"/>
+          <w14:ligatures w14:val="none"/>
+        </w:rPr>
+        <w:t>750</w:t>
+      </w:r>
+    </w:p>
+    <w:p>
+      <w:pPr>
+        <w:shd w:val="clear" w:color="auto" w:fill="FFFFFF"/>
+        <w:spacing w:after="0" w:line="240" w:lineRule="auto"/>
+        <w:rPr>
+          <w:rFonts w:ascii="Times New Roman" w:eastAsia="Times New Roman" w:hAnsi="Times New Roman" w:cs="Times New Roman"/>
+          <w:kern w:val="0"/>
+          <w:sz w:val="24"/>
+          <w:szCs w:val="24"/>
+          <w:lang w:eastAsia="en-GB"/>
+          <w14:ligatures w14:val="none"/>
+        </w:rPr>
+      </w:pPr>
+      <w:r>
+        <w:rPr>
+          <w:rFonts w:ascii="Arial" w:eastAsia="Times New Roman" w:hAnsi="Arial" w:cs="Arial"/>
+          <w:color w:val="333333"/>
+          <w:kern w:val="0"/>
+          <w:sz w:val="21"/>
+          <w:szCs w:val="21"/>
+          <w:lang w:eastAsia="en-GB"/>
+          <w14:ligatures w14:val="none"/>
+        </w:rPr>
+        <w:object w:dxaOrig="225" w:dyaOrig="225" w14:anchorId="39D49A59">
+          <v:shape id="_x0000_i1197" type="#_x0000_t75" style="width:18pt;height:15.6pt" o:ole="">
+            <v:imagedata r:id="rId6" o:title=""/>
+          </v:shape>
+          <w:control r:id="rId47" w:name="DefaultOcxName41" w:shapeid="_x0000_i1197"/>
+        </w:object>
+      </w:r>
+    </w:p>
+    <w:p>
+      <w:pPr>
+        <w:shd w:val="clear" w:color="auto" w:fill="FFFFFF"/>
+        <w:spacing w:after="0" w:line="240" w:lineRule="auto"/>
+        <w:rPr>
+          <w:rFonts w:ascii="Times New Roman" w:eastAsia="Times New Roman" w:hAnsi="Times New Roman" w:cs="Times New Roman"/>
+          <w:kern w:val="0"/>
+          <w:sz w:val="24"/>
+          <w:szCs w:val="24"/>
+          <w:lang w:eastAsia="en-GB"/>
+          <w14:ligatures w14:val="none"/>
+        </w:rPr>
+      </w:pPr>
+      <w:r>
+        <w:rPr>
+          <w:rFonts w:ascii="Arial" w:eastAsia="Times New Roman" w:hAnsi="Arial" w:cs="Arial"/>
+          <w:color w:val="333333"/>
+          <w:kern w:val="0"/>
+          <w:sz w:val="21"/>
+          <w:szCs w:val="21"/>
+          <w:lang w:eastAsia="en-GB"/>
+          <w14:ligatures w14:val="none"/>
+        </w:rPr>
+        <w:t>500</w:t>
+      </w:r>
+    </w:p>
+    <w:p>
+      <w:pPr>
+        <w:shd w:val="clear" w:color="auto" w:fill="FFFFFF"/>
+        <w:spacing w:after="0" w:line="240" w:lineRule="auto"/>
+        <w:rPr>
+          <w:rFonts w:ascii="Times New Roman" w:eastAsia="Times New Roman" w:hAnsi="Times New Roman" w:cs="Times New Roman"/>
+          <w:kern w:val="0"/>
+          <w:sz w:val="24"/>
+          <w:szCs w:val="24"/>
+          <w:lang w:eastAsia="en-GB"/>
+          <w14:ligatures w14:val="none"/>
+        </w:rPr>
+      </w:pPr>
+      <w:r>
+        <w:rPr>
+          <w:rFonts w:ascii="Arial" w:eastAsia="Times New Roman" w:hAnsi="Arial" w:cs="Arial"/>
+          <w:color w:val="333333"/>
+          <w:kern w:val="0"/>
+          <w:sz w:val="21"/>
+          <w:szCs w:val="21"/>
+          <w:lang w:eastAsia="en-GB"/>
+          <w14:ligatures w14:val="none"/>
+        </w:rPr>
+        <w:object w:dxaOrig="225" w:dyaOrig="225" w14:anchorId="2C3209D2">
+          <v:shape id="_x0000_i1196" type="#_x0000_t75" style="width:18pt;height:15.6pt" o:ole="">
+            <v:imagedata r:id="rId4" o:title=""/>
+          </v:shape>
+          <w:control r:id="rId48" w:name="DefaultOcxName51" w:shapeid="_x0000_i1196"/>
+        </w:object>
+      </w:r>
+    </w:p>
+    <w:p>
+      <w:pPr>
+        <w:shd w:val="clear" w:color="auto" w:fill="FFFFFF"/>
+        <w:spacing w:after="0" w:line="240" w:lineRule="auto"/>
+        <w:rPr>
+          <w:rFonts w:ascii="Times New Roman" w:eastAsia="Times New Roman" w:hAnsi="Times New Roman" w:cs="Times New Roman"/>
+          <w:kern w:val="0"/>
+          <w:sz w:val="24"/>
+          <w:szCs w:val="24"/>
+          <w:lang w:eastAsia="en-GB"/>
+          <w14:ligatures w14:val="none"/>
+        </w:rPr>
+      </w:pPr>
+      <w:r>
+        <w:rPr>
+          <w:rFonts w:ascii="Arial" w:eastAsia="Times New Roman" w:hAnsi="Arial" w:cs="Arial"/>
+          <w:color w:val="333333"/>
+          <w:kern w:val="0"/>
+          <w:sz w:val="21"/>
+          <w:szCs w:val="21"/>
+          <w:lang w:eastAsia="en-GB"/>
+          <w14:ligatures w14:val="none"/>
+        </w:rPr>
+        <w:t>250</w:t>
+      </w:r>
+    </w:p>
+    <w:p>
+      <w:pPr>
+        <w:shd w:val="clear" w:color="auto" w:fill="FFFFFF"/>
+        <w:spacing w:after="0" w:line="240" w:lineRule="auto"/>
+        <w:rPr>
+          <w:rFonts w:ascii="Arial" w:eastAsia="Times New Roman" w:hAnsi="Arial" w:cs="Arial"/>
+          <w:color w:val="333333"/>
+          <w:kern w:val="0"/>
+          <w:sz w:val="21"/>
+          <w:szCs w:val="21"/>
+          <w:lang w:eastAsia="en-GB"/>
+          <w14:ligatures w14:val="none"/>
+        </w:rPr>
+      </w:pPr>
+      <w:r>
+        <w:rPr>
+          <w:rFonts w:ascii="Arial" w:eastAsia="Times New Roman" w:hAnsi="Arial" w:cs="Arial"/>
+          <w:color w:val="333333"/>
+          <w:kern w:val="0"/>
+          <w:sz w:val="21"/>
+          <w:szCs w:val="21"/>
+          <w:lang w:eastAsia="en-GB"/>
+          <w14:ligatures w14:val="none"/>
+        </w:rPr>
+        <w:t>Incorrect</w:t>
+      </w:r>
+    </w:p>
+    <w:p>
+      <w:pPr>
+        <w:shd w:val="clear" w:color="auto" w:fill="FFFFFF"/>
+        <w:spacing w:after="0" w:line="240" w:lineRule="auto"/>
+        <w:rPr>
+          <w:rFonts w:ascii="Arial" w:eastAsia="Times New Roman" w:hAnsi="Arial" w:cs="Arial"/>
+          <w:color w:val="333333"/>
+          <w:kern w:val="0"/>
+          <w:sz w:val="21"/>
+          <w:szCs w:val="21"/>
+          <w:lang w:eastAsia="en-GB"/>
+          <w14:ligatures w14:val="none"/>
+        </w:rPr>
+      </w:pPr>
+      <w:r>
+        <w:rPr>
+          <w:rFonts w:ascii="Arial" w:eastAsia="Times New Roman" w:hAnsi="Arial" w:cs="Arial"/>
+          <w:color w:val="333333"/>
+          <w:kern w:val="0"/>
+          <w:sz w:val="21"/>
+          <w:szCs w:val="21"/>
+          <w:lang w:eastAsia="en-GB"/>
+          <w14:ligatures w14:val="none"/>
+        </w:rPr>
+        <w:t xml:space="preserve">Not quite. Please review the video </w:t>
+      </w:r>
+      <w:hyperlink r:id="rId49" w:tgtFrame="_blank" w:tooltip="Link to video What is a formula?" w:history="1">
+        <w:r>
+          <w:rPr>
+            <w:rFonts w:ascii="Arial" w:eastAsia="Times New Roman" w:hAnsi="Arial" w:cs="Arial"/>
+            <w:i/>
+            <w:iCs/>
+            <w:color w:val="0000FF"/>
+            <w:kern w:val="0"/>
+            <w:sz w:val="21"/>
+            <w:szCs w:val="21"/>
+            <w:u w:val="single"/>
+            <w:lang w:eastAsia="en-GB"/>
+            <w14:ligatures w14:val="none"/>
+          </w:rPr>
+          <w:t>What is a formula?</w:t>
+        </w:r>
+      </w:hyperlink>
+    </w:p>
+    <w:p>
+      <w:pPr>
+        <w:shd w:val="clear" w:color="auto" w:fill="FFFFFF"/>
+        <w:spacing w:after="0" w:line="240" w:lineRule="auto"/>
+        <w:outlineLvl w:val="2"/>
+        <w:rPr>
+          <w:rFonts w:ascii="Arial" w:eastAsia="Times New Roman" w:hAnsi="Arial" w:cs="Arial"/>
+          <w:b/>
+          <w:bCs/>
+          <w:color w:val="333333"/>
+          <w:kern w:val="0"/>
+          <w:sz w:val="27"/>
+          <w:szCs w:val="27"/>
+          <w:lang w:eastAsia="en-GB"/>
+          <w14:ligatures w14:val="none"/>
+        </w:rPr>
+      </w:pPr>
+      <w:r>
+        <w:rPr>
+          <w:rFonts w:ascii="Arial" w:eastAsia="Times New Roman" w:hAnsi="Arial" w:cs="Arial"/>
+          <w:b/>
+          <w:bCs/>
+          <w:color w:val="333333"/>
+          <w:kern w:val="0"/>
+          <w:sz w:val="27"/>
+          <w:szCs w:val="27"/>
+          <w:lang w:eastAsia="en-GB"/>
+          <w14:ligatures w14:val="none"/>
+        </w:rPr>
+        <w:t>3.</w:t>
+      </w:r>
+    </w:p>
+    <w:p>
+      <w:pPr>
+        <w:shd w:val="clear" w:color="auto" w:fill="FFFFFF"/>
+        <w:spacing w:after="0" w:line="240" w:lineRule="auto"/>
+        <w:rPr>
+          <w:rFonts w:ascii="Arial" w:eastAsia="Times New Roman" w:hAnsi="Arial" w:cs="Arial"/>
+          <w:color w:val="333333"/>
+          <w:kern w:val="0"/>
+          <w:sz w:val="21"/>
+          <w:szCs w:val="21"/>
+          <w:lang w:eastAsia="en-GB"/>
+          <w14:ligatures w14:val="none"/>
+        </w:rPr>
+      </w:pPr>
+      <w:r>
+        <w:rPr>
+          <w:rFonts w:ascii="Arial" w:eastAsia="Times New Roman" w:hAnsi="Arial" w:cs="Arial"/>
+          <w:color w:val="333333"/>
+          <w:kern w:val="0"/>
+          <w:sz w:val="21"/>
+          <w:szCs w:val="21"/>
+          <w:bdr w:val="none" w:sz="0" w:space="0" w:color="auto" w:frame="1"/>
+          <w:lang w:eastAsia="en-GB"/>
+          <w14:ligatures w14:val="none"/>
+        </w:rPr>
+        <w:t>Question 3</w:t>
+      </w:r>
+    </w:p>
+    <w:p>
+      <w:pPr>
+        <w:shd w:val="clear" w:color="auto" w:fill="FFFFFF"/>
+        <w:spacing w:after="100" w:afterAutospacing="1" w:line="240" w:lineRule="auto"/>
+        <w:rPr>
+          <w:rFonts w:ascii="Arial" w:eastAsia="Times New Roman" w:hAnsi="Arial" w:cs="Arial"/>
+          <w:color w:val="333333"/>
+          <w:kern w:val="0"/>
+          <w:sz w:val="21"/>
+          <w:szCs w:val="21"/>
+          <w:lang w:eastAsia="en-GB"/>
+          <w14:ligatures w14:val="none"/>
+        </w:rPr>
+      </w:pPr>
+      <w:r>
+        <w:rPr>
+          <w:rFonts w:ascii="Arial" w:eastAsia="Times New Roman" w:hAnsi="Arial" w:cs="Arial"/>
+          <w:color w:val="333333"/>
+          <w:kern w:val="0"/>
+          <w:sz w:val="21"/>
+          <w:szCs w:val="21"/>
+          <w:lang w:eastAsia="en-GB"/>
+          <w14:ligatures w14:val="none"/>
+        </w:rPr>
+        <w:t xml:space="preserve">Cell </w:t>
+      </w:r>
+      <w:r>
+        <w:rPr>
+          <w:rFonts w:ascii="unset" w:eastAsia="Times New Roman" w:hAnsi="unset" w:cs="Arial"/>
+          <w:b/>
+          <w:bCs/>
+          <w:color w:val="333333"/>
+          <w:kern w:val="0"/>
+          <w:sz w:val="21"/>
+          <w:szCs w:val="21"/>
+          <w:lang w:eastAsia="en-GB"/>
+          <w14:ligatures w14:val="none"/>
+        </w:rPr>
+        <w:t>A1</w:t>
+      </w:r>
+      <w:r>
+        <w:rPr>
+          <w:rFonts w:ascii="Arial" w:eastAsia="Times New Roman" w:hAnsi="Arial" w:cs="Arial"/>
+          <w:color w:val="333333"/>
+          <w:kern w:val="0"/>
+          <w:sz w:val="21"/>
+          <w:szCs w:val="21"/>
+          <w:lang w:eastAsia="en-GB"/>
+          <w14:ligatures w14:val="none"/>
+        </w:rPr>
+        <w:t xml:space="preserve"> of your spreadsheet contains the value 10. Cell </w:t>
+      </w:r>
+      <w:r>
+        <w:rPr>
+          <w:rFonts w:ascii="unset" w:eastAsia="Times New Roman" w:hAnsi="unset" w:cs="Arial"/>
+          <w:b/>
+          <w:bCs/>
+          <w:color w:val="333333"/>
+          <w:kern w:val="0"/>
+          <w:sz w:val="21"/>
+          <w:szCs w:val="21"/>
+          <w:lang w:eastAsia="en-GB"/>
+          <w14:ligatures w14:val="none"/>
+        </w:rPr>
+        <w:t xml:space="preserve">B1 </w:t>
+      </w:r>
+      <w:r>
+        <w:rPr>
+          <w:rFonts w:ascii="Arial" w:eastAsia="Times New Roman" w:hAnsi="Arial" w:cs="Arial"/>
+          <w:color w:val="333333"/>
+          <w:kern w:val="0"/>
+          <w:sz w:val="21"/>
+          <w:szCs w:val="21"/>
+          <w:lang w:eastAsia="en-GB"/>
+          <w14:ligatures w14:val="none"/>
+        </w:rPr>
+        <w:t xml:space="preserve">contains the value 5, and cell </w:t>
+      </w:r>
+      <w:r>
+        <w:rPr>
+          <w:rFonts w:ascii="unset" w:eastAsia="Times New Roman" w:hAnsi="unset" w:cs="Arial"/>
+          <w:b/>
+          <w:bCs/>
+          <w:color w:val="333333"/>
+          <w:kern w:val="0"/>
+          <w:sz w:val="21"/>
+          <w:szCs w:val="21"/>
+          <w:lang w:eastAsia="en-GB"/>
+          <w14:ligatures w14:val="none"/>
+        </w:rPr>
+        <w:t xml:space="preserve">C1 </w:t>
+      </w:r>
+      <w:r>
+        <w:rPr>
+          <w:rFonts w:ascii="Arial" w:eastAsia="Times New Roman" w:hAnsi="Arial" w:cs="Arial"/>
+          <w:color w:val="333333"/>
+          <w:kern w:val="0"/>
+          <w:sz w:val="21"/>
+          <w:szCs w:val="21"/>
+          <w:lang w:eastAsia="en-GB"/>
+          <w14:ligatures w14:val="none"/>
+        </w:rPr>
+        <w:t xml:space="preserve">contains the value 2. The formula you created in cell </w:t>
+      </w:r>
+      <w:r>
+        <w:rPr>
+          <w:rFonts w:ascii="unset" w:eastAsia="Times New Roman" w:hAnsi="unset" w:cs="Arial"/>
+          <w:b/>
+          <w:bCs/>
+          <w:color w:val="333333"/>
+          <w:kern w:val="0"/>
+          <w:sz w:val="21"/>
+          <w:szCs w:val="21"/>
+          <w:lang w:eastAsia="en-GB"/>
+          <w14:ligatures w14:val="none"/>
+        </w:rPr>
+        <w:t xml:space="preserve">D1 </w:t>
+      </w:r>
+      <w:r>
+        <w:rPr>
+          <w:rFonts w:ascii="Arial" w:eastAsia="Times New Roman" w:hAnsi="Arial" w:cs="Arial"/>
+          <w:color w:val="333333"/>
+          <w:kern w:val="0"/>
+          <w:sz w:val="21"/>
+          <w:szCs w:val="21"/>
+          <w:lang w:eastAsia="en-GB"/>
+          <w14:ligatures w14:val="none"/>
+        </w:rPr>
+        <w:t>reads:</w:t>
+      </w:r>
+    </w:p>
+    <w:p>
+      <w:pPr>
+        <w:shd w:val="clear" w:color="auto" w:fill="FFFFFF"/>
+        <w:spacing w:after="100" w:afterAutospacing="1" w:line="240" w:lineRule="auto"/>
+        <w:rPr>
+          <w:rFonts w:ascii="Arial" w:eastAsia="Times New Roman" w:hAnsi="Arial" w:cs="Arial"/>
+          <w:color w:val="333333"/>
+          <w:kern w:val="0"/>
+          <w:sz w:val="21"/>
+          <w:szCs w:val="21"/>
+          <w:lang w:eastAsia="en-GB"/>
+          <w14:ligatures w14:val="none"/>
+        </w:rPr>
+      </w:pPr>
+      <w:r>
+        <w:rPr>
+          <w:rFonts w:ascii="Courier" w:eastAsia="Times New Roman" w:hAnsi="Courier" w:cs="Arial"/>
+          <w:b/>
+          <w:bCs/>
+          <w:color w:val="333333"/>
+          <w:kern w:val="0"/>
+          <w:sz w:val="20"/>
+          <w:szCs w:val="20"/>
+          <w:lang w:eastAsia="en-GB"/>
+          <w14:ligatures w14:val="none"/>
+        </w:rPr>
+        <w:t>=A1*B1+$C$1</w:t>
+      </w:r>
+    </w:p>
+    <w:p>
+      <w:pPr>
+        <w:shd w:val="clear" w:color="auto" w:fill="FFFFFF"/>
+        <w:spacing w:after="0" w:line="240" w:lineRule="auto"/>
+        <w:rPr>
+          <w:rFonts w:ascii="Arial" w:eastAsia="Times New Roman" w:hAnsi="Arial" w:cs="Arial"/>
+          <w:color w:val="333333"/>
+          <w:kern w:val="0"/>
+          <w:sz w:val="21"/>
+          <w:szCs w:val="21"/>
+          <w:lang w:eastAsia="en-GB"/>
+          <w14:ligatures w14:val="none"/>
+        </w:rPr>
+      </w:pPr>
+      <w:r>
+        <w:rPr>
+          <w:rFonts w:ascii="Arial" w:eastAsia="Times New Roman" w:hAnsi="Arial" w:cs="Arial"/>
+          <w:color w:val="333333"/>
+          <w:kern w:val="0"/>
+          <w:sz w:val="21"/>
+          <w:szCs w:val="21"/>
+          <w:lang w:eastAsia="en-GB"/>
+          <w14:ligatures w14:val="none"/>
+        </w:rPr>
+        <w:t xml:space="preserve">Row 2 of your spreadsheet is completely empty. If you were to copy the formula down to cell </w:t>
+      </w:r>
+      <w:r>
+        <w:rPr>
+          <w:rFonts w:ascii="unset" w:eastAsia="Times New Roman" w:hAnsi="unset" w:cs="Arial"/>
+          <w:b/>
+          <w:bCs/>
+          <w:color w:val="333333"/>
+          <w:kern w:val="0"/>
+          <w:sz w:val="21"/>
+          <w:szCs w:val="21"/>
+          <w:lang w:eastAsia="en-GB"/>
+          <w14:ligatures w14:val="none"/>
+        </w:rPr>
+        <w:t xml:space="preserve">D2 </w:t>
+      </w:r>
+      <w:r>
+        <w:rPr>
+          <w:rFonts w:ascii="Arial" w:eastAsia="Times New Roman" w:hAnsi="Arial" w:cs="Arial"/>
+          <w:color w:val="333333"/>
+          <w:kern w:val="0"/>
+          <w:sz w:val="21"/>
+          <w:szCs w:val="21"/>
+          <w:lang w:eastAsia="en-GB"/>
+          <w14:ligatures w14:val="none"/>
+        </w:rPr>
+        <w:t>what would the formula result be?</w:t>
+      </w:r>
+    </w:p>
+    <w:p>
+      <w:pPr>
+        <w:shd w:val="clear" w:color="auto" w:fill="FFFFFF"/>
+        <w:spacing w:after="0" w:line="240" w:lineRule="auto"/>
+        <w:rPr>
+          <w:rFonts w:ascii="Arial" w:eastAsia="Times New Roman" w:hAnsi="Arial" w:cs="Arial"/>
+          <w:color w:val="333333"/>
+          <w:kern w:val="0"/>
+          <w:sz w:val="21"/>
+          <w:szCs w:val="21"/>
+          <w:lang w:eastAsia="en-GB"/>
+          <w14:ligatures w14:val="none"/>
+        </w:rPr>
+      </w:pPr>
+      <w:r>
+        <w:rPr>
+          <w:rFonts w:ascii="Arial" w:eastAsia="Times New Roman" w:hAnsi="Arial" w:cs="Arial"/>
+          <w:color w:val="333333"/>
+          <w:kern w:val="0"/>
+          <w:sz w:val="21"/>
+          <w:szCs w:val="21"/>
+          <w:lang w:eastAsia="en-GB"/>
+          <w14:ligatures w14:val="none"/>
+        </w:rPr>
+        <w:t>0 / 1 point</w:t>
+      </w:r>
+    </w:p>
+    <w:p>
+      <w:pPr>
+        <w:shd w:val="clear" w:color="auto" w:fill="FFFFFF"/>
+        <w:spacing w:after="0" w:line="240" w:lineRule="auto"/>
+        <w:rPr>
+          <w:rFonts w:ascii="Times New Roman" w:eastAsia="Times New Roman" w:hAnsi="Times New Roman" w:cs="Times New Roman"/>
+          <w:kern w:val="0"/>
+          <w:sz w:val="24"/>
+          <w:szCs w:val="24"/>
+          <w:lang w:eastAsia="en-GB"/>
+          <w14:ligatures w14:val="none"/>
+        </w:rPr>
+      </w:pPr>
+      <w:r>
+        <w:rPr>
+          <w:rFonts w:ascii="Arial" w:eastAsia="Times New Roman" w:hAnsi="Arial" w:cs="Arial"/>
+          <w:color w:val="333333"/>
+          <w:kern w:val="0"/>
+          <w:sz w:val="21"/>
+          <w:szCs w:val="21"/>
+          <w:lang w:eastAsia="en-GB"/>
+          <w14:ligatures w14:val="none"/>
+        </w:rPr>
+        <w:object w:dxaOrig="225" w:dyaOrig="225" w14:anchorId="16AF8DB1">
+          <v:shape id="_x0000_i1195" type="#_x0000_t75" style="width:18pt;height:15.6pt" o:ole="">
+            <v:imagedata r:id="rId4" o:title=""/>
+          </v:shape>
+          <w:control r:id="rId50" w:name="DefaultOcxName61" w:shapeid="_x0000_i1195"/>
+        </w:object>
+      </w:r>
+    </w:p>
+    <w:p>
+      <w:pPr>
+        <w:shd w:val="clear" w:color="auto" w:fill="FFFFFF"/>
+        <w:spacing w:after="0" w:line="240" w:lineRule="auto"/>
+        <w:rPr>
+          <w:rFonts w:ascii="Times New Roman" w:eastAsia="Times New Roman" w:hAnsi="Times New Roman" w:cs="Times New Roman"/>
+          <w:kern w:val="0"/>
+          <w:sz w:val="24"/>
+          <w:szCs w:val="24"/>
+          <w:lang w:eastAsia="en-GB"/>
+          <w14:ligatures w14:val="none"/>
+        </w:rPr>
+      </w:pPr>
+      <w:r>
+        <w:rPr>
+          <w:rFonts w:ascii="Arial" w:eastAsia="Times New Roman" w:hAnsi="Arial" w:cs="Arial"/>
+          <w:color w:val="333333"/>
+          <w:kern w:val="0"/>
+          <w:sz w:val="21"/>
+          <w:szCs w:val="21"/>
+          <w:lang w:eastAsia="en-GB"/>
+          <w14:ligatures w14:val="none"/>
+        </w:rPr>
+        <w:t>2</w:t>
+      </w:r>
+    </w:p>
+    <w:p>
+      <w:pPr>
+        <w:shd w:val="clear" w:color="auto" w:fill="FFFFFF"/>
+        <w:spacing w:after="0" w:line="240" w:lineRule="auto"/>
+        <w:rPr>
+          <w:rFonts w:ascii="Times New Roman" w:eastAsia="Times New Roman" w:hAnsi="Times New Roman" w:cs="Times New Roman"/>
+          <w:kern w:val="0"/>
+          <w:sz w:val="24"/>
+          <w:szCs w:val="24"/>
+          <w:lang w:eastAsia="en-GB"/>
+          <w14:ligatures w14:val="none"/>
+        </w:rPr>
+      </w:pPr>
+      <w:r>
+        <w:rPr>
+          <w:rFonts w:ascii="Arial" w:eastAsia="Times New Roman" w:hAnsi="Arial" w:cs="Arial"/>
+          <w:color w:val="333333"/>
+          <w:kern w:val="0"/>
+          <w:sz w:val="21"/>
+          <w:szCs w:val="21"/>
+          <w:lang w:eastAsia="en-GB"/>
+          <w14:ligatures w14:val="none"/>
+        </w:rPr>
+        <w:object w:dxaOrig="225" w:dyaOrig="225" w14:anchorId="67DB6EF4">
+          <v:shape id="_x0000_i1194" type="#_x0000_t75" style="width:18pt;height:15.6pt" o:ole="">
+            <v:imagedata r:id="rId6" o:title=""/>
+          </v:shape>
+          <w:control r:id="rId51" w:name="DefaultOcxName71" w:shapeid="_x0000_i1194"/>
+        </w:object>
+      </w:r>
+    </w:p>
+    <w:p>
+      <w:pPr>
+        <w:shd w:val="clear" w:color="auto" w:fill="FFFFFF"/>
+        <w:spacing w:after="0" w:line="240" w:lineRule="auto"/>
+        <w:rPr>
+          <w:rFonts w:ascii="Times New Roman" w:eastAsia="Times New Roman" w:hAnsi="Times New Roman" w:cs="Times New Roman"/>
+          <w:kern w:val="0"/>
+          <w:sz w:val="24"/>
+          <w:szCs w:val="24"/>
+          <w:lang w:eastAsia="en-GB"/>
+          <w14:ligatures w14:val="none"/>
+        </w:rPr>
+      </w:pPr>
+      <w:r>
+        <w:rPr>
+          <w:rFonts w:ascii="Arial" w:eastAsia="Times New Roman" w:hAnsi="Arial" w:cs="Arial"/>
+          <w:color w:val="333333"/>
+          <w:kern w:val="0"/>
+          <w:sz w:val="21"/>
+          <w:szCs w:val="21"/>
+          <w:lang w:eastAsia="en-GB"/>
+          <w14:ligatures w14:val="none"/>
+        </w:rPr>
+        <w:t>52</w:t>
+      </w:r>
+    </w:p>
+    <w:p>
+      <w:pPr>
+        <w:shd w:val="clear" w:color="auto" w:fill="FFFFFF"/>
+        <w:spacing w:after="0" w:line="240" w:lineRule="auto"/>
+        <w:rPr>
+          <w:rFonts w:ascii="Times New Roman" w:eastAsia="Times New Roman" w:hAnsi="Times New Roman" w:cs="Times New Roman"/>
+          <w:kern w:val="0"/>
+          <w:sz w:val="24"/>
+          <w:szCs w:val="24"/>
+          <w:lang w:eastAsia="en-GB"/>
+          <w14:ligatures w14:val="none"/>
+        </w:rPr>
+      </w:pPr>
+      <w:r>
+        <w:rPr>
+          <w:rFonts w:ascii="Arial" w:eastAsia="Times New Roman" w:hAnsi="Arial" w:cs="Arial"/>
+          <w:color w:val="333333"/>
+          <w:kern w:val="0"/>
+          <w:sz w:val="21"/>
+          <w:szCs w:val="21"/>
+          <w:lang w:eastAsia="en-GB"/>
+          <w14:ligatures w14:val="none"/>
+        </w:rPr>
+        <w:object w:dxaOrig="225" w:dyaOrig="225" w14:anchorId="683C748F">
+          <v:shape id="_x0000_i1193" type="#_x0000_t75" style="width:18pt;height:15.6pt" o:ole="">
+            <v:imagedata r:id="rId4" o:title=""/>
+          </v:shape>
+          <w:control r:id="rId52" w:name="DefaultOcxName81" w:shapeid="_x0000_i1193"/>
+        </w:object>
+      </w:r>
+    </w:p>
+    <w:p>
+      <w:pPr>
+        <w:shd w:val="clear" w:color="auto" w:fill="FFFFFF"/>
+        <w:spacing w:after="0" w:line="240" w:lineRule="auto"/>
+        <w:rPr>
+          <w:rFonts w:ascii="Times New Roman" w:eastAsia="Times New Roman" w:hAnsi="Times New Roman" w:cs="Times New Roman"/>
+          <w:kern w:val="0"/>
+          <w:sz w:val="24"/>
+          <w:szCs w:val="24"/>
+          <w:lang w:eastAsia="en-GB"/>
+          <w14:ligatures w14:val="none"/>
+        </w:rPr>
+      </w:pPr>
+      <w:r>
+        <w:rPr>
+          <w:rFonts w:ascii="Arial" w:eastAsia="Times New Roman" w:hAnsi="Arial" w:cs="Arial"/>
+          <w:color w:val="333333"/>
+          <w:kern w:val="0"/>
+          <w:sz w:val="21"/>
+          <w:szCs w:val="21"/>
+          <w:lang w:eastAsia="en-GB"/>
+          <w14:ligatures w14:val="none"/>
+        </w:rPr>
+        <w:t>50</w:t>
+      </w:r>
+    </w:p>
+    <w:p>
+      <w:pPr>
+        <w:shd w:val="clear" w:color="auto" w:fill="FFFFFF"/>
+        <w:spacing w:after="0" w:line="240" w:lineRule="auto"/>
+        <w:rPr>
+          <w:rFonts w:ascii="Arial" w:eastAsia="Times New Roman" w:hAnsi="Arial" w:cs="Arial"/>
+          <w:color w:val="333333"/>
+          <w:kern w:val="0"/>
+          <w:sz w:val="21"/>
+          <w:szCs w:val="21"/>
+          <w:lang w:eastAsia="en-GB"/>
+          <w14:ligatures w14:val="none"/>
+        </w:rPr>
+      </w:pPr>
+      <w:r>
+        <w:rPr>
+          <w:rFonts w:ascii="Arial" w:eastAsia="Times New Roman" w:hAnsi="Arial" w:cs="Arial"/>
+          <w:color w:val="333333"/>
+          <w:kern w:val="0"/>
+          <w:sz w:val="21"/>
+          <w:szCs w:val="21"/>
+          <w:lang w:eastAsia="en-GB"/>
+          <w14:ligatures w14:val="none"/>
+        </w:rPr>
+        <w:t>Incorrect</w:t>
+      </w:r>
+    </w:p>
+    <w:p>
+      <w:pPr>
+        <w:shd w:val="clear" w:color="auto" w:fill="FFFFFF"/>
+        <w:spacing w:after="0" w:line="240" w:lineRule="auto"/>
+        <w:rPr>
+          <w:rFonts w:ascii="Arial" w:eastAsia="Times New Roman" w:hAnsi="Arial" w:cs="Arial"/>
+          <w:color w:val="333333"/>
+          <w:kern w:val="0"/>
+          <w:sz w:val="21"/>
+          <w:szCs w:val="21"/>
+          <w:lang w:eastAsia="en-GB"/>
+          <w14:ligatures w14:val="none"/>
+        </w:rPr>
+      </w:pPr>
+      <w:r>
+        <w:rPr>
+          <w:rFonts w:ascii="Arial" w:eastAsia="Times New Roman" w:hAnsi="Arial" w:cs="Arial"/>
+          <w:color w:val="333333"/>
+          <w:kern w:val="0"/>
+          <w:sz w:val="21"/>
+          <w:szCs w:val="21"/>
+          <w:lang w:eastAsia="en-GB"/>
+          <w14:ligatures w14:val="none"/>
+        </w:rPr>
+        <w:t xml:space="preserve">Not quite. Please review the video </w:t>
+      </w:r>
+      <w:hyperlink r:id="rId53" w:tgtFrame="_blank" w:tooltip="Link to the video Controlling calculations." w:history="1">
+        <w:r>
+          <w:rPr>
+            <w:rFonts w:ascii="Arial" w:eastAsia="Times New Roman" w:hAnsi="Arial" w:cs="Arial"/>
+            <w:i/>
+            <w:iCs/>
+            <w:color w:val="0000FF"/>
+            <w:kern w:val="0"/>
+            <w:sz w:val="21"/>
+            <w:szCs w:val="21"/>
+            <w:u w:val="single"/>
+            <w:lang w:eastAsia="en-GB"/>
+            <w14:ligatures w14:val="none"/>
+          </w:rPr>
+          <w:t>Controlling calculations.</w:t>
+        </w:r>
+      </w:hyperlink>
+    </w:p>
+    <w:p>
+      <w:pPr>
+        <w:shd w:val="clear" w:color="auto" w:fill="FFFFFF"/>
+        <w:spacing w:after="0" w:line="240" w:lineRule="auto"/>
+        <w:outlineLvl w:val="2"/>
+        <w:rPr>
+          <w:rFonts w:ascii="Arial" w:eastAsia="Times New Roman" w:hAnsi="Arial" w:cs="Arial"/>
+          <w:b/>
+          <w:bCs/>
+          <w:color w:val="333333"/>
+          <w:kern w:val="0"/>
+          <w:sz w:val="27"/>
+          <w:szCs w:val="27"/>
+          <w:lang w:eastAsia="en-GB"/>
+          <w14:ligatures w14:val="none"/>
+        </w:rPr>
+      </w:pPr>
+      <w:r>
+        <w:rPr>
+          <w:rFonts w:ascii="Arial" w:eastAsia="Times New Roman" w:hAnsi="Arial" w:cs="Arial"/>
+          <w:b/>
+          <w:bCs/>
+          <w:color w:val="333333"/>
+          <w:kern w:val="0"/>
+          <w:sz w:val="27"/>
+          <w:szCs w:val="27"/>
+          <w:lang w:eastAsia="en-GB"/>
+          <w14:ligatures w14:val="none"/>
+        </w:rPr>
+        <w:t>4.</w:t>
+      </w:r>
+    </w:p>
+    <w:p>
+      <w:pPr>
+        <w:shd w:val="clear" w:color="auto" w:fill="FFFFFF"/>
+        <w:spacing w:after="0" w:line="240" w:lineRule="auto"/>
+        <w:rPr>
+          <w:rFonts w:ascii="Arial" w:eastAsia="Times New Roman" w:hAnsi="Arial" w:cs="Arial"/>
+          <w:color w:val="333333"/>
+          <w:kern w:val="0"/>
+          <w:sz w:val="21"/>
+          <w:szCs w:val="21"/>
+          <w:lang w:eastAsia="en-GB"/>
+          <w14:ligatures w14:val="none"/>
+        </w:rPr>
+      </w:pPr>
+      <w:r>
+        <w:rPr>
+          <w:rFonts w:ascii="Arial" w:eastAsia="Times New Roman" w:hAnsi="Arial" w:cs="Arial"/>
+          <w:color w:val="333333"/>
+          <w:kern w:val="0"/>
+          <w:sz w:val="21"/>
+          <w:szCs w:val="21"/>
+          <w:bdr w:val="none" w:sz="0" w:space="0" w:color="auto" w:frame="1"/>
+          <w:lang w:eastAsia="en-GB"/>
+          <w14:ligatures w14:val="none"/>
+        </w:rPr>
+        <w:t>Question 4</w:t>
+      </w:r>
+    </w:p>
+    <w:p>
+      <w:pPr>
+        <w:shd w:val="clear" w:color="auto" w:fill="FFFFFF"/>
+        <w:spacing w:after="100" w:afterAutospacing="1" w:line="240" w:lineRule="auto"/>
+        <w:rPr>
+          <w:rFonts w:ascii="Arial" w:eastAsia="Times New Roman" w:hAnsi="Arial" w:cs="Arial"/>
+          <w:color w:val="333333"/>
+          <w:kern w:val="0"/>
+          <w:sz w:val="21"/>
+          <w:szCs w:val="21"/>
+          <w:lang w:eastAsia="en-GB"/>
+          <w14:ligatures w14:val="none"/>
+        </w:rPr>
+      </w:pPr>
+      <w:r>
+        <w:rPr>
+          <w:rFonts w:ascii="Arial" w:eastAsia="Times New Roman" w:hAnsi="Arial" w:cs="Arial"/>
+          <w:color w:val="333333"/>
+          <w:kern w:val="0"/>
+          <w:sz w:val="21"/>
+          <w:szCs w:val="21"/>
+          <w:lang w:eastAsia="en-GB"/>
+          <w14:ligatures w14:val="none"/>
+        </w:rPr>
+        <w:t xml:space="preserve">What mathematical symbol is processed first in the following formula? </w:t>
+      </w:r>
+    </w:p>
+    <w:p>
+      <w:pPr>
+        <w:shd w:val="clear" w:color="auto" w:fill="FFFFFF"/>
+        <w:spacing w:after="0" w:line="240" w:lineRule="auto"/>
+        <w:rPr>
+          <w:rFonts w:ascii="Arial" w:eastAsia="Times New Roman" w:hAnsi="Arial" w:cs="Arial"/>
+          <w:color w:val="333333"/>
+          <w:kern w:val="0"/>
+          <w:sz w:val="21"/>
+          <w:szCs w:val="21"/>
+          <w:lang w:eastAsia="en-GB"/>
+          <w14:ligatures w14:val="none"/>
+        </w:rPr>
+      </w:pPr>
+      <w:r>
+        <w:rPr>
+          <w:rFonts w:ascii="Courier" w:eastAsia="Times New Roman" w:hAnsi="Courier" w:cs="Arial"/>
+          <w:b/>
+          <w:bCs/>
+          <w:color w:val="333333"/>
+          <w:kern w:val="0"/>
+          <w:sz w:val="20"/>
+          <w:szCs w:val="20"/>
+          <w:lang w:eastAsia="en-GB"/>
+          <w14:ligatures w14:val="none"/>
+        </w:rPr>
+        <w:lastRenderedPageBreak/>
+        <w:t>=((A3+H4)/G7)*5</w:t>
+      </w:r>
+    </w:p>
+    <w:p>
+      <w:pPr>
+        <w:shd w:val="clear" w:color="auto" w:fill="FFFFFF"/>
+        <w:spacing w:after="0" w:line="240" w:lineRule="auto"/>
+        <w:rPr>
+          <w:rFonts w:ascii="Arial" w:eastAsia="Times New Roman" w:hAnsi="Arial" w:cs="Arial"/>
+          <w:color w:val="333333"/>
+          <w:kern w:val="0"/>
+          <w:sz w:val="21"/>
+          <w:szCs w:val="21"/>
+          <w:lang w:eastAsia="en-GB"/>
+          <w14:ligatures w14:val="none"/>
+        </w:rPr>
+      </w:pPr>
+      <w:r>
+        <w:rPr>
+          <w:rFonts w:ascii="Arial" w:eastAsia="Times New Roman" w:hAnsi="Arial" w:cs="Arial"/>
+          <w:color w:val="333333"/>
+          <w:kern w:val="0"/>
+          <w:sz w:val="21"/>
+          <w:szCs w:val="21"/>
+          <w:lang w:eastAsia="en-GB"/>
+          <w14:ligatures w14:val="none"/>
+        </w:rPr>
+        <w:t>0 / 1 point</w:t>
+      </w:r>
+    </w:p>
+    <w:p>
+      <w:pPr>
+        <w:shd w:val="clear" w:color="auto" w:fill="FFFFFF"/>
+        <w:spacing w:after="0" w:line="240" w:lineRule="auto"/>
+        <w:rPr>
+          <w:rFonts w:ascii="Times New Roman" w:eastAsia="Times New Roman" w:hAnsi="Times New Roman" w:cs="Times New Roman"/>
+          <w:kern w:val="0"/>
+          <w:sz w:val="24"/>
+          <w:szCs w:val="24"/>
+          <w:lang w:eastAsia="en-GB"/>
+          <w14:ligatures w14:val="none"/>
+        </w:rPr>
+      </w:pPr>
+      <w:r>
+        <w:rPr>
+          <w:rFonts w:ascii="Arial" w:eastAsia="Times New Roman" w:hAnsi="Arial" w:cs="Arial"/>
+          <w:color w:val="333333"/>
+          <w:kern w:val="0"/>
+          <w:sz w:val="21"/>
+          <w:szCs w:val="21"/>
+          <w:lang w:eastAsia="en-GB"/>
+          <w14:ligatures w14:val="none"/>
+        </w:rPr>
+        <w:object w:dxaOrig="225" w:dyaOrig="225" w14:anchorId="72507DB1">
+          <v:shape id="_x0000_i1192" type="#_x0000_t75" style="width:18pt;height:15.6pt" o:ole="">
+            <v:imagedata r:id="rId4" o:title=""/>
+          </v:shape>
+          <w:control r:id="rId54" w:name="DefaultOcxName91" w:shapeid="_x0000_i1192"/>
+        </w:object>
+      </w:r>
+    </w:p>
+    <w:p>
+      <w:pPr>
+        <w:shd w:val="clear" w:color="auto" w:fill="FFFFFF"/>
+        <w:spacing w:after="0" w:line="240" w:lineRule="auto"/>
+        <w:rPr>
+          <w:rFonts w:ascii="Times New Roman" w:eastAsia="Times New Roman" w:hAnsi="Times New Roman" w:cs="Times New Roman"/>
+          <w:kern w:val="0"/>
+          <w:sz w:val="24"/>
+          <w:szCs w:val="24"/>
+          <w:lang w:eastAsia="en-GB"/>
+          <w14:ligatures w14:val="none"/>
+        </w:rPr>
+      </w:pPr>
+      <w:r>
+        <w:rPr>
+          <w:rFonts w:ascii="Arial" w:eastAsia="Times New Roman" w:hAnsi="Arial" w:cs="Arial"/>
+          <w:color w:val="333333"/>
+          <w:kern w:val="0"/>
+          <w:sz w:val="21"/>
+          <w:szCs w:val="21"/>
+          <w:lang w:eastAsia="en-GB"/>
+          <w14:ligatures w14:val="none"/>
+        </w:rPr>
+        <w:t>The Multiplication Symbol.</w:t>
+      </w:r>
+    </w:p>
+    <w:p>
+      <w:pPr>
+        <w:shd w:val="clear" w:color="auto" w:fill="FFFFFF"/>
+        <w:spacing w:after="0" w:line="240" w:lineRule="auto"/>
+        <w:rPr>
+          <w:rFonts w:ascii="Times New Roman" w:eastAsia="Times New Roman" w:hAnsi="Times New Roman" w:cs="Times New Roman"/>
+          <w:kern w:val="0"/>
+          <w:sz w:val="24"/>
+          <w:szCs w:val="24"/>
+          <w:lang w:eastAsia="en-GB"/>
+          <w14:ligatures w14:val="none"/>
+        </w:rPr>
+      </w:pPr>
+      <w:r>
+        <w:rPr>
+          <w:rFonts w:ascii="Arial" w:eastAsia="Times New Roman" w:hAnsi="Arial" w:cs="Arial"/>
+          <w:color w:val="333333"/>
+          <w:kern w:val="0"/>
+          <w:sz w:val="21"/>
+          <w:szCs w:val="21"/>
+          <w:lang w:eastAsia="en-GB"/>
+          <w14:ligatures w14:val="none"/>
+        </w:rPr>
+        <w:object w:dxaOrig="225" w:dyaOrig="225" w14:anchorId="14F2F726">
+          <v:shape id="_x0000_i1191" type="#_x0000_t75" style="width:18pt;height:15.6pt" o:ole="">
+            <v:imagedata r:id="rId4" o:title=""/>
+          </v:shape>
+          <w:control r:id="rId55" w:name="DefaultOcxName101" w:shapeid="_x0000_i1191"/>
+        </w:object>
+      </w:r>
+    </w:p>
+    <w:p>
+      <w:pPr>
+        <w:shd w:val="clear" w:color="auto" w:fill="FFFFFF"/>
+        <w:spacing w:after="0" w:line="240" w:lineRule="auto"/>
+        <w:rPr>
+          <w:rFonts w:ascii="Times New Roman" w:eastAsia="Times New Roman" w:hAnsi="Times New Roman" w:cs="Times New Roman"/>
+          <w:kern w:val="0"/>
+          <w:sz w:val="24"/>
+          <w:szCs w:val="24"/>
+          <w:lang w:eastAsia="en-GB"/>
+          <w14:ligatures w14:val="none"/>
+        </w:rPr>
+      </w:pPr>
+      <w:r>
+        <w:rPr>
+          <w:rFonts w:ascii="Arial" w:eastAsia="Times New Roman" w:hAnsi="Arial" w:cs="Arial"/>
+          <w:color w:val="333333"/>
+          <w:kern w:val="0"/>
+          <w:sz w:val="21"/>
+          <w:szCs w:val="21"/>
+          <w:lang w:eastAsia="en-GB"/>
+          <w14:ligatures w14:val="none"/>
+        </w:rPr>
+        <w:t>The Addition Symbol.</w:t>
+      </w:r>
+    </w:p>
+    <w:p>
+      <w:pPr>
+        <w:shd w:val="clear" w:color="auto" w:fill="FFFFFF"/>
+        <w:spacing w:after="0" w:line="240" w:lineRule="auto"/>
+        <w:rPr>
+          <w:rFonts w:ascii="Times New Roman" w:eastAsia="Times New Roman" w:hAnsi="Times New Roman" w:cs="Times New Roman"/>
+          <w:kern w:val="0"/>
+          <w:sz w:val="24"/>
+          <w:szCs w:val="24"/>
+          <w:lang w:eastAsia="en-GB"/>
+          <w14:ligatures w14:val="none"/>
+        </w:rPr>
+      </w:pPr>
+      <w:r>
+        <w:rPr>
+          <w:rFonts w:ascii="Arial" w:eastAsia="Times New Roman" w:hAnsi="Arial" w:cs="Arial"/>
+          <w:color w:val="333333"/>
+          <w:kern w:val="0"/>
+          <w:sz w:val="21"/>
+          <w:szCs w:val="21"/>
+          <w:lang w:eastAsia="en-GB"/>
+          <w14:ligatures w14:val="none"/>
+        </w:rPr>
+        <w:object w:dxaOrig="225" w:dyaOrig="225" w14:anchorId="48002C6B">
+          <v:shape id="_x0000_i1190" type="#_x0000_t75" style="width:18pt;height:15.6pt" o:ole="">
+            <v:imagedata r:id="rId6" o:title=""/>
+          </v:shape>
+          <w:control r:id="rId56" w:name="DefaultOcxName111" w:shapeid="_x0000_i1190"/>
+        </w:object>
+      </w:r>
+    </w:p>
+    <w:p>
+      <w:pPr>
+        <w:shd w:val="clear" w:color="auto" w:fill="FFFFFF"/>
+        <w:spacing w:after="0" w:line="240" w:lineRule="auto"/>
+        <w:rPr>
+          <w:rFonts w:ascii="Times New Roman" w:eastAsia="Times New Roman" w:hAnsi="Times New Roman" w:cs="Times New Roman"/>
+          <w:kern w:val="0"/>
+          <w:sz w:val="24"/>
+          <w:szCs w:val="24"/>
+          <w:lang w:eastAsia="en-GB"/>
+          <w14:ligatures w14:val="none"/>
+        </w:rPr>
+      </w:pPr>
+      <w:r>
+        <w:rPr>
+          <w:rFonts w:ascii="Arial" w:eastAsia="Times New Roman" w:hAnsi="Arial" w:cs="Arial"/>
+          <w:color w:val="333333"/>
+          <w:kern w:val="0"/>
+          <w:sz w:val="21"/>
+          <w:szCs w:val="21"/>
+          <w:lang w:eastAsia="en-GB"/>
+          <w14:ligatures w14:val="none"/>
+        </w:rPr>
+        <w:t>The Division symbol.</w:t>
+      </w:r>
+    </w:p>
+    <w:p>
+      <w:pPr>
+        <w:shd w:val="clear" w:color="auto" w:fill="FFFFFF"/>
+        <w:spacing w:after="0" w:line="240" w:lineRule="auto"/>
+        <w:rPr>
+          <w:rFonts w:ascii="Arial" w:eastAsia="Times New Roman" w:hAnsi="Arial" w:cs="Arial"/>
+          <w:color w:val="333333"/>
+          <w:kern w:val="0"/>
+          <w:sz w:val="21"/>
+          <w:szCs w:val="21"/>
+          <w:lang w:eastAsia="en-GB"/>
+          <w14:ligatures w14:val="none"/>
+        </w:rPr>
+      </w:pPr>
+      <w:r>
+        <w:rPr>
+          <w:rFonts w:ascii="Arial" w:eastAsia="Times New Roman" w:hAnsi="Arial" w:cs="Arial"/>
+          <w:color w:val="333333"/>
+          <w:kern w:val="0"/>
+          <w:sz w:val="21"/>
+          <w:szCs w:val="21"/>
+          <w:lang w:eastAsia="en-GB"/>
+          <w14:ligatures w14:val="none"/>
+        </w:rPr>
+        <w:t>Incorrect</w:t>
+      </w:r>
+    </w:p>
+    <w:p>
+      <w:pPr>
+        <w:shd w:val="clear" w:color="auto" w:fill="FFFFFF"/>
+        <w:spacing w:after="0" w:line="240" w:lineRule="auto"/>
+        <w:rPr>
+          <w:rFonts w:ascii="Arial" w:eastAsia="Times New Roman" w:hAnsi="Arial" w:cs="Arial"/>
+          <w:color w:val="333333"/>
+          <w:kern w:val="0"/>
+          <w:sz w:val="21"/>
+          <w:szCs w:val="21"/>
+          <w:lang w:eastAsia="en-GB"/>
+          <w14:ligatures w14:val="none"/>
+        </w:rPr>
+      </w:pPr>
+      <w:r>
+        <w:rPr>
+          <w:rFonts w:ascii="Arial" w:eastAsia="Times New Roman" w:hAnsi="Arial" w:cs="Arial"/>
+          <w:color w:val="333333"/>
+          <w:kern w:val="0"/>
+          <w:sz w:val="21"/>
+          <w:szCs w:val="21"/>
+          <w:lang w:eastAsia="en-GB"/>
+          <w14:ligatures w14:val="none"/>
+        </w:rPr>
+        <w:t xml:space="preserve">Not quite. Please review the reading </w:t>
+      </w:r>
+      <w:hyperlink r:id="rId57" w:tgtFrame="_blank" w:tooltip="LInk to reading Order of precedence in calculations." w:history="1">
+        <w:r>
+          <w:rPr>
+            <w:rFonts w:ascii="Arial" w:eastAsia="Times New Roman" w:hAnsi="Arial" w:cs="Arial"/>
+            <w:i/>
+            <w:iCs/>
+            <w:color w:val="0000FF"/>
+            <w:kern w:val="0"/>
+            <w:sz w:val="21"/>
+            <w:szCs w:val="21"/>
+            <w:u w:val="single"/>
+            <w:lang w:eastAsia="en-GB"/>
+            <w14:ligatures w14:val="none"/>
+          </w:rPr>
+          <w:t>Order of Precedence in calculations.</w:t>
+        </w:r>
+      </w:hyperlink>
+    </w:p>
+    <w:p>
+      <w:pPr>
+        <w:shd w:val="clear" w:color="auto" w:fill="FFFFFF"/>
+        <w:spacing w:after="0" w:line="240" w:lineRule="auto"/>
+        <w:outlineLvl w:val="2"/>
+        <w:rPr>
+          <w:rFonts w:ascii="Arial" w:eastAsia="Times New Roman" w:hAnsi="Arial" w:cs="Arial"/>
+          <w:b/>
+          <w:bCs/>
+          <w:color w:val="333333"/>
+          <w:kern w:val="0"/>
+          <w:sz w:val="27"/>
+          <w:szCs w:val="27"/>
+          <w:lang w:eastAsia="en-GB"/>
+          <w14:ligatures w14:val="none"/>
+        </w:rPr>
+      </w:pPr>
+      <w:r>
+        <w:rPr>
+          <w:rFonts w:ascii="Arial" w:eastAsia="Times New Roman" w:hAnsi="Arial" w:cs="Arial"/>
+          <w:b/>
+          <w:bCs/>
+          <w:color w:val="333333"/>
+          <w:kern w:val="0"/>
+          <w:sz w:val="27"/>
+          <w:szCs w:val="27"/>
+          <w:lang w:eastAsia="en-GB"/>
+          <w14:ligatures w14:val="none"/>
+        </w:rPr>
+        <w:t>5.</w:t>
+      </w:r>
+    </w:p>
+    <w:p>
+      <w:pPr>
+        <w:shd w:val="clear" w:color="auto" w:fill="FFFFFF"/>
+        <w:spacing w:after="0" w:line="240" w:lineRule="auto"/>
+        <w:rPr>
+          <w:rFonts w:ascii="Arial" w:eastAsia="Times New Roman" w:hAnsi="Arial" w:cs="Arial"/>
+          <w:color w:val="333333"/>
+          <w:kern w:val="0"/>
+          <w:sz w:val="21"/>
+          <w:szCs w:val="21"/>
+          <w:lang w:eastAsia="en-GB"/>
+          <w14:ligatures w14:val="none"/>
+        </w:rPr>
+      </w:pPr>
+      <w:r>
+        <w:rPr>
+          <w:rFonts w:ascii="Arial" w:eastAsia="Times New Roman" w:hAnsi="Arial" w:cs="Arial"/>
+          <w:color w:val="333333"/>
+          <w:kern w:val="0"/>
+          <w:sz w:val="21"/>
+          <w:szCs w:val="21"/>
+          <w:bdr w:val="none" w:sz="0" w:space="0" w:color="auto" w:frame="1"/>
+          <w:lang w:eastAsia="en-GB"/>
+          <w14:ligatures w14:val="none"/>
+        </w:rPr>
+        <w:t>Question 5</w:t>
+      </w:r>
+    </w:p>
+    <w:p>
+      <w:pPr>
+        <w:shd w:val="clear" w:color="auto" w:fill="FFFFFF"/>
+        <w:spacing w:after="0" w:line="240" w:lineRule="auto"/>
+        <w:rPr>
+          <w:rFonts w:ascii="Arial" w:eastAsia="Times New Roman" w:hAnsi="Arial" w:cs="Arial"/>
+          <w:color w:val="333333"/>
+          <w:kern w:val="0"/>
+          <w:sz w:val="21"/>
+          <w:szCs w:val="21"/>
+          <w:lang w:eastAsia="en-GB"/>
+          <w14:ligatures w14:val="none"/>
+        </w:rPr>
+      </w:pPr>
+      <w:r>
+        <w:rPr>
+          <w:rFonts w:ascii="Arial" w:eastAsia="Times New Roman" w:hAnsi="Arial" w:cs="Arial"/>
+          <w:color w:val="333333"/>
+          <w:kern w:val="0"/>
+          <w:sz w:val="21"/>
+          <w:szCs w:val="21"/>
+          <w:lang w:eastAsia="en-GB"/>
+          <w14:ligatures w14:val="none"/>
+        </w:rPr>
+        <w:t xml:space="preserve">Cell </w:t>
+      </w:r>
+      <w:r>
+        <w:rPr>
+          <w:rFonts w:ascii="unset" w:eastAsia="Times New Roman" w:hAnsi="unset" w:cs="Arial"/>
+          <w:b/>
+          <w:bCs/>
+          <w:color w:val="333333"/>
+          <w:kern w:val="0"/>
+          <w:sz w:val="21"/>
+          <w:szCs w:val="21"/>
+          <w:lang w:eastAsia="en-GB"/>
+          <w14:ligatures w14:val="none"/>
+        </w:rPr>
+        <w:t xml:space="preserve">C7 </w:t>
+      </w:r>
+      <w:r>
+        <w:rPr>
+          <w:rFonts w:ascii="Arial" w:eastAsia="Times New Roman" w:hAnsi="Arial" w:cs="Arial"/>
+          <w:color w:val="333333"/>
+          <w:kern w:val="0"/>
+          <w:sz w:val="21"/>
+          <w:szCs w:val="21"/>
+          <w:lang w:eastAsia="en-GB"/>
+          <w14:ligatures w14:val="none"/>
+        </w:rPr>
+        <w:t xml:space="preserve">in your worksheet contains the value 300, and cell </w:t>
+      </w:r>
+      <w:r>
+        <w:rPr>
+          <w:rFonts w:ascii="unset" w:eastAsia="Times New Roman" w:hAnsi="unset" w:cs="Arial"/>
+          <w:b/>
+          <w:bCs/>
+          <w:color w:val="333333"/>
+          <w:kern w:val="0"/>
+          <w:sz w:val="21"/>
+          <w:szCs w:val="21"/>
+          <w:lang w:eastAsia="en-GB"/>
+          <w14:ligatures w14:val="none"/>
+        </w:rPr>
+        <w:t xml:space="preserve">A4 </w:t>
+      </w:r>
+      <w:r>
+        <w:rPr>
+          <w:rFonts w:ascii="Arial" w:eastAsia="Times New Roman" w:hAnsi="Arial" w:cs="Arial"/>
+          <w:color w:val="333333"/>
+          <w:kern w:val="0"/>
+          <w:sz w:val="21"/>
+          <w:szCs w:val="21"/>
+          <w:lang w:eastAsia="en-GB"/>
+          <w14:ligatures w14:val="none"/>
+        </w:rPr>
+        <w:t xml:space="preserve">has the entry 12%. What is the correct formula to work out 12% of the value in </w:t>
+      </w:r>
+      <w:r>
+        <w:rPr>
+          <w:rFonts w:ascii="unset" w:eastAsia="Times New Roman" w:hAnsi="unset" w:cs="Arial"/>
+          <w:b/>
+          <w:bCs/>
+          <w:color w:val="333333"/>
+          <w:kern w:val="0"/>
+          <w:sz w:val="21"/>
+          <w:szCs w:val="21"/>
+          <w:lang w:eastAsia="en-GB"/>
+          <w14:ligatures w14:val="none"/>
+        </w:rPr>
+        <w:t>C7</w:t>
+      </w:r>
+      <w:r>
+        <w:rPr>
+          <w:rFonts w:ascii="Arial" w:eastAsia="Times New Roman" w:hAnsi="Arial" w:cs="Arial"/>
+          <w:color w:val="333333"/>
+          <w:kern w:val="0"/>
+          <w:sz w:val="21"/>
+          <w:szCs w:val="21"/>
+          <w:lang w:eastAsia="en-GB"/>
+          <w14:ligatures w14:val="none"/>
+        </w:rPr>
+        <w:t xml:space="preserve">, using the entry in </w:t>
+      </w:r>
+      <w:r>
+        <w:rPr>
+          <w:rFonts w:ascii="unset" w:eastAsia="Times New Roman" w:hAnsi="unset" w:cs="Arial"/>
+          <w:b/>
+          <w:bCs/>
+          <w:color w:val="333333"/>
+          <w:kern w:val="0"/>
+          <w:sz w:val="21"/>
+          <w:szCs w:val="21"/>
+          <w:lang w:eastAsia="en-GB"/>
+          <w14:ligatures w14:val="none"/>
+        </w:rPr>
+        <w:t>A4</w:t>
+      </w:r>
+      <w:r>
+        <w:rPr>
+          <w:rFonts w:ascii="Arial" w:eastAsia="Times New Roman" w:hAnsi="Arial" w:cs="Arial"/>
+          <w:color w:val="333333"/>
+          <w:kern w:val="0"/>
+          <w:sz w:val="21"/>
+          <w:szCs w:val="21"/>
+          <w:lang w:eastAsia="en-GB"/>
+          <w14:ligatures w14:val="none"/>
+        </w:rPr>
+        <w:t>?</w:t>
+      </w:r>
+    </w:p>
+    <w:p>
+      <w:pPr>
+        <w:shd w:val="clear" w:color="auto" w:fill="FFFFFF"/>
+        <w:spacing w:after="0" w:line="240" w:lineRule="auto"/>
+        <w:rPr>
+          <w:rFonts w:ascii="Arial" w:eastAsia="Times New Roman" w:hAnsi="Arial" w:cs="Arial"/>
+          <w:color w:val="333333"/>
+          <w:kern w:val="0"/>
+          <w:sz w:val="21"/>
+          <w:szCs w:val="21"/>
+          <w:lang w:eastAsia="en-GB"/>
+          <w14:ligatures w14:val="none"/>
+        </w:rPr>
+      </w:pPr>
+      <w:r>
+        <w:rPr>
+          <w:rFonts w:ascii="Arial" w:eastAsia="Times New Roman" w:hAnsi="Arial" w:cs="Arial"/>
+          <w:color w:val="333333"/>
+          <w:kern w:val="0"/>
+          <w:sz w:val="21"/>
+          <w:szCs w:val="21"/>
+          <w:lang w:eastAsia="en-GB"/>
+          <w14:ligatures w14:val="none"/>
+        </w:rPr>
+        <w:t>1 / 1 point</w:t>
+      </w:r>
+    </w:p>
+    <w:p>
+      <w:pPr>
+        <w:shd w:val="clear" w:color="auto" w:fill="FFFFFF"/>
+        <w:spacing w:after="0" w:line="240" w:lineRule="auto"/>
+        <w:rPr>
+          <w:rFonts w:ascii="Times New Roman" w:eastAsia="Times New Roman" w:hAnsi="Times New Roman" w:cs="Times New Roman"/>
+          <w:kern w:val="0"/>
+          <w:sz w:val="24"/>
+          <w:szCs w:val="24"/>
+          <w:lang w:eastAsia="en-GB"/>
+          <w14:ligatures w14:val="none"/>
+        </w:rPr>
+      </w:pPr>
+      <w:r>
+        <w:rPr>
+          <w:rFonts w:ascii="Arial" w:eastAsia="Times New Roman" w:hAnsi="Arial" w:cs="Arial"/>
+          <w:color w:val="333333"/>
+          <w:kern w:val="0"/>
+          <w:sz w:val="21"/>
+          <w:szCs w:val="21"/>
+          <w:lang w:eastAsia="en-GB"/>
+          <w14:ligatures w14:val="none"/>
+        </w:rPr>
+        <w:object w:dxaOrig="225" w:dyaOrig="225" w14:anchorId="49B4E6E1">
+          <v:shape id="_x0000_i1189" type="#_x0000_t75" style="width:18pt;height:15.6pt" o:ole="">
+            <v:imagedata r:id="rId6" o:title=""/>
+          </v:shape>
+          <w:control r:id="rId58" w:name="DefaultOcxName121" w:shapeid="_x0000_i1189"/>
+        </w:object>
+      </w:r>
+    </w:p>
+    <w:p>
+      <w:pPr>
+        <w:shd w:val="clear" w:color="auto" w:fill="FFFFFF"/>
+        <w:spacing w:after="0" w:line="240" w:lineRule="auto"/>
+        <w:rPr>
+          <w:rFonts w:ascii="Times New Roman" w:eastAsia="Times New Roman" w:hAnsi="Times New Roman" w:cs="Times New Roman"/>
+          <w:kern w:val="0"/>
+          <w:sz w:val="24"/>
+          <w:szCs w:val="24"/>
+          <w:lang w:eastAsia="en-GB"/>
+          <w14:ligatures w14:val="none"/>
+        </w:rPr>
+      </w:pPr>
+      <w:r>
+        <w:rPr>
+          <w:rFonts w:ascii="Courier" w:eastAsia="Times New Roman" w:hAnsi="Courier" w:cs="Arial"/>
+          <w:b/>
+          <w:bCs/>
+          <w:color w:val="333333"/>
+          <w:kern w:val="0"/>
+          <w:sz w:val="20"/>
+          <w:szCs w:val="20"/>
+          <w:lang w:eastAsia="en-GB"/>
+          <w14:ligatures w14:val="none"/>
+        </w:rPr>
+        <w:t>=C7*A4</w:t>
+      </w:r>
+    </w:p>
+    <w:p>
+      <w:pPr>
+        <w:shd w:val="clear" w:color="auto" w:fill="FFFFFF"/>
+        <w:spacing w:after="0" w:line="240" w:lineRule="auto"/>
+        <w:rPr>
+          <w:rFonts w:ascii="Times New Roman" w:eastAsia="Times New Roman" w:hAnsi="Times New Roman" w:cs="Times New Roman"/>
+          <w:kern w:val="0"/>
+          <w:sz w:val="24"/>
+          <w:szCs w:val="24"/>
+          <w:lang w:eastAsia="en-GB"/>
+          <w14:ligatures w14:val="none"/>
+        </w:rPr>
+      </w:pPr>
+      <w:r>
+        <w:rPr>
+          <w:rFonts w:ascii="Arial" w:eastAsia="Times New Roman" w:hAnsi="Arial" w:cs="Arial"/>
+          <w:color w:val="333333"/>
+          <w:kern w:val="0"/>
+          <w:sz w:val="21"/>
+          <w:szCs w:val="21"/>
+          <w:lang w:eastAsia="en-GB"/>
+          <w14:ligatures w14:val="none"/>
+        </w:rPr>
+        <w:object w:dxaOrig="225" w:dyaOrig="225" w14:anchorId="3C0A0FB1">
+          <v:shape id="_x0000_i1188" type="#_x0000_t75" style="width:18pt;height:15.6pt" o:ole="">
+            <v:imagedata r:id="rId4" o:title=""/>
+          </v:shape>
+          <w:control r:id="rId59" w:name="DefaultOcxName131" w:shapeid="_x0000_i1188"/>
+        </w:object>
+      </w:r>
+    </w:p>
+    <w:p>
+      <w:pPr>
+        <w:shd w:val="clear" w:color="auto" w:fill="FFFFFF"/>
+        <w:spacing w:after="0" w:line="240" w:lineRule="auto"/>
+        <w:rPr>
+          <w:rFonts w:ascii="Times New Roman" w:eastAsia="Times New Roman" w:hAnsi="Times New Roman" w:cs="Times New Roman"/>
+          <w:kern w:val="0"/>
+          <w:sz w:val="24"/>
+          <w:szCs w:val="24"/>
+          <w:lang w:eastAsia="en-GB"/>
+          <w14:ligatures w14:val="none"/>
+        </w:rPr>
+      </w:pPr>
+      <w:r>
+        <w:rPr>
+          <w:rFonts w:ascii="Courier" w:eastAsia="Times New Roman" w:hAnsi="Courier" w:cs="Arial"/>
+          <w:b/>
+          <w:bCs/>
+          <w:color w:val="333333"/>
+          <w:kern w:val="0"/>
+          <w:sz w:val="20"/>
+          <w:szCs w:val="20"/>
+          <w:lang w:eastAsia="en-GB"/>
+          <w14:ligatures w14:val="none"/>
+        </w:rPr>
+        <w:t>=C7+A4</w:t>
+      </w:r>
+    </w:p>
+    <w:p>
+      <w:pPr>
+        <w:shd w:val="clear" w:color="auto" w:fill="FFFFFF"/>
+        <w:spacing w:after="0" w:line="240" w:lineRule="auto"/>
+        <w:rPr>
+          <w:rFonts w:ascii="Times New Roman" w:eastAsia="Times New Roman" w:hAnsi="Times New Roman" w:cs="Times New Roman"/>
+          <w:kern w:val="0"/>
+          <w:sz w:val="24"/>
+          <w:szCs w:val="24"/>
+          <w:lang w:eastAsia="en-GB"/>
+          <w14:ligatures w14:val="none"/>
+        </w:rPr>
+      </w:pPr>
+      <w:r>
+        <w:rPr>
+          <w:rFonts w:ascii="Arial" w:eastAsia="Times New Roman" w:hAnsi="Arial" w:cs="Arial"/>
+          <w:color w:val="333333"/>
+          <w:kern w:val="0"/>
+          <w:sz w:val="21"/>
+          <w:szCs w:val="21"/>
+          <w:lang w:eastAsia="en-GB"/>
+          <w14:ligatures w14:val="none"/>
+        </w:rPr>
+        <w:object w:dxaOrig="225" w:dyaOrig="225" w14:anchorId="6908DDDA">
+          <v:shape id="_x0000_i1187" type="#_x0000_t75" style="width:18pt;height:15.6pt" o:ole="">
+            <v:imagedata r:id="rId4" o:title=""/>
+          </v:shape>
+          <w:control r:id="rId60" w:name="DefaultOcxName141" w:shapeid="_x0000_i1187"/>
+        </w:object>
+      </w:r>
+    </w:p>
+    <w:p>
+      <w:pPr>
+        <w:shd w:val="clear" w:color="auto" w:fill="FFFFFF"/>
+        <w:spacing w:after="0" w:line="240" w:lineRule="auto"/>
+        <w:rPr>
+          <w:rFonts w:ascii="Times New Roman" w:eastAsia="Times New Roman" w:hAnsi="Times New Roman" w:cs="Times New Roman"/>
+          <w:kern w:val="0"/>
+          <w:sz w:val="24"/>
+          <w:szCs w:val="24"/>
+          <w:lang w:eastAsia="en-GB"/>
+          <w14:ligatures w14:val="none"/>
+        </w:rPr>
+      </w:pPr>
+      <w:r>
+        <w:rPr>
+          <w:rFonts w:ascii="Courier" w:eastAsia="Times New Roman" w:hAnsi="Courier" w:cs="Arial"/>
+          <w:b/>
+          <w:bCs/>
+          <w:color w:val="333333"/>
+          <w:kern w:val="0"/>
+          <w:sz w:val="20"/>
+          <w:szCs w:val="20"/>
+          <w:lang w:eastAsia="en-GB"/>
+          <w14:ligatures w14:val="none"/>
+        </w:rPr>
+        <w:t>=C7/A4</w:t>
+      </w:r>
+    </w:p>
+    <w:p>
+      <w:pPr>
+        <w:shd w:val="clear" w:color="auto" w:fill="FFFFFF"/>
+        <w:spacing w:after="0" w:line="240" w:lineRule="auto"/>
+        <w:rPr>
+          <w:rFonts w:ascii="Arial" w:eastAsia="Times New Roman" w:hAnsi="Arial" w:cs="Arial"/>
+          <w:color w:val="333333"/>
+          <w:kern w:val="0"/>
+          <w:sz w:val="21"/>
+          <w:szCs w:val="21"/>
+          <w:lang w:eastAsia="en-GB"/>
+          <w14:ligatures w14:val="none"/>
+        </w:rPr>
+      </w:pPr>
+      <w:r>
+        <w:rPr>
+          <w:rFonts w:ascii="Arial" w:eastAsia="Times New Roman" w:hAnsi="Arial" w:cs="Arial"/>
+          <w:color w:val="333333"/>
+          <w:kern w:val="0"/>
+          <w:sz w:val="21"/>
+          <w:szCs w:val="21"/>
+          <w:lang w:eastAsia="en-GB"/>
+          <w14:ligatures w14:val="none"/>
+        </w:rPr>
+        <w:t>Correct</w:t>
+      </w:r>
+    </w:p>
+    <w:p>
+      <w:pPr>
+        <w:shd w:val="clear" w:color="auto" w:fill="FFFFFF"/>
+        <w:spacing w:after="0" w:line="240" w:lineRule="auto"/>
+        <w:rPr>
+          <w:rFonts w:ascii="Arial" w:eastAsia="Times New Roman" w:hAnsi="Arial" w:cs="Arial"/>
+          <w:color w:val="333333"/>
+          <w:kern w:val="0"/>
+          <w:sz w:val="21"/>
+          <w:szCs w:val="21"/>
+          <w:lang w:eastAsia="en-GB"/>
+          <w14:ligatures w14:val="none"/>
+        </w:rPr>
+      </w:pPr>
+      <w:r>
+        <w:rPr>
+          <w:rFonts w:ascii="Arial" w:eastAsia="Times New Roman" w:hAnsi="Arial" w:cs="Arial"/>
+          <w:color w:val="333333"/>
+          <w:kern w:val="0"/>
+          <w:sz w:val="21"/>
+          <w:szCs w:val="21"/>
+          <w:lang w:eastAsia="en-GB"/>
+          <w14:ligatures w14:val="none"/>
+        </w:rPr>
+        <w:t xml:space="preserve">That’s correct! The value in </w:t>
+      </w:r>
+      <w:r>
+        <w:rPr>
+          <w:rFonts w:ascii="unset" w:eastAsia="Times New Roman" w:hAnsi="unset" w:cs="Arial"/>
+          <w:b/>
+          <w:bCs/>
+          <w:color w:val="333333"/>
+          <w:kern w:val="0"/>
+          <w:sz w:val="21"/>
+          <w:szCs w:val="21"/>
+          <w:lang w:eastAsia="en-GB"/>
+          <w14:ligatures w14:val="none"/>
+        </w:rPr>
+        <w:t xml:space="preserve">A4 </w:t>
+      </w:r>
+      <w:r>
+        <w:rPr>
+          <w:rFonts w:ascii="Arial" w:eastAsia="Times New Roman" w:hAnsi="Arial" w:cs="Arial"/>
+          <w:color w:val="333333"/>
+          <w:kern w:val="0"/>
+          <w:sz w:val="21"/>
+          <w:szCs w:val="21"/>
+          <w:lang w:eastAsia="en-GB"/>
+          <w14:ligatures w14:val="none"/>
+        </w:rPr>
+        <w:t>is followed by a percentage symbol, so multiplying by that cell would calculate 12% of the value.</w:t>
+      </w:r>
+    </w:p>
+    <w:p>
+      <w:pPr>
+        <w:shd w:val="clear" w:color="auto" w:fill="FFFFFF"/>
+        <w:spacing w:after="0" w:line="240" w:lineRule="auto"/>
+        <w:outlineLvl w:val="2"/>
+        <w:rPr>
+          <w:rFonts w:ascii="Arial" w:eastAsia="Times New Roman" w:hAnsi="Arial" w:cs="Arial"/>
+          <w:b/>
+          <w:bCs/>
+          <w:color w:val="333333"/>
+          <w:kern w:val="0"/>
+          <w:sz w:val="27"/>
+          <w:szCs w:val="27"/>
+          <w:lang w:eastAsia="en-GB"/>
+          <w14:ligatures w14:val="none"/>
+        </w:rPr>
+      </w:pPr>
+      <w:r>
+        <w:rPr>
+          <w:rFonts w:ascii="Arial" w:eastAsia="Times New Roman" w:hAnsi="Arial" w:cs="Arial"/>
+          <w:b/>
+          <w:bCs/>
+          <w:color w:val="333333"/>
+          <w:kern w:val="0"/>
+          <w:sz w:val="27"/>
+          <w:szCs w:val="27"/>
+          <w:lang w:eastAsia="en-GB"/>
+          <w14:ligatures w14:val="none"/>
+        </w:rPr>
+        <w:t>6.</w:t>
+      </w:r>
+    </w:p>
+    <w:p>
+      <w:pPr>
+        <w:shd w:val="clear" w:color="auto" w:fill="FFFFFF"/>
+        <w:spacing w:after="0" w:line="240" w:lineRule="auto"/>
+        <w:rPr>
+          <w:rFonts w:ascii="Arial" w:eastAsia="Times New Roman" w:hAnsi="Arial" w:cs="Arial"/>
+          <w:color w:val="333333"/>
+          <w:kern w:val="0"/>
+          <w:sz w:val="21"/>
+          <w:szCs w:val="21"/>
+          <w:lang w:eastAsia="en-GB"/>
+          <w14:ligatures w14:val="none"/>
+        </w:rPr>
+      </w:pPr>
+      <w:r>
+        <w:rPr>
+          <w:rFonts w:ascii="Arial" w:eastAsia="Times New Roman" w:hAnsi="Arial" w:cs="Arial"/>
+          <w:color w:val="333333"/>
+          <w:kern w:val="0"/>
+          <w:sz w:val="21"/>
+          <w:szCs w:val="21"/>
+          <w:bdr w:val="none" w:sz="0" w:space="0" w:color="auto" w:frame="1"/>
+          <w:lang w:eastAsia="en-GB"/>
+          <w14:ligatures w14:val="none"/>
+        </w:rPr>
+        <w:t>Question 6</w:t>
+      </w:r>
+    </w:p>
+    <w:p>
+      <w:pPr>
+        <w:shd w:val="clear" w:color="auto" w:fill="FFFFFF"/>
+        <w:spacing w:after="0" w:line="240" w:lineRule="auto"/>
+        <w:rPr>
+          <w:rFonts w:ascii="Arial" w:eastAsia="Times New Roman" w:hAnsi="Arial" w:cs="Arial"/>
+          <w:color w:val="333333"/>
+          <w:kern w:val="0"/>
+          <w:sz w:val="21"/>
+          <w:szCs w:val="21"/>
+          <w:lang w:eastAsia="en-GB"/>
+          <w14:ligatures w14:val="none"/>
+        </w:rPr>
+      </w:pPr>
+      <w:r>
+        <w:rPr>
+          <w:rFonts w:ascii="Arial" w:eastAsia="Times New Roman" w:hAnsi="Arial" w:cs="Arial"/>
+          <w:color w:val="333333"/>
+          <w:kern w:val="0"/>
+          <w:sz w:val="21"/>
+          <w:szCs w:val="21"/>
+          <w:lang w:eastAsia="en-GB"/>
+          <w14:ligatures w14:val="none"/>
+        </w:rPr>
+        <w:t xml:space="preserve">You are creating a worksheet to track team performance. You know that the team increased their sales in May. The team’s April sales figures are in cell </w:t>
+      </w:r>
+      <w:r>
+        <w:rPr>
+          <w:rFonts w:ascii="unset" w:eastAsia="Times New Roman" w:hAnsi="unset" w:cs="Arial"/>
+          <w:b/>
+          <w:bCs/>
+          <w:color w:val="333333"/>
+          <w:kern w:val="0"/>
+          <w:sz w:val="21"/>
+          <w:szCs w:val="21"/>
+          <w:lang w:eastAsia="en-GB"/>
+          <w14:ligatures w14:val="none"/>
+        </w:rPr>
+        <w:t>C5</w:t>
+      </w:r>
+      <w:r>
+        <w:rPr>
+          <w:rFonts w:ascii="Arial" w:eastAsia="Times New Roman" w:hAnsi="Arial" w:cs="Arial"/>
+          <w:color w:val="333333"/>
+          <w:kern w:val="0"/>
+          <w:sz w:val="21"/>
+          <w:szCs w:val="21"/>
+          <w:lang w:eastAsia="en-GB"/>
+          <w14:ligatures w14:val="none"/>
+        </w:rPr>
+        <w:t xml:space="preserve">. Their sales figures for May are in cell </w:t>
+      </w:r>
+      <w:r>
+        <w:rPr>
+          <w:rFonts w:ascii="unset" w:eastAsia="Times New Roman" w:hAnsi="unset" w:cs="Arial"/>
+          <w:b/>
+          <w:bCs/>
+          <w:color w:val="333333"/>
+          <w:kern w:val="0"/>
+          <w:sz w:val="21"/>
+          <w:szCs w:val="21"/>
+          <w:lang w:eastAsia="en-GB"/>
+          <w14:ligatures w14:val="none"/>
+        </w:rPr>
+        <w:t>D5</w:t>
+      </w:r>
+      <w:r>
+        <w:rPr>
+          <w:rFonts w:ascii="Arial" w:eastAsia="Times New Roman" w:hAnsi="Arial" w:cs="Arial"/>
+          <w:color w:val="333333"/>
+          <w:kern w:val="0"/>
+          <w:sz w:val="21"/>
+          <w:szCs w:val="21"/>
+          <w:lang w:eastAsia="en-GB"/>
+          <w14:ligatures w14:val="none"/>
+        </w:rPr>
+        <w:t>. Which one of the following calculations would show you the percentage increase?</w:t>
+      </w:r>
+    </w:p>
+    <w:p>
+      <w:pPr>
+        <w:shd w:val="clear" w:color="auto" w:fill="FFFFFF"/>
+        <w:spacing w:after="0" w:line="240" w:lineRule="auto"/>
+        <w:rPr>
+          <w:rFonts w:ascii="Arial" w:eastAsia="Times New Roman" w:hAnsi="Arial" w:cs="Arial"/>
+          <w:color w:val="333333"/>
+          <w:kern w:val="0"/>
+          <w:sz w:val="21"/>
+          <w:szCs w:val="21"/>
+          <w:lang w:eastAsia="en-GB"/>
+          <w14:ligatures w14:val="none"/>
+        </w:rPr>
+      </w:pPr>
+      <w:r>
+        <w:rPr>
+          <w:rFonts w:ascii="Arial" w:eastAsia="Times New Roman" w:hAnsi="Arial" w:cs="Arial"/>
+          <w:color w:val="333333"/>
+          <w:kern w:val="0"/>
+          <w:sz w:val="21"/>
+          <w:szCs w:val="21"/>
+          <w:lang w:eastAsia="en-GB"/>
+          <w14:ligatures w14:val="none"/>
+        </w:rPr>
+        <w:t>1 / 1 point</w:t>
+      </w:r>
+    </w:p>
+    <w:p>
+      <w:pPr>
+        <w:shd w:val="clear" w:color="auto" w:fill="FFFFFF"/>
+        <w:spacing w:after="0" w:line="240" w:lineRule="auto"/>
+        <w:rPr>
+          <w:rFonts w:ascii="Times New Roman" w:eastAsia="Times New Roman" w:hAnsi="Times New Roman" w:cs="Times New Roman"/>
+          <w:kern w:val="0"/>
+          <w:sz w:val="24"/>
+          <w:szCs w:val="24"/>
+          <w:lang w:eastAsia="en-GB"/>
+          <w14:ligatures w14:val="none"/>
+        </w:rPr>
+      </w:pPr>
+      <w:r>
+        <w:rPr>
+          <w:rFonts w:ascii="Arial" w:eastAsia="Times New Roman" w:hAnsi="Arial" w:cs="Arial"/>
+          <w:color w:val="333333"/>
+          <w:kern w:val="0"/>
+          <w:sz w:val="21"/>
+          <w:szCs w:val="21"/>
+          <w:lang w:eastAsia="en-GB"/>
+          <w14:ligatures w14:val="none"/>
+        </w:rPr>
+        <w:object w:dxaOrig="225" w:dyaOrig="225" w14:anchorId="1433EB42">
+          <v:shape id="_x0000_i1186" type="#_x0000_t75" style="width:18pt;height:15.6pt" o:ole="">
+            <v:imagedata r:id="rId4" o:title=""/>
+          </v:shape>
+          <w:control r:id="rId61" w:name="DefaultOcxName151" w:shapeid="_x0000_i1186"/>
+        </w:object>
+      </w:r>
+    </w:p>
+    <w:p>
+      <w:pPr>
+        <w:shd w:val="clear" w:color="auto" w:fill="FFFFFF"/>
+        <w:spacing w:after="0" w:line="240" w:lineRule="auto"/>
+        <w:rPr>
+          <w:rFonts w:ascii="Times New Roman" w:eastAsia="Times New Roman" w:hAnsi="Times New Roman" w:cs="Times New Roman"/>
+          <w:kern w:val="0"/>
+          <w:sz w:val="24"/>
+          <w:szCs w:val="24"/>
+          <w:lang w:eastAsia="en-GB"/>
+          <w14:ligatures w14:val="none"/>
+        </w:rPr>
+      </w:pPr>
+      <w:r>
+        <w:rPr>
+          <w:rFonts w:ascii="Courier" w:eastAsia="Times New Roman" w:hAnsi="Courier" w:cs="Arial"/>
+          <w:b/>
+          <w:bCs/>
+          <w:color w:val="333333"/>
+          <w:kern w:val="0"/>
+          <w:sz w:val="20"/>
+          <w:szCs w:val="20"/>
+          <w:lang w:eastAsia="en-GB"/>
+          <w14:ligatures w14:val="none"/>
+        </w:rPr>
+        <w:t>=(D5-C5)/D5</w:t>
+      </w:r>
+    </w:p>
+    <w:p>
+      <w:pPr>
+        <w:shd w:val="clear" w:color="auto" w:fill="FFFFFF"/>
+        <w:spacing w:after="0" w:line="240" w:lineRule="auto"/>
+        <w:rPr>
+          <w:rFonts w:ascii="Times New Roman" w:eastAsia="Times New Roman" w:hAnsi="Times New Roman" w:cs="Times New Roman"/>
+          <w:kern w:val="0"/>
+          <w:sz w:val="24"/>
+          <w:szCs w:val="24"/>
+          <w:lang w:eastAsia="en-GB"/>
+          <w14:ligatures w14:val="none"/>
+        </w:rPr>
+      </w:pPr>
+      <w:r>
+        <w:rPr>
+          <w:rFonts w:ascii="Arial" w:eastAsia="Times New Roman" w:hAnsi="Arial" w:cs="Arial"/>
+          <w:color w:val="333333"/>
+          <w:kern w:val="0"/>
+          <w:sz w:val="21"/>
+          <w:szCs w:val="21"/>
+          <w:lang w:eastAsia="en-GB"/>
+          <w14:ligatures w14:val="none"/>
+        </w:rPr>
+        <w:object w:dxaOrig="225" w:dyaOrig="225" w14:anchorId="26D50E82">
+          <v:shape id="_x0000_i1185" type="#_x0000_t75" style="width:18pt;height:15.6pt" o:ole="">
+            <v:imagedata r:id="rId6" o:title=""/>
+          </v:shape>
+          <w:control r:id="rId62" w:name="DefaultOcxName161" w:shapeid="_x0000_i1185"/>
+        </w:object>
+      </w:r>
+    </w:p>
+    <w:p>
+      <w:pPr>
+        <w:shd w:val="clear" w:color="auto" w:fill="FFFFFF"/>
+        <w:spacing w:after="0" w:line="240" w:lineRule="auto"/>
+        <w:rPr>
+          <w:rFonts w:ascii="Times New Roman" w:eastAsia="Times New Roman" w:hAnsi="Times New Roman" w:cs="Times New Roman"/>
+          <w:kern w:val="0"/>
+          <w:sz w:val="24"/>
+          <w:szCs w:val="24"/>
+          <w:lang w:eastAsia="en-GB"/>
+          <w14:ligatures w14:val="none"/>
+        </w:rPr>
+      </w:pPr>
+      <w:r>
+        <w:rPr>
+          <w:rFonts w:ascii="Courier" w:eastAsia="Times New Roman" w:hAnsi="Courier" w:cs="Arial"/>
+          <w:b/>
+          <w:bCs/>
+          <w:color w:val="333333"/>
+          <w:kern w:val="0"/>
+          <w:sz w:val="20"/>
+          <w:szCs w:val="20"/>
+          <w:lang w:eastAsia="en-GB"/>
+          <w14:ligatures w14:val="none"/>
+        </w:rPr>
+        <w:t>=(D5-C5)/C5</w:t>
+      </w:r>
+    </w:p>
+    <w:p>
+      <w:pPr>
+        <w:shd w:val="clear" w:color="auto" w:fill="FFFFFF"/>
+        <w:spacing w:after="0" w:line="240" w:lineRule="auto"/>
+        <w:rPr>
+          <w:rFonts w:ascii="Times New Roman" w:eastAsia="Times New Roman" w:hAnsi="Times New Roman" w:cs="Times New Roman"/>
+          <w:kern w:val="0"/>
+          <w:sz w:val="24"/>
+          <w:szCs w:val="24"/>
+          <w:lang w:eastAsia="en-GB"/>
+          <w14:ligatures w14:val="none"/>
+        </w:rPr>
+      </w:pPr>
+      <w:r>
+        <w:rPr>
+          <w:rFonts w:ascii="Arial" w:eastAsia="Times New Roman" w:hAnsi="Arial" w:cs="Arial"/>
+          <w:color w:val="333333"/>
+          <w:kern w:val="0"/>
+          <w:sz w:val="21"/>
+          <w:szCs w:val="21"/>
+          <w:lang w:eastAsia="en-GB"/>
+          <w14:ligatures w14:val="none"/>
+        </w:rPr>
+        <w:object w:dxaOrig="225" w:dyaOrig="225" w14:anchorId="569A484C">
+          <v:shape id="_x0000_i1184" type="#_x0000_t75" style="width:18pt;height:15.6pt" o:ole="">
+            <v:imagedata r:id="rId4" o:title=""/>
+          </v:shape>
+          <w:control r:id="rId63" w:name="DefaultOcxName171" w:shapeid="_x0000_i1184"/>
+        </w:object>
+      </w:r>
+    </w:p>
+    <w:p>
+      <w:pPr>
+        <w:shd w:val="clear" w:color="auto" w:fill="FFFFFF"/>
+        <w:spacing w:after="0" w:line="240" w:lineRule="auto"/>
+        <w:rPr>
+          <w:rFonts w:ascii="Times New Roman" w:eastAsia="Times New Roman" w:hAnsi="Times New Roman" w:cs="Times New Roman"/>
+          <w:kern w:val="0"/>
+          <w:sz w:val="24"/>
+          <w:szCs w:val="24"/>
+          <w:lang w:eastAsia="en-GB"/>
+          <w14:ligatures w14:val="none"/>
+        </w:rPr>
+      </w:pPr>
+      <w:r>
+        <w:rPr>
+          <w:rFonts w:ascii="Courier" w:eastAsia="Times New Roman" w:hAnsi="Courier" w:cs="Arial"/>
+          <w:b/>
+          <w:bCs/>
+          <w:color w:val="333333"/>
+          <w:kern w:val="0"/>
+          <w:sz w:val="20"/>
+          <w:szCs w:val="20"/>
+          <w:lang w:eastAsia="en-GB"/>
+          <w14:ligatures w14:val="none"/>
+        </w:rPr>
+        <w:t>=(C5-D5)/D5</w:t>
+      </w:r>
+    </w:p>
+    <w:p>
+      <w:pPr>
+        <w:shd w:val="clear" w:color="auto" w:fill="FFFFFF"/>
+        <w:spacing w:after="0" w:line="240" w:lineRule="auto"/>
+        <w:rPr>
+          <w:rFonts w:ascii="Arial" w:eastAsia="Times New Roman" w:hAnsi="Arial" w:cs="Arial"/>
+          <w:color w:val="333333"/>
+          <w:kern w:val="0"/>
+          <w:sz w:val="21"/>
+          <w:szCs w:val="21"/>
+          <w:lang w:eastAsia="en-GB"/>
+          <w14:ligatures w14:val="none"/>
+        </w:rPr>
+      </w:pPr>
+      <w:r>
+        <w:rPr>
+          <w:rFonts w:ascii="Arial" w:eastAsia="Times New Roman" w:hAnsi="Arial" w:cs="Arial"/>
+          <w:color w:val="333333"/>
+          <w:kern w:val="0"/>
+          <w:sz w:val="21"/>
+          <w:szCs w:val="21"/>
+          <w:lang w:eastAsia="en-GB"/>
+          <w14:ligatures w14:val="none"/>
+        </w:rPr>
+        <w:t>Correct</w:t>
+      </w:r>
+    </w:p>
+    <w:p>
+      <w:pPr>
+        <w:shd w:val="clear" w:color="auto" w:fill="FFFFFF"/>
+        <w:spacing w:after="0" w:line="240" w:lineRule="auto"/>
+        <w:rPr>
+          <w:rFonts w:ascii="Arial" w:eastAsia="Times New Roman" w:hAnsi="Arial" w:cs="Arial"/>
+          <w:color w:val="333333"/>
+          <w:kern w:val="0"/>
+          <w:sz w:val="21"/>
+          <w:szCs w:val="21"/>
+          <w:lang w:eastAsia="en-GB"/>
+          <w14:ligatures w14:val="none"/>
+        </w:rPr>
+      </w:pPr>
+      <w:r>
+        <w:rPr>
+          <w:rFonts w:ascii="Arial" w:eastAsia="Times New Roman" w:hAnsi="Arial" w:cs="Arial"/>
+          <w:color w:val="333333"/>
+          <w:kern w:val="0"/>
+          <w:sz w:val="21"/>
+          <w:szCs w:val="21"/>
+          <w:lang w:eastAsia="en-GB"/>
+          <w14:ligatures w14:val="none"/>
+        </w:rPr>
+        <w:t>That’s correct. For this calculation, you must take the new value for May and subtract the old value for April to find the actual difference between the two sales figures. Dividing the result by the April figure shows what the percentage increase is.</w:t>
+      </w:r>
+    </w:p>
+    <w:p>
+      <w:pPr>
+        <w:shd w:val="clear" w:color="auto" w:fill="FFFFFF"/>
+        <w:spacing w:after="0" w:line="240" w:lineRule="auto"/>
+        <w:outlineLvl w:val="2"/>
+        <w:rPr>
+          <w:rFonts w:ascii="Arial" w:eastAsia="Times New Roman" w:hAnsi="Arial" w:cs="Arial"/>
+          <w:b/>
+          <w:bCs/>
+          <w:color w:val="333333"/>
+          <w:kern w:val="0"/>
+          <w:sz w:val="27"/>
+          <w:szCs w:val="27"/>
+          <w:lang w:eastAsia="en-GB"/>
+          <w14:ligatures w14:val="none"/>
+        </w:rPr>
+      </w:pPr>
+      <w:r>
+        <w:rPr>
+          <w:rFonts w:ascii="Arial" w:eastAsia="Times New Roman" w:hAnsi="Arial" w:cs="Arial"/>
+          <w:b/>
+          <w:bCs/>
+          <w:color w:val="333333"/>
+          <w:kern w:val="0"/>
+          <w:sz w:val="27"/>
+          <w:szCs w:val="27"/>
+          <w:lang w:eastAsia="en-GB"/>
+          <w14:ligatures w14:val="none"/>
+        </w:rPr>
+        <w:t>7.</w:t>
+      </w:r>
+    </w:p>
+    <w:p>
+      <w:pPr>
+        <w:shd w:val="clear" w:color="auto" w:fill="FFFFFF"/>
+        <w:spacing w:after="0" w:line="240" w:lineRule="auto"/>
+        <w:rPr>
+          <w:rFonts w:ascii="Arial" w:eastAsia="Times New Roman" w:hAnsi="Arial" w:cs="Arial"/>
+          <w:color w:val="333333"/>
+          <w:kern w:val="0"/>
+          <w:sz w:val="21"/>
+          <w:szCs w:val="21"/>
+          <w:lang w:eastAsia="en-GB"/>
+          <w14:ligatures w14:val="none"/>
+        </w:rPr>
+      </w:pPr>
+      <w:r>
+        <w:rPr>
+          <w:rFonts w:ascii="Arial" w:eastAsia="Times New Roman" w:hAnsi="Arial" w:cs="Arial"/>
+          <w:color w:val="333333"/>
+          <w:kern w:val="0"/>
+          <w:sz w:val="21"/>
+          <w:szCs w:val="21"/>
+          <w:bdr w:val="none" w:sz="0" w:space="0" w:color="auto" w:frame="1"/>
+          <w:lang w:eastAsia="en-GB"/>
+          <w14:ligatures w14:val="none"/>
+        </w:rPr>
+        <w:t>Question 7</w:t>
+      </w:r>
+    </w:p>
+    <w:p>
+      <w:pPr>
+        <w:shd w:val="clear" w:color="auto" w:fill="FFFFFF"/>
+        <w:spacing w:after="100" w:afterAutospacing="1" w:line="240" w:lineRule="auto"/>
+        <w:rPr>
+          <w:rFonts w:ascii="Arial" w:eastAsia="Times New Roman" w:hAnsi="Arial" w:cs="Arial"/>
+          <w:color w:val="333333"/>
+          <w:kern w:val="0"/>
+          <w:sz w:val="21"/>
+          <w:szCs w:val="21"/>
+          <w:lang w:eastAsia="en-GB"/>
+          <w14:ligatures w14:val="none"/>
+        </w:rPr>
+      </w:pPr>
+      <w:r>
+        <w:rPr>
+          <w:rFonts w:ascii="Arial" w:eastAsia="Times New Roman" w:hAnsi="Arial" w:cs="Arial"/>
+          <w:color w:val="333333"/>
+          <w:kern w:val="0"/>
+          <w:sz w:val="21"/>
+          <w:szCs w:val="21"/>
+          <w:lang w:eastAsia="en-GB"/>
+          <w14:ligatures w14:val="none"/>
+        </w:rPr>
+        <w:t xml:space="preserve">Cell </w:t>
+      </w:r>
+      <w:r>
+        <w:rPr>
+          <w:rFonts w:ascii="unset" w:eastAsia="Times New Roman" w:hAnsi="unset" w:cs="Arial"/>
+          <w:b/>
+          <w:bCs/>
+          <w:color w:val="333333"/>
+          <w:kern w:val="0"/>
+          <w:sz w:val="21"/>
+          <w:szCs w:val="21"/>
+          <w:lang w:eastAsia="en-GB"/>
+          <w14:ligatures w14:val="none"/>
+        </w:rPr>
+        <w:t xml:space="preserve">F7 </w:t>
+      </w:r>
+      <w:r>
+        <w:rPr>
+          <w:rFonts w:ascii="Arial" w:eastAsia="Times New Roman" w:hAnsi="Arial" w:cs="Arial"/>
+          <w:color w:val="333333"/>
+          <w:kern w:val="0"/>
+          <w:sz w:val="21"/>
+          <w:szCs w:val="21"/>
+          <w:lang w:eastAsia="en-GB"/>
+          <w14:ligatures w14:val="none"/>
+        </w:rPr>
+        <w:t xml:space="preserve">contains a value of 100. Cell </w:t>
+      </w:r>
+      <w:r>
+        <w:rPr>
+          <w:rFonts w:ascii="unset" w:eastAsia="Times New Roman" w:hAnsi="unset" w:cs="Arial"/>
+          <w:b/>
+          <w:bCs/>
+          <w:color w:val="333333"/>
+          <w:kern w:val="0"/>
+          <w:sz w:val="21"/>
+          <w:szCs w:val="21"/>
+          <w:lang w:eastAsia="en-GB"/>
+          <w14:ligatures w14:val="none"/>
+        </w:rPr>
+        <w:t xml:space="preserve">G7 </w:t>
+      </w:r>
+      <w:r>
+        <w:rPr>
+          <w:rFonts w:ascii="Arial" w:eastAsia="Times New Roman" w:hAnsi="Arial" w:cs="Arial"/>
+          <w:color w:val="333333"/>
+          <w:kern w:val="0"/>
+          <w:sz w:val="21"/>
+          <w:szCs w:val="21"/>
+          <w:lang w:eastAsia="en-GB"/>
+          <w14:ligatures w14:val="none"/>
+        </w:rPr>
+        <w:t xml:space="preserve">has a value of 200, and cell </w:t>
+      </w:r>
+      <w:r>
+        <w:rPr>
+          <w:rFonts w:ascii="unset" w:eastAsia="Times New Roman" w:hAnsi="unset" w:cs="Arial"/>
+          <w:b/>
+          <w:bCs/>
+          <w:color w:val="333333"/>
+          <w:kern w:val="0"/>
+          <w:sz w:val="21"/>
+          <w:szCs w:val="21"/>
+          <w:lang w:eastAsia="en-GB"/>
+          <w14:ligatures w14:val="none"/>
+        </w:rPr>
+        <w:t xml:space="preserve">H7 </w:t>
+      </w:r>
+      <w:r>
+        <w:rPr>
+          <w:rFonts w:ascii="Arial" w:eastAsia="Times New Roman" w:hAnsi="Arial" w:cs="Arial"/>
+          <w:color w:val="333333"/>
+          <w:kern w:val="0"/>
+          <w:sz w:val="21"/>
+          <w:szCs w:val="21"/>
+          <w:lang w:eastAsia="en-GB"/>
+          <w14:ligatures w14:val="none"/>
+        </w:rPr>
+        <w:t>is empty. What is the correct answer for the following formula?</w:t>
+      </w:r>
+    </w:p>
+    <w:p>
+      <w:pPr>
+        <w:shd w:val="clear" w:color="auto" w:fill="FFFFFF"/>
+        <w:spacing w:after="0" w:line="240" w:lineRule="auto"/>
+        <w:rPr>
+          <w:rFonts w:ascii="Arial" w:eastAsia="Times New Roman" w:hAnsi="Arial" w:cs="Arial"/>
+          <w:color w:val="333333"/>
+          <w:kern w:val="0"/>
+          <w:sz w:val="21"/>
+          <w:szCs w:val="21"/>
+          <w:lang w:eastAsia="en-GB"/>
+          <w14:ligatures w14:val="none"/>
+        </w:rPr>
+      </w:pPr>
+      <w:r>
+        <w:rPr>
+          <w:rFonts w:ascii="Courier" w:eastAsia="Times New Roman" w:hAnsi="Courier" w:cs="Arial"/>
+          <w:b/>
+          <w:bCs/>
+          <w:color w:val="333333"/>
+          <w:kern w:val="0"/>
+          <w:sz w:val="20"/>
+          <w:szCs w:val="20"/>
+          <w:lang w:eastAsia="en-GB"/>
+          <w14:ligatures w14:val="none"/>
+        </w:rPr>
+        <w:t xml:space="preserve">=AVERAGE(F7:H7) </w:t>
+      </w:r>
+    </w:p>
+    <w:p>
+      <w:pPr>
+        <w:shd w:val="clear" w:color="auto" w:fill="FFFFFF"/>
+        <w:spacing w:after="0" w:line="240" w:lineRule="auto"/>
+        <w:rPr>
+          <w:rFonts w:ascii="Arial" w:eastAsia="Times New Roman" w:hAnsi="Arial" w:cs="Arial"/>
+          <w:color w:val="333333"/>
+          <w:kern w:val="0"/>
+          <w:sz w:val="21"/>
+          <w:szCs w:val="21"/>
+          <w:lang w:eastAsia="en-GB"/>
+          <w14:ligatures w14:val="none"/>
+        </w:rPr>
+      </w:pPr>
+      <w:r>
+        <w:rPr>
+          <w:rFonts w:ascii="Arial" w:eastAsia="Times New Roman" w:hAnsi="Arial" w:cs="Arial"/>
+          <w:color w:val="333333"/>
+          <w:kern w:val="0"/>
+          <w:sz w:val="21"/>
+          <w:szCs w:val="21"/>
+          <w:lang w:eastAsia="en-GB"/>
+          <w14:ligatures w14:val="none"/>
+        </w:rPr>
+        <w:t>1 / 1 point</w:t>
+      </w:r>
+    </w:p>
+    <w:p>
+      <w:pPr>
+        <w:shd w:val="clear" w:color="auto" w:fill="FFFFFF"/>
+        <w:spacing w:after="0" w:line="240" w:lineRule="auto"/>
+        <w:rPr>
+          <w:rFonts w:ascii="Times New Roman" w:eastAsia="Times New Roman" w:hAnsi="Times New Roman" w:cs="Times New Roman"/>
+          <w:kern w:val="0"/>
+          <w:sz w:val="24"/>
+          <w:szCs w:val="24"/>
+          <w:lang w:eastAsia="en-GB"/>
+          <w14:ligatures w14:val="none"/>
+        </w:rPr>
+      </w:pPr>
+      <w:r>
+        <w:rPr>
+          <w:rFonts w:ascii="Arial" w:eastAsia="Times New Roman" w:hAnsi="Arial" w:cs="Arial"/>
+          <w:color w:val="333333"/>
+          <w:kern w:val="0"/>
+          <w:sz w:val="21"/>
+          <w:szCs w:val="21"/>
+          <w:lang w:eastAsia="en-GB"/>
+          <w14:ligatures w14:val="none"/>
+        </w:rPr>
+        <w:object w:dxaOrig="225" w:dyaOrig="225" w14:anchorId="77D478DA">
+          <v:shape id="_x0000_i1183" type="#_x0000_t75" style="width:18pt;height:15.6pt" o:ole="">
+            <v:imagedata r:id="rId6" o:title=""/>
+          </v:shape>
+          <w:control r:id="rId64" w:name="DefaultOcxName181" w:shapeid="_x0000_i1183"/>
+        </w:object>
+      </w:r>
+    </w:p>
+    <w:p>
+      <w:pPr>
+        <w:shd w:val="clear" w:color="auto" w:fill="FFFFFF"/>
+        <w:spacing w:after="0" w:line="240" w:lineRule="auto"/>
+        <w:rPr>
+          <w:rFonts w:ascii="Times New Roman" w:eastAsia="Times New Roman" w:hAnsi="Times New Roman" w:cs="Times New Roman"/>
+          <w:kern w:val="0"/>
+          <w:sz w:val="24"/>
+          <w:szCs w:val="24"/>
+          <w:lang w:eastAsia="en-GB"/>
+          <w14:ligatures w14:val="none"/>
+        </w:rPr>
+      </w:pPr>
+      <w:r>
+        <w:rPr>
+          <w:rFonts w:ascii="Arial" w:eastAsia="Times New Roman" w:hAnsi="Arial" w:cs="Arial"/>
+          <w:color w:val="333333"/>
+          <w:kern w:val="0"/>
+          <w:sz w:val="21"/>
+          <w:szCs w:val="21"/>
+          <w:lang w:eastAsia="en-GB"/>
+          <w14:ligatures w14:val="none"/>
+        </w:rPr>
+        <w:t>150</w:t>
+      </w:r>
+    </w:p>
+    <w:p>
+      <w:pPr>
+        <w:shd w:val="clear" w:color="auto" w:fill="FFFFFF"/>
+        <w:spacing w:after="0" w:line="240" w:lineRule="auto"/>
+        <w:rPr>
+          <w:rFonts w:ascii="Times New Roman" w:eastAsia="Times New Roman" w:hAnsi="Times New Roman" w:cs="Times New Roman"/>
+          <w:kern w:val="0"/>
+          <w:sz w:val="24"/>
+          <w:szCs w:val="24"/>
+          <w:lang w:eastAsia="en-GB"/>
+          <w14:ligatures w14:val="none"/>
+        </w:rPr>
+      </w:pPr>
+      <w:r>
+        <w:rPr>
+          <w:rFonts w:ascii="Arial" w:eastAsia="Times New Roman" w:hAnsi="Arial" w:cs="Arial"/>
+          <w:color w:val="333333"/>
+          <w:kern w:val="0"/>
+          <w:sz w:val="21"/>
+          <w:szCs w:val="21"/>
+          <w:lang w:eastAsia="en-GB"/>
+          <w14:ligatures w14:val="none"/>
+        </w:rPr>
+        <w:object w:dxaOrig="225" w:dyaOrig="225" w14:anchorId="2D2D3CF5">
+          <v:shape id="_x0000_i1182" type="#_x0000_t75" style="width:18pt;height:15.6pt" o:ole="">
+            <v:imagedata r:id="rId4" o:title=""/>
+          </v:shape>
+          <w:control r:id="rId65" w:name="DefaultOcxName191" w:shapeid="_x0000_i1182"/>
+        </w:object>
+      </w:r>
+    </w:p>
+    <w:p>
+      <w:pPr>
+        <w:shd w:val="clear" w:color="auto" w:fill="FFFFFF"/>
+        <w:spacing w:after="0" w:line="240" w:lineRule="auto"/>
+        <w:rPr>
+          <w:rFonts w:ascii="Times New Roman" w:eastAsia="Times New Roman" w:hAnsi="Times New Roman" w:cs="Times New Roman"/>
+          <w:kern w:val="0"/>
+          <w:sz w:val="24"/>
+          <w:szCs w:val="24"/>
+          <w:lang w:eastAsia="en-GB"/>
+          <w14:ligatures w14:val="none"/>
+        </w:rPr>
+      </w:pPr>
+      <w:r>
+        <w:rPr>
+          <w:rFonts w:ascii="Arial" w:eastAsia="Times New Roman" w:hAnsi="Arial" w:cs="Arial"/>
+          <w:color w:val="333333"/>
+          <w:kern w:val="0"/>
+          <w:sz w:val="21"/>
+          <w:szCs w:val="21"/>
+          <w:lang w:eastAsia="en-GB"/>
+          <w14:ligatures w14:val="none"/>
+        </w:rPr>
+        <w:t>100</w:t>
+      </w:r>
+    </w:p>
+    <w:p>
+      <w:pPr>
+        <w:shd w:val="clear" w:color="auto" w:fill="FFFFFF"/>
+        <w:spacing w:after="0" w:line="240" w:lineRule="auto"/>
+        <w:rPr>
+          <w:rFonts w:ascii="Times New Roman" w:eastAsia="Times New Roman" w:hAnsi="Times New Roman" w:cs="Times New Roman"/>
+          <w:kern w:val="0"/>
+          <w:sz w:val="24"/>
+          <w:szCs w:val="24"/>
+          <w:lang w:eastAsia="en-GB"/>
+          <w14:ligatures w14:val="none"/>
+        </w:rPr>
+      </w:pPr>
+      <w:r>
+        <w:rPr>
+          <w:rFonts w:ascii="Arial" w:eastAsia="Times New Roman" w:hAnsi="Arial" w:cs="Arial"/>
+          <w:color w:val="333333"/>
+          <w:kern w:val="0"/>
+          <w:sz w:val="21"/>
+          <w:szCs w:val="21"/>
+          <w:lang w:eastAsia="en-GB"/>
+          <w14:ligatures w14:val="none"/>
+        </w:rPr>
+        <w:object w:dxaOrig="225" w:dyaOrig="225" w14:anchorId="3B883CED">
+          <v:shape id="_x0000_i1181" type="#_x0000_t75" style="width:18pt;height:15.6pt" o:ole="">
+            <v:imagedata r:id="rId4" o:title=""/>
+          </v:shape>
+          <w:control r:id="rId66" w:name="DefaultOcxName201" w:shapeid="_x0000_i1181"/>
+        </w:object>
+      </w:r>
+    </w:p>
+    <w:p>
+      <w:pPr>
+        <w:shd w:val="clear" w:color="auto" w:fill="FFFFFF"/>
+        <w:spacing w:after="0" w:line="240" w:lineRule="auto"/>
+        <w:rPr>
+          <w:rFonts w:ascii="Times New Roman" w:eastAsia="Times New Roman" w:hAnsi="Times New Roman" w:cs="Times New Roman"/>
+          <w:kern w:val="0"/>
+          <w:sz w:val="24"/>
+          <w:szCs w:val="24"/>
+          <w:lang w:eastAsia="en-GB"/>
+          <w14:ligatures w14:val="none"/>
+        </w:rPr>
+      </w:pPr>
+      <w:r>
+        <w:rPr>
+          <w:rFonts w:ascii="Arial" w:eastAsia="Times New Roman" w:hAnsi="Arial" w:cs="Arial"/>
+          <w:color w:val="333333"/>
+          <w:kern w:val="0"/>
+          <w:sz w:val="21"/>
+          <w:szCs w:val="21"/>
+          <w:lang w:eastAsia="en-GB"/>
+          <w14:ligatures w14:val="none"/>
+        </w:rPr>
+        <w:t>200</w:t>
+      </w:r>
+    </w:p>
+    <w:p>
+      <w:pPr>
+        <w:shd w:val="clear" w:color="auto" w:fill="FFFFFF"/>
+        <w:spacing w:after="0" w:line="240" w:lineRule="auto"/>
+        <w:rPr>
+          <w:rFonts w:ascii="Arial" w:eastAsia="Times New Roman" w:hAnsi="Arial" w:cs="Arial"/>
+          <w:color w:val="333333"/>
+          <w:kern w:val="0"/>
+          <w:sz w:val="21"/>
+          <w:szCs w:val="21"/>
+          <w:lang w:eastAsia="en-GB"/>
+          <w14:ligatures w14:val="none"/>
+        </w:rPr>
+      </w:pPr>
+      <w:r>
+        <w:rPr>
+          <w:rFonts w:ascii="Arial" w:eastAsia="Times New Roman" w:hAnsi="Arial" w:cs="Arial"/>
+          <w:color w:val="333333"/>
+          <w:kern w:val="0"/>
+          <w:sz w:val="21"/>
+          <w:szCs w:val="21"/>
+          <w:lang w:eastAsia="en-GB"/>
+          <w14:ligatures w14:val="none"/>
+        </w:rPr>
+        <w:lastRenderedPageBreak/>
+        <w:t>Correct</w:t>
+      </w:r>
+    </w:p>
+    <w:p>
+      <w:pPr>
+        <w:shd w:val="clear" w:color="auto" w:fill="FFFFFF"/>
+        <w:spacing w:after="0" w:line="240" w:lineRule="auto"/>
+        <w:rPr>
+          <w:rFonts w:ascii="Arial" w:eastAsia="Times New Roman" w:hAnsi="Arial" w:cs="Arial"/>
+          <w:color w:val="333333"/>
+          <w:kern w:val="0"/>
+          <w:sz w:val="21"/>
+          <w:szCs w:val="21"/>
+          <w:lang w:eastAsia="en-GB"/>
+          <w14:ligatures w14:val="none"/>
+        </w:rPr>
+      </w:pPr>
+      <w:r>
+        <w:rPr>
+          <w:rFonts w:ascii="Arial" w:eastAsia="Times New Roman" w:hAnsi="Arial" w:cs="Arial"/>
+          <w:color w:val="333333"/>
+          <w:kern w:val="0"/>
+          <w:sz w:val="21"/>
+          <w:szCs w:val="21"/>
+          <w:lang w:eastAsia="en-GB"/>
+          <w14:ligatures w14:val="none"/>
+        </w:rPr>
+        <w:t xml:space="preserve">That’s correct! Only two of the three cells referenced in the formula contain numbers, so Excel adds the two values in </w:t>
+      </w:r>
+      <w:r>
+        <w:rPr>
+          <w:rFonts w:ascii="unset" w:eastAsia="Times New Roman" w:hAnsi="unset" w:cs="Arial"/>
+          <w:b/>
+          <w:bCs/>
+          <w:color w:val="333333"/>
+          <w:kern w:val="0"/>
+          <w:sz w:val="21"/>
+          <w:szCs w:val="21"/>
+          <w:lang w:eastAsia="en-GB"/>
+          <w14:ligatures w14:val="none"/>
+        </w:rPr>
+        <w:t xml:space="preserve">F7 </w:t>
+      </w:r>
+      <w:r>
+        <w:rPr>
+          <w:rFonts w:ascii="Arial" w:eastAsia="Times New Roman" w:hAnsi="Arial" w:cs="Arial"/>
+          <w:color w:val="333333"/>
+          <w:kern w:val="0"/>
+          <w:sz w:val="21"/>
+          <w:szCs w:val="21"/>
+          <w:lang w:eastAsia="en-GB"/>
+          <w14:ligatures w14:val="none"/>
+        </w:rPr>
+        <w:t xml:space="preserve">and </w:t>
+      </w:r>
+      <w:r>
+        <w:rPr>
+          <w:rFonts w:ascii="unset" w:eastAsia="Times New Roman" w:hAnsi="unset" w:cs="Arial"/>
+          <w:b/>
+          <w:bCs/>
+          <w:color w:val="333333"/>
+          <w:kern w:val="0"/>
+          <w:sz w:val="21"/>
+          <w:szCs w:val="21"/>
+          <w:lang w:eastAsia="en-GB"/>
+          <w14:ligatures w14:val="none"/>
+        </w:rPr>
+        <w:t xml:space="preserve">G7 </w:t>
+      </w:r>
+      <w:r>
+        <w:rPr>
+          <w:rFonts w:ascii="Arial" w:eastAsia="Times New Roman" w:hAnsi="Arial" w:cs="Arial"/>
+          <w:color w:val="333333"/>
+          <w:kern w:val="0"/>
+          <w:sz w:val="21"/>
+          <w:szCs w:val="21"/>
+          <w:lang w:eastAsia="en-GB"/>
+          <w14:ligatures w14:val="none"/>
+        </w:rPr>
+        <w:t>together and then divides the result by two.</w:t>
+      </w:r>
+    </w:p>
+    <w:p>
+      <w:pPr>
+        <w:shd w:val="clear" w:color="auto" w:fill="FFFFFF"/>
+        <w:spacing w:after="0" w:line="240" w:lineRule="auto"/>
+        <w:outlineLvl w:val="2"/>
+        <w:rPr>
+          <w:rFonts w:ascii="Arial" w:eastAsia="Times New Roman" w:hAnsi="Arial" w:cs="Arial"/>
+          <w:b/>
+          <w:bCs/>
+          <w:color w:val="333333"/>
+          <w:kern w:val="0"/>
+          <w:sz w:val="27"/>
+          <w:szCs w:val="27"/>
+          <w:lang w:eastAsia="en-GB"/>
+          <w14:ligatures w14:val="none"/>
+        </w:rPr>
+      </w:pPr>
+      <w:r>
+        <w:rPr>
+          <w:rFonts w:ascii="Arial" w:eastAsia="Times New Roman" w:hAnsi="Arial" w:cs="Arial"/>
+          <w:b/>
+          <w:bCs/>
+          <w:color w:val="333333"/>
+          <w:kern w:val="0"/>
+          <w:sz w:val="27"/>
+          <w:szCs w:val="27"/>
+          <w:lang w:eastAsia="en-GB"/>
+          <w14:ligatures w14:val="none"/>
+        </w:rPr>
+        <w:t>8.</w:t>
+      </w:r>
+    </w:p>
+    <w:p>
+      <w:pPr>
+        <w:shd w:val="clear" w:color="auto" w:fill="FFFFFF"/>
+        <w:spacing w:after="0" w:line="240" w:lineRule="auto"/>
+        <w:rPr>
+          <w:rFonts w:ascii="Arial" w:eastAsia="Times New Roman" w:hAnsi="Arial" w:cs="Arial"/>
+          <w:color w:val="333333"/>
+          <w:kern w:val="0"/>
+          <w:sz w:val="21"/>
+          <w:szCs w:val="21"/>
+          <w:lang w:eastAsia="en-GB"/>
+          <w14:ligatures w14:val="none"/>
+        </w:rPr>
+      </w:pPr>
+      <w:r>
+        <w:rPr>
+          <w:rFonts w:ascii="Arial" w:eastAsia="Times New Roman" w:hAnsi="Arial" w:cs="Arial"/>
+          <w:color w:val="333333"/>
+          <w:kern w:val="0"/>
+          <w:sz w:val="21"/>
+          <w:szCs w:val="21"/>
+          <w:bdr w:val="none" w:sz="0" w:space="0" w:color="auto" w:frame="1"/>
+          <w:lang w:eastAsia="en-GB"/>
+          <w14:ligatures w14:val="none"/>
+        </w:rPr>
+        <w:t>Question 8</w:t>
+      </w:r>
+    </w:p>
+    <w:p>
+      <w:pPr>
+        <w:shd w:val="clear" w:color="auto" w:fill="FFFFFF"/>
+        <w:spacing w:after="0" w:line="240" w:lineRule="auto"/>
+        <w:rPr>
+          <w:rFonts w:ascii="Arial" w:eastAsia="Times New Roman" w:hAnsi="Arial" w:cs="Arial"/>
+          <w:color w:val="333333"/>
+          <w:kern w:val="0"/>
+          <w:sz w:val="21"/>
+          <w:szCs w:val="21"/>
+          <w:lang w:eastAsia="en-GB"/>
+          <w14:ligatures w14:val="none"/>
+        </w:rPr>
+      </w:pPr>
+      <w:r>
+        <w:rPr>
+          <w:rFonts w:ascii="Arial" w:eastAsia="Times New Roman" w:hAnsi="Arial" w:cs="Arial"/>
+          <w:color w:val="333333"/>
+          <w:kern w:val="0"/>
+          <w:sz w:val="21"/>
+          <w:szCs w:val="21"/>
+          <w:lang w:eastAsia="en-GB"/>
+          <w14:ligatures w14:val="none"/>
+        </w:rPr>
+        <w:t xml:space="preserve">What information must be added to the Number 1 and Number 2 boxes when working with the </w:t>
+      </w:r>
+      <w:r>
+        <w:rPr>
+          <w:rFonts w:ascii="unset" w:eastAsia="Times New Roman" w:hAnsi="unset" w:cs="Arial"/>
+          <w:b/>
+          <w:bCs/>
+          <w:color w:val="333333"/>
+          <w:kern w:val="0"/>
+          <w:sz w:val="21"/>
+          <w:szCs w:val="21"/>
+          <w:lang w:eastAsia="en-GB"/>
+          <w14:ligatures w14:val="none"/>
+        </w:rPr>
+        <w:t>Function Arguments</w:t>
+      </w:r>
+      <w:r>
+        <w:rPr>
+          <w:rFonts w:ascii="Arial" w:eastAsia="Times New Roman" w:hAnsi="Arial" w:cs="Arial"/>
+          <w:color w:val="333333"/>
+          <w:kern w:val="0"/>
+          <w:sz w:val="21"/>
+          <w:szCs w:val="21"/>
+          <w:lang w:eastAsia="en-GB"/>
+          <w14:ligatures w14:val="none"/>
+        </w:rPr>
+        <w:t xml:space="preserve"> dialog to add a SUM function formula using the </w:t>
+      </w:r>
+      <w:r>
+        <w:rPr>
+          <w:rFonts w:ascii="unset" w:eastAsia="Times New Roman" w:hAnsi="unset" w:cs="Arial"/>
+          <w:b/>
+          <w:bCs/>
+          <w:color w:val="333333"/>
+          <w:kern w:val="0"/>
+          <w:sz w:val="21"/>
+          <w:szCs w:val="21"/>
+          <w:lang w:eastAsia="en-GB"/>
+          <w14:ligatures w14:val="none"/>
+        </w:rPr>
+        <w:t>Insert Function</w:t>
+      </w:r>
+      <w:r>
+        <w:rPr>
+          <w:rFonts w:ascii="Arial" w:eastAsia="Times New Roman" w:hAnsi="Arial" w:cs="Arial"/>
+          <w:color w:val="333333"/>
+          <w:kern w:val="0"/>
+          <w:sz w:val="21"/>
+          <w:szCs w:val="21"/>
+          <w:lang w:eastAsia="en-GB"/>
+          <w14:ligatures w14:val="none"/>
+        </w:rPr>
+        <w:t xml:space="preserve"> wizard?</w:t>
+      </w:r>
+    </w:p>
+    <w:p>
+      <w:pPr>
+        <w:shd w:val="clear" w:color="auto" w:fill="FFFFFF"/>
+        <w:spacing w:after="0" w:line="240" w:lineRule="auto"/>
+        <w:rPr>
+          <w:rFonts w:ascii="Arial" w:eastAsia="Times New Roman" w:hAnsi="Arial" w:cs="Arial"/>
+          <w:color w:val="333333"/>
+          <w:kern w:val="0"/>
+          <w:sz w:val="21"/>
+          <w:szCs w:val="21"/>
+          <w:lang w:eastAsia="en-GB"/>
+          <w14:ligatures w14:val="none"/>
+        </w:rPr>
+      </w:pPr>
+      <w:r>
+        <w:rPr>
+          <w:rFonts w:ascii="Arial" w:eastAsia="Times New Roman" w:hAnsi="Arial" w:cs="Arial"/>
+          <w:color w:val="333333"/>
+          <w:kern w:val="0"/>
+          <w:sz w:val="21"/>
+          <w:szCs w:val="21"/>
+          <w:lang w:eastAsia="en-GB"/>
+          <w14:ligatures w14:val="none"/>
+        </w:rPr>
+        <w:t>1 / 1 point</w:t>
+      </w:r>
+    </w:p>
+    <w:p>
+      <w:pPr>
+        <w:shd w:val="clear" w:color="auto" w:fill="FFFFFF"/>
+        <w:spacing w:after="0" w:line="240" w:lineRule="auto"/>
+        <w:rPr>
+          <w:rFonts w:ascii="Times New Roman" w:eastAsia="Times New Roman" w:hAnsi="Times New Roman" w:cs="Times New Roman"/>
+          <w:kern w:val="0"/>
+          <w:sz w:val="24"/>
+          <w:szCs w:val="24"/>
+          <w:lang w:eastAsia="en-GB"/>
+          <w14:ligatures w14:val="none"/>
+        </w:rPr>
+      </w:pPr>
+      <w:r>
+        <w:rPr>
+          <w:rFonts w:ascii="Arial" w:eastAsia="Times New Roman" w:hAnsi="Arial" w:cs="Arial"/>
+          <w:color w:val="333333"/>
+          <w:kern w:val="0"/>
+          <w:sz w:val="21"/>
+          <w:szCs w:val="21"/>
+          <w:lang w:eastAsia="en-GB"/>
+          <w14:ligatures w14:val="none"/>
+        </w:rPr>
+        <w:object w:dxaOrig="225" w:dyaOrig="225" w14:anchorId="7496133B">
+          <v:shape id="_x0000_i1180" type="#_x0000_t75" style="width:18pt;height:15.6pt" o:ole="">
+            <v:imagedata r:id="rId6" o:title=""/>
+          </v:shape>
+          <w:control r:id="rId67" w:name="DefaultOcxName211" w:shapeid="_x0000_i1180"/>
+        </w:object>
+      </w:r>
+    </w:p>
+    <w:p>
+      <w:pPr>
+        <w:shd w:val="clear" w:color="auto" w:fill="FFFFFF"/>
+        <w:spacing w:after="0" w:line="240" w:lineRule="auto"/>
+        <w:rPr>
+          <w:rFonts w:ascii="Times New Roman" w:eastAsia="Times New Roman" w:hAnsi="Times New Roman" w:cs="Times New Roman"/>
+          <w:kern w:val="0"/>
+          <w:sz w:val="24"/>
+          <w:szCs w:val="24"/>
+          <w:lang w:eastAsia="en-GB"/>
+          <w14:ligatures w14:val="none"/>
+        </w:rPr>
+      </w:pPr>
+      <w:r>
+        <w:rPr>
+          <w:rFonts w:ascii="Arial" w:eastAsia="Times New Roman" w:hAnsi="Arial" w:cs="Arial"/>
+          <w:color w:val="333333"/>
+          <w:kern w:val="0"/>
+          <w:sz w:val="21"/>
+          <w:szCs w:val="21"/>
+          <w:lang w:eastAsia="en-GB"/>
+          <w14:ligatures w14:val="none"/>
+        </w:rPr>
+        <w:t>The function arguments.</w:t>
+      </w:r>
+    </w:p>
+    <w:p>
+      <w:pPr>
+        <w:shd w:val="clear" w:color="auto" w:fill="FFFFFF"/>
+        <w:spacing w:after="0" w:line="240" w:lineRule="auto"/>
+        <w:rPr>
+          <w:rFonts w:ascii="Times New Roman" w:eastAsia="Times New Roman" w:hAnsi="Times New Roman" w:cs="Times New Roman"/>
+          <w:kern w:val="0"/>
+          <w:sz w:val="24"/>
+          <w:szCs w:val="24"/>
+          <w:lang w:eastAsia="en-GB"/>
+          <w14:ligatures w14:val="none"/>
+        </w:rPr>
+      </w:pPr>
+      <w:r>
+        <w:rPr>
+          <w:rFonts w:ascii="Arial" w:eastAsia="Times New Roman" w:hAnsi="Arial" w:cs="Arial"/>
+          <w:color w:val="333333"/>
+          <w:kern w:val="0"/>
+          <w:sz w:val="21"/>
+          <w:szCs w:val="21"/>
+          <w:lang w:eastAsia="en-GB"/>
+          <w14:ligatures w14:val="none"/>
+        </w:rPr>
+        <w:object w:dxaOrig="225" w:dyaOrig="225" w14:anchorId="3C6CB50C">
+          <v:shape id="_x0000_i1179" type="#_x0000_t75" style="width:18pt;height:15.6pt" o:ole="">
+            <v:imagedata r:id="rId4" o:title=""/>
+          </v:shape>
+          <w:control r:id="rId68" w:name="DefaultOcxName221" w:shapeid="_x0000_i1179"/>
+        </w:object>
+      </w:r>
+    </w:p>
+    <w:p>
+      <w:pPr>
+        <w:shd w:val="clear" w:color="auto" w:fill="FFFFFF"/>
+        <w:spacing w:after="0" w:line="240" w:lineRule="auto"/>
+        <w:rPr>
+          <w:rFonts w:ascii="Times New Roman" w:eastAsia="Times New Roman" w:hAnsi="Times New Roman" w:cs="Times New Roman"/>
+          <w:kern w:val="0"/>
+          <w:sz w:val="24"/>
+          <w:szCs w:val="24"/>
+          <w:lang w:eastAsia="en-GB"/>
+          <w14:ligatures w14:val="none"/>
+        </w:rPr>
+      </w:pPr>
+      <w:r>
+        <w:rPr>
+          <w:rFonts w:ascii="Arial" w:eastAsia="Times New Roman" w:hAnsi="Arial" w:cs="Arial"/>
+          <w:color w:val="333333"/>
+          <w:kern w:val="0"/>
+          <w:sz w:val="21"/>
+          <w:szCs w:val="21"/>
+          <w:lang w:eastAsia="en-GB"/>
+          <w14:ligatures w14:val="none"/>
+        </w:rPr>
+        <w:t>The function parentheses.</w:t>
+      </w:r>
+    </w:p>
+    <w:p>
+      <w:pPr>
+        <w:shd w:val="clear" w:color="auto" w:fill="FFFFFF"/>
+        <w:spacing w:after="0" w:line="240" w:lineRule="auto"/>
+        <w:rPr>
+          <w:rFonts w:ascii="Times New Roman" w:eastAsia="Times New Roman" w:hAnsi="Times New Roman" w:cs="Times New Roman"/>
+          <w:kern w:val="0"/>
+          <w:sz w:val="24"/>
+          <w:szCs w:val="24"/>
+          <w:lang w:eastAsia="en-GB"/>
+          <w14:ligatures w14:val="none"/>
+        </w:rPr>
+      </w:pPr>
+      <w:r>
+        <w:rPr>
+          <w:rFonts w:ascii="Arial" w:eastAsia="Times New Roman" w:hAnsi="Arial" w:cs="Arial"/>
+          <w:color w:val="333333"/>
+          <w:kern w:val="0"/>
+          <w:sz w:val="21"/>
+          <w:szCs w:val="21"/>
+          <w:lang w:eastAsia="en-GB"/>
+          <w14:ligatures w14:val="none"/>
+        </w:rPr>
+        <w:object w:dxaOrig="225" w:dyaOrig="225" w14:anchorId="316A5584">
+          <v:shape id="_x0000_i1178" type="#_x0000_t75" style="width:18pt;height:15.6pt" o:ole="">
+            <v:imagedata r:id="rId4" o:title=""/>
+          </v:shape>
+          <w:control r:id="rId69" w:name="DefaultOcxName231" w:shapeid="_x0000_i1178"/>
+        </w:object>
+      </w:r>
+    </w:p>
+    <w:p>
+      <w:pPr>
+        <w:shd w:val="clear" w:color="auto" w:fill="FFFFFF"/>
+        <w:spacing w:after="0" w:line="240" w:lineRule="auto"/>
+        <w:rPr>
+          <w:rFonts w:ascii="Times New Roman" w:eastAsia="Times New Roman" w:hAnsi="Times New Roman" w:cs="Times New Roman"/>
+          <w:kern w:val="0"/>
+          <w:sz w:val="24"/>
+          <w:szCs w:val="24"/>
+          <w:lang w:eastAsia="en-GB"/>
+          <w14:ligatures w14:val="none"/>
+        </w:rPr>
+      </w:pPr>
+      <w:r>
+        <w:rPr>
+          <w:rFonts w:ascii="Arial" w:eastAsia="Times New Roman" w:hAnsi="Arial" w:cs="Arial"/>
+          <w:color w:val="333333"/>
+          <w:kern w:val="0"/>
+          <w:sz w:val="21"/>
+          <w:szCs w:val="21"/>
+          <w:lang w:eastAsia="en-GB"/>
+          <w14:ligatures w14:val="none"/>
+        </w:rPr>
+        <w:t xml:space="preserve">The name of the function. </w:t>
+      </w:r>
+    </w:p>
+    <w:p>
+      <w:pPr>
+        <w:shd w:val="clear" w:color="auto" w:fill="FFFFFF"/>
+        <w:spacing w:after="0" w:line="240" w:lineRule="auto"/>
+        <w:rPr>
+          <w:rFonts w:ascii="Arial" w:eastAsia="Times New Roman" w:hAnsi="Arial" w:cs="Arial"/>
+          <w:color w:val="333333"/>
+          <w:kern w:val="0"/>
+          <w:sz w:val="21"/>
+          <w:szCs w:val="21"/>
+          <w:lang w:eastAsia="en-GB"/>
+          <w14:ligatures w14:val="none"/>
+        </w:rPr>
+      </w:pPr>
+      <w:r>
+        <w:rPr>
+          <w:rFonts w:ascii="Arial" w:eastAsia="Times New Roman" w:hAnsi="Arial" w:cs="Arial"/>
+          <w:color w:val="333333"/>
+          <w:kern w:val="0"/>
+          <w:sz w:val="21"/>
+          <w:szCs w:val="21"/>
+          <w:lang w:eastAsia="en-GB"/>
+          <w14:ligatures w14:val="none"/>
+        </w:rPr>
+        <w:t>Correct</w:t>
+      </w:r>
+    </w:p>
+    <w:p>
+      <w:pPr>
+        <w:shd w:val="clear" w:color="auto" w:fill="FFFFFF"/>
+        <w:spacing w:after="0" w:line="240" w:lineRule="auto"/>
+        <w:rPr>
+          <w:rFonts w:ascii="Arial" w:eastAsia="Times New Roman" w:hAnsi="Arial" w:cs="Arial"/>
+          <w:color w:val="333333"/>
+          <w:kern w:val="0"/>
+          <w:sz w:val="21"/>
+          <w:szCs w:val="21"/>
+          <w:lang w:eastAsia="en-GB"/>
+          <w14:ligatures w14:val="none"/>
+        </w:rPr>
+      </w:pPr>
+      <w:r>
+        <w:rPr>
+          <w:rFonts w:ascii="Arial" w:eastAsia="Times New Roman" w:hAnsi="Arial" w:cs="Arial"/>
+          <w:color w:val="333333"/>
+          <w:kern w:val="0"/>
+          <w:sz w:val="21"/>
+          <w:szCs w:val="21"/>
+          <w:lang w:eastAsia="en-GB"/>
+          <w14:ligatures w14:val="none"/>
+        </w:rPr>
+        <w:t xml:space="preserve">That’s correct! You must type the cell references for the cell range you need to total. These cell references are referred to as the </w:t>
+      </w:r>
+      <w:r>
+        <w:rPr>
+          <w:rFonts w:ascii="unset" w:eastAsia="Times New Roman" w:hAnsi="unset" w:cs="Arial"/>
+          <w:b/>
+          <w:bCs/>
+          <w:color w:val="333333"/>
+          <w:kern w:val="0"/>
+          <w:sz w:val="21"/>
+          <w:szCs w:val="21"/>
+          <w:lang w:eastAsia="en-GB"/>
+          <w14:ligatures w14:val="none"/>
+        </w:rPr>
+        <w:t>Function Arguments</w:t>
+      </w:r>
+      <w:r>
+        <w:rPr>
+          <w:rFonts w:ascii="Arial" w:eastAsia="Times New Roman" w:hAnsi="Arial" w:cs="Arial"/>
+          <w:color w:val="333333"/>
+          <w:kern w:val="0"/>
+          <w:sz w:val="21"/>
+          <w:szCs w:val="21"/>
+          <w:lang w:eastAsia="en-GB"/>
+          <w14:ligatures w14:val="none"/>
+        </w:rPr>
+        <w:t>.</w:t>
+      </w:r>
+    </w:p>
+    <w:p>
+      <w:pPr>
+        <w:shd w:val="clear" w:color="auto" w:fill="FFFFFF"/>
+        <w:spacing w:after="0" w:line="240" w:lineRule="auto"/>
+        <w:outlineLvl w:val="2"/>
+        <w:rPr>
+          <w:rFonts w:ascii="Arial" w:eastAsia="Times New Roman" w:hAnsi="Arial" w:cs="Arial"/>
+          <w:b/>
+          <w:bCs/>
+          <w:color w:val="333333"/>
+          <w:kern w:val="0"/>
+          <w:sz w:val="27"/>
+          <w:szCs w:val="27"/>
+          <w:lang w:eastAsia="en-GB"/>
+          <w14:ligatures w14:val="none"/>
+        </w:rPr>
+      </w:pPr>
+      <w:r>
+        <w:rPr>
+          <w:rFonts w:ascii="Arial" w:eastAsia="Times New Roman" w:hAnsi="Arial" w:cs="Arial"/>
+          <w:b/>
+          <w:bCs/>
+          <w:color w:val="333333"/>
+          <w:kern w:val="0"/>
+          <w:sz w:val="27"/>
+          <w:szCs w:val="27"/>
+          <w:lang w:eastAsia="en-GB"/>
+          <w14:ligatures w14:val="none"/>
+        </w:rPr>
+        <w:t>9.</w:t>
+      </w:r>
+    </w:p>
+    <w:p>
+      <w:pPr>
+        <w:shd w:val="clear" w:color="auto" w:fill="FFFFFF"/>
+        <w:spacing w:after="0" w:line="240" w:lineRule="auto"/>
+        <w:rPr>
+          <w:rFonts w:ascii="Arial" w:eastAsia="Times New Roman" w:hAnsi="Arial" w:cs="Arial"/>
+          <w:color w:val="333333"/>
+          <w:kern w:val="0"/>
+          <w:sz w:val="21"/>
+          <w:szCs w:val="21"/>
+          <w:lang w:eastAsia="en-GB"/>
+          <w14:ligatures w14:val="none"/>
+        </w:rPr>
+      </w:pPr>
+      <w:r>
+        <w:rPr>
+          <w:rFonts w:ascii="Arial" w:eastAsia="Times New Roman" w:hAnsi="Arial" w:cs="Arial"/>
+          <w:color w:val="333333"/>
+          <w:kern w:val="0"/>
+          <w:sz w:val="21"/>
+          <w:szCs w:val="21"/>
+          <w:bdr w:val="none" w:sz="0" w:space="0" w:color="auto" w:frame="1"/>
+          <w:lang w:eastAsia="en-GB"/>
+          <w14:ligatures w14:val="none"/>
+        </w:rPr>
+        <w:t>Question 9</w:t>
+      </w:r>
+    </w:p>
+    <w:p>
+      <w:pPr>
+        <w:shd w:val="clear" w:color="auto" w:fill="FFFFFF"/>
+        <w:spacing w:after="0" w:line="240" w:lineRule="auto"/>
+        <w:rPr>
+          <w:rFonts w:ascii="Arial" w:eastAsia="Times New Roman" w:hAnsi="Arial" w:cs="Arial"/>
+          <w:color w:val="333333"/>
+          <w:kern w:val="0"/>
+          <w:sz w:val="21"/>
+          <w:szCs w:val="21"/>
+          <w:lang w:eastAsia="en-GB"/>
+          <w14:ligatures w14:val="none"/>
+        </w:rPr>
+      </w:pPr>
+      <w:r>
+        <w:rPr>
+          <w:rFonts w:ascii="Arial" w:eastAsia="Times New Roman" w:hAnsi="Arial" w:cs="Arial"/>
+          <w:color w:val="333333"/>
+          <w:kern w:val="0"/>
+          <w:sz w:val="21"/>
+          <w:szCs w:val="21"/>
+          <w:lang w:eastAsia="en-GB"/>
+          <w14:ligatures w14:val="none"/>
+        </w:rPr>
+        <w:t xml:space="preserve">True or False: You are using the </w:t>
+      </w:r>
+      <w:r>
+        <w:rPr>
+          <w:rFonts w:ascii="unset" w:eastAsia="Times New Roman" w:hAnsi="unset" w:cs="Arial"/>
+          <w:b/>
+          <w:bCs/>
+          <w:color w:val="333333"/>
+          <w:kern w:val="0"/>
+          <w:sz w:val="21"/>
+          <w:szCs w:val="21"/>
+          <w:lang w:eastAsia="en-GB"/>
+          <w14:ligatures w14:val="none"/>
+        </w:rPr>
+        <w:t>Insert Function</w:t>
+      </w:r>
+      <w:r>
+        <w:rPr>
+          <w:rFonts w:ascii="Arial" w:eastAsia="Times New Roman" w:hAnsi="Arial" w:cs="Arial"/>
+          <w:color w:val="333333"/>
+          <w:kern w:val="0"/>
+          <w:sz w:val="21"/>
+          <w:szCs w:val="21"/>
+          <w:lang w:eastAsia="en-GB"/>
+          <w14:ligatures w14:val="none"/>
+        </w:rPr>
+        <w:t xml:space="preserve"> feature to add a formula to your worksheet. You’ve switched to the category </w:t>
+      </w:r>
+      <w:r>
+        <w:rPr>
+          <w:rFonts w:ascii="unset" w:eastAsia="Times New Roman" w:hAnsi="unset" w:cs="Arial"/>
+          <w:b/>
+          <w:bCs/>
+          <w:color w:val="333333"/>
+          <w:kern w:val="0"/>
+          <w:sz w:val="21"/>
+          <w:szCs w:val="21"/>
+          <w:lang w:eastAsia="en-GB"/>
+          <w14:ligatures w14:val="none"/>
+        </w:rPr>
+        <w:t>Math &amp; Trig</w:t>
+      </w:r>
+      <w:r>
+        <w:rPr>
+          <w:rFonts w:ascii="Arial" w:eastAsia="Times New Roman" w:hAnsi="Arial" w:cs="Arial"/>
+          <w:color w:val="333333"/>
+          <w:kern w:val="0"/>
+          <w:sz w:val="21"/>
+          <w:szCs w:val="21"/>
+          <w:lang w:eastAsia="en-GB"/>
+          <w14:ligatures w14:val="none"/>
+        </w:rPr>
+        <w:t xml:space="preserve"> to find a function. The list of functions is organized in the order that they were recently used. </w:t>
+      </w:r>
+    </w:p>
+    <w:p>
+      <w:pPr>
+        <w:shd w:val="clear" w:color="auto" w:fill="FFFFFF"/>
+        <w:spacing w:after="0" w:line="240" w:lineRule="auto"/>
+        <w:rPr>
+          <w:rFonts w:ascii="Arial" w:eastAsia="Times New Roman" w:hAnsi="Arial" w:cs="Arial"/>
+          <w:color w:val="333333"/>
+          <w:kern w:val="0"/>
+          <w:sz w:val="21"/>
+          <w:szCs w:val="21"/>
+          <w:lang w:eastAsia="en-GB"/>
+          <w14:ligatures w14:val="none"/>
+        </w:rPr>
+      </w:pPr>
+      <w:r>
+        <w:rPr>
+          <w:rFonts w:ascii="Arial" w:eastAsia="Times New Roman" w:hAnsi="Arial" w:cs="Arial"/>
+          <w:color w:val="333333"/>
+          <w:kern w:val="0"/>
+          <w:sz w:val="21"/>
+          <w:szCs w:val="21"/>
+          <w:lang w:eastAsia="en-GB"/>
+          <w14:ligatures w14:val="none"/>
+        </w:rPr>
+        <w:t>0 / 1 point</w:t>
+      </w:r>
+    </w:p>
+    <w:p>
+      <w:pPr>
+        <w:shd w:val="clear" w:color="auto" w:fill="FFFFFF"/>
+        <w:spacing w:after="0" w:line="240" w:lineRule="auto"/>
+        <w:rPr>
+          <w:rFonts w:ascii="Times New Roman" w:eastAsia="Times New Roman" w:hAnsi="Times New Roman" w:cs="Times New Roman"/>
+          <w:kern w:val="0"/>
+          <w:sz w:val="24"/>
+          <w:szCs w:val="24"/>
+          <w:lang w:eastAsia="en-GB"/>
+          <w14:ligatures w14:val="none"/>
+        </w:rPr>
+      </w:pPr>
+      <w:r>
+        <w:rPr>
+          <w:rFonts w:ascii="Arial" w:eastAsia="Times New Roman" w:hAnsi="Arial" w:cs="Arial"/>
+          <w:color w:val="333333"/>
+          <w:kern w:val="0"/>
+          <w:sz w:val="21"/>
+          <w:szCs w:val="21"/>
+          <w:lang w:eastAsia="en-GB"/>
+          <w14:ligatures w14:val="none"/>
+        </w:rPr>
+        <w:object w:dxaOrig="225" w:dyaOrig="225" w14:anchorId="575F7FB8">
+          <v:shape id="_x0000_i1177" type="#_x0000_t75" style="width:18pt;height:15.6pt" o:ole="">
+            <v:imagedata r:id="rId6" o:title=""/>
+          </v:shape>
+          <w:control r:id="rId70" w:name="DefaultOcxName241" w:shapeid="_x0000_i1177"/>
+        </w:object>
+      </w:r>
+    </w:p>
+    <w:p>
+      <w:pPr>
+        <w:shd w:val="clear" w:color="auto" w:fill="FFFFFF"/>
+        <w:spacing w:after="0" w:line="240" w:lineRule="auto"/>
+        <w:rPr>
+          <w:rFonts w:ascii="Times New Roman" w:eastAsia="Times New Roman" w:hAnsi="Times New Roman" w:cs="Times New Roman"/>
+          <w:kern w:val="0"/>
+          <w:sz w:val="24"/>
+          <w:szCs w:val="24"/>
+          <w:lang w:eastAsia="en-GB"/>
+          <w14:ligatures w14:val="none"/>
+        </w:rPr>
+      </w:pPr>
+      <w:r>
+        <w:rPr>
+          <w:rFonts w:ascii="Arial" w:eastAsia="Times New Roman" w:hAnsi="Arial" w:cs="Arial"/>
+          <w:color w:val="333333"/>
+          <w:kern w:val="0"/>
+          <w:sz w:val="21"/>
+          <w:szCs w:val="21"/>
+          <w:lang w:eastAsia="en-GB"/>
+          <w14:ligatures w14:val="none"/>
+        </w:rPr>
+        <w:t>True</w:t>
+      </w:r>
+    </w:p>
+    <w:p>
+      <w:pPr>
+        <w:shd w:val="clear" w:color="auto" w:fill="FFFFFF"/>
+        <w:spacing w:after="0" w:line="240" w:lineRule="auto"/>
+        <w:rPr>
+          <w:rFonts w:ascii="Times New Roman" w:eastAsia="Times New Roman" w:hAnsi="Times New Roman" w:cs="Times New Roman"/>
+          <w:kern w:val="0"/>
+          <w:sz w:val="24"/>
+          <w:szCs w:val="24"/>
+          <w:lang w:eastAsia="en-GB"/>
+          <w14:ligatures w14:val="none"/>
+        </w:rPr>
+      </w:pPr>
+      <w:r>
+        <w:rPr>
+          <w:rFonts w:ascii="Arial" w:eastAsia="Times New Roman" w:hAnsi="Arial" w:cs="Arial"/>
+          <w:color w:val="333333"/>
+          <w:kern w:val="0"/>
+          <w:sz w:val="21"/>
+          <w:szCs w:val="21"/>
+          <w:lang w:eastAsia="en-GB"/>
+          <w14:ligatures w14:val="none"/>
+        </w:rPr>
+        <w:object w:dxaOrig="225" w:dyaOrig="225" w14:anchorId="05B39CB9">
+          <v:shape id="_x0000_i1176" type="#_x0000_t75" style="width:18pt;height:15.6pt" o:ole="">
+            <v:imagedata r:id="rId4" o:title=""/>
+          </v:shape>
+          <w:control r:id="rId71" w:name="DefaultOcxName251" w:shapeid="_x0000_i1176"/>
+        </w:object>
+      </w:r>
+    </w:p>
+    <w:p>
+      <w:pPr>
+        <w:shd w:val="clear" w:color="auto" w:fill="FFFFFF"/>
+        <w:spacing w:after="0" w:line="240" w:lineRule="auto"/>
+        <w:rPr>
+          <w:rFonts w:ascii="Times New Roman" w:eastAsia="Times New Roman" w:hAnsi="Times New Roman" w:cs="Times New Roman"/>
+          <w:kern w:val="0"/>
+          <w:sz w:val="24"/>
+          <w:szCs w:val="24"/>
+          <w:lang w:eastAsia="en-GB"/>
+          <w14:ligatures w14:val="none"/>
+        </w:rPr>
+      </w:pPr>
+      <w:r>
+        <w:rPr>
+          <w:rFonts w:ascii="Arial" w:eastAsia="Times New Roman" w:hAnsi="Arial" w:cs="Arial"/>
+          <w:color w:val="333333"/>
+          <w:kern w:val="0"/>
+          <w:sz w:val="21"/>
+          <w:szCs w:val="21"/>
+          <w:lang w:eastAsia="en-GB"/>
+          <w14:ligatures w14:val="none"/>
+        </w:rPr>
+        <w:t>False</w:t>
+      </w:r>
+    </w:p>
+    <w:p>
+      <w:pPr>
+        <w:shd w:val="clear" w:color="auto" w:fill="FFFFFF"/>
+        <w:spacing w:after="0" w:line="240" w:lineRule="auto"/>
+        <w:rPr>
+          <w:rFonts w:ascii="Arial" w:eastAsia="Times New Roman" w:hAnsi="Arial" w:cs="Arial"/>
+          <w:color w:val="333333"/>
+          <w:kern w:val="0"/>
+          <w:sz w:val="21"/>
+          <w:szCs w:val="21"/>
+          <w:lang w:eastAsia="en-GB"/>
+          <w14:ligatures w14:val="none"/>
+        </w:rPr>
+      </w:pPr>
+      <w:r>
+        <w:rPr>
+          <w:rFonts w:ascii="Arial" w:eastAsia="Times New Roman" w:hAnsi="Arial" w:cs="Arial"/>
+          <w:color w:val="333333"/>
+          <w:kern w:val="0"/>
+          <w:sz w:val="21"/>
+          <w:szCs w:val="21"/>
+          <w:lang w:eastAsia="en-GB"/>
+          <w14:ligatures w14:val="none"/>
+        </w:rPr>
+        <w:t>Incorrect</w:t>
+      </w:r>
+    </w:p>
+    <w:p>
+      <w:pPr>
+        <w:shd w:val="clear" w:color="auto" w:fill="FFFFFF"/>
+        <w:spacing w:after="0" w:line="240" w:lineRule="auto"/>
+        <w:rPr>
+          <w:rFonts w:ascii="Arial" w:eastAsia="Times New Roman" w:hAnsi="Arial" w:cs="Arial"/>
+          <w:color w:val="333333"/>
+          <w:kern w:val="0"/>
+          <w:sz w:val="21"/>
+          <w:szCs w:val="21"/>
+          <w:lang w:eastAsia="en-GB"/>
+          <w14:ligatures w14:val="none"/>
+        </w:rPr>
+      </w:pPr>
+      <w:r>
+        <w:rPr>
+          <w:rFonts w:ascii="Arial" w:eastAsia="Times New Roman" w:hAnsi="Arial" w:cs="Arial"/>
+          <w:color w:val="333333"/>
+          <w:kern w:val="0"/>
+          <w:sz w:val="21"/>
+          <w:szCs w:val="21"/>
+          <w:lang w:eastAsia="en-GB"/>
+          <w14:ligatures w14:val="none"/>
+        </w:rPr>
+        <w:t xml:space="preserve">Not quite. Please review the video </w:t>
+      </w:r>
+      <w:hyperlink r:id="rId72" w:tgtFrame="_blank" w:tooltip="Link to the video Using the Insert Function." w:history="1">
+        <w:r>
+          <w:rPr>
+            <w:rFonts w:ascii="Arial" w:eastAsia="Times New Roman" w:hAnsi="Arial" w:cs="Arial"/>
+            <w:i/>
+            <w:iCs/>
+            <w:color w:val="0000FF"/>
+            <w:kern w:val="0"/>
+            <w:sz w:val="21"/>
+            <w:szCs w:val="21"/>
+            <w:u w:val="single"/>
+            <w:lang w:eastAsia="en-GB"/>
+            <w14:ligatures w14:val="none"/>
+          </w:rPr>
+          <w:t>Using the Insert Function.</w:t>
+        </w:r>
+      </w:hyperlink>
+    </w:p>
+    <w:p>
+      <w:pPr>
+        <w:shd w:val="clear" w:color="auto" w:fill="FFFFFF"/>
+        <w:spacing w:after="0" w:line="240" w:lineRule="auto"/>
+        <w:outlineLvl w:val="2"/>
+        <w:rPr>
+          <w:rFonts w:ascii="Arial" w:eastAsia="Times New Roman" w:hAnsi="Arial" w:cs="Arial"/>
+          <w:b/>
+          <w:bCs/>
+          <w:color w:val="333333"/>
+          <w:kern w:val="0"/>
+          <w:sz w:val="27"/>
+          <w:szCs w:val="27"/>
+          <w:lang w:eastAsia="en-GB"/>
+          <w14:ligatures w14:val="none"/>
+        </w:rPr>
+      </w:pPr>
+      <w:r>
+        <w:rPr>
+          <w:rFonts w:ascii="Arial" w:eastAsia="Times New Roman" w:hAnsi="Arial" w:cs="Arial"/>
+          <w:b/>
+          <w:bCs/>
+          <w:color w:val="333333"/>
+          <w:kern w:val="0"/>
+          <w:sz w:val="27"/>
+          <w:szCs w:val="27"/>
+          <w:lang w:eastAsia="en-GB"/>
+          <w14:ligatures w14:val="none"/>
+        </w:rPr>
+        <w:t>10.</w:t>
+      </w:r>
+    </w:p>
+    <w:p>
+      <w:pPr>
+        <w:shd w:val="clear" w:color="auto" w:fill="FFFFFF"/>
+        <w:spacing w:after="0" w:line="240" w:lineRule="auto"/>
+        <w:rPr>
+          <w:rFonts w:ascii="Arial" w:eastAsia="Times New Roman" w:hAnsi="Arial" w:cs="Arial"/>
+          <w:color w:val="333333"/>
+          <w:kern w:val="0"/>
+          <w:sz w:val="21"/>
+          <w:szCs w:val="21"/>
+          <w:lang w:eastAsia="en-GB"/>
+          <w14:ligatures w14:val="none"/>
+        </w:rPr>
+      </w:pPr>
+      <w:r>
+        <w:rPr>
+          <w:rFonts w:ascii="Arial" w:eastAsia="Times New Roman" w:hAnsi="Arial" w:cs="Arial"/>
+          <w:color w:val="333333"/>
+          <w:kern w:val="0"/>
+          <w:sz w:val="21"/>
+          <w:szCs w:val="21"/>
+          <w:bdr w:val="none" w:sz="0" w:space="0" w:color="auto" w:frame="1"/>
+          <w:lang w:eastAsia="en-GB"/>
+          <w14:ligatures w14:val="none"/>
+        </w:rPr>
+        <w:t>Question 10</w:t>
+      </w:r>
+    </w:p>
+    <w:p>
+      <w:pPr>
+        <w:shd w:val="clear" w:color="auto" w:fill="FFFFFF"/>
+        <w:spacing w:after="0" w:line="240" w:lineRule="auto"/>
+        <w:rPr>
+          <w:rFonts w:ascii="Arial" w:eastAsia="Times New Roman" w:hAnsi="Arial" w:cs="Arial"/>
+          <w:color w:val="333333"/>
+          <w:kern w:val="0"/>
+          <w:sz w:val="21"/>
+          <w:szCs w:val="21"/>
+          <w:lang w:eastAsia="en-GB"/>
+          <w14:ligatures w14:val="none"/>
+        </w:rPr>
+      </w:pPr>
+      <w:r>
+        <w:rPr>
+          <w:rFonts w:ascii="Arial" w:eastAsia="Times New Roman" w:hAnsi="Arial" w:cs="Arial"/>
+          <w:color w:val="333333"/>
+          <w:kern w:val="0"/>
+          <w:sz w:val="21"/>
+          <w:szCs w:val="21"/>
+          <w:lang w:eastAsia="en-GB"/>
+          <w14:ligatures w14:val="none"/>
+        </w:rPr>
+        <w:t>As you type a function formula into a cell, a help message appears to remind you of the arguments required. How does the message display these required arguments?</w:t>
+      </w:r>
+    </w:p>
+    <w:p>
+      <w:pPr>
+        <w:shd w:val="clear" w:color="auto" w:fill="FFFFFF"/>
+        <w:spacing w:after="0" w:line="240" w:lineRule="auto"/>
+        <w:rPr>
+          <w:rFonts w:ascii="Arial" w:eastAsia="Times New Roman" w:hAnsi="Arial" w:cs="Arial"/>
+          <w:color w:val="333333"/>
+          <w:kern w:val="0"/>
+          <w:sz w:val="21"/>
+          <w:szCs w:val="21"/>
+          <w:lang w:eastAsia="en-GB"/>
+          <w14:ligatures w14:val="none"/>
+        </w:rPr>
+      </w:pPr>
+      <w:r>
+        <w:rPr>
+          <w:rFonts w:ascii="Arial" w:eastAsia="Times New Roman" w:hAnsi="Arial" w:cs="Arial"/>
+          <w:color w:val="333333"/>
+          <w:kern w:val="0"/>
+          <w:sz w:val="21"/>
+          <w:szCs w:val="21"/>
+          <w:lang w:eastAsia="en-GB"/>
+          <w14:ligatures w14:val="none"/>
+        </w:rPr>
+        <w:t>1 / 1 point</w:t>
+      </w:r>
+    </w:p>
+    <w:p>
+      <w:pPr>
+        <w:shd w:val="clear" w:color="auto" w:fill="FFFFFF"/>
+        <w:spacing w:after="0" w:line="240" w:lineRule="auto"/>
+        <w:rPr>
+          <w:rFonts w:ascii="Times New Roman" w:eastAsia="Times New Roman" w:hAnsi="Times New Roman" w:cs="Times New Roman"/>
+          <w:kern w:val="0"/>
+          <w:sz w:val="24"/>
+          <w:szCs w:val="24"/>
+          <w:lang w:eastAsia="en-GB"/>
+          <w14:ligatures w14:val="none"/>
+        </w:rPr>
+      </w:pPr>
+      <w:r>
+        <w:rPr>
+          <w:rFonts w:ascii="Arial" w:eastAsia="Times New Roman" w:hAnsi="Arial" w:cs="Arial"/>
+          <w:color w:val="333333"/>
+          <w:kern w:val="0"/>
+          <w:sz w:val="21"/>
+          <w:szCs w:val="21"/>
+          <w:lang w:eastAsia="en-GB"/>
+          <w14:ligatures w14:val="none"/>
+        </w:rPr>
+        <w:object w:dxaOrig="225" w:dyaOrig="225" w14:anchorId="569027BE">
+          <v:shape id="_x0000_i1175" type="#_x0000_t75" style="width:18pt;height:15.6pt" o:ole="">
+            <v:imagedata r:id="rId4" o:title=""/>
+          </v:shape>
+          <w:control r:id="rId73" w:name="DefaultOcxName261" w:shapeid="_x0000_i1175"/>
+        </w:object>
+      </w:r>
+    </w:p>
+    <w:p>
+      <w:pPr>
+        <w:shd w:val="clear" w:color="auto" w:fill="FFFFFF"/>
+        <w:spacing w:after="0" w:line="240" w:lineRule="auto"/>
+        <w:rPr>
+          <w:rFonts w:ascii="Times New Roman" w:eastAsia="Times New Roman" w:hAnsi="Times New Roman" w:cs="Times New Roman"/>
+          <w:kern w:val="0"/>
+          <w:sz w:val="24"/>
+          <w:szCs w:val="24"/>
+          <w:lang w:eastAsia="en-GB"/>
+          <w14:ligatures w14:val="none"/>
+        </w:rPr>
+      </w:pPr>
+      <w:r>
+        <w:rPr>
+          <w:rFonts w:ascii="Arial" w:eastAsia="Times New Roman" w:hAnsi="Arial" w:cs="Arial"/>
+          <w:color w:val="333333"/>
+          <w:kern w:val="0"/>
+          <w:sz w:val="21"/>
+          <w:szCs w:val="21"/>
+          <w:lang w:eastAsia="en-GB"/>
+          <w14:ligatures w14:val="none"/>
+        </w:rPr>
+        <w:t>The arguments are contained in square brackets.</w:t>
+      </w:r>
+    </w:p>
+    <w:p>
+      <w:pPr>
+        <w:shd w:val="clear" w:color="auto" w:fill="FFFFFF"/>
+        <w:spacing w:after="0" w:line="240" w:lineRule="auto"/>
+        <w:rPr>
+          <w:rFonts w:ascii="Times New Roman" w:eastAsia="Times New Roman" w:hAnsi="Times New Roman" w:cs="Times New Roman"/>
+          <w:kern w:val="0"/>
+          <w:sz w:val="24"/>
+          <w:szCs w:val="24"/>
+          <w:lang w:eastAsia="en-GB"/>
+          <w14:ligatures w14:val="none"/>
+        </w:rPr>
+      </w:pPr>
+      <w:r>
+        <w:rPr>
+          <w:rFonts w:ascii="Arial" w:eastAsia="Times New Roman" w:hAnsi="Arial" w:cs="Arial"/>
+          <w:color w:val="333333"/>
+          <w:kern w:val="0"/>
+          <w:sz w:val="21"/>
+          <w:szCs w:val="21"/>
+          <w:lang w:eastAsia="en-GB"/>
+          <w14:ligatures w14:val="none"/>
+        </w:rPr>
+        <w:object w:dxaOrig="225" w:dyaOrig="225" w14:anchorId="73518940">
+          <v:shape id="_x0000_i1174" type="#_x0000_t75" style="width:18pt;height:15.6pt" o:ole="">
+            <v:imagedata r:id="rId6" o:title=""/>
+          </v:shape>
+          <w:control r:id="rId74" w:name="DefaultOcxName271" w:shapeid="_x0000_i1174"/>
+        </w:object>
+      </w:r>
+    </w:p>
+    <w:p>
+      <w:pPr>
+        <w:shd w:val="clear" w:color="auto" w:fill="FFFFFF"/>
+        <w:spacing w:after="0" w:line="240" w:lineRule="auto"/>
+        <w:rPr>
+          <w:rFonts w:ascii="Times New Roman" w:eastAsia="Times New Roman" w:hAnsi="Times New Roman" w:cs="Times New Roman"/>
+          <w:kern w:val="0"/>
+          <w:sz w:val="24"/>
+          <w:szCs w:val="24"/>
+          <w:lang w:eastAsia="en-GB"/>
+          <w14:ligatures w14:val="none"/>
+        </w:rPr>
+      </w:pPr>
+      <w:r>
+        <w:rPr>
+          <w:rFonts w:ascii="Arial" w:eastAsia="Times New Roman" w:hAnsi="Arial" w:cs="Arial"/>
+          <w:color w:val="333333"/>
+          <w:kern w:val="0"/>
+          <w:sz w:val="21"/>
+          <w:szCs w:val="21"/>
+          <w:lang w:eastAsia="en-GB"/>
+          <w14:ligatures w14:val="none"/>
+        </w:rPr>
+        <w:t>The arguments are in bold.</w:t>
+      </w:r>
+    </w:p>
+    <w:p>
+      <w:pPr>
+        <w:shd w:val="clear" w:color="auto" w:fill="FFFFFF"/>
+        <w:spacing w:after="0" w:line="240" w:lineRule="auto"/>
+        <w:rPr>
+          <w:rFonts w:ascii="Times New Roman" w:eastAsia="Times New Roman" w:hAnsi="Times New Roman" w:cs="Times New Roman"/>
+          <w:kern w:val="0"/>
+          <w:sz w:val="24"/>
+          <w:szCs w:val="24"/>
+          <w:lang w:eastAsia="en-GB"/>
+          <w14:ligatures w14:val="none"/>
+        </w:rPr>
+      </w:pPr>
+      <w:r>
+        <w:rPr>
+          <w:rFonts w:ascii="Arial" w:eastAsia="Times New Roman" w:hAnsi="Arial" w:cs="Arial"/>
+          <w:color w:val="333333"/>
+          <w:kern w:val="0"/>
+          <w:sz w:val="21"/>
+          <w:szCs w:val="21"/>
+          <w:lang w:eastAsia="en-GB"/>
+          <w14:ligatures w14:val="none"/>
+        </w:rPr>
+        <w:object w:dxaOrig="225" w:dyaOrig="225" w14:anchorId="1A0B454D">
+          <v:shape id="_x0000_i1173" type="#_x0000_t75" style="width:18pt;height:15.6pt" o:ole="">
+            <v:imagedata r:id="rId4" o:title=""/>
+          </v:shape>
+          <w:control r:id="rId75" w:name="DefaultOcxName281" w:shapeid="_x0000_i1173"/>
+        </w:object>
+      </w:r>
+    </w:p>
+    <w:p>
+      <w:pPr>
+        <w:shd w:val="clear" w:color="auto" w:fill="FFFFFF"/>
+        <w:spacing w:after="0" w:line="240" w:lineRule="auto"/>
+        <w:rPr>
+          <w:rFonts w:ascii="Times New Roman" w:eastAsia="Times New Roman" w:hAnsi="Times New Roman" w:cs="Times New Roman"/>
+          <w:kern w:val="0"/>
+          <w:sz w:val="24"/>
+          <w:szCs w:val="24"/>
+          <w:lang w:eastAsia="en-GB"/>
+          <w14:ligatures w14:val="none"/>
+        </w:rPr>
+      </w:pPr>
+      <w:r>
+        <w:rPr>
+          <w:rFonts w:ascii="Arial" w:eastAsia="Times New Roman" w:hAnsi="Arial" w:cs="Arial"/>
+          <w:color w:val="333333"/>
+          <w:kern w:val="0"/>
+          <w:sz w:val="21"/>
+          <w:szCs w:val="21"/>
+          <w:lang w:eastAsia="en-GB"/>
+          <w14:ligatures w14:val="none"/>
+        </w:rPr>
+        <w:t>The arguments are italicized.</w:t>
+      </w:r>
+    </w:p>
+    <w:p>
+      <w:pPr>
+        <w:shd w:val="clear" w:color="auto" w:fill="FFFFFF"/>
+        <w:spacing w:after="0" w:line="240" w:lineRule="auto"/>
+        <w:rPr>
+          <w:rFonts w:ascii="Arial" w:eastAsia="Times New Roman" w:hAnsi="Arial" w:cs="Arial"/>
+          <w:color w:val="333333"/>
+          <w:kern w:val="0"/>
+          <w:sz w:val="21"/>
+          <w:szCs w:val="21"/>
+          <w:lang w:eastAsia="en-GB"/>
+          <w14:ligatures w14:val="none"/>
+        </w:rPr>
+      </w:pPr>
+      <w:r>
+        <w:rPr>
+          <w:rFonts w:ascii="Arial" w:eastAsia="Times New Roman" w:hAnsi="Arial" w:cs="Arial"/>
+          <w:color w:val="333333"/>
+          <w:kern w:val="0"/>
+          <w:sz w:val="21"/>
+          <w:szCs w:val="21"/>
+          <w:lang w:eastAsia="en-GB"/>
+          <w14:ligatures w14:val="none"/>
+        </w:rPr>
+        <w:t>Correct</w:t>
+      </w:r>
+    </w:p>
+    <w:p>
+      <w:pPr>
+        <w:shd w:val="clear" w:color="auto" w:fill="FFFFFF"/>
+        <w:spacing w:after="0" w:line="240" w:lineRule="auto"/>
+        <w:rPr>
+          <w:rFonts w:ascii="Arial" w:eastAsia="Times New Roman" w:hAnsi="Arial" w:cs="Arial"/>
+          <w:color w:val="333333"/>
+          <w:kern w:val="0"/>
+          <w:sz w:val="21"/>
+          <w:szCs w:val="21"/>
+          <w:lang w:eastAsia="en-GB"/>
+          <w14:ligatures w14:val="none"/>
+        </w:rPr>
+      </w:pPr>
+      <w:r>
+        <w:rPr>
+          <w:rFonts w:ascii="Arial" w:eastAsia="Times New Roman" w:hAnsi="Arial" w:cs="Arial"/>
+          <w:color w:val="333333"/>
+          <w:kern w:val="0"/>
+          <w:sz w:val="21"/>
+          <w:szCs w:val="21"/>
+          <w:lang w:eastAsia="en-GB"/>
+          <w14:ligatures w14:val="none"/>
+        </w:rPr>
+        <w:t>That’s correct! The floating help message is a useful reminder of what information a function needs. Anything listed in bold is required, but anything that is optional is in square brackets.</w:t>
       </w:r>
     </w:p>
     <w:p/>
@@ -5164,11 +9653,127 @@
 <ax:ocx xmlns:ax="http://schemas.microsoft.com/office/2006/activeX" xmlns:r="http://schemas.openxmlformats.org/officeDocument/2006/relationships" ax:classid="{5512D118-5CC6-11CF-8D67-00AA00BDCE1D}" ax:persistence="persistStream" r:id="rId1"/>
 </file>
 
+<file path=word/activeX/activeX31.xml><?xml version="1.0" encoding="utf-8"?>
+<ax:ocx xmlns:ax="http://schemas.microsoft.com/office/2006/activeX" xmlns:r="http://schemas.openxmlformats.org/officeDocument/2006/relationships" ax:classid="{5512D118-5CC6-11CF-8D67-00AA00BDCE1D}" ax:persistence="persistStream" r:id="rId1"/>
+</file>
+
+<file path=word/activeX/activeX32.xml><?xml version="1.0" encoding="utf-8"?>
+<ax:ocx xmlns:ax="http://schemas.microsoft.com/office/2006/activeX" xmlns:r="http://schemas.openxmlformats.org/officeDocument/2006/relationships" ax:classid="{5512D118-5CC6-11CF-8D67-00AA00BDCE1D}" ax:persistence="persistStream" r:id="rId1"/>
+</file>
+
+<file path=word/activeX/activeX33.xml><?xml version="1.0" encoding="utf-8"?>
+<ax:ocx xmlns:ax="http://schemas.microsoft.com/office/2006/activeX" xmlns:r="http://schemas.openxmlformats.org/officeDocument/2006/relationships" ax:classid="{5512D118-5CC6-11CF-8D67-00AA00BDCE1D}" ax:persistence="persistStream" r:id="rId1"/>
+</file>
+
+<file path=word/activeX/activeX34.xml><?xml version="1.0" encoding="utf-8"?>
+<ax:ocx xmlns:ax="http://schemas.microsoft.com/office/2006/activeX" xmlns:r="http://schemas.openxmlformats.org/officeDocument/2006/relationships" ax:classid="{5512D118-5CC6-11CF-8D67-00AA00BDCE1D}" ax:persistence="persistStream" r:id="rId1"/>
+</file>
+
+<file path=word/activeX/activeX35.xml><?xml version="1.0" encoding="utf-8"?>
+<ax:ocx xmlns:ax="http://schemas.microsoft.com/office/2006/activeX" xmlns:r="http://schemas.openxmlformats.org/officeDocument/2006/relationships" ax:classid="{5512D118-5CC6-11CF-8D67-00AA00BDCE1D}" ax:persistence="persistStream" r:id="rId1"/>
+</file>
+
+<file path=word/activeX/activeX36.xml><?xml version="1.0" encoding="utf-8"?>
+<ax:ocx xmlns:ax="http://schemas.microsoft.com/office/2006/activeX" xmlns:r="http://schemas.openxmlformats.org/officeDocument/2006/relationships" ax:classid="{5512D118-5CC6-11CF-8D67-00AA00BDCE1D}" ax:persistence="persistStream" r:id="rId1"/>
+</file>
+
+<file path=word/activeX/activeX37.xml><?xml version="1.0" encoding="utf-8"?>
+<ax:ocx xmlns:ax="http://schemas.microsoft.com/office/2006/activeX" xmlns:r="http://schemas.openxmlformats.org/officeDocument/2006/relationships" ax:classid="{5512D118-5CC6-11CF-8D67-00AA00BDCE1D}" ax:persistence="persistStream" r:id="rId1"/>
+</file>
+
+<file path=word/activeX/activeX38.xml><?xml version="1.0" encoding="utf-8"?>
+<ax:ocx xmlns:ax="http://schemas.microsoft.com/office/2006/activeX" xmlns:r="http://schemas.openxmlformats.org/officeDocument/2006/relationships" ax:classid="{5512D118-5CC6-11CF-8D67-00AA00BDCE1D}" ax:persistence="persistStream" r:id="rId1"/>
+</file>
+
+<file path=word/activeX/activeX39.xml><?xml version="1.0" encoding="utf-8"?>
+<ax:ocx xmlns:ax="http://schemas.microsoft.com/office/2006/activeX" xmlns:r="http://schemas.openxmlformats.org/officeDocument/2006/relationships" ax:classid="{5512D118-5CC6-11CF-8D67-00AA00BDCE1D}" ax:persistence="persistStream" r:id="rId1"/>
+</file>
+
 <file path=word/activeX/activeX4.xml><?xml version="1.0" encoding="utf-8"?>
 <ax:ocx xmlns:ax="http://schemas.microsoft.com/office/2006/activeX" xmlns:r="http://schemas.openxmlformats.org/officeDocument/2006/relationships" ax:classid="{5512D118-5CC6-11CF-8D67-00AA00BDCE1D}" ax:persistence="persistStream" r:id="rId1"/>
 </file>
 
+<file path=word/activeX/activeX40.xml><?xml version="1.0" encoding="utf-8"?>
+<ax:ocx xmlns:ax="http://schemas.microsoft.com/office/2006/activeX" xmlns:r="http://schemas.openxmlformats.org/officeDocument/2006/relationships" ax:classid="{5512D118-5CC6-11CF-8D67-00AA00BDCE1D}" ax:persistence="persistStream" r:id="rId1"/>
+</file>
+
+<file path=word/activeX/activeX41.xml><?xml version="1.0" encoding="utf-8"?>
+<ax:ocx xmlns:ax="http://schemas.microsoft.com/office/2006/activeX" xmlns:r="http://schemas.openxmlformats.org/officeDocument/2006/relationships" ax:classid="{5512D118-5CC6-11CF-8D67-00AA00BDCE1D}" ax:persistence="persistStream" r:id="rId1"/>
+</file>
+
+<file path=word/activeX/activeX42.xml><?xml version="1.0" encoding="utf-8"?>
+<ax:ocx xmlns:ax="http://schemas.microsoft.com/office/2006/activeX" xmlns:r="http://schemas.openxmlformats.org/officeDocument/2006/relationships" ax:classid="{5512D118-5CC6-11CF-8D67-00AA00BDCE1D}" ax:persistence="persistStream" r:id="rId1"/>
+</file>
+
+<file path=word/activeX/activeX43.xml><?xml version="1.0" encoding="utf-8"?>
+<ax:ocx xmlns:ax="http://schemas.microsoft.com/office/2006/activeX" xmlns:r="http://schemas.openxmlformats.org/officeDocument/2006/relationships" ax:classid="{5512D118-5CC6-11CF-8D67-00AA00BDCE1D}" ax:persistence="persistStream" r:id="rId1"/>
+</file>
+
+<file path=word/activeX/activeX44.xml><?xml version="1.0" encoding="utf-8"?>
+<ax:ocx xmlns:ax="http://schemas.microsoft.com/office/2006/activeX" xmlns:r="http://schemas.openxmlformats.org/officeDocument/2006/relationships" ax:classid="{5512D118-5CC6-11CF-8D67-00AA00BDCE1D}" ax:persistence="persistStream" r:id="rId1"/>
+</file>
+
+<file path=word/activeX/activeX45.xml><?xml version="1.0" encoding="utf-8"?>
+<ax:ocx xmlns:ax="http://schemas.microsoft.com/office/2006/activeX" xmlns:r="http://schemas.openxmlformats.org/officeDocument/2006/relationships" ax:classid="{5512D118-5CC6-11CF-8D67-00AA00BDCE1D}" ax:persistence="persistStream" r:id="rId1"/>
+</file>
+
+<file path=word/activeX/activeX46.xml><?xml version="1.0" encoding="utf-8"?>
+<ax:ocx xmlns:ax="http://schemas.microsoft.com/office/2006/activeX" xmlns:r="http://schemas.openxmlformats.org/officeDocument/2006/relationships" ax:classid="{5512D118-5CC6-11CF-8D67-00AA00BDCE1D}" ax:persistence="persistStream" r:id="rId1"/>
+</file>
+
+<file path=word/activeX/activeX47.xml><?xml version="1.0" encoding="utf-8"?>
+<ax:ocx xmlns:ax="http://schemas.microsoft.com/office/2006/activeX" xmlns:r="http://schemas.openxmlformats.org/officeDocument/2006/relationships" ax:classid="{5512D118-5CC6-11CF-8D67-00AA00BDCE1D}" ax:persistence="persistStream" r:id="rId1"/>
+</file>
+
+<file path=word/activeX/activeX48.xml><?xml version="1.0" encoding="utf-8"?>
+<ax:ocx xmlns:ax="http://schemas.microsoft.com/office/2006/activeX" xmlns:r="http://schemas.openxmlformats.org/officeDocument/2006/relationships" ax:classid="{5512D118-5CC6-11CF-8D67-00AA00BDCE1D}" ax:persistence="persistStream" r:id="rId1"/>
+</file>
+
+<file path=word/activeX/activeX49.xml><?xml version="1.0" encoding="utf-8"?>
+<ax:ocx xmlns:ax="http://schemas.microsoft.com/office/2006/activeX" xmlns:r="http://schemas.openxmlformats.org/officeDocument/2006/relationships" ax:classid="{5512D118-5CC6-11CF-8D67-00AA00BDCE1D}" ax:persistence="persistStream" r:id="rId1"/>
+</file>
+
 <file path=word/activeX/activeX5.xml><?xml version="1.0" encoding="utf-8"?>
+<ax:ocx xmlns:ax="http://schemas.microsoft.com/office/2006/activeX" xmlns:r="http://schemas.openxmlformats.org/officeDocument/2006/relationships" ax:classid="{5512D118-5CC6-11CF-8D67-00AA00BDCE1D}" ax:persistence="persistStream" r:id="rId1"/>
+</file>
+
+<file path=word/activeX/activeX50.xml><?xml version="1.0" encoding="utf-8"?>
+<ax:ocx xmlns:ax="http://schemas.microsoft.com/office/2006/activeX" xmlns:r="http://schemas.openxmlformats.org/officeDocument/2006/relationships" ax:classid="{5512D118-5CC6-11CF-8D67-00AA00BDCE1D}" ax:persistence="persistStream" r:id="rId1"/>
+</file>
+
+<file path=word/activeX/activeX51.xml><?xml version="1.0" encoding="utf-8"?>
+<ax:ocx xmlns:ax="http://schemas.microsoft.com/office/2006/activeX" xmlns:r="http://schemas.openxmlformats.org/officeDocument/2006/relationships" ax:classid="{5512D118-5CC6-11CF-8D67-00AA00BDCE1D}" ax:persistence="persistStream" r:id="rId1"/>
+</file>
+
+<file path=word/activeX/activeX52.xml><?xml version="1.0" encoding="utf-8"?>
+<ax:ocx xmlns:ax="http://schemas.microsoft.com/office/2006/activeX" xmlns:r="http://schemas.openxmlformats.org/officeDocument/2006/relationships" ax:classid="{5512D118-5CC6-11CF-8D67-00AA00BDCE1D}" ax:persistence="persistStream" r:id="rId1"/>
+</file>
+
+<file path=word/activeX/activeX53.xml><?xml version="1.0" encoding="utf-8"?>
+<ax:ocx xmlns:ax="http://schemas.microsoft.com/office/2006/activeX" xmlns:r="http://schemas.openxmlformats.org/officeDocument/2006/relationships" ax:classid="{5512D118-5CC6-11CF-8D67-00AA00BDCE1D}" ax:persistence="persistStream" r:id="rId1"/>
+</file>
+
+<file path=word/activeX/activeX54.xml><?xml version="1.0" encoding="utf-8"?>
+<ax:ocx xmlns:ax="http://schemas.microsoft.com/office/2006/activeX" xmlns:r="http://schemas.openxmlformats.org/officeDocument/2006/relationships" ax:classid="{5512D118-5CC6-11CF-8D67-00AA00BDCE1D}" ax:persistence="persistStream" r:id="rId1"/>
+</file>
+
+<file path=word/activeX/activeX55.xml><?xml version="1.0" encoding="utf-8"?>
+<ax:ocx xmlns:ax="http://schemas.microsoft.com/office/2006/activeX" xmlns:r="http://schemas.openxmlformats.org/officeDocument/2006/relationships" ax:classid="{5512D118-5CC6-11CF-8D67-00AA00BDCE1D}" ax:persistence="persistStream" r:id="rId1"/>
+</file>
+
+<file path=word/activeX/activeX56.xml><?xml version="1.0" encoding="utf-8"?>
+<ax:ocx xmlns:ax="http://schemas.microsoft.com/office/2006/activeX" xmlns:r="http://schemas.openxmlformats.org/officeDocument/2006/relationships" ax:classid="{5512D118-5CC6-11CF-8D67-00AA00BDCE1D}" ax:persistence="persistStream" r:id="rId1"/>
+</file>
+
+<file path=word/activeX/activeX57.xml><?xml version="1.0" encoding="utf-8"?>
+<ax:ocx xmlns:ax="http://schemas.microsoft.com/office/2006/activeX" xmlns:r="http://schemas.openxmlformats.org/officeDocument/2006/relationships" ax:classid="{5512D118-5CC6-11CF-8D67-00AA00BDCE1D}" ax:persistence="persistStream" r:id="rId1"/>
+</file>
+
+<file path=word/activeX/activeX58.xml><?xml version="1.0" encoding="utf-8"?>
+<ax:ocx xmlns:ax="http://schemas.microsoft.com/office/2006/activeX" xmlns:r="http://schemas.openxmlformats.org/officeDocument/2006/relationships" ax:classid="{5512D118-5CC6-11CF-8D67-00AA00BDCE1D}" ax:persistence="persistStream" r:id="rId1"/>
+</file>
+
+<file path=word/activeX/activeX59.xml><?xml version="1.0" encoding="utf-8"?>
 <ax:ocx xmlns:ax="http://schemas.microsoft.com/office/2006/activeX" xmlns:r="http://schemas.openxmlformats.org/officeDocument/2006/relationships" ax:classid="{5512D118-5CC6-11CF-8D67-00AA00BDCE1D}" ax:persistence="persistStream" r:id="rId1"/>
 </file>
 

</xml_diff>

<commit_message>
3rd update for formulas
</commit_message>
<xml_diff>
--- a/Coursera - Microsoft Power BI Data Analyst Professional Certificate - Week 1/Formulas and Functions.docx
+++ b/Coursera - Microsoft Power BI Data Analyst Professional Certificate - Week 1/Formulas and Functions.docx
@@ -9007,6 +9007,4531 @@
         </w:rPr>
         <w:t>That’s correct! The floating help message is a useful reminder of what information a function needs. Anything listed in bold is required, but anything that is optional is in square brackets.</w:t>
       </w:r>
+    </w:p>
+    <w:p>
+      <w:pPr>
+        <w:shd w:val="clear" w:color="auto" w:fill="FFFFFF"/>
+        <w:spacing w:after="0" w:line="240" w:lineRule="auto"/>
+        <w:rPr>
+          <w:rFonts w:ascii="Arial" w:eastAsia="Times New Roman" w:hAnsi="Arial" w:cs="Arial"/>
+          <w:color w:val="333333"/>
+          <w:kern w:val="0"/>
+          <w:sz w:val="21"/>
+          <w:szCs w:val="21"/>
+          <w:lang w:eastAsia="en-GB"/>
+          <w14:ligatures w14:val="none"/>
+        </w:rPr>
+      </w:pPr>
+    </w:p>
+    <w:p>
+      <w:pPr>
+        <w:shd w:val="clear" w:color="auto" w:fill="FFFFFF"/>
+        <w:spacing w:after="0" w:line="240" w:lineRule="auto"/>
+        <w:rPr>
+          <w:rFonts w:ascii="Arial" w:eastAsia="Times New Roman" w:hAnsi="Arial" w:cs="Arial"/>
+          <w:color w:val="333333"/>
+          <w:kern w:val="0"/>
+          <w:sz w:val="21"/>
+          <w:szCs w:val="21"/>
+          <w:lang w:eastAsia="en-GB"/>
+          <w14:ligatures w14:val="none"/>
+        </w:rPr>
+      </w:pPr>
+      <w:r>
+        <w:rPr>
+          <w:rFonts w:ascii="Arial" w:eastAsia="Times New Roman" w:hAnsi="Arial" w:cs="Arial"/>
+          <w:color w:val="333333"/>
+          <w:kern w:val="0"/>
+          <w:sz w:val="21"/>
+          <w:szCs w:val="21"/>
+          <w:bdr w:val="none" w:sz="0" w:space="0" w:color="auto" w:frame="1"/>
+          <w:lang w:eastAsia="en-GB"/>
+          <w14:ligatures w14:val="none"/>
+        </w:rPr>
+        <w:br/>
+        <w:t>Question 1</w:t>
+      </w:r>
+    </w:p>
+    <w:p>
+      <w:pPr>
+        <w:shd w:val="clear" w:color="auto" w:fill="FFFFFF"/>
+        <w:spacing w:after="0" w:line="240" w:lineRule="auto"/>
+        <w:rPr>
+          <w:rFonts w:ascii="Arial" w:eastAsia="Times New Roman" w:hAnsi="Arial" w:cs="Arial"/>
+          <w:color w:val="333333"/>
+          <w:kern w:val="0"/>
+          <w:sz w:val="21"/>
+          <w:szCs w:val="21"/>
+          <w:lang w:eastAsia="en-GB"/>
+          <w14:ligatures w14:val="none"/>
+        </w:rPr>
+      </w:pPr>
+      <w:r>
+        <w:rPr>
+          <w:rFonts w:ascii="Arial" w:eastAsia="Times New Roman" w:hAnsi="Arial" w:cs="Arial"/>
+          <w:color w:val="333333"/>
+          <w:kern w:val="0"/>
+          <w:sz w:val="21"/>
+          <w:szCs w:val="21"/>
+          <w:lang w:eastAsia="en-GB"/>
+          <w14:ligatures w14:val="none"/>
+        </w:rPr>
+        <w:t xml:space="preserve">You need to add a new figure in cell </w:t>
+      </w:r>
+      <w:r>
+        <w:rPr>
+          <w:rFonts w:ascii="unset" w:eastAsia="Times New Roman" w:hAnsi="unset" w:cs="Arial"/>
+          <w:b/>
+          <w:bCs/>
+          <w:color w:val="333333"/>
+          <w:kern w:val="0"/>
+          <w:sz w:val="21"/>
+          <w:szCs w:val="21"/>
+          <w:lang w:eastAsia="en-GB"/>
+          <w14:ligatures w14:val="none"/>
+        </w:rPr>
+        <w:t xml:space="preserve">H52 </w:t>
+      </w:r>
+      <w:r>
+        <w:rPr>
+          <w:rFonts w:ascii="Arial" w:eastAsia="Times New Roman" w:hAnsi="Arial" w:cs="Arial"/>
+          <w:color w:val="333333"/>
+          <w:kern w:val="0"/>
+          <w:sz w:val="21"/>
+          <w:szCs w:val="21"/>
+          <w:lang w:eastAsia="en-GB"/>
+          <w14:ligatures w14:val="none"/>
+        </w:rPr>
+        <w:t xml:space="preserve">of a workbook. However, you accidentally begin typing the number in cell </w:t>
+      </w:r>
+      <w:r>
+        <w:rPr>
+          <w:rFonts w:ascii="unset" w:eastAsia="Times New Roman" w:hAnsi="unset" w:cs="Arial"/>
+          <w:b/>
+          <w:bCs/>
+          <w:color w:val="333333"/>
+          <w:kern w:val="0"/>
+          <w:sz w:val="21"/>
+          <w:szCs w:val="21"/>
+          <w:lang w:eastAsia="en-GB"/>
+          <w14:ligatures w14:val="none"/>
+        </w:rPr>
+        <w:t>H51</w:t>
+      </w:r>
+      <w:r>
+        <w:rPr>
+          <w:rFonts w:ascii="Arial" w:eastAsia="Times New Roman" w:hAnsi="Arial" w:cs="Arial"/>
+          <w:color w:val="333333"/>
+          <w:kern w:val="0"/>
+          <w:sz w:val="21"/>
+          <w:szCs w:val="21"/>
+          <w:lang w:eastAsia="en-GB"/>
+          <w14:ligatures w14:val="none"/>
+        </w:rPr>
+        <w:t>, which already contains data. What key can you press to cancel your entry?</w:t>
+      </w:r>
+    </w:p>
+    <w:p>
+      <w:pPr>
+        <w:shd w:val="clear" w:color="auto" w:fill="FFFFFF"/>
+        <w:spacing w:after="0" w:line="240" w:lineRule="auto"/>
+        <w:rPr>
+          <w:rFonts w:ascii="Arial" w:eastAsia="Times New Roman" w:hAnsi="Arial" w:cs="Arial"/>
+          <w:color w:val="333333"/>
+          <w:kern w:val="0"/>
+          <w:sz w:val="21"/>
+          <w:szCs w:val="21"/>
+          <w:lang w:eastAsia="en-GB"/>
+          <w14:ligatures w14:val="none"/>
+        </w:rPr>
+      </w:pPr>
+      <w:r>
+        <w:rPr>
+          <w:rFonts w:ascii="Arial" w:eastAsia="Times New Roman" w:hAnsi="Arial" w:cs="Arial"/>
+          <w:color w:val="333333"/>
+          <w:kern w:val="0"/>
+          <w:sz w:val="21"/>
+          <w:szCs w:val="21"/>
+          <w:lang w:eastAsia="en-GB"/>
+          <w14:ligatures w14:val="none"/>
+        </w:rPr>
+        <w:t>0 / 1 point</w:t>
+      </w:r>
+    </w:p>
+    <w:p>
+      <w:pPr>
+        <w:shd w:val="clear" w:color="auto" w:fill="FFFFFF"/>
+        <w:spacing w:after="0" w:line="240" w:lineRule="auto"/>
+        <w:rPr>
+          <w:rFonts w:ascii="Times New Roman" w:eastAsia="Times New Roman" w:hAnsi="Times New Roman" w:cs="Times New Roman"/>
+          <w:kern w:val="0"/>
+          <w:sz w:val="24"/>
+          <w:szCs w:val="24"/>
+          <w:lang w:eastAsia="en-GB"/>
+          <w14:ligatures w14:val="none"/>
+        </w:rPr>
+      </w:pPr>
+      <w:r>
+        <w:rPr>
+          <w:rFonts w:ascii="Arial" w:eastAsia="Times New Roman" w:hAnsi="Arial" w:cs="Arial"/>
+          <w:color w:val="333333"/>
+          <w:kern w:val="0"/>
+          <w:sz w:val="21"/>
+          <w:szCs w:val="21"/>
+          <w:lang w:eastAsia="en-GB"/>
+          <w14:ligatures w14:val="none"/>
+        </w:rPr>
+        <w:object w:dxaOrig="225" w:dyaOrig="225" w14:anchorId="7DB78BD2">
+          <v:shape id="_x0000_i1288" type="#_x0000_t75" style="width:18pt;height:15.6pt" o:ole="">
+            <v:imagedata r:id="rId6" o:title=""/>
+          </v:shape>
+          <w:control r:id="rId76" w:name="DefaultOcxName33" w:shapeid="_x0000_i1288"/>
+        </w:object>
+      </w:r>
+    </w:p>
+    <w:p>
+      <w:pPr>
+        <w:shd w:val="clear" w:color="auto" w:fill="FFFFFF"/>
+        <w:spacing w:after="0" w:line="240" w:lineRule="auto"/>
+        <w:rPr>
+          <w:rFonts w:ascii="Times New Roman" w:eastAsia="Times New Roman" w:hAnsi="Times New Roman" w:cs="Times New Roman"/>
+          <w:kern w:val="0"/>
+          <w:sz w:val="24"/>
+          <w:szCs w:val="24"/>
+          <w:lang w:eastAsia="en-GB"/>
+          <w14:ligatures w14:val="none"/>
+        </w:rPr>
+      </w:pPr>
+      <w:r>
+        <w:rPr>
+          <w:rFonts w:ascii="Arial" w:eastAsia="Times New Roman" w:hAnsi="Arial" w:cs="Arial"/>
+          <w:color w:val="333333"/>
+          <w:kern w:val="0"/>
+          <w:sz w:val="21"/>
+          <w:szCs w:val="21"/>
+          <w:lang w:eastAsia="en-GB"/>
+          <w14:ligatures w14:val="none"/>
+        </w:rPr>
+        <w:t xml:space="preserve">The </w:t>
+      </w:r>
+      <w:r>
+        <w:rPr>
+          <w:rFonts w:ascii="unset" w:eastAsia="Times New Roman" w:hAnsi="unset" w:cs="Arial"/>
+          <w:b/>
+          <w:bCs/>
+          <w:color w:val="333333"/>
+          <w:kern w:val="0"/>
+          <w:sz w:val="21"/>
+          <w:szCs w:val="21"/>
+          <w:lang w:eastAsia="en-GB"/>
+          <w14:ligatures w14:val="none"/>
+        </w:rPr>
+        <w:t xml:space="preserve">F4 </w:t>
+      </w:r>
+      <w:r>
+        <w:rPr>
+          <w:rFonts w:ascii="Arial" w:eastAsia="Times New Roman" w:hAnsi="Arial" w:cs="Arial"/>
+          <w:color w:val="333333"/>
+          <w:kern w:val="0"/>
+          <w:sz w:val="21"/>
+          <w:szCs w:val="21"/>
+          <w:lang w:eastAsia="en-GB"/>
+          <w14:ligatures w14:val="none"/>
+        </w:rPr>
+        <w:t>Key.</w:t>
+      </w:r>
+    </w:p>
+    <w:p>
+      <w:pPr>
+        <w:shd w:val="clear" w:color="auto" w:fill="FFFFFF"/>
+        <w:spacing w:after="0" w:line="240" w:lineRule="auto"/>
+        <w:rPr>
+          <w:rFonts w:ascii="Times New Roman" w:eastAsia="Times New Roman" w:hAnsi="Times New Roman" w:cs="Times New Roman"/>
+          <w:kern w:val="0"/>
+          <w:sz w:val="24"/>
+          <w:szCs w:val="24"/>
+          <w:lang w:eastAsia="en-GB"/>
+          <w14:ligatures w14:val="none"/>
+        </w:rPr>
+      </w:pPr>
+      <w:r>
+        <w:rPr>
+          <w:rFonts w:ascii="Arial" w:eastAsia="Times New Roman" w:hAnsi="Arial" w:cs="Arial"/>
+          <w:color w:val="333333"/>
+          <w:kern w:val="0"/>
+          <w:sz w:val="21"/>
+          <w:szCs w:val="21"/>
+          <w:lang w:eastAsia="en-GB"/>
+          <w14:ligatures w14:val="none"/>
+        </w:rPr>
+        <w:object w:dxaOrig="225" w:dyaOrig="225" w14:anchorId="057BF001">
+          <v:shape id="_x0000_i1287" type="#_x0000_t75" style="width:18pt;height:15.6pt" o:ole="">
+            <v:imagedata r:id="rId4" o:title=""/>
+          </v:shape>
+          <w:control r:id="rId77" w:name="DefaultOcxName113" w:shapeid="_x0000_i1287"/>
+        </w:object>
+      </w:r>
+    </w:p>
+    <w:p>
+      <w:pPr>
+        <w:shd w:val="clear" w:color="auto" w:fill="FFFFFF"/>
+        <w:spacing w:after="0" w:line="240" w:lineRule="auto"/>
+        <w:rPr>
+          <w:rFonts w:ascii="Times New Roman" w:eastAsia="Times New Roman" w:hAnsi="Times New Roman" w:cs="Times New Roman"/>
+          <w:kern w:val="0"/>
+          <w:sz w:val="24"/>
+          <w:szCs w:val="24"/>
+          <w:lang w:eastAsia="en-GB"/>
+          <w14:ligatures w14:val="none"/>
+        </w:rPr>
+      </w:pPr>
+      <w:r>
+        <w:rPr>
+          <w:rFonts w:ascii="Arial" w:eastAsia="Times New Roman" w:hAnsi="Arial" w:cs="Arial"/>
+          <w:color w:val="333333"/>
+          <w:kern w:val="0"/>
+          <w:sz w:val="21"/>
+          <w:szCs w:val="21"/>
+          <w:lang w:eastAsia="en-GB"/>
+          <w14:ligatures w14:val="none"/>
+        </w:rPr>
+        <w:lastRenderedPageBreak/>
+        <w:t xml:space="preserve">The </w:t>
+      </w:r>
+      <w:r>
+        <w:rPr>
+          <w:rFonts w:ascii="unset" w:eastAsia="Times New Roman" w:hAnsi="unset" w:cs="Arial"/>
+          <w:b/>
+          <w:bCs/>
+          <w:color w:val="333333"/>
+          <w:kern w:val="0"/>
+          <w:sz w:val="21"/>
+          <w:szCs w:val="21"/>
+          <w:lang w:eastAsia="en-GB"/>
+          <w14:ligatures w14:val="none"/>
+        </w:rPr>
+        <w:t xml:space="preserve">ESC </w:t>
+      </w:r>
+      <w:r>
+        <w:rPr>
+          <w:rFonts w:ascii="Arial" w:eastAsia="Times New Roman" w:hAnsi="Arial" w:cs="Arial"/>
+          <w:color w:val="333333"/>
+          <w:kern w:val="0"/>
+          <w:sz w:val="21"/>
+          <w:szCs w:val="21"/>
+          <w:lang w:eastAsia="en-GB"/>
+          <w14:ligatures w14:val="none"/>
+        </w:rPr>
+        <w:t>key.</w:t>
+      </w:r>
+    </w:p>
+    <w:p>
+      <w:pPr>
+        <w:shd w:val="clear" w:color="auto" w:fill="FFFFFF"/>
+        <w:spacing w:after="0" w:line="240" w:lineRule="auto"/>
+        <w:rPr>
+          <w:rFonts w:ascii="Times New Roman" w:eastAsia="Times New Roman" w:hAnsi="Times New Roman" w:cs="Times New Roman"/>
+          <w:kern w:val="0"/>
+          <w:sz w:val="24"/>
+          <w:szCs w:val="24"/>
+          <w:lang w:eastAsia="en-GB"/>
+          <w14:ligatures w14:val="none"/>
+        </w:rPr>
+      </w:pPr>
+      <w:r>
+        <w:rPr>
+          <w:rFonts w:ascii="Arial" w:eastAsia="Times New Roman" w:hAnsi="Arial" w:cs="Arial"/>
+          <w:color w:val="333333"/>
+          <w:kern w:val="0"/>
+          <w:sz w:val="21"/>
+          <w:szCs w:val="21"/>
+          <w:lang w:eastAsia="en-GB"/>
+          <w14:ligatures w14:val="none"/>
+        </w:rPr>
+        <w:object w:dxaOrig="225" w:dyaOrig="225" w14:anchorId="7EB2FB73">
+          <v:shape id="_x0000_i1286" type="#_x0000_t75" style="width:18pt;height:15.6pt" o:ole="">
+            <v:imagedata r:id="rId4" o:title=""/>
+          </v:shape>
+          <w:control r:id="rId78" w:name="DefaultOcxName213" w:shapeid="_x0000_i1286"/>
+        </w:object>
+      </w:r>
+    </w:p>
+    <w:p>
+      <w:pPr>
+        <w:shd w:val="clear" w:color="auto" w:fill="FFFFFF"/>
+        <w:spacing w:after="0" w:line="240" w:lineRule="auto"/>
+        <w:rPr>
+          <w:rFonts w:ascii="Times New Roman" w:eastAsia="Times New Roman" w:hAnsi="Times New Roman" w:cs="Times New Roman"/>
+          <w:kern w:val="0"/>
+          <w:sz w:val="24"/>
+          <w:szCs w:val="24"/>
+          <w:lang w:eastAsia="en-GB"/>
+          <w14:ligatures w14:val="none"/>
+        </w:rPr>
+      </w:pPr>
+      <w:r>
+        <w:rPr>
+          <w:rFonts w:ascii="Arial" w:eastAsia="Times New Roman" w:hAnsi="Arial" w:cs="Arial"/>
+          <w:color w:val="333333"/>
+          <w:kern w:val="0"/>
+          <w:sz w:val="21"/>
+          <w:szCs w:val="21"/>
+          <w:lang w:eastAsia="en-GB"/>
+          <w14:ligatures w14:val="none"/>
+        </w:rPr>
+        <w:t xml:space="preserve">The </w:t>
+      </w:r>
+      <w:r>
+        <w:rPr>
+          <w:rFonts w:ascii="unset" w:eastAsia="Times New Roman" w:hAnsi="unset" w:cs="Arial"/>
+          <w:b/>
+          <w:bCs/>
+          <w:color w:val="333333"/>
+          <w:kern w:val="0"/>
+          <w:sz w:val="21"/>
+          <w:szCs w:val="21"/>
+          <w:lang w:eastAsia="en-GB"/>
+          <w14:ligatures w14:val="none"/>
+        </w:rPr>
+        <w:t xml:space="preserve">Enter </w:t>
+      </w:r>
+      <w:r>
+        <w:rPr>
+          <w:rFonts w:ascii="Arial" w:eastAsia="Times New Roman" w:hAnsi="Arial" w:cs="Arial"/>
+          <w:color w:val="333333"/>
+          <w:kern w:val="0"/>
+          <w:sz w:val="21"/>
+          <w:szCs w:val="21"/>
+          <w:lang w:eastAsia="en-GB"/>
+          <w14:ligatures w14:val="none"/>
+        </w:rPr>
+        <w:t>key.</w:t>
+      </w:r>
+    </w:p>
+    <w:p>
+      <w:pPr>
+        <w:shd w:val="clear" w:color="auto" w:fill="FFFFFF"/>
+        <w:spacing w:after="0" w:line="240" w:lineRule="auto"/>
+        <w:rPr>
+          <w:rFonts w:ascii="Arial" w:eastAsia="Times New Roman" w:hAnsi="Arial" w:cs="Arial"/>
+          <w:color w:val="333333"/>
+          <w:kern w:val="0"/>
+          <w:sz w:val="21"/>
+          <w:szCs w:val="21"/>
+          <w:lang w:eastAsia="en-GB"/>
+          <w14:ligatures w14:val="none"/>
+        </w:rPr>
+      </w:pPr>
+      <w:r>
+        <w:rPr>
+          <w:rFonts w:ascii="Arial" w:eastAsia="Times New Roman" w:hAnsi="Arial" w:cs="Arial"/>
+          <w:color w:val="333333"/>
+          <w:kern w:val="0"/>
+          <w:sz w:val="21"/>
+          <w:szCs w:val="21"/>
+          <w:lang w:eastAsia="en-GB"/>
+          <w14:ligatures w14:val="none"/>
+        </w:rPr>
+        <w:t>Incorrect</w:t>
+      </w:r>
+    </w:p>
+    <w:p>
+      <w:pPr>
+        <w:shd w:val="clear" w:color="auto" w:fill="FFFFFF"/>
+        <w:spacing w:after="0" w:line="240" w:lineRule="auto"/>
+        <w:rPr>
+          <w:rFonts w:ascii="Arial" w:eastAsia="Times New Roman" w:hAnsi="Arial" w:cs="Arial"/>
+          <w:color w:val="333333"/>
+          <w:kern w:val="0"/>
+          <w:sz w:val="21"/>
+          <w:szCs w:val="21"/>
+          <w:lang w:eastAsia="en-GB"/>
+          <w14:ligatures w14:val="none"/>
+        </w:rPr>
+      </w:pPr>
+      <w:r>
+        <w:rPr>
+          <w:rFonts w:ascii="Arial" w:eastAsia="Times New Roman" w:hAnsi="Arial" w:cs="Arial"/>
+          <w:color w:val="333333"/>
+          <w:kern w:val="0"/>
+          <w:sz w:val="21"/>
+          <w:szCs w:val="21"/>
+          <w:lang w:eastAsia="en-GB"/>
+          <w14:ligatures w14:val="none"/>
+        </w:rPr>
+        <w:t xml:space="preserve">Not quite. Please review the video </w:t>
+      </w:r>
+      <w:hyperlink r:id="rId79" w:tgtFrame="_blank" w:tooltip="Link to video What is a formula." w:history="1">
+        <w:r>
+          <w:rPr>
+            <w:rFonts w:ascii="Arial" w:eastAsia="Times New Roman" w:hAnsi="Arial" w:cs="Arial"/>
+            <w:i/>
+            <w:iCs/>
+            <w:color w:val="0000FF"/>
+            <w:kern w:val="0"/>
+            <w:sz w:val="21"/>
+            <w:szCs w:val="21"/>
+            <w:u w:val="single"/>
+            <w:lang w:eastAsia="en-GB"/>
+            <w14:ligatures w14:val="none"/>
+          </w:rPr>
+          <w:t>What is a formula</w:t>
+        </w:r>
+      </w:hyperlink>
+      <w:r>
+        <w:rPr>
+          <w:rFonts w:ascii="Arial" w:eastAsia="Times New Roman" w:hAnsi="Arial" w:cs="Arial"/>
+          <w:color w:val="333333"/>
+          <w:kern w:val="0"/>
+          <w:sz w:val="21"/>
+          <w:szCs w:val="21"/>
+          <w:lang w:eastAsia="en-GB"/>
+          <w14:ligatures w14:val="none"/>
+        </w:rPr>
+        <w:t>.</w:t>
+      </w:r>
+    </w:p>
+    <w:p>
+      <w:pPr>
+        <w:shd w:val="clear" w:color="auto" w:fill="FFFFFF"/>
+        <w:spacing w:after="0" w:line="240" w:lineRule="auto"/>
+        <w:outlineLvl w:val="2"/>
+        <w:rPr>
+          <w:rFonts w:ascii="Arial" w:eastAsia="Times New Roman" w:hAnsi="Arial" w:cs="Arial"/>
+          <w:b/>
+          <w:bCs/>
+          <w:color w:val="333333"/>
+          <w:kern w:val="0"/>
+          <w:sz w:val="27"/>
+          <w:szCs w:val="27"/>
+          <w:lang w:eastAsia="en-GB"/>
+          <w14:ligatures w14:val="none"/>
+        </w:rPr>
+      </w:pPr>
+      <w:r>
+        <w:rPr>
+          <w:rFonts w:ascii="Arial" w:eastAsia="Times New Roman" w:hAnsi="Arial" w:cs="Arial"/>
+          <w:b/>
+          <w:bCs/>
+          <w:color w:val="333333"/>
+          <w:kern w:val="0"/>
+          <w:sz w:val="27"/>
+          <w:szCs w:val="27"/>
+          <w:lang w:eastAsia="en-GB"/>
+          <w14:ligatures w14:val="none"/>
+        </w:rPr>
+        <w:t>2.</w:t>
+      </w:r>
+    </w:p>
+    <w:p>
+      <w:pPr>
+        <w:shd w:val="clear" w:color="auto" w:fill="FFFFFF"/>
+        <w:spacing w:after="0" w:line="240" w:lineRule="auto"/>
+        <w:rPr>
+          <w:rFonts w:ascii="Arial" w:eastAsia="Times New Roman" w:hAnsi="Arial" w:cs="Arial"/>
+          <w:color w:val="333333"/>
+          <w:kern w:val="0"/>
+          <w:sz w:val="21"/>
+          <w:szCs w:val="21"/>
+          <w:lang w:eastAsia="en-GB"/>
+          <w14:ligatures w14:val="none"/>
+        </w:rPr>
+      </w:pPr>
+      <w:r>
+        <w:rPr>
+          <w:rFonts w:ascii="Arial" w:eastAsia="Times New Roman" w:hAnsi="Arial" w:cs="Arial"/>
+          <w:color w:val="333333"/>
+          <w:kern w:val="0"/>
+          <w:sz w:val="21"/>
+          <w:szCs w:val="21"/>
+          <w:bdr w:val="none" w:sz="0" w:space="0" w:color="auto" w:frame="1"/>
+          <w:lang w:eastAsia="en-GB"/>
+          <w14:ligatures w14:val="none"/>
+        </w:rPr>
+        <w:t>Question 2</w:t>
+      </w:r>
+    </w:p>
+    <w:p>
+      <w:pPr>
+        <w:shd w:val="clear" w:color="auto" w:fill="FFFFFF"/>
+        <w:spacing w:after="100" w:afterAutospacing="1" w:line="240" w:lineRule="auto"/>
+        <w:rPr>
+          <w:rFonts w:ascii="Arial" w:eastAsia="Times New Roman" w:hAnsi="Arial" w:cs="Arial"/>
+          <w:color w:val="333333"/>
+          <w:kern w:val="0"/>
+          <w:sz w:val="21"/>
+          <w:szCs w:val="21"/>
+          <w:lang w:eastAsia="en-GB"/>
+          <w14:ligatures w14:val="none"/>
+        </w:rPr>
+      </w:pPr>
+      <w:r>
+        <w:rPr>
+          <w:rFonts w:ascii="Arial" w:eastAsia="Times New Roman" w:hAnsi="Arial" w:cs="Arial"/>
+          <w:color w:val="333333"/>
+          <w:kern w:val="0"/>
+          <w:sz w:val="21"/>
+          <w:szCs w:val="21"/>
+          <w:lang w:eastAsia="en-GB"/>
+          <w14:ligatures w14:val="none"/>
+        </w:rPr>
+        <w:t xml:space="preserve">Cell </w:t>
+      </w:r>
+      <w:r>
+        <w:rPr>
+          <w:rFonts w:ascii="unset" w:eastAsia="Times New Roman" w:hAnsi="unset" w:cs="Arial"/>
+          <w:b/>
+          <w:bCs/>
+          <w:color w:val="333333"/>
+          <w:kern w:val="0"/>
+          <w:sz w:val="21"/>
+          <w:szCs w:val="21"/>
+          <w:lang w:eastAsia="en-GB"/>
+          <w14:ligatures w14:val="none"/>
+        </w:rPr>
+        <w:t xml:space="preserve">A4 </w:t>
+      </w:r>
+      <w:r>
+        <w:rPr>
+          <w:rFonts w:ascii="Arial" w:eastAsia="Times New Roman" w:hAnsi="Arial" w:cs="Arial"/>
+          <w:color w:val="333333"/>
+          <w:kern w:val="0"/>
+          <w:sz w:val="21"/>
+          <w:szCs w:val="21"/>
+          <w:lang w:eastAsia="en-GB"/>
+          <w14:ligatures w14:val="none"/>
+        </w:rPr>
+        <w:t xml:space="preserve">in your worksheet contains the value 10. Cell </w:t>
+      </w:r>
+      <w:r>
+        <w:rPr>
+          <w:rFonts w:ascii="unset" w:eastAsia="Times New Roman" w:hAnsi="unset" w:cs="Arial"/>
+          <w:b/>
+          <w:bCs/>
+          <w:color w:val="333333"/>
+          <w:kern w:val="0"/>
+          <w:sz w:val="21"/>
+          <w:szCs w:val="21"/>
+          <w:lang w:eastAsia="en-GB"/>
+          <w14:ligatures w14:val="none"/>
+        </w:rPr>
+        <w:t xml:space="preserve">A5 </w:t>
+      </w:r>
+      <w:r>
+        <w:rPr>
+          <w:rFonts w:ascii="Arial" w:eastAsia="Times New Roman" w:hAnsi="Arial" w:cs="Arial"/>
+          <w:color w:val="333333"/>
+          <w:kern w:val="0"/>
+          <w:sz w:val="21"/>
+          <w:szCs w:val="21"/>
+          <w:lang w:eastAsia="en-GB"/>
+          <w14:ligatures w14:val="none"/>
+        </w:rPr>
+        <w:t xml:space="preserve">contains the value 100. Cell </w:t>
+      </w:r>
+      <w:r>
+        <w:rPr>
+          <w:rFonts w:ascii="unset" w:eastAsia="Times New Roman" w:hAnsi="unset" w:cs="Arial"/>
+          <w:b/>
+          <w:bCs/>
+          <w:color w:val="333333"/>
+          <w:kern w:val="0"/>
+          <w:sz w:val="21"/>
+          <w:szCs w:val="21"/>
+          <w:lang w:eastAsia="en-GB"/>
+          <w14:ligatures w14:val="none"/>
+        </w:rPr>
+        <w:t xml:space="preserve">A6 </w:t>
+      </w:r>
+      <w:r>
+        <w:rPr>
+          <w:rFonts w:ascii="Arial" w:eastAsia="Times New Roman" w:hAnsi="Arial" w:cs="Arial"/>
+          <w:color w:val="333333"/>
+          <w:kern w:val="0"/>
+          <w:sz w:val="21"/>
+          <w:szCs w:val="21"/>
+          <w:lang w:eastAsia="en-GB"/>
+          <w14:ligatures w14:val="none"/>
+        </w:rPr>
+        <w:t xml:space="preserve">contains the value 2. In cell </w:t>
+      </w:r>
+      <w:r>
+        <w:rPr>
+          <w:rFonts w:ascii="unset" w:eastAsia="Times New Roman" w:hAnsi="unset" w:cs="Arial"/>
+          <w:b/>
+          <w:bCs/>
+          <w:color w:val="333333"/>
+          <w:kern w:val="0"/>
+          <w:sz w:val="21"/>
+          <w:szCs w:val="21"/>
+          <w:lang w:eastAsia="en-GB"/>
+          <w14:ligatures w14:val="none"/>
+        </w:rPr>
+        <w:t xml:space="preserve">A7 </w:t>
+      </w:r>
+      <w:r>
+        <w:rPr>
+          <w:rFonts w:ascii="Arial" w:eastAsia="Times New Roman" w:hAnsi="Arial" w:cs="Arial"/>
+          <w:color w:val="333333"/>
+          <w:kern w:val="0"/>
+          <w:sz w:val="21"/>
+          <w:szCs w:val="21"/>
+          <w:lang w:eastAsia="en-GB"/>
+          <w14:ligatures w14:val="none"/>
+        </w:rPr>
+        <w:t xml:space="preserve">you have created the following formula: </w:t>
+      </w:r>
+    </w:p>
+    <w:p>
+      <w:pPr>
+        <w:shd w:val="clear" w:color="auto" w:fill="FFFFFF"/>
+        <w:spacing w:after="100" w:afterAutospacing="1" w:line="240" w:lineRule="auto"/>
+        <w:rPr>
+          <w:rFonts w:ascii="Arial" w:eastAsia="Times New Roman" w:hAnsi="Arial" w:cs="Arial"/>
+          <w:color w:val="333333"/>
+          <w:kern w:val="0"/>
+          <w:sz w:val="21"/>
+          <w:szCs w:val="21"/>
+          <w:lang w:eastAsia="en-GB"/>
+          <w14:ligatures w14:val="none"/>
+        </w:rPr>
+      </w:pPr>
+      <w:r>
+        <w:rPr>
+          <w:rFonts w:ascii="Courier" w:eastAsia="Times New Roman" w:hAnsi="Courier" w:cs="Arial"/>
+          <w:b/>
+          <w:bCs/>
+          <w:color w:val="333333"/>
+          <w:kern w:val="0"/>
+          <w:sz w:val="20"/>
+          <w:szCs w:val="20"/>
+          <w:lang w:eastAsia="en-GB"/>
+          <w14:ligatures w14:val="none"/>
+        </w:rPr>
+        <w:t>=10*100/2</w:t>
+      </w:r>
+      <w:r>
+        <w:rPr>
+          <w:rFonts w:ascii="Arial" w:eastAsia="Times New Roman" w:hAnsi="Arial" w:cs="Arial"/>
+          <w:color w:val="333333"/>
+          <w:kern w:val="0"/>
+          <w:sz w:val="21"/>
+          <w:szCs w:val="21"/>
+          <w:lang w:eastAsia="en-GB"/>
+          <w14:ligatures w14:val="none"/>
+        </w:rPr>
+        <w:t xml:space="preserve"> </w:t>
+      </w:r>
+    </w:p>
+    <w:p>
+      <w:pPr>
+        <w:shd w:val="clear" w:color="auto" w:fill="FFFFFF"/>
+        <w:spacing w:after="0" w:line="240" w:lineRule="auto"/>
+        <w:rPr>
+          <w:rFonts w:ascii="Arial" w:eastAsia="Times New Roman" w:hAnsi="Arial" w:cs="Arial"/>
+          <w:color w:val="333333"/>
+          <w:kern w:val="0"/>
+          <w:sz w:val="21"/>
+          <w:szCs w:val="21"/>
+          <w:lang w:eastAsia="en-GB"/>
+          <w14:ligatures w14:val="none"/>
+        </w:rPr>
+      </w:pPr>
+      <w:r>
+        <w:rPr>
+          <w:rFonts w:ascii="Arial" w:eastAsia="Times New Roman" w:hAnsi="Arial" w:cs="Arial"/>
+          <w:color w:val="333333"/>
+          <w:kern w:val="0"/>
+          <w:sz w:val="21"/>
+          <w:szCs w:val="21"/>
+          <w:lang w:eastAsia="en-GB"/>
+          <w14:ligatures w14:val="none"/>
+        </w:rPr>
+        <w:t xml:space="preserve">If you change the value in cell </w:t>
+      </w:r>
+      <w:r>
+        <w:rPr>
+          <w:rFonts w:ascii="unset" w:eastAsia="Times New Roman" w:hAnsi="unset" w:cs="Arial"/>
+          <w:b/>
+          <w:bCs/>
+          <w:color w:val="333333"/>
+          <w:kern w:val="0"/>
+          <w:sz w:val="21"/>
+          <w:szCs w:val="21"/>
+          <w:lang w:eastAsia="en-GB"/>
+          <w14:ligatures w14:val="none"/>
+        </w:rPr>
+        <w:t xml:space="preserve">A6 </w:t>
+      </w:r>
+      <w:r>
+        <w:rPr>
+          <w:rFonts w:ascii="Arial" w:eastAsia="Times New Roman" w:hAnsi="Arial" w:cs="Arial"/>
+          <w:color w:val="333333"/>
+          <w:kern w:val="0"/>
+          <w:sz w:val="21"/>
+          <w:szCs w:val="21"/>
+          <w:lang w:eastAsia="en-GB"/>
+          <w14:ligatures w14:val="none"/>
+        </w:rPr>
+        <w:t>to 4, then what would the result of this formula be?</w:t>
+      </w:r>
+    </w:p>
+    <w:p>
+      <w:pPr>
+        <w:shd w:val="clear" w:color="auto" w:fill="FFFFFF"/>
+        <w:spacing w:after="0" w:line="240" w:lineRule="auto"/>
+        <w:rPr>
+          <w:rFonts w:ascii="Arial" w:eastAsia="Times New Roman" w:hAnsi="Arial" w:cs="Arial"/>
+          <w:color w:val="333333"/>
+          <w:kern w:val="0"/>
+          <w:sz w:val="21"/>
+          <w:szCs w:val="21"/>
+          <w:lang w:eastAsia="en-GB"/>
+          <w14:ligatures w14:val="none"/>
+        </w:rPr>
+      </w:pPr>
+      <w:r>
+        <w:rPr>
+          <w:rFonts w:ascii="Arial" w:eastAsia="Times New Roman" w:hAnsi="Arial" w:cs="Arial"/>
+          <w:color w:val="333333"/>
+          <w:kern w:val="0"/>
+          <w:sz w:val="21"/>
+          <w:szCs w:val="21"/>
+          <w:lang w:eastAsia="en-GB"/>
+          <w14:ligatures w14:val="none"/>
+        </w:rPr>
+        <w:t>1 / 1 point</w:t>
+      </w:r>
+    </w:p>
+    <w:p>
+      <w:pPr>
+        <w:shd w:val="clear" w:color="auto" w:fill="FFFFFF"/>
+        <w:spacing w:after="0" w:line="240" w:lineRule="auto"/>
+        <w:rPr>
+          <w:rFonts w:ascii="Times New Roman" w:eastAsia="Times New Roman" w:hAnsi="Times New Roman" w:cs="Times New Roman"/>
+          <w:kern w:val="0"/>
+          <w:sz w:val="24"/>
+          <w:szCs w:val="24"/>
+          <w:lang w:eastAsia="en-GB"/>
+          <w14:ligatures w14:val="none"/>
+        </w:rPr>
+      </w:pPr>
+      <w:r>
+        <w:rPr>
+          <w:rFonts w:ascii="Arial" w:eastAsia="Times New Roman" w:hAnsi="Arial" w:cs="Arial"/>
+          <w:color w:val="333333"/>
+          <w:kern w:val="0"/>
+          <w:sz w:val="21"/>
+          <w:szCs w:val="21"/>
+          <w:lang w:eastAsia="en-GB"/>
+          <w14:ligatures w14:val="none"/>
+        </w:rPr>
+        <w:object w:dxaOrig="225" w:dyaOrig="225" w14:anchorId="3365679C">
+          <v:shape id="_x0000_i1285" type="#_x0000_t75" style="width:18pt;height:15.6pt" o:ole="">
+            <v:imagedata r:id="rId6" o:title=""/>
+          </v:shape>
+          <w:control r:id="rId80" w:name="DefaultOcxName32" w:shapeid="_x0000_i1285"/>
+        </w:object>
+      </w:r>
+    </w:p>
+    <w:p>
+      <w:pPr>
+        <w:shd w:val="clear" w:color="auto" w:fill="FFFFFF"/>
+        <w:spacing w:after="0" w:line="240" w:lineRule="auto"/>
+        <w:rPr>
+          <w:rFonts w:ascii="Times New Roman" w:eastAsia="Times New Roman" w:hAnsi="Times New Roman" w:cs="Times New Roman"/>
+          <w:kern w:val="0"/>
+          <w:sz w:val="24"/>
+          <w:szCs w:val="24"/>
+          <w:lang w:eastAsia="en-GB"/>
+          <w14:ligatures w14:val="none"/>
+        </w:rPr>
+      </w:pPr>
+      <w:r>
+        <w:rPr>
+          <w:rFonts w:ascii="Arial" w:eastAsia="Times New Roman" w:hAnsi="Arial" w:cs="Arial"/>
+          <w:color w:val="333333"/>
+          <w:kern w:val="0"/>
+          <w:sz w:val="21"/>
+          <w:szCs w:val="21"/>
+          <w:lang w:eastAsia="en-GB"/>
+          <w14:ligatures w14:val="none"/>
+        </w:rPr>
+        <w:t>500</w:t>
+      </w:r>
+    </w:p>
+    <w:p>
+      <w:pPr>
+        <w:shd w:val="clear" w:color="auto" w:fill="FFFFFF"/>
+        <w:spacing w:after="0" w:line="240" w:lineRule="auto"/>
+        <w:rPr>
+          <w:rFonts w:ascii="Times New Roman" w:eastAsia="Times New Roman" w:hAnsi="Times New Roman" w:cs="Times New Roman"/>
+          <w:kern w:val="0"/>
+          <w:sz w:val="24"/>
+          <w:szCs w:val="24"/>
+          <w:lang w:eastAsia="en-GB"/>
+          <w14:ligatures w14:val="none"/>
+        </w:rPr>
+      </w:pPr>
+      <w:r>
+        <w:rPr>
+          <w:rFonts w:ascii="Arial" w:eastAsia="Times New Roman" w:hAnsi="Arial" w:cs="Arial"/>
+          <w:color w:val="333333"/>
+          <w:kern w:val="0"/>
+          <w:sz w:val="21"/>
+          <w:szCs w:val="21"/>
+          <w:lang w:eastAsia="en-GB"/>
+          <w14:ligatures w14:val="none"/>
+        </w:rPr>
+        <w:object w:dxaOrig="225" w:dyaOrig="225" w14:anchorId="544496D3">
+          <v:shape id="_x0000_i1284" type="#_x0000_t75" style="width:18pt;height:15.6pt" o:ole="">
+            <v:imagedata r:id="rId4" o:title=""/>
+          </v:shape>
+          <w:control r:id="rId81" w:name="DefaultOcxName42" w:shapeid="_x0000_i1284"/>
+        </w:object>
+      </w:r>
+    </w:p>
+    <w:p>
+      <w:pPr>
+        <w:shd w:val="clear" w:color="auto" w:fill="FFFFFF"/>
+        <w:spacing w:after="0" w:line="240" w:lineRule="auto"/>
+        <w:rPr>
+          <w:rFonts w:ascii="Times New Roman" w:eastAsia="Times New Roman" w:hAnsi="Times New Roman" w:cs="Times New Roman"/>
+          <w:kern w:val="0"/>
+          <w:sz w:val="24"/>
+          <w:szCs w:val="24"/>
+          <w:lang w:eastAsia="en-GB"/>
+          <w14:ligatures w14:val="none"/>
+        </w:rPr>
+      </w:pPr>
+      <w:r>
+        <w:rPr>
+          <w:rFonts w:ascii="Arial" w:eastAsia="Times New Roman" w:hAnsi="Arial" w:cs="Arial"/>
+          <w:color w:val="333333"/>
+          <w:kern w:val="0"/>
+          <w:sz w:val="21"/>
+          <w:szCs w:val="21"/>
+          <w:lang w:eastAsia="en-GB"/>
+          <w14:ligatures w14:val="none"/>
+        </w:rPr>
+        <w:t>750</w:t>
+      </w:r>
+    </w:p>
+    <w:p>
+      <w:pPr>
+        <w:shd w:val="clear" w:color="auto" w:fill="FFFFFF"/>
+        <w:spacing w:after="0" w:line="240" w:lineRule="auto"/>
+        <w:rPr>
+          <w:rFonts w:ascii="Times New Roman" w:eastAsia="Times New Roman" w:hAnsi="Times New Roman" w:cs="Times New Roman"/>
+          <w:kern w:val="0"/>
+          <w:sz w:val="24"/>
+          <w:szCs w:val="24"/>
+          <w:lang w:eastAsia="en-GB"/>
+          <w14:ligatures w14:val="none"/>
+        </w:rPr>
+      </w:pPr>
+      <w:r>
+        <w:rPr>
+          <w:rFonts w:ascii="Arial" w:eastAsia="Times New Roman" w:hAnsi="Arial" w:cs="Arial"/>
+          <w:color w:val="333333"/>
+          <w:kern w:val="0"/>
+          <w:sz w:val="21"/>
+          <w:szCs w:val="21"/>
+          <w:lang w:eastAsia="en-GB"/>
+          <w14:ligatures w14:val="none"/>
+        </w:rPr>
+        <w:object w:dxaOrig="225" w:dyaOrig="225" w14:anchorId="665AFD9C">
+          <v:shape id="_x0000_i1283" type="#_x0000_t75" style="width:18pt;height:15.6pt" o:ole="">
+            <v:imagedata r:id="rId4" o:title=""/>
+          </v:shape>
+          <w:control r:id="rId82" w:name="DefaultOcxName52" w:shapeid="_x0000_i1283"/>
+        </w:object>
+      </w:r>
+    </w:p>
+    <w:p>
+      <w:pPr>
+        <w:shd w:val="clear" w:color="auto" w:fill="FFFFFF"/>
+        <w:spacing w:after="0" w:line="240" w:lineRule="auto"/>
+        <w:rPr>
+          <w:rFonts w:ascii="Times New Roman" w:eastAsia="Times New Roman" w:hAnsi="Times New Roman" w:cs="Times New Roman"/>
+          <w:kern w:val="0"/>
+          <w:sz w:val="24"/>
+          <w:szCs w:val="24"/>
+          <w:lang w:eastAsia="en-GB"/>
+          <w14:ligatures w14:val="none"/>
+        </w:rPr>
+      </w:pPr>
+      <w:r>
+        <w:rPr>
+          <w:rFonts w:ascii="Arial" w:eastAsia="Times New Roman" w:hAnsi="Arial" w:cs="Arial"/>
+          <w:color w:val="333333"/>
+          <w:kern w:val="0"/>
+          <w:sz w:val="21"/>
+          <w:szCs w:val="21"/>
+          <w:lang w:eastAsia="en-GB"/>
+          <w14:ligatures w14:val="none"/>
+        </w:rPr>
+        <w:t>250</w:t>
+      </w:r>
+    </w:p>
+    <w:p>
+      <w:pPr>
+        <w:shd w:val="clear" w:color="auto" w:fill="FFFFFF"/>
+        <w:spacing w:after="0" w:line="240" w:lineRule="auto"/>
+        <w:rPr>
+          <w:rFonts w:ascii="Arial" w:eastAsia="Times New Roman" w:hAnsi="Arial" w:cs="Arial"/>
+          <w:color w:val="333333"/>
+          <w:kern w:val="0"/>
+          <w:sz w:val="21"/>
+          <w:szCs w:val="21"/>
+          <w:lang w:eastAsia="en-GB"/>
+          <w14:ligatures w14:val="none"/>
+        </w:rPr>
+      </w:pPr>
+      <w:r>
+        <w:rPr>
+          <w:rFonts w:ascii="Arial" w:eastAsia="Times New Roman" w:hAnsi="Arial" w:cs="Arial"/>
+          <w:color w:val="333333"/>
+          <w:kern w:val="0"/>
+          <w:sz w:val="21"/>
+          <w:szCs w:val="21"/>
+          <w:lang w:eastAsia="en-GB"/>
+          <w14:ligatures w14:val="none"/>
+        </w:rPr>
+        <w:t>Correct</w:t>
+      </w:r>
+    </w:p>
+    <w:p>
+      <w:pPr>
+        <w:shd w:val="clear" w:color="auto" w:fill="FFFFFF"/>
+        <w:spacing w:after="0" w:line="240" w:lineRule="auto"/>
+        <w:rPr>
+          <w:rFonts w:ascii="Arial" w:eastAsia="Times New Roman" w:hAnsi="Arial" w:cs="Arial"/>
+          <w:color w:val="333333"/>
+          <w:kern w:val="0"/>
+          <w:sz w:val="21"/>
+          <w:szCs w:val="21"/>
+          <w:lang w:eastAsia="en-GB"/>
+          <w14:ligatures w14:val="none"/>
+        </w:rPr>
+      </w:pPr>
+      <w:r>
+        <w:rPr>
+          <w:rFonts w:ascii="Arial" w:eastAsia="Times New Roman" w:hAnsi="Arial" w:cs="Arial"/>
+          <w:color w:val="333333"/>
+          <w:kern w:val="0"/>
+          <w:sz w:val="21"/>
+          <w:szCs w:val="21"/>
+          <w:lang w:eastAsia="en-GB"/>
+          <w14:ligatures w14:val="none"/>
+        </w:rPr>
+        <w:t xml:space="preserve">That’s correct! The formula contains fixed values and not cell references. This means that the formula will not recalculate and generate a new result if the content in </w:t>
+      </w:r>
+      <w:r>
+        <w:rPr>
+          <w:rFonts w:ascii="unset" w:eastAsia="Times New Roman" w:hAnsi="unset" w:cs="Arial"/>
+          <w:b/>
+          <w:bCs/>
+          <w:color w:val="333333"/>
+          <w:kern w:val="0"/>
+          <w:sz w:val="21"/>
+          <w:szCs w:val="21"/>
+          <w:lang w:eastAsia="en-GB"/>
+          <w14:ligatures w14:val="none"/>
+        </w:rPr>
+        <w:t>A4</w:t>
+      </w:r>
+      <w:r>
+        <w:rPr>
+          <w:rFonts w:ascii="Arial" w:eastAsia="Times New Roman" w:hAnsi="Arial" w:cs="Arial"/>
+          <w:color w:val="333333"/>
+          <w:kern w:val="0"/>
+          <w:sz w:val="21"/>
+          <w:szCs w:val="21"/>
+          <w:lang w:eastAsia="en-GB"/>
+          <w14:ligatures w14:val="none"/>
+        </w:rPr>
+        <w:t xml:space="preserve">, </w:t>
+      </w:r>
+      <w:r>
+        <w:rPr>
+          <w:rFonts w:ascii="unset" w:eastAsia="Times New Roman" w:hAnsi="unset" w:cs="Arial"/>
+          <w:b/>
+          <w:bCs/>
+          <w:color w:val="333333"/>
+          <w:kern w:val="0"/>
+          <w:sz w:val="21"/>
+          <w:szCs w:val="21"/>
+          <w:lang w:eastAsia="en-GB"/>
+          <w14:ligatures w14:val="none"/>
+        </w:rPr>
+        <w:t>A5</w:t>
+      </w:r>
+      <w:r>
+        <w:rPr>
+          <w:rFonts w:ascii="Arial" w:eastAsia="Times New Roman" w:hAnsi="Arial" w:cs="Arial"/>
+          <w:color w:val="333333"/>
+          <w:kern w:val="0"/>
+          <w:sz w:val="21"/>
+          <w:szCs w:val="21"/>
+          <w:lang w:eastAsia="en-GB"/>
+          <w14:ligatures w14:val="none"/>
+        </w:rPr>
+        <w:t xml:space="preserve">, or </w:t>
+      </w:r>
+      <w:r>
+        <w:rPr>
+          <w:rFonts w:ascii="unset" w:eastAsia="Times New Roman" w:hAnsi="unset" w:cs="Arial"/>
+          <w:b/>
+          <w:bCs/>
+          <w:color w:val="333333"/>
+          <w:kern w:val="0"/>
+          <w:sz w:val="21"/>
+          <w:szCs w:val="21"/>
+          <w:lang w:eastAsia="en-GB"/>
+          <w14:ligatures w14:val="none"/>
+        </w:rPr>
+        <w:t xml:space="preserve">A6 </w:t>
+      </w:r>
+      <w:r>
+        <w:rPr>
+          <w:rFonts w:ascii="Arial" w:eastAsia="Times New Roman" w:hAnsi="Arial" w:cs="Arial"/>
+          <w:color w:val="333333"/>
+          <w:kern w:val="0"/>
+          <w:sz w:val="21"/>
+          <w:szCs w:val="21"/>
+          <w:lang w:eastAsia="en-GB"/>
+          <w14:ligatures w14:val="none"/>
+        </w:rPr>
+        <w:t xml:space="preserve">is changed. </w:t>
+      </w:r>
+    </w:p>
+    <w:p>
+      <w:pPr>
+        <w:shd w:val="clear" w:color="auto" w:fill="FFFFFF"/>
+        <w:spacing w:after="0" w:line="240" w:lineRule="auto"/>
+        <w:outlineLvl w:val="2"/>
+        <w:rPr>
+          <w:rFonts w:ascii="Arial" w:eastAsia="Times New Roman" w:hAnsi="Arial" w:cs="Arial"/>
+          <w:b/>
+          <w:bCs/>
+          <w:color w:val="333333"/>
+          <w:kern w:val="0"/>
+          <w:sz w:val="27"/>
+          <w:szCs w:val="27"/>
+          <w:lang w:eastAsia="en-GB"/>
+          <w14:ligatures w14:val="none"/>
+        </w:rPr>
+      </w:pPr>
+      <w:r>
+        <w:rPr>
+          <w:rFonts w:ascii="Arial" w:eastAsia="Times New Roman" w:hAnsi="Arial" w:cs="Arial"/>
+          <w:b/>
+          <w:bCs/>
+          <w:color w:val="333333"/>
+          <w:kern w:val="0"/>
+          <w:sz w:val="27"/>
+          <w:szCs w:val="27"/>
+          <w:lang w:eastAsia="en-GB"/>
+          <w14:ligatures w14:val="none"/>
+        </w:rPr>
+        <w:t>3.</w:t>
+      </w:r>
+    </w:p>
+    <w:p>
+      <w:pPr>
+        <w:shd w:val="clear" w:color="auto" w:fill="FFFFFF"/>
+        <w:spacing w:after="0" w:line="240" w:lineRule="auto"/>
+        <w:rPr>
+          <w:rFonts w:ascii="Arial" w:eastAsia="Times New Roman" w:hAnsi="Arial" w:cs="Arial"/>
+          <w:color w:val="333333"/>
+          <w:kern w:val="0"/>
+          <w:sz w:val="21"/>
+          <w:szCs w:val="21"/>
+          <w:lang w:eastAsia="en-GB"/>
+          <w14:ligatures w14:val="none"/>
+        </w:rPr>
+      </w:pPr>
+      <w:r>
+        <w:rPr>
+          <w:rFonts w:ascii="Arial" w:eastAsia="Times New Roman" w:hAnsi="Arial" w:cs="Arial"/>
+          <w:color w:val="333333"/>
+          <w:kern w:val="0"/>
+          <w:sz w:val="21"/>
+          <w:szCs w:val="21"/>
+          <w:bdr w:val="none" w:sz="0" w:space="0" w:color="auto" w:frame="1"/>
+          <w:lang w:eastAsia="en-GB"/>
+          <w14:ligatures w14:val="none"/>
+        </w:rPr>
+        <w:t>Question 3</w:t>
+      </w:r>
+    </w:p>
+    <w:p>
+      <w:pPr>
+        <w:shd w:val="clear" w:color="auto" w:fill="FFFFFF"/>
+        <w:spacing w:after="100" w:afterAutospacing="1" w:line="240" w:lineRule="auto"/>
+        <w:rPr>
+          <w:rFonts w:ascii="Arial" w:eastAsia="Times New Roman" w:hAnsi="Arial" w:cs="Arial"/>
+          <w:color w:val="333333"/>
+          <w:kern w:val="0"/>
+          <w:sz w:val="21"/>
+          <w:szCs w:val="21"/>
+          <w:lang w:eastAsia="en-GB"/>
+          <w14:ligatures w14:val="none"/>
+        </w:rPr>
+      </w:pPr>
+      <w:r>
+        <w:rPr>
+          <w:rFonts w:ascii="Arial" w:eastAsia="Times New Roman" w:hAnsi="Arial" w:cs="Arial"/>
+          <w:color w:val="333333"/>
+          <w:kern w:val="0"/>
+          <w:sz w:val="21"/>
+          <w:szCs w:val="21"/>
+          <w:lang w:eastAsia="en-GB"/>
+          <w14:ligatures w14:val="none"/>
+        </w:rPr>
+        <w:t xml:space="preserve">True or False: The </w:t>
+      </w:r>
+      <w:r>
+        <w:rPr>
+          <w:rFonts w:ascii="unset" w:eastAsia="Times New Roman" w:hAnsi="unset" w:cs="Arial"/>
+          <w:b/>
+          <w:bCs/>
+          <w:color w:val="333333"/>
+          <w:kern w:val="0"/>
+          <w:sz w:val="21"/>
+          <w:szCs w:val="21"/>
+          <w:lang w:eastAsia="en-GB"/>
+          <w14:ligatures w14:val="none"/>
+        </w:rPr>
+        <w:t xml:space="preserve">F5 </w:t>
+      </w:r>
+      <w:r>
+        <w:rPr>
+          <w:rFonts w:ascii="Arial" w:eastAsia="Times New Roman" w:hAnsi="Arial" w:cs="Arial"/>
+          <w:color w:val="333333"/>
+          <w:kern w:val="0"/>
+          <w:sz w:val="21"/>
+          <w:szCs w:val="21"/>
+          <w:lang w:eastAsia="en-GB"/>
+          <w14:ligatures w14:val="none"/>
+        </w:rPr>
+        <w:t xml:space="preserve">and </w:t>
+      </w:r>
+      <w:r>
+        <w:rPr>
+          <w:rFonts w:ascii="unset" w:eastAsia="Times New Roman" w:hAnsi="unset" w:cs="Arial"/>
+          <w:b/>
+          <w:bCs/>
+          <w:color w:val="333333"/>
+          <w:kern w:val="0"/>
+          <w:sz w:val="21"/>
+          <w:szCs w:val="21"/>
+          <w:lang w:eastAsia="en-GB"/>
+          <w14:ligatures w14:val="none"/>
+        </w:rPr>
+        <w:t xml:space="preserve">B10 </w:t>
+      </w:r>
+      <w:r>
+        <w:rPr>
+          <w:rFonts w:ascii="Arial" w:eastAsia="Times New Roman" w:hAnsi="Arial" w:cs="Arial"/>
+          <w:color w:val="333333"/>
+          <w:kern w:val="0"/>
+          <w:sz w:val="21"/>
+          <w:szCs w:val="21"/>
+          <w:lang w:eastAsia="en-GB"/>
+          <w14:ligatures w14:val="none"/>
+        </w:rPr>
+        <w:t xml:space="preserve">references in the following formula are </w:t>
+      </w:r>
+      <w:r>
+        <w:rPr>
+          <w:rFonts w:ascii="unset" w:eastAsia="Times New Roman" w:hAnsi="unset" w:cs="Arial"/>
+          <w:b/>
+          <w:bCs/>
+          <w:color w:val="333333"/>
+          <w:kern w:val="0"/>
+          <w:sz w:val="21"/>
+          <w:szCs w:val="21"/>
+          <w:lang w:eastAsia="en-GB"/>
+          <w14:ligatures w14:val="none"/>
+        </w:rPr>
+        <w:t>Absolute references</w:t>
+      </w:r>
+      <w:r>
+        <w:rPr>
+          <w:rFonts w:ascii="Arial" w:eastAsia="Times New Roman" w:hAnsi="Arial" w:cs="Arial"/>
+          <w:color w:val="333333"/>
+          <w:kern w:val="0"/>
+          <w:sz w:val="21"/>
+          <w:szCs w:val="21"/>
+          <w:lang w:eastAsia="en-GB"/>
+          <w14:ligatures w14:val="none"/>
+        </w:rPr>
+        <w:t>:</w:t>
+      </w:r>
+    </w:p>
+    <w:p>
+      <w:pPr>
+        <w:shd w:val="clear" w:color="auto" w:fill="FFFFFF"/>
+        <w:spacing w:after="0" w:line="240" w:lineRule="auto"/>
+        <w:rPr>
+          <w:rFonts w:ascii="Arial" w:eastAsia="Times New Roman" w:hAnsi="Arial" w:cs="Arial"/>
+          <w:color w:val="333333"/>
+          <w:kern w:val="0"/>
+          <w:sz w:val="21"/>
+          <w:szCs w:val="21"/>
+          <w:lang w:eastAsia="en-GB"/>
+          <w14:ligatures w14:val="none"/>
+        </w:rPr>
+      </w:pPr>
+      <w:r>
+        <w:rPr>
+          <w:rFonts w:ascii="Courier" w:eastAsia="Times New Roman" w:hAnsi="Courier" w:cs="Arial"/>
+          <w:b/>
+          <w:bCs/>
+          <w:color w:val="333333"/>
+          <w:kern w:val="0"/>
+          <w:sz w:val="20"/>
+          <w:szCs w:val="20"/>
+          <w:lang w:eastAsia="en-GB"/>
+          <w14:ligatures w14:val="none"/>
+        </w:rPr>
+        <w:t>=F5*$H$3/B10</w:t>
+      </w:r>
+    </w:p>
+    <w:p>
+      <w:pPr>
+        <w:shd w:val="clear" w:color="auto" w:fill="FFFFFF"/>
+        <w:spacing w:after="0" w:line="240" w:lineRule="auto"/>
+        <w:rPr>
+          <w:rFonts w:ascii="Arial" w:eastAsia="Times New Roman" w:hAnsi="Arial" w:cs="Arial"/>
+          <w:color w:val="333333"/>
+          <w:kern w:val="0"/>
+          <w:sz w:val="21"/>
+          <w:szCs w:val="21"/>
+          <w:lang w:eastAsia="en-GB"/>
+          <w14:ligatures w14:val="none"/>
+        </w:rPr>
+      </w:pPr>
+      <w:r>
+        <w:rPr>
+          <w:rFonts w:ascii="Arial" w:eastAsia="Times New Roman" w:hAnsi="Arial" w:cs="Arial"/>
+          <w:color w:val="333333"/>
+          <w:kern w:val="0"/>
+          <w:sz w:val="21"/>
+          <w:szCs w:val="21"/>
+          <w:lang w:eastAsia="en-GB"/>
+          <w14:ligatures w14:val="none"/>
+        </w:rPr>
+        <w:t>0 / 1 point</w:t>
+      </w:r>
+    </w:p>
+    <w:p>
+      <w:pPr>
+        <w:shd w:val="clear" w:color="auto" w:fill="FFFFFF"/>
+        <w:spacing w:after="0" w:line="240" w:lineRule="auto"/>
+        <w:rPr>
+          <w:rFonts w:ascii="Times New Roman" w:eastAsia="Times New Roman" w:hAnsi="Times New Roman" w:cs="Times New Roman"/>
+          <w:kern w:val="0"/>
+          <w:sz w:val="24"/>
+          <w:szCs w:val="24"/>
+          <w:lang w:eastAsia="en-GB"/>
+          <w14:ligatures w14:val="none"/>
+        </w:rPr>
+      </w:pPr>
+      <w:r>
+        <w:rPr>
+          <w:rFonts w:ascii="Arial" w:eastAsia="Times New Roman" w:hAnsi="Arial" w:cs="Arial"/>
+          <w:color w:val="333333"/>
+          <w:kern w:val="0"/>
+          <w:sz w:val="21"/>
+          <w:szCs w:val="21"/>
+          <w:lang w:eastAsia="en-GB"/>
+          <w14:ligatures w14:val="none"/>
+        </w:rPr>
+        <w:object w:dxaOrig="225" w:dyaOrig="225" w14:anchorId="4BC02529">
+          <v:shape id="_x0000_i1282" type="#_x0000_t75" style="width:18pt;height:15.6pt" o:ole="">
+            <v:imagedata r:id="rId6" o:title=""/>
+          </v:shape>
+          <w:control r:id="rId83" w:name="DefaultOcxName62" w:shapeid="_x0000_i1282"/>
+        </w:object>
+      </w:r>
+    </w:p>
+    <w:p>
+      <w:pPr>
+        <w:shd w:val="clear" w:color="auto" w:fill="FFFFFF"/>
+        <w:spacing w:after="0" w:line="240" w:lineRule="auto"/>
+        <w:rPr>
+          <w:rFonts w:ascii="Times New Roman" w:eastAsia="Times New Roman" w:hAnsi="Times New Roman" w:cs="Times New Roman"/>
+          <w:kern w:val="0"/>
+          <w:sz w:val="24"/>
+          <w:szCs w:val="24"/>
+          <w:lang w:eastAsia="en-GB"/>
+          <w14:ligatures w14:val="none"/>
+        </w:rPr>
+      </w:pPr>
+      <w:r>
+        <w:rPr>
+          <w:rFonts w:ascii="Arial" w:eastAsia="Times New Roman" w:hAnsi="Arial" w:cs="Arial"/>
+          <w:color w:val="333333"/>
+          <w:kern w:val="0"/>
+          <w:sz w:val="21"/>
+          <w:szCs w:val="21"/>
+          <w:lang w:eastAsia="en-GB"/>
+          <w14:ligatures w14:val="none"/>
+        </w:rPr>
+        <w:t>True</w:t>
+      </w:r>
+    </w:p>
+    <w:p>
+      <w:pPr>
+        <w:shd w:val="clear" w:color="auto" w:fill="FFFFFF"/>
+        <w:spacing w:after="0" w:line="240" w:lineRule="auto"/>
+        <w:rPr>
+          <w:rFonts w:ascii="Times New Roman" w:eastAsia="Times New Roman" w:hAnsi="Times New Roman" w:cs="Times New Roman"/>
+          <w:kern w:val="0"/>
+          <w:sz w:val="24"/>
+          <w:szCs w:val="24"/>
+          <w:lang w:eastAsia="en-GB"/>
+          <w14:ligatures w14:val="none"/>
+        </w:rPr>
+      </w:pPr>
+      <w:r>
+        <w:rPr>
+          <w:rFonts w:ascii="Arial" w:eastAsia="Times New Roman" w:hAnsi="Arial" w:cs="Arial"/>
+          <w:color w:val="333333"/>
+          <w:kern w:val="0"/>
+          <w:sz w:val="21"/>
+          <w:szCs w:val="21"/>
+          <w:lang w:eastAsia="en-GB"/>
+          <w14:ligatures w14:val="none"/>
+        </w:rPr>
+        <w:object w:dxaOrig="225" w:dyaOrig="225" w14:anchorId="255E676B">
+          <v:shape id="_x0000_i1281" type="#_x0000_t75" style="width:18pt;height:15.6pt" o:ole="">
+            <v:imagedata r:id="rId4" o:title=""/>
+          </v:shape>
+          <w:control r:id="rId84" w:name="DefaultOcxName72" w:shapeid="_x0000_i1281"/>
+        </w:object>
+      </w:r>
+    </w:p>
+    <w:p>
+      <w:pPr>
+        <w:shd w:val="clear" w:color="auto" w:fill="FFFFFF"/>
+        <w:spacing w:after="0" w:line="240" w:lineRule="auto"/>
+        <w:rPr>
+          <w:rFonts w:ascii="Times New Roman" w:eastAsia="Times New Roman" w:hAnsi="Times New Roman" w:cs="Times New Roman"/>
+          <w:kern w:val="0"/>
+          <w:sz w:val="24"/>
+          <w:szCs w:val="24"/>
+          <w:lang w:eastAsia="en-GB"/>
+          <w14:ligatures w14:val="none"/>
+        </w:rPr>
+      </w:pPr>
+      <w:r>
+        <w:rPr>
+          <w:rFonts w:ascii="Arial" w:eastAsia="Times New Roman" w:hAnsi="Arial" w:cs="Arial"/>
+          <w:color w:val="333333"/>
+          <w:kern w:val="0"/>
+          <w:sz w:val="21"/>
+          <w:szCs w:val="21"/>
+          <w:lang w:eastAsia="en-GB"/>
+          <w14:ligatures w14:val="none"/>
+        </w:rPr>
+        <w:t>False</w:t>
+      </w:r>
+    </w:p>
+    <w:p>
+      <w:pPr>
+        <w:shd w:val="clear" w:color="auto" w:fill="FFFFFF"/>
+        <w:spacing w:after="0" w:line="240" w:lineRule="auto"/>
+        <w:rPr>
+          <w:rFonts w:ascii="Arial" w:eastAsia="Times New Roman" w:hAnsi="Arial" w:cs="Arial"/>
+          <w:color w:val="333333"/>
+          <w:kern w:val="0"/>
+          <w:sz w:val="21"/>
+          <w:szCs w:val="21"/>
+          <w:lang w:eastAsia="en-GB"/>
+          <w14:ligatures w14:val="none"/>
+        </w:rPr>
+      </w:pPr>
+      <w:r>
+        <w:rPr>
+          <w:rFonts w:ascii="Arial" w:eastAsia="Times New Roman" w:hAnsi="Arial" w:cs="Arial"/>
+          <w:color w:val="333333"/>
+          <w:kern w:val="0"/>
+          <w:sz w:val="21"/>
+          <w:szCs w:val="21"/>
+          <w:lang w:eastAsia="en-GB"/>
+          <w14:ligatures w14:val="none"/>
+        </w:rPr>
+        <w:t>Incorrect</w:t>
+      </w:r>
+    </w:p>
+    <w:p>
+      <w:pPr>
+        <w:shd w:val="clear" w:color="auto" w:fill="FFFFFF"/>
+        <w:spacing w:after="0" w:line="240" w:lineRule="auto"/>
+        <w:rPr>
+          <w:rFonts w:ascii="Arial" w:eastAsia="Times New Roman" w:hAnsi="Arial" w:cs="Arial"/>
+          <w:color w:val="333333"/>
+          <w:kern w:val="0"/>
+          <w:sz w:val="21"/>
+          <w:szCs w:val="21"/>
+          <w:lang w:eastAsia="en-GB"/>
+          <w14:ligatures w14:val="none"/>
+        </w:rPr>
+      </w:pPr>
+      <w:r>
+        <w:rPr>
+          <w:rFonts w:ascii="Arial" w:eastAsia="Times New Roman" w:hAnsi="Arial" w:cs="Arial"/>
+          <w:color w:val="333333"/>
+          <w:kern w:val="0"/>
+          <w:sz w:val="21"/>
+          <w:szCs w:val="21"/>
+          <w:lang w:eastAsia="en-GB"/>
+          <w14:ligatures w14:val="none"/>
+        </w:rPr>
+        <w:t xml:space="preserve">Not quite. Please review the video </w:t>
+      </w:r>
+      <w:hyperlink r:id="rId85" w:tgtFrame="_blank" w:tooltip="Link to the video Controlling calculations." w:history="1">
+        <w:r>
+          <w:rPr>
+            <w:rFonts w:ascii="Arial" w:eastAsia="Times New Roman" w:hAnsi="Arial" w:cs="Arial"/>
+            <w:i/>
+            <w:iCs/>
+            <w:color w:val="0000FF"/>
+            <w:kern w:val="0"/>
+            <w:sz w:val="21"/>
+            <w:szCs w:val="21"/>
+            <w:u w:val="single"/>
+            <w:lang w:eastAsia="en-GB"/>
+            <w14:ligatures w14:val="none"/>
+          </w:rPr>
+          <w:t>Controlling calculations.</w:t>
+        </w:r>
+      </w:hyperlink>
+    </w:p>
+    <w:p>
+      <w:pPr>
+        <w:shd w:val="clear" w:color="auto" w:fill="FFFFFF"/>
+        <w:spacing w:after="0" w:line="240" w:lineRule="auto"/>
+        <w:outlineLvl w:val="2"/>
+        <w:rPr>
+          <w:rFonts w:ascii="Arial" w:eastAsia="Times New Roman" w:hAnsi="Arial" w:cs="Arial"/>
+          <w:b/>
+          <w:bCs/>
+          <w:color w:val="333333"/>
+          <w:kern w:val="0"/>
+          <w:sz w:val="27"/>
+          <w:szCs w:val="27"/>
+          <w:lang w:eastAsia="en-GB"/>
+          <w14:ligatures w14:val="none"/>
+        </w:rPr>
+      </w:pPr>
+      <w:r>
+        <w:rPr>
+          <w:rFonts w:ascii="Arial" w:eastAsia="Times New Roman" w:hAnsi="Arial" w:cs="Arial"/>
+          <w:b/>
+          <w:bCs/>
+          <w:color w:val="333333"/>
+          <w:kern w:val="0"/>
+          <w:sz w:val="27"/>
+          <w:szCs w:val="27"/>
+          <w:lang w:eastAsia="en-GB"/>
+          <w14:ligatures w14:val="none"/>
+        </w:rPr>
+        <w:t>4.</w:t>
+      </w:r>
+    </w:p>
+    <w:p>
+      <w:pPr>
+        <w:shd w:val="clear" w:color="auto" w:fill="FFFFFF"/>
+        <w:spacing w:after="0" w:line="240" w:lineRule="auto"/>
+        <w:rPr>
+          <w:rFonts w:ascii="Arial" w:eastAsia="Times New Roman" w:hAnsi="Arial" w:cs="Arial"/>
+          <w:color w:val="333333"/>
+          <w:kern w:val="0"/>
+          <w:sz w:val="21"/>
+          <w:szCs w:val="21"/>
+          <w:lang w:eastAsia="en-GB"/>
+          <w14:ligatures w14:val="none"/>
+        </w:rPr>
+      </w:pPr>
+      <w:r>
+        <w:rPr>
+          <w:rFonts w:ascii="Arial" w:eastAsia="Times New Roman" w:hAnsi="Arial" w:cs="Arial"/>
+          <w:color w:val="333333"/>
+          <w:kern w:val="0"/>
+          <w:sz w:val="21"/>
+          <w:szCs w:val="21"/>
+          <w:bdr w:val="none" w:sz="0" w:space="0" w:color="auto" w:frame="1"/>
+          <w:lang w:eastAsia="en-GB"/>
+          <w14:ligatures w14:val="none"/>
+        </w:rPr>
+        <w:t>Question 4</w:t>
+      </w:r>
+    </w:p>
+    <w:p>
+      <w:pPr>
+        <w:shd w:val="clear" w:color="auto" w:fill="FFFFFF"/>
+        <w:spacing w:after="0" w:line="240" w:lineRule="auto"/>
+        <w:rPr>
+          <w:rFonts w:ascii="Arial" w:eastAsia="Times New Roman" w:hAnsi="Arial" w:cs="Arial"/>
+          <w:color w:val="333333"/>
+          <w:kern w:val="0"/>
+          <w:sz w:val="21"/>
+          <w:szCs w:val="21"/>
+          <w:lang w:eastAsia="en-GB"/>
+          <w14:ligatures w14:val="none"/>
+        </w:rPr>
+      </w:pPr>
+      <w:r>
+        <w:rPr>
+          <w:rFonts w:ascii="Arial" w:eastAsia="Times New Roman" w:hAnsi="Arial" w:cs="Arial"/>
+          <w:color w:val="333333"/>
+          <w:kern w:val="0"/>
+          <w:sz w:val="21"/>
+          <w:szCs w:val="21"/>
+          <w:lang w:eastAsia="en-GB"/>
+          <w14:ligatures w14:val="none"/>
+        </w:rPr>
+        <w:t xml:space="preserve">According to the order of precedence, which mathematical operators would Excel assign a higher priority to than a minus symbol? Select all that apply: </w:t>
+      </w:r>
+    </w:p>
+    <w:p>
+      <w:pPr>
+        <w:shd w:val="clear" w:color="auto" w:fill="FFFFFF"/>
+        <w:spacing w:after="0" w:line="240" w:lineRule="auto"/>
+        <w:rPr>
+          <w:rFonts w:ascii="Arial" w:eastAsia="Times New Roman" w:hAnsi="Arial" w:cs="Arial"/>
+          <w:color w:val="333333"/>
+          <w:kern w:val="0"/>
+          <w:sz w:val="21"/>
+          <w:szCs w:val="21"/>
+          <w:lang w:eastAsia="en-GB"/>
+          <w14:ligatures w14:val="none"/>
+        </w:rPr>
+      </w:pPr>
+      <w:r>
+        <w:rPr>
+          <w:rFonts w:ascii="Arial" w:eastAsia="Times New Roman" w:hAnsi="Arial" w:cs="Arial"/>
+          <w:color w:val="333333"/>
+          <w:kern w:val="0"/>
+          <w:sz w:val="21"/>
+          <w:szCs w:val="21"/>
+          <w:lang w:eastAsia="en-GB"/>
+          <w14:ligatures w14:val="none"/>
+        </w:rPr>
+        <w:t>0 / 1 point</w:t>
+      </w:r>
+    </w:p>
+    <w:p>
+      <w:pPr>
+        <w:shd w:val="clear" w:color="auto" w:fill="FFFFFF"/>
+        <w:spacing w:after="0" w:line="240" w:lineRule="auto"/>
+        <w:rPr>
+          <w:rFonts w:ascii="Times New Roman" w:eastAsia="Times New Roman" w:hAnsi="Times New Roman" w:cs="Times New Roman"/>
+          <w:kern w:val="0"/>
+          <w:sz w:val="24"/>
+          <w:szCs w:val="24"/>
+          <w:lang w:eastAsia="en-GB"/>
+          <w14:ligatures w14:val="none"/>
+        </w:rPr>
+      </w:pPr>
+      <w:r>
+        <w:rPr>
+          <w:rFonts w:ascii="Arial" w:eastAsia="Times New Roman" w:hAnsi="Arial" w:cs="Arial"/>
+          <w:color w:val="333333"/>
+          <w:kern w:val="0"/>
+          <w:sz w:val="21"/>
+          <w:szCs w:val="21"/>
+          <w:lang w:eastAsia="en-GB"/>
+          <w14:ligatures w14:val="none"/>
+        </w:rPr>
+        <w:object w:dxaOrig="225" w:dyaOrig="225" w14:anchorId="31B23F53">
+          <v:shape id="_x0000_i1280" type="#_x0000_t75" style="width:18pt;height:15.6pt" o:ole="">
+            <v:imagedata r:id="rId19" o:title=""/>
+          </v:shape>
+          <w:control r:id="rId86" w:name="DefaultOcxName82" w:shapeid="_x0000_i1280"/>
+        </w:object>
+      </w:r>
+    </w:p>
+    <w:p>
+      <w:pPr>
+        <w:shd w:val="clear" w:color="auto" w:fill="FFFFFF"/>
+        <w:spacing w:after="0" w:line="240" w:lineRule="auto"/>
+        <w:rPr>
+          <w:rFonts w:ascii="Times New Roman" w:eastAsia="Times New Roman" w:hAnsi="Times New Roman" w:cs="Times New Roman"/>
+          <w:kern w:val="0"/>
+          <w:sz w:val="24"/>
+          <w:szCs w:val="24"/>
+          <w:lang w:eastAsia="en-GB"/>
+          <w14:ligatures w14:val="none"/>
+        </w:rPr>
+      </w:pPr>
+      <w:r>
+        <w:rPr>
+          <w:rFonts w:ascii="Arial" w:eastAsia="Times New Roman" w:hAnsi="Arial" w:cs="Arial"/>
+          <w:color w:val="333333"/>
+          <w:kern w:val="0"/>
+          <w:sz w:val="21"/>
+          <w:szCs w:val="21"/>
+          <w:lang w:eastAsia="en-GB"/>
+          <w14:ligatures w14:val="none"/>
+        </w:rPr>
+        <w:t>Division</w:t>
+      </w:r>
+    </w:p>
+    <w:p>
+      <w:pPr>
+        <w:shd w:val="clear" w:color="auto" w:fill="FFFFFF"/>
+        <w:spacing w:after="0" w:line="240" w:lineRule="auto"/>
+        <w:rPr>
+          <w:rFonts w:ascii="Arial" w:eastAsia="Times New Roman" w:hAnsi="Arial" w:cs="Arial"/>
+          <w:color w:val="333333"/>
+          <w:kern w:val="0"/>
+          <w:sz w:val="21"/>
+          <w:szCs w:val="21"/>
+          <w:lang w:eastAsia="en-GB"/>
+          <w14:ligatures w14:val="none"/>
+        </w:rPr>
+      </w:pPr>
+      <w:r>
+        <w:rPr>
+          <w:rFonts w:ascii="Arial" w:eastAsia="Times New Roman" w:hAnsi="Arial" w:cs="Arial"/>
+          <w:color w:val="333333"/>
+          <w:kern w:val="0"/>
+          <w:sz w:val="21"/>
+          <w:szCs w:val="21"/>
+          <w:lang w:eastAsia="en-GB"/>
+          <w14:ligatures w14:val="none"/>
+        </w:rPr>
+        <w:t>Correct</w:t>
+      </w:r>
+    </w:p>
+    <w:p>
+      <w:pPr>
+        <w:shd w:val="clear" w:color="auto" w:fill="FFFFFF"/>
+        <w:spacing w:after="0" w:line="240" w:lineRule="auto"/>
+        <w:rPr>
+          <w:rFonts w:ascii="Arial" w:eastAsia="Times New Roman" w:hAnsi="Arial" w:cs="Arial"/>
+          <w:color w:val="333333"/>
+          <w:kern w:val="0"/>
+          <w:sz w:val="21"/>
+          <w:szCs w:val="21"/>
+          <w:lang w:eastAsia="en-GB"/>
+          <w14:ligatures w14:val="none"/>
+        </w:rPr>
+      </w:pPr>
+      <w:r>
+        <w:rPr>
+          <w:rFonts w:ascii="Arial" w:eastAsia="Times New Roman" w:hAnsi="Arial" w:cs="Arial"/>
+          <w:color w:val="333333"/>
+          <w:kern w:val="0"/>
+          <w:sz w:val="21"/>
+          <w:szCs w:val="21"/>
+          <w:lang w:eastAsia="en-GB"/>
+          <w14:ligatures w14:val="none"/>
+        </w:rPr>
+        <w:t>That’s correct! In the order of precedence table, a division operator is placed higher than a minus.</w:t>
+      </w:r>
+    </w:p>
+    <w:p>
+      <w:pPr>
+        <w:shd w:val="clear" w:color="auto" w:fill="FFFFFF"/>
+        <w:spacing w:after="0" w:line="240" w:lineRule="auto"/>
+        <w:rPr>
+          <w:rFonts w:ascii="Times New Roman" w:eastAsia="Times New Roman" w:hAnsi="Times New Roman" w:cs="Times New Roman"/>
+          <w:kern w:val="0"/>
+          <w:sz w:val="24"/>
+          <w:szCs w:val="24"/>
+          <w:lang w:eastAsia="en-GB"/>
+          <w14:ligatures w14:val="none"/>
+        </w:rPr>
+      </w:pPr>
+      <w:r>
+        <w:rPr>
+          <w:rFonts w:ascii="Arial" w:eastAsia="Times New Roman" w:hAnsi="Arial" w:cs="Arial"/>
+          <w:color w:val="333333"/>
+          <w:kern w:val="0"/>
+          <w:sz w:val="21"/>
+          <w:szCs w:val="21"/>
+          <w:lang w:eastAsia="en-GB"/>
+          <w14:ligatures w14:val="none"/>
+        </w:rPr>
+        <w:object w:dxaOrig="225" w:dyaOrig="225" w14:anchorId="1E34299F">
+          <v:shape id="_x0000_i1279" type="#_x0000_t75" style="width:18pt;height:15.6pt" o:ole="">
+            <v:imagedata r:id="rId19" o:title=""/>
+          </v:shape>
+          <w:control r:id="rId87" w:name="DefaultOcxName92" w:shapeid="_x0000_i1279"/>
+        </w:object>
+      </w:r>
+    </w:p>
+    <w:p>
+      <w:pPr>
+        <w:shd w:val="clear" w:color="auto" w:fill="FFFFFF"/>
+        <w:spacing w:after="0" w:line="240" w:lineRule="auto"/>
+        <w:rPr>
+          <w:rFonts w:ascii="Times New Roman" w:eastAsia="Times New Roman" w:hAnsi="Times New Roman" w:cs="Times New Roman"/>
+          <w:kern w:val="0"/>
+          <w:sz w:val="24"/>
+          <w:szCs w:val="24"/>
+          <w:lang w:eastAsia="en-GB"/>
+          <w14:ligatures w14:val="none"/>
+        </w:rPr>
+      </w:pPr>
+      <w:r>
+        <w:rPr>
+          <w:rFonts w:ascii="Arial" w:eastAsia="Times New Roman" w:hAnsi="Arial" w:cs="Arial"/>
+          <w:color w:val="333333"/>
+          <w:kern w:val="0"/>
+          <w:sz w:val="21"/>
+          <w:szCs w:val="21"/>
+          <w:lang w:eastAsia="en-GB"/>
+          <w14:ligatures w14:val="none"/>
+        </w:rPr>
+        <w:t>Addition</w:t>
+      </w:r>
+    </w:p>
+    <w:p>
+      <w:pPr>
+        <w:shd w:val="clear" w:color="auto" w:fill="FFFFFF"/>
+        <w:spacing w:after="0" w:line="240" w:lineRule="auto"/>
+        <w:rPr>
+          <w:rFonts w:ascii="Arial" w:eastAsia="Times New Roman" w:hAnsi="Arial" w:cs="Arial"/>
+          <w:color w:val="333333"/>
+          <w:kern w:val="0"/>
+          <w:sz w:val="21"/>
+          <w:szCs w:val="21"/>
+          <w:lang w:eastAsia="en-GB"/>
+          <w14:ligatures w14:val="none"/>
+        </w:rPr>
+      </w:pPr>
+      <w:r>
+        <w:rPr>
+          <w:rFonts w:ascii="Arial" w:eastAsia="Times New Roman" w:hAnsi="Arial" w:cs="Arial"/>
+          <w:color w:val="333333"/>
+          <w:kern w:val="0"/>
+          <w:sz w:val="21"/>
+          <w:szCs w:val="21"/>
+          <w:lang w:eastAsia="en-GB"/>
+          <w14:ligatures w14:val="none"/>
+        </w:rPr>
+        <w:t>This should not be selected</w:t>
+      </w:r>
+    </w:p>
+    <w:p>
+      <w:pPr>
+        <w:shd w:val="clear" w:color="auto" w:fill="FFFFFF"/>
+        <w:spacing w:after="0" w:line="240" w:lineRule="auto"/>
+        <w:rPr>
+          <w:rFonts w:ascii="Arial" w:eastAsia="Times New Roman" w:hAnsi="Arial" w:cs="Arial"/>
+          <w:color w:val="333333"/>
+          <w:kern w:val="0"/>
+          <w:sz w:val="21"/>
+          <w:szCs w:val="21"/>
+          <w:lang w:eastAsia="en-GB"/>
+          <w14:ligatures w14:val="none"/>
+        </w:rPr>
+      </w:pPr>
+      <w:r>
+        <w:rPr>
+          <w:rFonts w:ascii="Arial" w:eastAsia="Times New Roman" w:hAnsi="Arial" w:cs="Arial"/>
+          <w:color w:val="333333"/>
+          <w:kern w:val="0"/>
+          <w:sz w:val="21"/>
+          <w:szCs w:val="21"/>
+          <w:lang w:eastAsia="en-GB"/>
+          <w14:ligatures w14:val="none"/>
+        </w:rPr>
+        <w:t xml:space="preserve">Not quite. Please review the reading </w:t>
+      </w:r>
+      <w:hyperlink r:id="rId88" w:tgtFrame="_blank" w:tooltip="Link to reading Order of Precedence in calculations." w:history="1">
+        <w:r>
+          <w:rPr>
+            <w:rFonts w:ascii="Arial" w:eastAsia="Times New Roman" w:hAnsi="Arial" w:cs="Arial"/>
+            <w:i/>
+            <w:iCs/>
+            <w:color w:val="0000FF"/>
+            <w:kern w:val="0"/>
+            <w:sz w:val="21"/>
+            <w:szCs w:val="21"/>
+            <w:u w:val="single"/>
+            <w:lang w:eastAsia="en-GB"/>
+            <w14:ligatures w14:val="none"/>
+          </w:rPr>
+          <w:t>Order of precedence in calculations.</w:t>
+        </w:r>
+      </w:hyperlink>
+    </w:p>
+    <w:p>
+      <w:pPr>
+        <w:shd w:val="clear" w:color="auto" w:fill="FFFFFF"/>
+        <w:spacing w:after="0" w:line="240" w:lineRule="auto"/>
+        <w:rPr>
+          <w:rFonts w:ascii="Times New Roman" w:eastAsia="Times New Roman" w:hAnsi="Times New Roman" w:cs="Times New Roman"/>
+          <w:kern w:val="0"/>
+          <w:sz w:val="24"/>
+          <w:szCs w:val="24"/>
+          <w:lang w:eastAsia="en-GB"/>
+          <w14:ligatures w14:val="none"/>
+        </w:rPr>
+      </w:pPr>
+      <w:r>
+        <w:rPr>
+          <w:rFonts w:ascii="Arial" w:eastAsia="Times New Roman" w:hAnsi="Arial" w:cs="Arial"/>
+          <w:color w:val="333333"/>
+          <w:kern w:val="0"/>
+          <w:sz w:val="21"/>
+          <w:szCs w:val="21"/>
+          <w:lang w:eastAsia="en-GB"/>
+          <w14:ligatures w14:val="none"/>
+        </w:rPr>
+        <w:object w:dxaOrig="225" w:dyaOrig="225" w14:anchorId="522D83C4">
+          <v:shape id="_x0000_i1278" type="#_x0000_t75" style="width:18pt;height:15.6pt" o:ole="">
+            <v:imagedata r:id="rId19" o:title=""/>
+          </v:shape>
+          <w:control r:id="rId89" w:name="DefaultOcxName102" w:shapeid="_x0000_i1278"/>
+        </w:object>
+      </w:r>
+    </w:p>
+    <w:p>
+      <w:pPr>
+        <w:shd w:val="clear" w:color="auto" w:fill="FFFFFF"/>
+        <w:spacing w:after="0" w:line="240" w:lineRule="auto"/>
+        <w:rPr>
+          <w:rFonts w:ascii="Times New Roman" w:eastAsia="Times New Roman" w:hAnsi="Times New Roman" w:cs="Times New Roman"/>
+          <w:kern w:val="0"/>
+          <w:sz w:val="24"/>
+          <w:szCs w:val="24"/>
+          <w:lang w:eastAsia="en-GB"/>
+          <w14:ligatures w14:val="none"/>
+        </w:rPr>
+      </w:pPr>
+      <w:r>
+        <w:rPr>
+          <w:rFonts w:ascii="Arial" w:eastAsia="Times New Roman" w:hAnsi="Arial" w:cs="Arial"/>
+          <w:color w:val="333333"/>
+          <w:kern w:val="0"/>
+          <w:sz w:val="21"/>
+          <w:szCs w:val="21"/>
+          <w:lang w:eastAsia="en-GB"/>
+          <w14:ligatures w14:val="none"/>
+        </w:rPr>
+        <w:t>Multiplication</w:t>
+      </w:r>
+    </w:p>
+    <w:p>
+      <w:pPr>
+        <w:shd w:val="clear" w:color="auto" w:fill="FFFFFF"/>
+        <w:spacing w:after="0" w:line="240" w:lineRule="auto"/>
+        <w:rPr>
+          <w:rFonts w:ascii="Arial" w:eastAsia="Times New Roman" w:hAnsi="Arial" w:cs="Arial"/>
+          <w:color w:val="333333"/>
+          <w:kern w:val="0"/>
+          <w:sz w:val="21"/>
+          <w:szCs w:val="21"/>
+          <w:lang w:eastAsia="en-GB"/>
+          <w14:ligatures w14:val="none"/>
+        </w:rPr>
+      </w:pPr>
+      <w:r>
+        <w:rPr>
+          <w:rFonts w:ascii="Arial" w:eastAsia="Times New Roman" w:hAnsi="Arial" w:cs="Arial"/>
+          <w:color w:val="333333"/>
+          <w:kern w:val="0"/>
+          <w:sz w:val="21"/>
+          <w:szCs w:val="21"/>
+          <w:lang w:eastAsia="en-GB"/>
+          <w14:ligatures w14:val="none"/>
+        </w:rPr>
+        <w:t>Correct</w:t>
+      </w:r>
+    </w:p>
+    <w:p>
+      <w:pPr>
+        <w:shd w:val="clear" w:color="auto" w:fill="FFFFFF"/>
+        <w:spacing w:after="0" w:line="240" w:lineRule="auto"/>
+        <w:rPr>
+          <w:rFonts w:ascii="Arial" w:eastAsia="Times New Roman" w:hAnsi="Arial" w:cs="Arial"/>
+          <w:color w:val="333333"/>
+          <w:kern w:val="0"/>
+          <w:sz w:val="21"/>
+          <w:szCs w:val="21"/>
+          <w:lang w:eastAsia="en-GB"/>
+          <w14:ligatures w14:val="none"/>
+        </w:rPr>
+      </w:pPr>
+      <w:r>
+        <w:rPr>
+          <w:rFonts w:ascii="Arial" w:eastAsia="Times New Roman" w:hAnsi="Arial" w:cs="Arial"/>
+          <w:color w:val="333333"/>
+          <w:kern w:val="0"/>
+          <w:sz w:val="21"/>
+          <w:szCs w:val="21"/>
+          <w:lang w:eastAsia="en-GB"/>
+          <w14:ligatures w14:val="none"/>
+        </w:rPr>
+        <w:lastRenderedPageBreak/>
+        <w:t>That’s correct! In the order of precedence table, a multiplication operator is placed higher than a minus.</w:t>
+      </w:r>
+    </w:p>
+    <w:p>
+      <w:pPr>
+        <w:shd w:val="clear" w:color="auto" w:fill="FFFFFF"/>
+        <w:spacing w:after="0" w:line="240" w:lineRule="auto"/>
+        <w:outlineLvl w:val="2"/>
+        <w:rPr>
+          <w:rFonts w:ascii="Arial" w:eastAsia="Times New Roman" w:hAnsi="Arial" w:cs="Arial"/>
+          <w:b/>
+          <w:bCs/>
+          <w:color w:val="333333"/>
+          <w:kern w:val="0"/>
+          <w:sz w:val="27"/>
+          <w:szCs w:val="27"/>
+          <w:lang w:eastAsia="en-GB"/>
+          <w14:ligatures w14:val="none"/>
+        </w:rPr>
+      </w:pPr>
+      <w:r>
+        <w:rPr>
+          <w:rFonts w:ascii="Arial" w:eastAsia="Times New Roman" w:hAnsi="Arial" w:cs="Arial"/>
+          <w:b/>
+          <w:bCs/>
+          <w:color w:val="333333"/>
+          <w:kern w:val="0"/>
+          <w:sz w:val="27"/>
+          <w:szCs w:val="27"/>
+          <w:lang w:eastAsia="en-GB"/>
+          <w14:ligatures w14:val="none"/>
+        </w:rPr>
+        <w:t>5.</w:t>
+      </w:r>
+    </w:p>
+    <w:p>
+      <w:pPr>
+        <w:shd w:val="clear" w:color="auto" w:fill="FFFFFF"/>
+        <w:spacing w:after="0" w:line="240" w:lineRule="auto"/>
+        <w:rPr>
+          <w:rFonts w:ascii="Arial" w:eastAsia="Times New Roman" w:hAnsi="Arial" w:cs="Arial"/>
+          <w:color w:val="333333"/>
+          <w:kern w:val="0"/>
+          <w:sz w:val="21"/>
+          <w:szCs w:val="21"/>
+          <w:lang w:eastAsia="en-GB"/>
+          <w14:ligatures w14:val="none"/>
+        </w:rPr>
+      </w:pPr>
+      <w:r>
+        <w:rPr>
+          <w:rFonts w:ascii="Arial" w:eastAsia="Times New Roman" w:hAnsi="Arial" w:cs="Arial"/>
+          <w:color w:val="333333"/>
+          <w:kern w:val="0"/>
+          <w:sz w:val="21"/>
+          <w:szCs w:val="21"/>
+          <w:bdr w:val="none" w:sz="0" w:space="0" w:color="auto" w:frame="1"/>
+          <w:lang w:eastAsia="en-GB"/>
+          <w14:ligatures w14:val="none"/>
+        </w:rPr>
+        <w:t>Question 5</w:t>
+      </w:r>
+    </w:p>
+    <w:p>
+      <w:pPr>
+        <w:shd w:val="clear" w:color="auto" w:fill="FFFFFF"/>
+        <w:spacing w:after="0" w:line="240" w:lineRule="auto"/>
+        <w:rPr>
+          <w:rFonts w:ascii="Arial" w:eastAsia="Times New Roman" w:hAnsi="Arial" w:cs="Arial"/>
+          <w:color w:val="333333"/>
+          <w:kern w:val="0"/>
+          <w:sz w:val="21"/>
+          <w:szCs w:val="21"/>
+          <w:lang w:eastAsia="en-GB"/>
+          <w14:ligatures w14:val="none"/>
+        </w:rPr>
+      </w:pPr>
+      <w:r>
+        <w:rPr>
+          <w:rFonts w:ascii="Arial" w:eastAsia="Times New Roman" w:hAnsi="Arial" w:cs="Arial"/>
+          <w:color w:val="333333"/>
+          <w:kern w:val="0"/>
+          <w:sz w:val="21"/>
+          <w:szCs w:val="21"/>
+          <w:lang w:eastAsia="en-GB"/>
+          <w14:ligatures w14:val="none"/>
+        </w:rPr>
+        <w:t xml:space="preserve">Cell </w:t>
+      </w:r>
+      <w:r>
+        <w:rPr>
+          <w:rFonts w:ascii="unset" w:eastAsia="Times New Roman" w:hAnsi="unset" w:cs="Arial"/>
+          <w:b/>
+          <w:bCs/>
+          <w:color w:val="333333"/>
+          <w:kern w:val="0"/>
+          <w:sz w:val="21"/>
+          <w:szCs w:val="21"/>
+          <w:lang w:eastAsia="en-GB"/>
+          <w14:ligatures w14:val="none"/>
+        </w:rPr>
+        <w:t xml:space="preserve">C7 </w:t>
+      </w:r>
+      <w:r>
+        <w:rPr>
+          <w:rFonts w:ascii="Arial" w:eastAsia="Times New Roman" w:hAnsi="Arial" w:cs="Arial"/>
+          <w:color w:val="333333"/>
+          <w:kern w:val="0"/>
+          <w:sz w:val="21"/>
+          <w:szCs w:val="21"/>
+          <w:lang w:eastAsia="en-GB"/>
+          <w14:ligatures w14:val="none"/>
+        </w:rPr>
+        <w:t xml:space="preserve">in your worksheet contains the value 300, and cell </w:t>
+      </w:r>
+      <w:r>
+        <w:rPr>
+          <w:rFonts w:ascii="unset" w:eastAsia="Times New Roman" w:hAnsi="unset" w:cs="Arial"/>
+          <w:b/>
+          <w:bCs/>
+          <w:color w:val="333333"/>
+          <w:kern w:val="0"/>
+          <w:sz w:val="21"/>
+          <w:szCs w:val="21"/>
+          <w:lang w:eastAsia="en-GB"/>
+          <w14:ligatures w14:val="none"/>
+        </w:rPr>
+        <w:t xml:space="preserve">A4 </w:t>
+      </w:r>
+      <w:r>
+        <w:rPr>
+          <w:rFonts w:ascii="Arial" w:eastAsia="Times New Roman" w:hAnsi="Arial" w:cs="Arial"/>
+          <w:color w:val="333333"/>
+          <w:kern w:val="0"/>
+          <w:sz w:val="21"/>
+          <w:szCs w:val="21"/>
+          <w:lang w:eastAsia="en-GB"/>
+          <w14:ligatures w14:val="none"/>
+        </w:rPr>
+        <w:t xml:space="preserve">has the entry 12%. What is the correct formula to work out 12% of the value in </w:t>
+      </w:r>
+      <w:r>
+        <w:rPr>
+          <w:rFonts w:ascii="unset" w:eastAsia="Times New Roman" w:hAnsi="unset" w:cs="Arial"/>
+          <w:b/>
+          <w:bCs/>
+          <w:color w:val="333333"/>
+          <w:kern w:val="0"/>
+          <w:sz w:val="21"/>
+          <w:szCs w:val="21"/>
+          <w:lang w:eastAsia="en-GB"/>
+          <w14:ligatures w14:val="none"/>
+        </w:rPr>
+        <w:t>C7</w:t>
+      </w:r>
+      <w:r>
+        <w:rPr>
+          <w:rFonts w:ascii="Arial" w:eastAsia="Times New Roman" w:hAnsi="Arial" w:cs="Arial"/>
+          <w:color w:val="333333"/>
+          <w:kern w:val="0"/>
+          <w:sz w:val="21"/>
+          <w:szCs w:val="21"/>
+          <w:lang w:eastAsia="en-GB"/>
+          <w14:ligatures w14:val="none"/>
+        </w:rPr>
+        <w:t xml:space="preserve">, using the entry in </w:t>
+      </w:r>
+      <w:r>
+        <w:rPr>
+          <w:rFonts w:ascii="unset" w:eastAsia="Times New Roman" w:hAnsi="unset" w:cs="Arial"/>
+          <w:b/>
+          <w:bCs/>
+          <w:color w:val="333333"/>
+          <w:kern w:val="0"/>
+          <w:sz w:val="21"/>
+          <w:szCs w:val="21"/>
+          <w:lang w:eastAsia="en-GB"/>
+          <w14:ligatures w14:val="none"/>
+        </w:rPr>
+        <w:t>A4</w:t>
+      </w:r>
+      <w:r>
+        <w:rPr>
+          <w:rFonts w:ascii="Arial" w:eastAsia="Times New Roman" w:hAnsi="Arial" w:cs="Arial"/>
+          <w:color w:val="333333"/>
+          <w:kern w:val="0"/>
+          <w:sz w:val="21"/>
+          <w:szCs w:val="21"/>
+          <w:lang w:eastAsia="en-GB"/>
+          <w14:ligatures w14:val="none"/>
+        </w:rPr>
+        <w:t>?</w:t>
+      </w:r>
+    </w:p>
+    <w:p>
+      <w:pPr>
+        <w:shd w:val="clear" w:color="auto" w:fill="FFFFFF"/>
+        <w:spacing w:after="0" w:line="240" w:lineRule="auto"/>
+        <w:rPr>
+          <w:rFonts w:ascii="Arial" w:eastAsia="Times New Roman" w:hAnsi="Arial" w:cs="Arial"/>
+          <w:color w:val="333333"/>
+          <w:kern w:val="0"/>
+          <w:sz w:val="21"/>
+          <w:szCs w:val="21"/>
+          <w:lang w:eastAsia="en-GB"/>
+          <w14:ligatures w14:val="none"/>
+        </w:rPr>
+      </w:pPr>
+      <w:r>
+        <w:rPr>
+          <w:rFonts w:ascii="Arial" w:eastAsia="Times New Roman" w:hAnsi="Arial" w:cs="Arial"/>
+          <w:color w:val="333333"/>
+          <w:kern w:val="0"/>
+          <w:sz w:val="21"/>
+          <w:szCs w:val="21"/>
+          <w:lang w:eastAsia="en-GB"/>
+          <w14:ligatures w14:val="none"/>
+        </w:rPr>
+        <w:t>1 / 1 point</w:t>
+      </w:r>
+    </w:p>
+    <w:p>
+      <w:pPr>
+        <w:shd w:val="clear" w:color="auto" w:fill="FFFFFF"/>
+        <w:spacing w:after="0" w:line="240" w:lineRule="auto"/>
+        <w:rPr>
+          <w:rFonts w:ascii="Times New Roman" w:eastAsia="Times New Roman" w:hAnsi="Times New Roman" w:cs="Times New Roman"/>
+          <w:kern w:val="0"/>
+          <w:sz w:val="24"/>
+          <w:szCs w:val="24"/>
+          <w:lang w:eastAsia="en-GB"/>
+          <w14:ligatures w14:val="none"/>
+        </w:rPr>
+      </w:pPr>
+      <w:r>
+        <w:rPr>
+          <w:rFonts w:ascii="Arial" w:eastAsia="Times New Roman" w:hAnsi="Arial" w:cs="Arial"/>
+          <w:color w:val="333333"/>
+          <w:kern w:val="0"/>
+          <w:sz w:val="21"/>
+          <w:szCs w:val="21"/>
+          <w:lang w:eastAsia="en-GB"/>
+          <w14:ligatures w14:val="none"/>
+        </w:rPr>
+        <w:object w:dxaOrig="225" w:dyaOrig="225" w14:anchorId="3724C939">
+          <v:shape id="_x0000_i1277" type="#_x0000_t75" style="width:18pt;height:15.6pt" o:ole="">
+            <v:imagedata r:id="rId4" o:title=""/>
+          </v:shape>
+          <w:control r:id="rId90" w:name="DefaultOcxName112" w:shapeid="_x0000_i1277"/>
+        </w:object>
+      </w:r>
+    </w:p>
+    <w:p>
+      <w:pPr>
+        <w:shd w:val="clear" w:color="auto" w:fill="FFFFFF"/>
+        <w:spacing w:after="0" w:line="240" w:lineRule="auto"/>
+        <w:rPr>
+          <w:rFonts w:ascii="Times New Roman" w:eastAsia="Times New Roman" w:hAnsi="Times New Roman" w:cs="Times New Roman"/>
+          <w:kern w:val="0"/>
+          <w:sz w:val="24"/>
+          <w:szCs w:val="24"/>
+          <w:lang w:eastAsia="en-GB"/>
+          <w14:ligatures w14:val="none"/>
+        </w:rPr>
+      </w:pPr>
+      <w:r>
+        <w:rPr>
+          <w:rFonts w:ascii="Courier" w:eastAsia="Times New Roman" w:hAnsi="Courier" w:cs="Arial"/>
+          <w:b/>
+          <w:bCs/>
+          <w:color w:val="333333"/>
+          <w:kern w:val="0"/>
+          <w:sz w:val="20"/>
+          <w:szCs w:val="20"/>
+          <w:lang w:eastAsia="en-GB"/>
+          <w14:ligatures w14:val="none"/>
+        </w:rPr>
+        <w:t>=C7+A4</w:t>
+      </w:r>
+    </w:p>
+    <w:p>
+      <w:pPr>
+        <w:shd w:val="clear" w:color="auto" w:fill="FFFFFF"/>
+        <w:spacing w:after="0" w:line="240" w:lineRule="auto"/>
+        <w:rPr>
+          <w:rFonts w:ascii="Times New Roman" w:eastAsia="Times New Roman" w:hAnsi="Times New Roman" w:cs="Times New Roman"/>
+          <w:kern w:val="0"/>
+          <w:sz w:val="24"/>
+          <w:szCs w:val="24"/>
+          <w:lang w:eastAsia="en-GB"/>
+          <w14:ligatures w14:val="none"/>
+        </w:rPr>
+      </w:pPr>
+      <w:r>
+        <w:rPr>
+          <w:rFonts w:ascii="Arial" w:eastAsia="Times New Roman" w:hAnsi="Arial" w:cs="Arial"/>
+          <w:color w:val="333333"/>
+          <w:kern w:val="0"/>
+          <w:sz w:val="21"/>
+          <w:szCs w:val="21"/>
+          <w:lang w:eastAsia="en-GB"/>
+          <w14:ligatures w14:val="none"/>
+        </w:rPr>
+        <w:object w:dxaOrig="225" w:dyaOrig="225" w14:anchorId="19487370">
+          <v:shape id="_x0000_i1276" type="#_x0000_t75" style="width:18pt;height:15.6pt" o:ole="">
+            <v:imagedata r:id="rId6" o:title=""/>
+          </v:shape>
+          <w:control r:id="rId91" w:name="DefaultOcxName122" w:shapeid="_x0000_i1276"/>
+        </w:object>
+      </w:r>
+    </w:p>
+    <w:p>
+      <w:pPr>
+        <w:shd w:val="clear" w:color="auto" w:fill="FFFFFF"/>
+        <w:spacing w:after="0" w:line="240" w:lineRule="auto"/>
+        <w:rPr>
+          <w:rFonts w:ascii="Times New Roman" w:eastAsia="Times New Roman" w:hAnsi="Times New Roman" w:cs="Times New Roman"/>
+          <w:kern w:val="0"/>
+          <w:sz w:val="24"/>
+          <w:szCs w:val="24"/>
+          <w:lang w:eastAsia="en-GB"/>
+          <w14:ligatures w14:val="none"/>
+        </w:rPr>
+      </w:pPr>
+      <w:r>
+        <w:rPr>
+          <w:rFonts w:ascii="Courier" w:eastAsia="Times New Roman" w:hAnsi="Courier" w:cs="Arial"/>
+          <w:b/>
+          <w:bCs/>
+          <w:color w:val="333333"/>
+          <w:kern w:val="0"/>
+          <w:sz w:val="20"/>
+          <w:szCs w:val="20"/>
+          <w:lang w:eastAsia="en-GB"/>
+          <w14:ligatures w14:val="none"/>
+        </w:rPr>
+        <w:t>=C7*A4</w:t>
+      </w:r>
+    </w:p>
+    <w:p>
+      <w:pPr>
+        <w:shd w:val="clear" w:color="auto" w:fill="FFFFFF"/>
+        <w:spacing w:after="0" w:line="240" w:lineRule="auto"/>
+        <w:rPr>
+          <w:rFonts w:ascii="Times New Roman" w:eastAsia="Times New Roman" w:hAnsi="Times New Roman" w:cs="Times New Roman"/>
+          <w:kern w:val="0"/>
+          <w:sz w:val="24"/>
+          <w:szCs w:val="24"/>
+          <w:lang w:eastAsia="en-GB"/>
+          <w14:ligatures w14:val="none"/>
+        </w:rPr>
+      </w:pPr>
+      <w:r>
+        <w:rPr>
+          <w:rFonts w:ascii="Arial" w:eastAsia="Times New Roman" w:hAnsi="Arial" w:cs="Arial"/>
+          <w:color w:val="333333"/>
+          <w:kern w:val="0"/>
+          <w:sz w:val="21"/>
+          <w:szCs w:val="21"/>
+          <w:lang w:eastAsia="en-GB"/>
+          <w14:ligatures w14:val="none"/>
+        </w:rPr>
+        <w:object w:dxaOrig="225" w:dyaOrig="225" w14:anchorId="0B816077">
+          <v:shape id="_x0000_i1275" type="#_x0000_t75" style="width:18pt;height:15.6pt" o:ole="">
+            <v:imagedata r:id="rId4" o:title=""/>
+          </v:shape>
+          <w:control r:id="rId92" w:name="DefaultOcxName132" w:shapeid="_x0000_i1275"/>
+        </w:object>
+      </w:r>
+    </w:p>
+    <w:p>
+      <w:pPr>
+        <w:shd w:val="clear" w:color="auto" w:fill="FFFFFF"/>
+        <w:spacing w:after="0" w:line="240" w:lineRule="auto"/>
+        <w:rPr>
+          <w:rFonts w:ascii="Times New Roman" w:eastAsia="Times New Roman" w:hAnsi="Times New Roman" w:cs="Times New Roman"/>
+          <w:kern w:val="0"/>
+          <w:sz w:val="24"/>
+          <w:szCs w:val="24"/>
+          <w:lang w:eastAsia="en-GB"/>
+          <w14:ligatures w14:val="none"/>
+        </w:rPr>
+      </w:pPr>
+      <w:r>
+        <w:rPr>
+          <w:rFonts w:ascii="Courier" w:eastAsia="Times New Roman" w:hAnsi="Courier" w:cs="Arial"/>
+          <w:b/>
+          <w:bCs/>
+          <w:color w:val="333333"/>
+          <w:kern w:val="0"/>
+          <w:sz w:val="20"/>
+          <w:szCs w:val="20"/>
+          <w:lang w:eastAsia="en-GB"/>
+          <w14:ligatures w14:val="none"/>
+        </w:rPr>
+        <w:t>=C7/A4</w:t>
+      </w:r>
+    </w:p>
+    <w:p>
+      <w:pPr>
+        <w:shd w:val="clear" w:color="auto" w:fill="FFFFFF"/>
+        <w:spacing w:after="0" w:line="240" w:lineRule="auto"/>
+        <w:rPr>
+          <w:rFonts w:ascii="Arial" w:eastAsia="Times New Roman" w:hAnsi="Arial" w:cs="Arial"/>
+          <w:color w:val="333333"/>
+          <w:kern w:val="0"/>
+          <w:sz w:val="21"/>
+          <w:szCs w:val="21"/>
+          <w:lang w:eastAsia="en-GB"/>
+          <w14:ligatures w14:val="none"/>
+        </w:rPr>
+      </w:pPr>
+      <w:r>
+        <w:rPr>
+          <w:rFonts w:ascii="Arial" w:eastAsia="Times New Roman" w:hAnsi="Arial" w:cs="Arial"/>
+          <w:color w:val="333333"/>
+          <w:kern w:val="0"/>
+          <w:sz w:val="21"/>
+          <w:szCs w:val="21"/>
+          <w:lang w:eastAsia="en-GB"/>
+          <w14:ligatures w14:val="none"/>
+        </w:rPr>
+        <w:t>Correct</w:t>
+      </w:r>
+    </w:p>
+    <w:p>
+      <w:pPr>
+        <w:shd w:val="clear" w:color="auto" w:fill="FFFFFF"/>
+        <w:spacing w:after="0" w:line="240" w:lineRule="auto"/>
+        <w:rPr>
+          <w:rFonts w:ascii="Arial" w:eastAsia="Times New Roman" w:hAnsi="Arial" w:cs="Arial"/>
+          <w:color w:val="333333"/>
+          <w:kern w:val="0"/>
+          <w:sz w:val="21"/>
+          <w:szCs w:val="21"/>
+          <w:lang w:eastAsia="en-GB"/>
+          <w14:ligatures w14:val="none"/>
+        </w:rPr>
+      </w:pPr>
+      <w:r>
+        <w:rPr>
+          <w:rFonts w:ascii="Arial" w:eastAsia="Times New Roman" w:hAnsi="Arial" w:cs="Arial"/>
+          <w:color w:val="333333"/>
+          <w:kern w:val="0"/>
+          <w:sz w:val="21"/>
+          <w:szCs w:val="21"/>
+          <w:lang w:eastAsia="en-GB"/>
+          <w14:ligatures w14:val="none"/>
+        </w:rPr>
+        <w:t xml:space="preserve">That’s correct! The value in </w:t>
+      </w:r>
+      <w:r>
+        <w:rPr>
+          <w:rFonts w:ascii="unset" w:eastAsia="Times New Roman" w:hAnsi="unset" w:cs="Arial"/>
+          <w:b/>
+          <w:bCs/>
+          <w:color w:val="333333"/>
+          <w:kern w:val="0"/>
+          <w:sz w:val="21"/>
+          <w:szCs w:val="21"/>
+          <w:lang w:eastAsia="en-GB"/>
+          <w14:ligatures w14:val="none"/>
+        </w:rPr>
+        <w:t xml:space="preserve">A4 </w:t>
+      </w:r>
+      <w:r>
+        <w:rPr>
+          <w:rFonts w:ascii="Arial" w:eastAsia="Times New Roman" w:hAnsi="Arial" w:cs="Arial"/>
+          <w:color w:val="333333"/>
+          <w:kern w:val="0"/>
+          <w:sz w:val="21"/>
+          <w:szCs w:val="21"/>
+          <w:lang w:eastAsia="en-GB"/>
+          <w14:ligatures w14:val="none"/>
+        </w:rPr>
+        <w:t>is followed by a percentage symbol, so multiplying by that cell would calculate 12% of the value.</w:t>
+      </w:r>
+    </w:p>
+    <w:p>
+      <w:pPr>
+        <w:shd w:val="clear" w:color="auto" w:fill="FFFFFF"/>
+        <w:spacing w:after="0" w:line="240" w:lineRule="auto"/>
+        <w:outlineLvl w:val="2"/>
+        <w:rPr>
+          <w:rFonts w:ascii="Arial" w:eastAsia="Times New Roman" w:hAnsi="Arial" w:cs="Arial"/>
+          <w:b/>
+          <w:bCs/>
+          <w:color w:val="333333"/>
+          <w:kern w:val="0"/>
+          <w:sz w:val="27"/>
+          <w:szCs w:val="27"/>
+          <w:lang w:eastAsia="en-GB"/>
+          <w14:ligatures w14:val="none"/>
+        </w:rPr>
+      </w:pPr>
+      <w:r>
+        <w:rPr>
+          <w:rFonts w:ascii="Arial" w:eastAsia="Times New Roman" w:hAnsi="Arial" w:cs="Arial"/>
+          <w:b/>
+          <w:bCs/>
+          <w:color w:val="333333"/>
+          <w:kern w:val="0"/>
+          <w:sz w:val="27"/>
+          <w:szCs w:val="27"/>
+          <w:lang w:eastAsia="en-GB"/>
+          <w14:ligatures w14:val="none"/>
+        </w:rPr>
+        <w:t>6.</w:t>
+      </w:r>
+    </w:p>
+    <w:p>
+      <w:pPr>
+        <w:shd w:val="clear" w:color="auto" w:fill="FFFFFF"/>
+        <w:spacing w:after="0" w:line="240" w:lineRule="auto"/>
+        <w:rPr>
+          <w:rFonts w:ascii="Arial" w:eastAsia="Times New Roman" w:hAnsi="Arial" w:cs="Arial"/>
+          <w:color w:val="333333"/>
+          <w:kern w:val="0"/>
+          <w:sz w:val="21"/>
+          <w:szCs w:val="21"/>
+          <w:lang w:eastAsia="en-GB"/>
+          <w14:ligatures w14:val="none"/>
+        </w:rPr>
+      </w:pPr>
+      <w:r>
+        <w:rPr>
+          <w:rFonts w:ascii="Arial" w:eastAsia="Times New Roman" w:hAnsi="Arial" w:cs="Arial"/>
+          <w:color w:val="333333"/>
+          <w:kern w:val="0"/>
+          <w:sz w:val="21"/>
+          <w:szCs w:val="21"/>
+          <w:bdr w:val="none" w:sz="0" w:space="0" w:color="auto" w:frame="1"/>
+          <w:lang w:eastAsia="en-GB"/>
+          <w14:ligatures w14:val="none"/>
+        </w:rPr>
+        <w:t>Question 6</w:t>
+      </w:r>
+    </w:p>
+    <w:p>
+      <w:pPr>
+        <w:shd w:val="clear" w:color="auto" w:fill="FFFFFF"/>
+        <w:spacing w:after="0" w:line="240" w:lineRule="auto"/>
+        <w:rPr>
+          <w:rFonts w:ascii="Arial" w:eastAsia="Times New Roman" w:hAnsi="Arial" w:cs="Arial"/>
+          <w:color w:val="333333"/>
+          <w:kern w:val="0"/>
+          <w:sz w:val="21"/>
+          <w:szCs w:val="21"/>
+          <w:lang w:eastAsia="en-GB"/>
+          <w14:ligatures w14:val="none"/>
+        </w:rPr>
+      </w:pPr>
+      <w:r>
+        <w:rPr>
+          <w:rFonts w:ascii="Arial" w:eastAsia="Times New Roman" w:hAnsi="Arial" w:cs="Arial"/>
+          <w:color w:val="333333"/>
+          <w:kern w:val="0"/>
+          <w:sz w:val="21"/>
+          <w:szCs w:val="21"/>
+          <w:lang w:eastAsia="en-GB"/>
+          <w14:ligatures w14:val="none"/>
+        </w:rPr>
+        <w:t xml:space="preserve">Your team achieved sales of $35,000 last month and $45,000 this month. Which of the following calculations would work out the percentage they had increased their sales by? </w:t>
+      </w:r>
+    </w:p>
+    <w:p>
+      <w:pPr>
+        <w:shd w:val="clear" w:color="auto" w:fill="FFFFFF"/>
+        <w:spacing w:after="0" w:line="240" w:lineRule="auto"/>
+        <w:rPr>
+          <w:rFonts w:ascii="Arial" w:eastAsia="Times New Roman" w:hAnsi="Arial" w:cs="Arial"/>
+          <w:color w:val="333333"/>
+          <w:kern w:val="0"/>
+          <w:sz w:val="21"/>
+          <w:szCs w:val="21"/>
+          <w:lang w:eastAsia="en-GB"/>
+          <w14:ligatures w14:val="none"/>
+        </w:rPr>
+      </w:pPr>
+      <w:r>
+        <w:rPr>
+          <w:rFonts w:ascii="Arial" w:eastAsia="Times New Roman" w:hAnsi="Arial" w:cs="Arial"/>
+          <w:color w:val="333333"/>
+          <w:kern w:val="0"/>
+          <w:sz w:val="21"/>
+          <w:szCs w:val="21"/>
+          <w:lang w:eastAsia="en-GB"/>
+          <w14:ligatures w14:val="none"/>
+        </w:rPr>
+        <w:t>1 / 1 point</w:t>
+      </w:r>
+    </w:p>
+    <w:p>
+      <w:pPr>
+        <w:shd w:val="clear" w:color="auto" w:fill="FFFFFF"/>
+        <w:spacing w:after="0" w:line="240" w:lineRule="auto"/>
+        <w:rPr>
+          <w:rFonts w:ascii="Times New Roman" w:eastAsia="Times New Roman" w:hAnsi="Times New Roman" w:cs="Times New Roman"/>
+          <w:kern w:val="0"/>
+          <w:sz w:val="24"/>
+          <w:szCs w:val="24"/>
+          <w:lang w:eastAsia="en-GB"/>
+          <w14:ligatures w14:val="none"/>
+        </w:rPr>
+      </w:pPr>
+      <w:r>
+        <w:rPr>
+          <w:rFonts w:ascii="Arial" w:eastAsia="Times New Roman" w:hAnsi="Arial" w:cs="Arial"/>
+          <w:color w:val="333333"/>
+          <w:kern w:val="0"/>
+          <w:sz w:val="21"/>
+          <w:szCs w:val="21"/>
+          <w:lang w:eastAsia="en-GB"/>
+          <w14:ligatures w14:val="none"/>
+        </w:rPr>
+        <w:object w:dxaOrig="225" w:dyaOrig="225" w14:anchorId="7D5E615C">
+          <v:shape id="_x0000_i1274" type="#_x0000_t75" style="width:18pt;height:15.6pt" o:ole="">
+            <v:imagedata r:id="rId4" o:title=""/>
+          </v:shape>
+          <w:control r:id="rId93" w:name="DefaultOcxName142" w:shapeid="_x0000_i1274"/>
+        </w:object>
+      </w:r>
+    </w:p>
+    <w:p>
+      <w:pPr>
+        <w:shd w:val="clear" w:color="auto" w:fill="FFFFFF"/>
+        <w:spacing w:after="0" w:line="240" w:lineRule="auto"/>
+        <w:rPr>
+          <w:rFonts w:ascii="Times New Roman" w:eastAsia="Times New Roman" w:hAnsi="Times New Roman" w:cs="Times New Roman"/>
+          <w:kern w:val="0"/>
+          <w:sz w:val="24"/>
+          <w:szCs w:val="24"/>
+          <w:lang w:eastAsia="en-GB"/>
+          <w14:ligatures w14:val="none"/>
+        </w:rPr>
+      </w:pPr>
+      <w:r>
+        <w:rPr>
+          <w:rFonts w:ascii="Courier" w:eastAsia="Times New Roman" w:hAnsi="Courier" w:cs="Arial"/>
+          <w:b/>
+          <w:bCs/>
+          <w:color w:val="333333"/>
+          <w:kern w:val="0"/>
+          <w:sz w:val="20"/>
+          <w:szCs w:val="20"/>
+          <w:lang w:eastAsia="en-GB"/>
+          <w14:ligatures w14:val="none"/>
+        </w:rPr>
+        <w:t>=(45000-35000)/45000</w:t>
+      </w:r>
+    </w:p>
+    <w:p>
+      <w:pPr>
+        <w:shd w:val="clear" w:color="auto" w:fill="FFFFFF"/>
+        <w:spacing w:after="0" w:line="240" w:lineRule="auto"/>
+        <w:rPr>
+          <w:rFonts w:ascii="Times New Roman" w:eastAsia="Times New Roman" w:hAnsi="Times New Roman" w:cs="Times New Roman"/>
+          <w:kern w:val="0"/>
+          <w:sz w:val="24"/>
+          <w:szCs w:val="24"/>
+          <w:lang w:eastAsia="en-GB"/>
+          <w14:ligatures w14:val="none"/>
+        </w:rPr>
+      </w:pPr>
+      <w:r>
+        <w:rPr>
+          <w:rFonts w:ascii="Arial" w:eastAsia="Times New Roman" w:hAnsi="Arial" w:cs="Arial"/>
+          <w:color w:val="333333"/>
+          <w:kern w:val="0"/>
+          <w:sz w:val="21"/>
+          <w:szCs w:val="21"/>
+          <w:lang w:eastAsia="en-GB"/>
+          <w14:ligatures w14:val="none"/>
+        </w:rPr>
+        <w:object w:dxaOrig="225" w:dyaOrig="225" w14:anchorId="28CA061A">
+          <v:shape id="_x0000_i1273" type="#_x0000_t75" style="width:18pt;height:15.6pt" o:ole="">
+            <v:imagedata r:id="rId4" o:title=""/>
+          </v:shape>
+          <w:control r:id="rId94" w:name="DefaultOcxName152" w:shapeid="_x0000_i1273"/>
+        </w:object>
+      </w:r>
+    </w:p>
+    <w:p>
+      <w:pPr>
+        <w:shd w:val="clear" w:color="auto" w:fill="FFFFFF"/>
+        <w:spacing w:after="0" w:line="240" w:lineRule="auto"/>
+        <w:rPr>
+          <w:rFonts w:ascii="Times New Roman" w:eastAsia="Times New Roman" w:hAnsi="Times New Roman" w:cs="Times New Roman"/>
+          <w:kern w:val="0"/>
+          <w:sz w:val="24"/>
+          <w:szCs w:val="24"/>
+          <w:lang w:eastAsia="en-GB"/>
+          <w14:ligatures w14:val="none"/>
+        </w:rPr>
+      </w:pPr>
+      <w:r>
+        <w:rPr>
+          <w:rFonts w:ascii="Courier" w:eastAsia="Times New Roman" w:hAnsi="Courier" w:cs="Arial"/>
+          <w:b/>
+          <w:bCs/>
+          <w:color w:val="333333"/>
+          <w:kern w:val="0"/>
+          <w:sz w:val="20"/>
+          <w:szCs w:val="20"/>
+          <w:lang w:eastAsia="en-GB"/>
+          <w14:ligatures w14:val="none"/>
+        </w:rPr>
+        <w:t>=(35000-45000)/35000</w:t>
+      </w:r>
+    </w:p>
+    <w:p>
+      <w:pPr>
+        <w:shd w:val="clear" w:color="auto" w:fill="FFFFFF"/>
+        <w:spacing w:after="0" w:line="240" w:lineRule="auto"/>
+        <w:rPr>
+          <w:rFonts w:ascii="Times New Roman" w:eastAsia="Times New Roman" w:hAnsi="Times New Roman" w:cs="Times New Roman"/>
+          <w:kern w:val="0"/>
+          <w:sz w:val="24"/>
+          <w:szCs w:val="24"/>
+          <w:lang w:eastAsia="en-GB"/>
+          <w14:ligatures w14:val="none"/>
+        </w:rPr>
+      </w:pPr>
+      <w:r>
+        <w:rPr>
+          <w:rFonts w:ascii="Arial" w:eastAsia="Times New Roman" w:hAnsi="Arial" w:cs="Arial"/>
+          <w:color w:val="333333"/>
+          <w:kern w:val="0"/>
+          <w:sz w:val="21"/>
+          <w:szCs w:val="21"/>
+          <w:lang w:eastAsia="en-GB"/>
+          <w14:ligatures w14:val="none"/>
+        </w:rPr>
+        <w:object w:dxaOrig="225" w:dyaOrig="225" w14:anchorId="6958DAB3">
+          <v:shape id="_x0000_i1272" type="#_x0000_t75" style="width:18pt;height:15.6pt" o:ole="">
+            <v:imagedata r:id="rId6" o:title=""/>
+          </v:shape>
+          <w:control r:id="rId95" w:name="DefaultOcxName162" w:shapeid="_x0000_i1272"/>
+        </w:object>
+      </w:r>
+    </w:p>
+    <w:p>
+      <w:pPr>
+        <w:shd w:val="clear" w:color="auto" w:fill="FFFFFF"/>
+        <w:spacing w:after="0" w:line="240" w:lineRule="auto"/>
+        <w:rPr>
+          <w:rFonts w:ascii="Times New Roman" w:eastAsia="Times New Roman" w:hAnsi="Times New Roman" w:cs="Times New Roman"/>
+          <w:kern w:val="0"/>
+          <w:sz w:val="24"/>
+          <w:szCs w:val="24"/>
+          <w:lang w:eastAsia="en-GB"/>
+          <w14:ligatures w14:val="none"/>
+        </w:rPr>
+      </w:pPr>
+      <w:r>
+        <w:rPr>
+          <w:rFonts w:ascii="Courier" w:eastAsia="Times New Roman" w:hAnsi="Courier" w:cs="Arial"/>
+          <w:b/>
+          <w:bCs/>
+          <w:color w:val="333333"/>
+          <w:kern w:val="0"/>
+          <w:sz w:val="20"/>
+          <w:szCs w:val="20"/>
+          <w:lang w:eastAsia="en-GB"/>
+          <w14:ligatures w14:val="none"/>
+        </w:rPr>
+        <w:t>=(45000-35000)/35000</w:t>
+      </w:r>
+    </w:p>
+    <w:p>
+      <w:pPr>
+        <w:shd w:val="clear" w:color="auto" w:fill="FFFFFF"/>
+        <w:spacing w:after="0" w:line="240" w:lineRule="auto"/>
+        <w:rPr>
+          <w:rFonts w:ascii="Arial" w:eastAsia="Times New Roman" w:hAnsi="Arial" w:cs="Arial"/>
+          <w:color w:val="333333"/>
+          <w:kern w:val="0"/>
+          <w:sz w:val="21"/>
+          <w:szCs w:val="21"/>
+          <w:lang w:eastAsia="en-GB"/>
+          <w14:ligatures w14:val="none"/>
+        </w:rPr>
+      </w:pPr>
+      <w:r>
+        <w:rPr>
+          <w:rFonts w:ascii="Arial" w:eastAsia="Times New Roman" w:hAnsi="Arial" w:cs="Arial"/>
+          <w:color w:val="333333"/>
+          <w:kern w:val="0"/>
+          <w:sz w:val="21"/>
+          <w:szCs w:val="21"/>
+          <w:lang w:eastAsia="en-GB"/>
+          <w14:ligatures w14:val="none"/>
+        </w:rPr>
+        <w:t>Correct</w:t>
+      </w:r>
+    </w:p>
+    <w:p>
+      <w:pPr>
+        <w:shd w:val="clear" w:color="auto" w:fill="FFFFFF"/>
+        <w:spacing w:after="0" w:line="240" w:lineRule="auto"/>
+        <w:rPr>
+          <w:rFonts w:ascii="Arial" w:eastAsia="Times New Roman" w:hAnsi="Arial" w:cs="Arial"/>
+          <w:color w:val="333333"/>
+          <w:kern w:val="0"/>
+          <w:sz w:val="21"/>
+          <w:szCs w:val="21"/>
+          <w:lang w:eastAsia="en-GB"/>
+          <w14:ligatures w14:val="none"/>
+        </w:rPr>
+      </w:pPr>
+      <w:r>
+        <w:rPr>
+          <w:rFonts w:ascii="Arial" w:eastAsia="Times New Roman" w:hAnsi="Arial" w:cs="Arial"/>
+          <w:color w:val="333333"/>
+          <w:kern w:val="0"/>
+          <w:sz w:val="21"/>
+          <w:szCs w:val="21"/>
+          <w:lang w:eastAsia="en-GB"/>
+          <w14:ligatures w14:val="none"/>
+        </w:rPr>
+        <w:t>That’s correct. For this calculation, you must take this month’s sales figure and subtract last month’s figure to find the difference between them. Dividing the result by last month’s figure shows what the percentage increase is.</w:t>
+      </w:r>
+    </w:p>
+    <w:p>
+      <w:pPr>
+        <w:shd w:val="clear" w:color="auto" w:fill="FFFFFF"/>
+        <w:spacing w:after="0" w:line="240" w:lineRule="auto"/>
+        <w:outlineLvl w:val="2"/>
+        <w:rPr>
+          <w:rFonts w:ascii="Arial" w:eastAsia="Times New Roman" w:hAnsi="Arial" w:cs="Arial"/>
+          <w:b/>
+          <w:bCs/>
+          <w:color w:val="333333"/>
+          <w:kern w:val="0"/>
+          <w:sz w:val="27"/>
+          <w:szCs w:val="27"/>
+          <w:lang w:eastAsia="en-GB"/>
+          <w14:ligatures w14:val="none"/>
+        </w:rPr>
+      </w:pPr>
+      <w:r>
+        <w:rPr>
+          <w:rFonts w:ascii="Arial" w:eastAsia="Times New Roman" w:hAnsi="Arial" w:cs="Arial"/>
+          <w:b/>
+          <w:bCs/>
+          <w:color w:val="333333"/>
+          <w:kern w:val="0"/>
+          <w:sz w:val="27"/>
+          <w:szCs w:val="27"/>
+          <w:lang w:eastAsia="en-GB"/>
+          <w14:ligatures w14:val="none"/>
+        </w:rPr>
+        <w:t>7.</w:t>
+      </w:r>
+    </w:p>
+    <w:p>
+      <w:pPr>
+        <w:shd w:val="clear" w:color="auto" w:fill="FFFFFF"/>
+        <w:spacing w:after="0" w:line="240" w:lineRule="auto"/>
+        <w:rPr>
+          <w:rFonts w:ascii="Arial" w:eastAsia="Times New Roman" w:hAnsi="Arial" w:cs="Arial"/>
+          <w:color w:val="333333"/>
+          <w:kern w:val="0"/>
+          <w:sz w:val="21"/>
+          <w:szCs w:val="21"/>
+          <w:lang w:eastAsia="en-GB"/>
+          <w14:ligatures w14:val="none"/>
+        </w:rPr>
+      </w:pPr>
+      <w:r>
+        <w:rPr>
+          <w:rFonts w:ascii="Arial" w:eastAsia="Times New Roman" w:hAnsi="Arial" w:cs="Arial"/>
+          <w:color w:val="333333"/>
+          <w:kern w:val="0"/>
+          <w:sz w:val="21"/>
+          <w:szCs w:val="21"/>
+          <w:bdr w:val="none" w:sz="0" w:space="0" w:color="auto" w:frame="1"/>
+          <w:lang w:eastAsia="en-GB"/>
+          <w14:ligatures w14:val="none"/>
+        </w:rPr>
+        <w:t>Question 7</w:t>
+      </w:r>
+    </w:p>
+    <w:p>
+      <w:pPr>
+        <w:shd w:val="clear" w:color="auto" w:fill="FFFFFF"/>
+        <w:spacing w:after="100" w:afterAutospacing="1" w:line="240" w:lineRule="auto"/>
+        <w:rPr>
+          <w:rFonts w:ascii="Arial" w:eastAsia="Times New Roman" w:hAnsi="Arial" w:cs="Arial"/>
+          <w:color w:val="333333"/>
+          <w:kern w:val="0"/>
+          <w:sz w:val="21"/>
+          <w:szCs w:val="21"/>
+          <w:lang w:eastAsia="en-GB"/>
+          <w14:ligatures w14:val="none"/>
+        </w:rPr>
+      </w:pPr>
+      <w:r>
+        <w:rPr>
+          <w:rFonts w:ascii="Arial" w:eastAsia="Times New Roman" w:hAnsi="Arial" w:cs="Arial"/>
+          <w:color w:val="333333"/>
+          <w:kern w:val="0"/>
+          <w:sz w:val="21"/>
+          <w:szCs w:val="21"/>
+          <w:lang w:eastAsia="en-GB"/>
+          <w14:ligatures w14:val="none"/>
+        </w:rPr>
+        <w:t xml:space="preserve">Cell </w:t>
+      </w:r>
+      <w:r>
+        <w:rPr>
+          <w:rFonts w:ascii="unset" w:eastAsia="Times New Roman" w:hAnsi="unset" w:cs="Arial"/>
+          <w:b/>
+          <w:bCs/>
+          <w:color w:val="333333"/>
+          <w:kern w:val="0"/>
+          <w:sz w:val="21"/>
+          <w:szCs w:val="21"/>
+          <w:lang w:eastAsia="en-GB"/>
+          <w14:ligatures w14:val="none"/>
+        </w:rPr>
+        <w:t xml:space="preserve">F7 </w:t>
+      </w:r>
+      <w:r>
+        <w:rPr>
+          <w:rFonts w:ascii="Arial" w:eastAsia="Times New Roman" w:hAnsi="Arial" w:cs="Arial"/>
+          <w:color w:val="333333"/>
+          <w:kern w:val="0"/>
+          <w:sz w:val="21"/>
+          <w:szCs w:val="21"/>
+          <w:lang w:eastAsia="en-GB"/>
+          <w14:ligatures w14:val="none"/>
+        </w:rPr>
+        <w:t xml:space="preserve">contains a value of 100. Cell </w:t>
+      </w:r>
+      <w:r>
+        <w:rPr>
+          <w:rFonts w:ascii="unset" w:eastAsia="Times New Roman" w:hAnsi="unset" w:cs="Arial"/>
+          <w:b/>
+          <w:bCs/>
+          <w:color w:val="333333"/>
+          <w:kern w:val="0"/>
+          <w:sz w:val="21"/>
+          <w:szCs w:val="21"/>
+          <w:lang w:eastAsia="en-GB"/>
+          <w14:ligatures w14:val="none"/>
+        </w:rPr>
+        <w:t xml:space="preserve">G7 </w:t>
+      </w:r>
+      <w:r>
+        <w:rPr>
+          <w:rFonts w:ascii="Arial" w:eastAsia="Times New Roman" w:hAnsi="Arial" w:cs="Arial"/>
+          <w:color w:val="333333"/>
+          <w:kern w:val="0"/>
+          <w:sz w:val="21"/>
+          <w:szCs w:val="21"/>
+          <w:lang w:eastAsia="en-GB"/>
+          <w14:ligatures w14:val="none"/>
+        </w:rPr>
+        <w:t xml:space="preserve">has a value of 200, and cell </w:t>
+      </w:r>
+      <w:r>
+        <w:rPr>
+          <w:rFonts w:ascii="unset" w:eastAsia="Times New Roman" w:hAnsi="unset" w:cs="Arial"/>
+          <w:b/>
+          <w:bCs/>
+          <w:color w:val="333333"/>
+          <w:kern w:val="0"/>
+          <w:sz w:val="21"/>
+          <w:szCs w:val="21"/>
+          <w:lang w:eastAsia="en-GB"/>
+          <w14:ligatures w14:val="none"/>
+        </w:rPr>
+        <w:t xml:space="preserve">H7 </w:t>
+      </w:r>
+      <w:r>
+        <w:rPr>
+          <w:rFonts w:ascii="Arial" w:eastAsia="Times New Roman" w:hAnsi="Arial" w:cs="Arial"/>
+          <w:color w:val="333333"/>
+          <w:kern w:val="0"/>
+          <w:sz w:val="21"/>
+          <w:szCs w:val="21"/>
+          <w:lang w:eastAsia="en-GB"/>
+          <w14:ligatures w14:val="none"/>
+        </w:rPr>
+        <w:t>is empty. What is the correct answer for the following formula?</w:t>
+      </w:r>
+    </w:p>
+    <w:p>
+      <w:pPr>
+        <w:shd w:val="clear" w:color="auto" w:fill="FFFFFF"/>
+        <w:spacing w:after="0" w:line="240" w:lineRule="auto"/>
+        <w:rPr>
+          <w:rFonts w:ascii="Arial" w:eastAsia="Times New Roman" w:hAnsi="Arial" w:cs="Arial"/>
+          <w:color w:val="333333"/>
+          <w:kern w:val="0"/>
+          <w:sz w:val="21"/>
+          <w:szCs w:val="21"/>
+          <w:lang w:eastAsia="en-GB"/>
+          <w14:ligatures w14:val="none"/>
+        </w:rPr>
+      </w:pPr>
+      <w:r>
+        <w:rPr>
+          <w:rFonts w:ascii="Courier" w:eastAsia="Times New Roman" w:hAnsi="Courier" w:cs="Arial"/>
+          <w:b/>
+          <w:bCs/>
+          <w:color w:val="333333"/>
+          <w:kern w:val="0"/>
+          <w:sz w:val="20"/>
+          <w:szCs w:val="20"/>
+          <w:lang w:eastAsia="en-GB"/>
+          <w14:ligatures w14:val="none"/>
+        </w:rPr>
+        <w:t xml:space="preserve">=AVERAGE(F7:H7) </w:t>
+      </w:r>
+    </w:p>
+    <w:p>
+      <w:pPr>
+        <w:shd w:val="clear" w:color="auto" w:fill="FFFFFF"/>
+        <w:spacing w:after="0" w:line="240" w:lineRule="auto"/>
+        <w:rPr>
+          <w:rFonts w:ascii="Arial" w:eastAsia="Times New Roman" w:hAnsi="Arial" w:cs="Arial"/>
+          <w:color w:val="333333"/>
+          <w:kern w:val="0"/>
+          <w:sz w:val="21"/>
+          <w:szCs w:val="21"/>
+          <w:lang w:eastAsia="en-GB"/>
+          <w14:ligatures w14:val="none"/>
+        </w:rPr>
+      </w:pPr>
+      <w:r>
+        <w:rPr>
+          <w:rFonts w:ascii="Arial" w:eastAsia="Times New Roman" w:hAnsi="Arial" w:cs="Arial"/>
+          <w:color w:val="333333"/>
+          <w:kern w:val="0"/>
+          <w:sz w:val="21"/>
+          <w:szCs w:val="21"/>
+          <w:lang w:eastAsia="en-GB"/>
+          <w14:ligatures w14:val="none"/>
+        </w:rPr>
+        <w:t>1 / 1 point</w:t>
+      </w:r>
+    </w:p>
+    <w:p>
+      <w:pPr>
+        <w:shd w:val="clear" w:color="auto" w:fill="FFFFFF"/>
+        <w:spacing w:after="0" w:line="240" w:lineRule="auto"/>
+        <w:rPr>
+          <w:rFonts w:ascii="Times New Roman" w:eastAsia="Times New Roman" w:hAnsi="Times New Roman" w:cs="Times New Roman"/>
+          <w:kern w:val="0"/>
+          <w:sz w:val="24"/>
+          <w:szCs w:val="24"/>
+          <w:lang w:eastAsia="en-GB"/>
+          <w14:ligatures w14:val="none"/>
+        </w:rPr>
+      </w:pPr>
+      <w:r>
+        <w:rPr>
+          <w:rFonts w:ascii="Arial" w:eastAsia="Times New Roman" w:hAnsi="Arial" w:cs="Arial"/>
+          <w:color w:val="333333"/>
+          <w:kern w:val="0"/>
+          <w:sz w:val="21"/>
+          <w:szCs w:val="21"/>
+          <w:lang w:eastAsia="en-GB"/>
+          <w14:ligatures w14:val="none"/>
+        </w:rPr>
+        <w:object w:dxaOrig="225" w:dyaOrig="225" w14:anchorId="10CAFB44">
+          <v:shape id="_x0000_i1271" type="#_x0000_t75" style="width:18pt;height:15.6pt" o:ole="">
+            <v:imagedata r:id="rId4" o:title=""/>
+          </v:shape>
+          <w:control r:id="rId96" w:name="DefaultOcxName172" w:shapeid="_x0000_i1271"/>
+        </w:object>
+      </w:r>
+    </w:p>
+    <w:p>
+      <w:pPr>
+        <w:shd w:val="clear" w:color="auto" w:fill="FFFFFF"/>
+        <w:spacing w:after="0" w:line="240" w:lineRule="auto"/>
+        <w:rPr>
+          <w:rFonts w:ascii="Times New Roman" w:eastAsia="Times New Roman" w:hAnsi="Times New Roman" w:cs="Times New Roman"/>
+          <w:kern w:val="0"/>
+          <w:sz w:val="24"/>
+          <w:szCs w:val="24"/>
+          <w:lang w:eastAsia="en-GB"/>
+          <w14:ligatures w14:val="none"/>
+        </w:rPr>
+      </w:pPr>
+      <w:r>
+        <w:rPr>
+          <w:rFonts w:ascii="Arial" w:eastAsia="Times New Roman" w:hAnsi="Arial" w:cs="Arial"/>
+          <w:color w:val="333333"/>
+          <w:kern w:val="0"/>
+          <w:sz w:val="21"/>
+          <w:szCs w:val="21"/>
+          <w:lang w:eastAsia="en-GB"/>
+          <w14:ligatures w14:val="none"/>
+        </w:rPr>
+        <w:t>200</w:t>
+      </w:r>
+    </w:p>
+    <w:p>
+      <w:pPr>
+        <w:shd w:val="clear" w:color="auto" w:fill="FFFFFF"/>
+        <w:spacing w:after="0" w:line="240" w:lineRule="auto"/>
+        <w:rPr>
+          <w:rFonts w:ascii="Times New Roman" w:eastAsia="Times New Roman" w:hAnsi="Times New Roman" w:cs="Times New Roman"/>
+          <w:kern w:val="0"/>
+          <w:sz w:val="24"/>
+          <w:szCs w:val="24"/>
+          <w:lang w:eastAsia="en-GB"/>
+          <w14:ligatures w14:val="none"/>
+        </w:rPr>
+      </w:pPr>
+      <w:r>
+        <w:rPr>
+          <w:rFonts w:ascii="Arial" w:eastAsia="Times New Roman" w:hAnsi="Arial" w:cs="Arial"/>
+          <w:color w:val="333333"/>
+          <w:kern w:val="0"/>
+          <w:sz w:val="21"/>
+          <w:szCs w:val="21"/>
+          <w:lang w:eastAsia="en-GB"/>
+          <w14:ligatures w14:val="none"/>
+        </w:rPr>
+        <w:object w:dxaOrig="225" w:dyaOrig="225" w14:anchorId="56162B4E">
+          <v:shape id="_x0000_i1270" type="#_x0000_t75" style="width:18pt;height:15.6pt" o:ole="">
+            <v:imagedata r:id="rId4" o:title=""/>
+          </v:shape>
+          <w:control r:id="rId97" w:name="DefaultOcxName182" w:shapeid="_x0000_i1270"/>
+        </w:object>
+      </w:r>
+    </w:p>
+    <w:p>
+      <w:pPr>
+        <w:shd w:val="clear" w:color="auto" w:fill="FFFFFF"/>
+        <w:spacing w:after="0" w:line="240" w:lineRule="auto"/>
+        <w:rPr>
+          <w:rFonts w:ascii="Times New Roman" w:eastAsia="Times New Roman" w:hAnsi="Times New Roman" w:cs="Times New Roman"/>
+          <w:kern w:val="0"/>
+          <w:sz w:val="24"/>
+          <w:szCs w:val="24"/>
+          <w:lang w:eastAsia="en-GB"/>
+          <w14:ligatures w14:val="none"/>
+        </w:rPr>
+      </w:pPr>
+      <w:r>
+        <w:rPr>
+          <w:rFonts w:ascii="Arial" w:eastAsia="Times New Roman" w:hAnsi="Arial" w:cs="Arial"/>
+          <w:color w:val="333333"/>
+          <w:kern w:val="0"/>
+          <w:sz w:val="21"/>
+          <w:szCs w:val="21"/>
+          <w:lang w:eastAsia="en-GB"/>
+          <w14:ligatures w14:val="none"/>
+        </w:rPr>
+        <w:t>100</w:t>
+      </w:r>
+    </w:p>
+    <w:p>
+      <w:pPr>
+        <w:shd w:val="clear" w:color="auto" w:fill="FFFFFF"/>
+        <w:spacing w:after="0" w:line="240" w:lineRule="auto"/>
+        <w:rPr>
+          <w:rFonts w:ascii="Times New Roman" w:eastAsia="Times New Roman" w:hAnsi="Times New Roman" w:cs="Times New Roman"/>
+          <w:kern w:val="0"/>
+          <w:sz w:val="24"/>
+          <w:szCs w:val="24"/>
+          <w:lang w:eastAsia="en-GB"/>
+          <w14:ligatures w14:val="none"/>
+        </w:rPr>
+      </w:pPr>
+      <w:r>
+        <w:rPr>
+          <w:rFonts w:ascii="Arial" w:eastAsia="Times New Roman" w:hAnsi="Arial" w:cs="Arial"/>
+          <w:color w:val="333333"/>
+          <w:kern w:val="0"/>
+          <w:sz w:val="21"/>
+          <w:szCs w:val="21"/>
+          <w:lang w:eastAsia="en-GB"/>
+          <w14:ligatures w14:val="none"/>
+        </w:rPr>
+        <w:object w:dxaOrig="225" w:dyaOrig="225" w14:anchorId="2B8833BE">
+          <v:shape id="_x0000_i1269" type="#_x0000_t75" style="width:18pt;height:15.6pt" o:ole="">
+            <v:imagedata r:id="rId6" o:title=""/>
+          </v:shape>
+          <w:control r:id="rId98" w:name="DefaultOcxName192" w:shapeid="_x0000_i1269"/>
+        </w:object>
+      </w:r>
+    </w:p>
+    <w:p>
+      <w:pPr>
+        <w:shd w:val="clear" w:color="auto" w:fill="FFFFFF"/>
+        <w:spacing w:after="0" w:line="240" w:lineRule="auto"/>
+        <w:rPr>
+          <w:rFonts w:ascii="Times New Roman" w:eastAsia="Times New Roman" w:hAnsi="Times New Roman" w:cs="Times New Roman"/>
+          <w:kern w:val="0"/>
+          <w:sz w:val="24"/>
+          <w:szCs w:val="24"/>
+          <w:lang w:eastAsia="en-GB"/>
+          <w14:ligatures w14:val="none"/>
+        </w:rPr>
+      </w:pPr>
+      <w:r>
+        <w:rPr>
+          <w:rFonts w:ascii="Arial" w:eastAsia="Times New Roman" w:hAnsi="Arial" w:cs="Arial"/>
+          <w:color w:val="333333"/>
+          <w:kern w:val="0"/>
+          <w:sz w:val="21"/>
+          <w:szCs w:val="21"/>
+          <w:lang w:eastAsia="en-GB"/>
+          <w14:ligatures w14:val="none"/>
+        </w:rPr>
+        <w:t>150</w:t>
+      </w:r>
+    </w:p>
+    <w:p>
+      <w:pPr>
+        <w:shd w:val="clear" w:color="auto" w:fill="FFFFFF"/>
+        <w:spacing w:after="0" w:line="240" w:lineRule="auto"/>
+        <w:rPr>
+          <w:rFonts w:ascii="Arial" w:eastAsia="Times New Roman" w:hAnsi="Arial" w:cs="Arial"/>
+          <w:color w:val="333333"/>
+          <w:kern w:val="0"/>
+          <w:sz w:val="21"/>
+          <w:szCs w:val="21"/>
+          <w:lang w:eastAsia="en-GB"/>
+          <w14:ligatures w14:val="none"/>
+        </w:rPr>
+      </w:pPr>
+      <w:r>
+        <w:rPr>
+          <w:rFonts w:ascii="Arial" w:eastAsia="Times New Roman" w:hAnsi="Arial" w:cs="Arial"/>
+          <w:color w:val="333333"/>
+          <w:kern w:val="0"/>
+          <w:sz w:val="21"/>
+          <w:szCs w:val="21"/>
+          <w:lang w:eastAsia="en-GB"/>
+          <w14:ligatures w14:val="none"/>
+        </w:rPr>
+        <w:t>Correct</w:t>
+      </w:r>
+    </w:p>
+    <w:p>
+      <w:pPr>
+        <w:shd w:val="clear" w:color="auto" w:fill="FFFFFF"/>
+        <w:spacing w:after="0" w:line="240" w:lineRule="auto"/>
+        <w:rPr>
+          <w:rFonts w:ascii="Arial" w:eastAsia="Times New Roman" w:hAnsi="Arial" w:cs="Arial"/>
+          <w:color w:val="333333"/>
+          <w:kern w:val="0"/>
+          <w:sz w:val="21"/>
+          <w:szCs w:val="21"/>
+          <w:lang w:eastAsia="en-GB"/>
+          <w14:ligatures w14:val="none"/>
+        </w:rPr>
+      </w:pPr>
+      <w:r>
+        <w:rPr>
+          <w:rFonts w:ascii="Arial" w:eastAsia="Times New Roman" w:hAnsi="Arial" w:cs="Arial"/>
+          <w:color w:val="333333"/>
+          <w:kern w:val="0"/>
+          <w:sz w:val="21"/>
+          <w:szCs w:val="21"/>
+          <w:lang w:eastAsia="en-GB"/>
+          <w14:ligatures w14:val="none"/>
+        </w:rPr>
+        <w:t xml:space="preserve">That’s correct! Only two of the three cells referenced in the formula contain numbers, so Excel adds the two values in </w:t>
+      </w:r>
+      <w:r>
+        <w:rPr>
+          <w:rFonts w:ascii="unset" w:eastAsia="Times New Roman" w:hAnsi="unset" w:cs="Arial"/>
+          <w:b/>
+          <w:bCs/>
+          <w:color w:val="333333"/>
+          <w:kern w:val="0"/>
+          <w:sz w:val="21"/>
+          <w:szCs w:val="21"/>
+          <w:lang w:eastAsia="en-GB"/>
+          <w14:ligatures w14:val="none"/>
+        </w:rPr>
+        <w:t xml:space="preserve">F7 </w:t>
+      </w:r>
+      <w:r>
+        <w:rPr>
+          <w:rFonts w:ascii="Arial" w:eastAsia="Times New Roman" w:hAnsi="Arial" w:cs="Arial"/>
+          <w:color w:val="333333"/>
+          <w:kern w:val="0"/>
+          <w:sz w:val="21"/>
+          <w:szCs w:val="21"/>
+          <w:lang w:eastAsia="en-GB"/>
+          <w14:ligatures w14:val="none"/>
+        </w:rPr>
+        <w:t xml:space="preserve">and </w:t>
+      </w:r>
+      <w:r>
+        <w:rPr>
+          <w:rFonts w:ascii="unset" w:eastAsia="Times New Roman" w:hAnsi="unset" w:cs="Arial"/>
+          <w:b/>
+          <w:bCs/>
+          <w:color w:val="333333"/>
+          <w:kern w:val="0"/>
+          <w:sz w:val="21"/>
+          <w:szCs w:val="21"/>
+          <w:lang w:eastAsia="en-GB"/>
+          <w14:ligatures w14:val="none"/>
+        </w:rPr>
+        <w:t xml:space="preserve">G7 </w:t>
+      </w:r>
+      <w:r>
+        <w:rPr>
+          <w:rFonts w:ascii="Arial" w:eastAsia="Times New Roman" w:hAnsi="Arial" w:cs="Arial"/>
+          <w:color w:val="333333"/>
+          <w:kern w:val="0"/>
+          <w:sz w:val="21"/>
+          <w:szCs w:val="21"/>
+          <w:lang w:eastAsia="en-GB"/>
+          <w14:ligatures w14:val="none"/>
+        </w:rPr>
+        <w:t>together and then divides the result by two.</w:t>
+      </w:r>
+    </w:p>
+    <w:p>
+      <w:pPr>
+        <w:shd w:val="clear" w:color="auto" w:fill="FFFFFF"/>
+        <w:spacing w:after="0" w:line="240" w:lineRule="auto"/>
+        <w:outlineLvl w:val="2"/>
+        <w:rPr>
+          <w:rFonts w:ascii="Arial" w:eastAsia="Times New Roman" w:hAnsi="Arial" w:cs="Arial"/>
+          <w:b/>
+          <w:bCs/>
+          <w:color w:val="333333"/>
+          <w:kern w:val="0"/>
+          <w:sz w:val="27"/>
+          <w:szCs w:val="27"/>
+          <w:lang w:eastAsia="en-GB"/>
+          <w14:ligatures w14:val="none"/>
+        </w:rPr>
+      </w:pPr>
+      <w:r>
+        <w:rPr>
+          <w:rFonts w:ascii="Arial" w:eastAsia="Times New Roman" w:hAnsi="Arial" w:cs="Arial"/>
+          <w:b/>
+          <w:bCs/>
+          <w:color w:val="333333"/>
+          <w:kern w:val="0"/>
+          <w:sz w:val="27"/>
+          <w:szCs w:val="27"/>
+          <w:lang w:eastAsia="en-GB"/>
+          <w14:ligatures w14:val="none"/>
+        </w:rPr>
+        <w:t>8.</w:t>
+      </w:r>
+    </w:p>
+    <w:p>
+      <w:pPr>
+        <w:shd w:val="clear" w:color="auto" w:fill="FFFFFF"/>
+        <w:spacing w:after="0" w:line="240" w:lineRule="auto"/>
+        <w:rPr>
+          <w:rFonts w:ascii="Arial" w:eastAsia="Times New Roman" w:hAnsi="Arial" w:cs="Arial"/>
+          <w:color w:val="333333"/>
+          <w:kern w:val="0"/>
+          <w:sz w:val="21"/>
+          <w:szCs w:val="21"/>
+          <w:lang w:eastAsia="en-GB"/>
+          <w14:ligatures w14:val="none"/>
+        </w:rPr>
+      </w:pPr>
+      <w:r>
+        <w:rPr>
+          <w:rFonts w:ascii="Arial" w:eastAsia="Times New Roman" w:hAnsi="Arial" w:cs="Arial"/>
+          <w:color w:val="333333"/>
+          <w:kern w:val="0"/>
+          <w:sz w:val="21"/>
+          <w:szCs w:val="21"/>
+          <w:bdr w:val="none" w:sz="0" w:space="0" w:color="auto" w:frame="1"/>
+          <w:lang w:eastAsia="en-GB"/>
+          <w14:ligatures w14:val="none"/>
+        </w:rPr>
+        <w:t>Question 8</w:t>
+      </w:r>
+    </w:p>
+    <w:p>
+      <w:pPr>
+        <w:shd w:val="clear" w:color="auto" w:fill="FFFFFF"/>
+        <w:spacing w:after="0" w:line="240" w:lineRule="auto"/>
+        <w:rPr>
+          <w:rFonts w:ascii="Arial" w:eastAsia="Times New Roman" w:hAnsi="Arial" w:cs="Arial"/>
+          <w:color w:val="333333"/>
+          <w:kern w:val="0"/>
+          <w:sz w:val="21"/>
+          <w:szCs w:val="21"/>
+          <w:lang w:eastAsia="en-GB"/>
+          <w14:ligatures w14:val="none"/>
+        </w:rPr>
+      </w:pPr>
+      <w:r>
+        <w:rPr>
+          <w:rFonts w:ascii="Arial" w:eastAsia="Times New Roman" w:hAnsi="Arial" w:cs="Arial"/>
+          <w:color w:val="333333"/>
+          <w:kern w:val="0"/>
+          <w:sz w:val="21"/>
+          <w:szCs w:val="21"/>
+          <w:lang w:eastAsia="en-GB"/>
+          <w14:ligatures w14:val="none"/>
+        </w:rPr>
+        <w:t xml:space="preserve">You are working with the Number 1 and Number 2 boxes in the </w:t>
+      </w:r>
+      <w:r>
+        <w:rPr>
+          <w:rFonts w:ascii="unset" w:eastAsia="Times New Roman" w:hAnsi="unset" w:cs="Arial"/>
+          <w:b/>
+          <w:bCs/>
+          <w:color w:val="333333"/>
+          <w:kern w:val="0"/>
+          <w:sz w:val="21"/>
+          <w:szCs w:val="21"/>
+          <w:lang w:eastAsia="en-GB"/>
+          <w14:ligatures w14:val="none"/>
+        </w:rPr>
+        <w:t>Function Argument</w:t>
+      </w:r>
+      <w:r>
+        <w:rPr>
+          <w:rFonts w:ascii="Arial" w:eastAsia="Times New Roman" w:hAnsi="Arial" w:cs="Arial"/>
+          <w:color w:val="333333"/>
+          <w:kern w:val="0"/>
+          <w:sz w:val="21"/>
+          <w:szCs w:val="21"/>
+          <w:lang w:eastAsia="en-GB"/>
+          <w14:ligatures w14:val="none"/>
+        </w:rPr>
+        <w:t xml:space="preserve">s dialog in the </w:t>
+      </w:r>
+      <w:r>
+        <w:rPr>
+          <w:rFonts w:ascii="unset" w:eastAsia="Times New Roman" w:hAnsi="unset" w:cs="Arial"/>
+          <w:b/>
+          <w:bCs/>
+          <w:color w:val="333333"/>
+          <w:kern w:val="0"/>
+          <w:sz w:val="21"/>
+          <w:szCs w:val="21"/>
+          <w:lang w:eastAsia="en-GB"/>
+          <w14:ligatures w14:val="none"/>
+        </w:rPr>
+        <w:t xml:space="preserve">Insert Function </w:t>
+      </w:r>
+      <w:r>
+        <w:rPr>
+          <w:rFonts w:ascii="Arial" w:eastAsia="Times New Roman" w:hAnsi="Arial" w:cs="Arial"/>
+          <w:color w:val="333333"/>
+          <w:kern w:val="0"/>
+          <w:sz w:val="21"/>
+          <w:szCs w:val="21"/>
+          <w:lang w:eastAsia="en-GB"/>
+          <w14:ligatures w14:val="none"/>
+        </w:rPr>
+        <w:t xml:space="preserve">wizard to add a </w:t>
+      </w:r>
+      <w:r>
+        <w:rPr>
+          <w:rFonts w:ascii="unset" w:eastAsia="Times New Roman" w:hAnsi="unset" w:cs="Arial"/>
+          <w:b/>
+          <w:bCs/>
+          <w:color w:val="333333"/>
+          <w:kern w:val="0"/>
+          <w:sz w:val="21"/>
+          <w:szCs w:val="21"/>
+          <w:lang w:eastAsia="en-GB"/>
+          <w14:ligatures w14:val="none"/>
+        </w:rPr>
+        <w:t>SUM</w:t>
+      </w:r>
+      <w:r>
+        <w:rPr>
+          <w:rFonts w:ascii="Arial" w:eastAsia="Times New Roman" w:hAnsi="Arial" w:cs="Arial"/>
+          <w:color w:val="333333"/>
+          <w:kern w:val="0"/>
+          <w:sz w:val="21"/>
+          <w:szCs w:val="21"/>
+          <w:lang w:eastAsia="en-GB"/>
+          <w14:ligatures w14:val="none"/>
+        </w:rPr>
+        <w:t xml:space="preserve"> function formula. The Number 1 entry is bolded. What does this indicate?</w:t>
+      </w:r>
+    </w:p>
+    <w:p>
+      <w:pPr>
+        <w:shd w:val="clear" w:color="auto" w:fill="FFFFFF"/>
+        <w:spacing w:after="0" w:line="240" w:lineRule="auto"/>
+        <w:rPr>
+          <w:rFonts w:ascii="Arial" w:eastAsia="Times New Roman" w:hAnsi="Arial" w:cs="Arial"/>
+          <w:color w:val="333333"/>
+          <w:kern w:val="0"/>
+          <w:sz w:val="21"/>
+          <w:szCs w:val="21"/>
+          <w:lang w:eastAsia="en-GB"/>
+          <w14:ligatures w14:val="none"/>
+        </w:rPr>
+      </w:pPr>
+      <w:r>
+        <w:rPr>
+          <w:rFonts w:ascii="Arial" w:eastAsia="Times New Roman" w:hAnsi="Arial" w:cs="Arial"/>
+          <w:color w:val="333333"/>
+          <w:kern w:val="0"/>
+          <w:sz w:val="21"/>
+          <w:szCs w:val="21"/>
+          <w:lang w:eastAsia="en-GB"/>
+          <w14:ligatures w14:val="none"/>
+        </w:rPr>
+        <w:t>0 / 1 point</w:t>
+      </w:r>
+    </w:p>
+    <w:p>
+      <w:pPr>
+        <w:shd w:val="clear" w:color="auto" w:fill="FFFFFF"/>
+        <w:spacing w:after="0" w:line="240" w:lineRule="auto"/>
+        <w:rPr>
+          <w:rFonts w:ascii="Times New Roman" w:eastAsia="Times New Roman" w:hAnsi="Times New Roman" w:cs="Times New Roman"/>
+          <w:kern w:val="0"/>
+          <w:sz w:val="24"/>
+          <w:szCs w:val="24"/>
+          <w:lang w:eastAsia="en-GB"/>
+          <w14:ligatures w14:val="none"/>
+        </w:rPr>
+      </w:pPr>
+      <w:r>
+        <w:rPr>
+          <w:rFonts w:ascii="Arial" w:eastAsia="Times New Roman" w:hAnsi="Arial" w:cs="Arial"/>
+          <w:color w:val="333333"/>
+          <w:kern w:val="0"/>
+          <w:sz w:val="21"/>
+          <w:szCs w:val="21"/>
+          <w:lang w:eastAsia="en-GB"/>
+          <w14:ligatures w14:val="none"/>
+        </w:rPr>
+        <w:lastRenderedPageBreak/>
+        <w:object w:dxaOrig="225" w:dyaOrig="225" w14:anchorId="2335C2C9">
+          <v:shape id="_x0000_i1268" type="#_x0000_t75" style="width:18pt;height:15.6pt" o:ole="">
+            <v:imagedata r:id="rId4" o:title=""/>
+          </v:shape>
+          <w:control r:id="rId99" w:name="DefaultOcxName202" w:shapeid="_x0000_i1268"/>
+        </w:object>
+      </w:r>
+    </w:p>
+    <w:p>
+      <w:pPr>
+        <w:shd w:val="clear" w:color="auto" w:fill="FFFFFF"/>
+        <w:spacing w:after="0" w:line="240" w:lineRule="auto"/>
+        <w:rPr>
+          <w:rFonts w:ascii="Times New Roman" w:eastAsia="Times New Roman" w:hAnsi="Times New Roman" w:cs="Times New Roman"/>
+          <w:kern w:val="0"/>
+          <w:sz w:val="24"/>
+          <w:szCs w:val="24"/>
+          <w:lang w:eastAsia="en-GB"/>
+          <w14:ligatures w14:val="none"/>
+        </w:rPr>
+      </w:pPr>
+      <w:r>
+        <w:rPr>
+          <w:rFonts w:ascii="Arial" w:eastAsia="Times New Roman" w:hAnsi="Arial" w:cs="Arial"/>
+          <w:color w:val="333333"/>
+          <w:kern w:val="0"/>
+          <w:sz w:val="21"/>
+          <w:szCs w:val="21"/>
+          <w:lang w:eastAsia="en-GB"/>
+          <w14:ligatures w14:val="none"/>
+        </w:rPr>
+        <w:t>You’ve added the wrong cell references to this box.</w:t>
+      </w:r>
+    </w:p>
+    <w:p>
+      <w:pPr>
+        <w:shd w:val="clear" w:color="auto" w:fill="FFFFFF"/>
+        <w:spacing w:after="0" w:line="240" w:lineRule="auto"/>
+        <w:rPr>
+          <w:rFonts w:ascii="Times New Roman" w:eastAsia="Times New Roman" w:hAnsi="Times New Roman" w:cs="Times New Roman"/>
+          <w:kern w:val="0"/>
+          <w:sz w:val="24"/>
+          <w:szCs w:val="24"/>
+          <w:lang w:eastAsia="en-GB"/>
+          <w14:ligatures w14:val="none"/>
+        </w:rPr>
+      </w:pPr>
+      <w:r>
+        <w:rPr>
+          <w:rFonts w:ascii="Arial" w:eastAsia="Times New Roman" w:hAnsi="Arial" w:cs="Arial"/>
+          <w:color w:val="333333"/>
+          <w:kern w:val="0"/>
+          <w:sz w:val="21"/>
+          <w:szCs w:val="21"/>
+          <w:lang w:eastAsia="en-GB"/>
+          <w14:ligatures w14:val="none"/>
+        </w:rPr>
+        <w:object w:dxaOrig="225" w:dyaOrig="225" w14:anchorId="607E6CCA">
+          <v:shape id="_x0000_i1267" type="#_x0000_t75" style="width:18pt;height:15.6pt" o:ole="">
+            <v:imagedata r:id="rId6" o:title=""/>
+          </v:shape>
+          <w:control r:id="rId100" w:name="DefaultOcxName212" w:shapeid="_x0000_i1267"/>
+        </w:object>
+      </w:r>
+    </w:p>
+    <w:p>
+      <w:pPr>
+        <w:shd w:val="clear" w:color="auto" w:fill="FFFFFF"/>
+        <w:spacing w:after="0" w:line="240" w:lineRule="auto"/>
+        <w:rPr>
+          <w:rFonts w:ascii="Times New Roman" w:eastAsia="Times New Roman" w:hAnsi="Times New Roman" w:cs="Times New Roman"/>
+          <w:kern w:val="0"/>
+          <w:sz w:val="24"/>
+          <w:szCs w:val="24"/>
+          <w:lang w:eastAsia="en-GB"/>
+          <w14:ligatures w14:val="none"/>
+        </w:rPr>
+      </w:pPr>
+      <w:r>
+        <w:rPr>
+          <w:rFonts w:ascii="Arial" w:eastAsia="Times New Roman" w:hAnsi="Arial" w:cs="Arial"/>
+          <w:color w:val="333333"/>
+          <w:kern w:val="0"/>
+          <w:sz w:val="21"/>
+          <w:szCs w:val="21"/>
+          <w:lang w:eastAsia="en-GB"/>
+          <w14:ligatures w14:val="none"/>
+        </w:rPr>
+        <w:t>You don’t have to add cell references to this box.</w:t>
+      </w:r>
+    </w:p>
+    <w:p>
+      <w:pPr>
+        <w:shd w:val="clear" w:color="auto" w:fill="FFFFFF"/>
+        <w:spacing w:after="0" w:line="240" w:lineRule="auto"/>
+        <w:rPr>
+          <w:rFonts w:ascii="Times New Roman" w:eastAsia="Times New Roman" w:hAnsi="Times New Roman" w:cs="Times New Roman"/>
+          <w:kern w:val="0"/>
+          <w:sz w:val="24"/>
+          <w:szCs w:val="24"/>
+          <w:lang w:eastAsia="en-GB"/>
+          <w14:ligatures w14:val="none"/>
+        </w:rPr>
+      </w:pPr>
+      <w:r>
+        <w:rPr>
+          <w:rFonts w:ascii="Arial" w:eastAsia="Times New Roman" w:hAnsi="Arial" w:cs="Arial"/>
+          <w:color w:val="333333"/>
+          <w:kern w:val="0"/>
+          <w:sz w:val="21"/>
+          <w:szCs w:val="21"/>
+          <w:lang w:eastAsia="en-GB"/>
+          <w14:ligatures w14:val="none"/>
+        </w:rPr>
+        <w:object w:dxaOrig="225" w:dyaOrig="225" w14:anchorId="6D205E11">
+          <v:shape id="_x0000_i1266" type="#_x0000_t75" style="width:18pt;height:15.6pt" o:ole="">
+            <v:imagedata r:id="rId4" o:title=""/>
+          </v:shape>
+          <w:control r:id="rId101" w:name="DefaultOcxName222" w:shapeid="_x0000_i1266"/>
+        </w:object>
+      </w:r>
+    </w:p>
+    <w:p>
+      <w:pPr>
+        <w:shd w:val="clear" w:color="auto" w:fill="FFFFFF"/>
+        <w:spacing w:after="0" w:line="240" w:lineRule="auto"/>
+        <w:rPr>
+          <w:rFonts w:ascii="Times New Roman" w:eastAsia="Times New Roman" w:hAnsi="Times New Roman" w:cs="Times New Roman"/>
+          <w:kern w:val="0"/>
+          <w:sz w:val="24"/>
+          <w:szCs w:val="24"/>
+          <w:lang w:eastAsia="en-GB"/>
+          <w14:ligatures w14:val="none"/>
+        </w:rPr>
+      </w:pPr>
+      <w:r>
+        <w:rPr>
+          <w:rFonts w:ascii="Arial" w:eastAsia="Times New Roman" w:hAnsi="Arial" w:cs="Arial"/>
+          <w:color w:val="333333"/>
+          <w:kern w:val="0"/>
+          <w:sz w:val="21"/>
+          <w:szCs w:val="21"/>
+          <w:lang w:eastAsia="en-GB"/>
+          <w14:ligatures w14:val="none"/>
+        </w:rPr>
+        <w:t>You must add cell references to this box.</w:t>
+      </w:r>
+    </w:p>
+    <w:p>
+      <w:pPr>
+        <w:shd w:val="clear" w:color="auto" w:fill="FFFFFF"/>
+        <w:spacing w:after="0" w:line="240" w:lineRule="auto"/>
+        <w:rPr>
+          <w:rFonts w:ascii="Arial" w:eastAsia="Times New Roman" w:hAnsi="Arial" w:cs="Arial"/>
+          <w:color w:val="333333"/>
+          <w:kern w:val="0"/>
+          <w:sz w:val="21"/>
+          <w:szCs w:val="21"/>
+          <w:lang w:eastAsia="en-GB"/>
+          <w14:ligatures w14:val="none"/>
+        </w:rPr>
+      </w:pPr>
+      <w:r>
+        <w:rPr>
+          <w:rFonts w:ascii="Arial" w:eastAsia="Times New Roman" w:hAnsi="Arial" w:cs="Arial"/>
+          <w:color w:val="333333"/>
+          <w:kern w:val="0"/>
+          <w:sz w:val="21"/>
+          <w:szCs w:val="21"/>
+          <w:lang w:eastAsia="en-GB"/>
+          <w14:ligatures w14:val="none"/>
+        </w:rPr>
+        <w:t>Incorrect</w:t>
+      </w:r>
+    </w:p>
+    <w:p>
+      <w:pPr>
+        <w:shd w:val="clear" w:color="auto" w:fill="FFFFFF"/>
+        <w:spacing w:after="0" w:line="240" w:lineRule="auto"/>
+        <w:rPr>
+          <w:rFonts w:ascii="Arial" w:eastAsia="Times New Roman" w:hAnsi="Arial" w:cs="Arial"/>
+          <w:color w:val="333333"/>
+          <w:kern w:val="0"/>
+          <w:sz w:val="21"/>
+          <w:szCs w:val="21"/>
+          <w:lang w:eastAsia="en-GB"/>
+          <w14:ligatures w14:val="none"/>
+        </w:rPr>
+      </w:pPr>
+      <w:r>
+        <w:rPr>
+          <w:rFonts w:ascii="Arial" w:eastAsia="Times New Roman" w:hAnsi="Arial" w:cs="Arial"/>
+          <w:color w:val="333333"/>
+          <w:kern w:val="0"/>
+          <w:sz w:val="21"/>
+          <w:szCs w:val="21"/>
+          <w:lang w:eastAsia="en-GB"/>
+          <w14:ligatures w14:val="none"/>
+        </w:rPr>
+        <w:t xml:space="preserve">Not quite. Please review the video </w:t>
+      </w:r>
+      <w:hyperlink r:id="rId102" w:tgtFrame="_blank" w:tooltip="Link to the video Using the Insert Function" w:history="1">
+        <w:r>
+          <w:rPr>
+            <w:rFonts w:ascii="Arial" w:eastAsia="Times New Roman" w:hAnsi="Arial" w:cs="Arial"/>
+            <w:i/>
+            <w:iCs/>
+            <w:color w:val="0000FF"/>
+            <w:kern w:val="0"/>
+            <w:sz w:val="21"/>
+            <w:szCs w:val="21"/>
+            <w:u w:val="single"/>
+            <w:lang w:eastAsia="en-GB"/>
+            <w14:ligatures w14:val="none"/>
+          </w:rPr>
+          <w:t>Using the Insert Function.</w:t>
+        </w:r>
+      </w:hyperlink>
+    </w:p>
+    <w:p>
+      <w:pPr>
+        <w:shd w:val="clear" w:color="auto" w:fill="FFFFFF"/>
+        <w:spacing w:after="0" w:line="240" w:lineRule="auto"/>
+        <w:outlineLvl w:val="2"/>
+        <w:rPr>
+          <w:rFonts w:ascii="Arial" w:eastAsia="Times New Roman" w:hAnsi="Arial" w:cs="Arial"/>
+          <w:b/>
+          <w:bCs/>
+          <w:color w:val="333333"/>
+          <w:kern w:val="0"/>
+          <w:sz w:val="27"/>
+          <w:szCs w:val="27"/>
+          <w:lang w:eastAsia="en-GB"/>
+          <w14:ligatures w14:val="none"/>
+        </w:rPr>
+      </w:pPr>
+      <w:r>
+        <w:rPr>
+          <w:rFonts w:ascii="Arial" w:eastAsia="Times New Roman" w:hAnsi="Arial" w:cs="Arial"/>
+          <w:b/>
+          <w:bCs/>
+          <w:color w:val="333333"/>
+          <w:kern w:val="0"/>
+          <w:sz w:val="27"/>
+          <w:szCs w:val="27"/>
+          <w:lang w:eastAsia="en-GB"/>
+          <w14:ligatures w14:val="none"/>
+        </w:rPr>
+        <w:t>9.</w:t>
+      </w:r>
+    </w:p>
+    <w:p>
+      <w:pPr>
+        <w:shd w:val="clear" w:color="auto" w:fill="FFFFFF"/>
+        <w:spacing w:after="0" w:line="240" w:lineRule="auto"/>
+        <w:rPr>
+          <w:rFonts w:ascii="Arial" w:eastAsia="Times New Roman" w:hAnsi="Arial" w:cs="Arial"/>
+          <w:color w:val="333333"/>
+          <w:kern w:val="0"/>
+          <w:sz w:val="21"/>
+          <w:szCs w:val="21"/>
+          <w:lang w:eastAsia="en-GB"/>
+          <w14:ligatures w14:val="none"/>
+        </w:rPr>
+      </w:pPr>
+      <w:r>
+        <w:rPr>
+          <w:rFonts w:ascii="Arial" w:eastAsia="Times New Roman" w:hAnsi="Arial" w:cs="Arial"/>
+          <w:color w:val="333333"/>
+          <w:kern w:val="0"/>
+          <w:sz w:val="21"/>
+          <w:szCs w:val="21"/>
+          <w:bdr w:val="none" w:sz="0" w:space="0" w:color="auto" w:frame="1"/>
+          <w:lang w:eastAsia="en-GB"/>
+          <w14:ligatures w14:val="none"/>
+        </w:rPr>
+        <w:t>Question 9</w:t>
+      </w:r>
+    </w:p>
+    <w:p>
+      <w:pPr>
+        <w:shd w:val="clear" w:color="auto" w:fill="FFFFFF"/>
+        <w:spacing w:after="0" w:line="240" w:lineRule="auto"/>
+        <w:rPr>
+          <w:rFonts w:ascii="Arial" w:eastAsia="Times New Roman" w:hAnsi="Arial" w:cs="Arial"/>
+          <w:color w:val="333333"/>
+          <w:kern w:val="0"/>
+          <w:sz w:val="21"/>
+          <w:szCs w:val="21"/>
+          <w:lang w:eastAsia="en-GB"/>
+          <w14:ligatures w14:val="none"/>
+        </w:rPr>
+      </w:pPr>
+      <w:r>
+        <w:rPr>
+          <w:rFonts w:ascii="Arial" w:eastAsia="Times New Roman" w:hAnsi="Arial" w:cs="Arial"/>
+          <w:color w:val="333333"/>
+          <w:kern w:val="0"/>
+          <w:sz w:val="21"/>
+          <w:szCs w:val="21"/>
+          <w:lang w:eastAsia="en-GB"/>
+          <w14:ligatures w14:val="none"/>
+        </w:rPr>
+        <w:t>You are using the</w:t>
+      </w:r>
+      <w:r>
+        <w:rPr>
+          <w:rFonts w:ascii="unset" w:eastAsia="Times New Roman" w:hAnsi="unset" w:cs="Arial"/>
+          <w:b/>
+          <w:bCs/>
+          <w:color w:val="333333"/>
+          <w:kern w:val="0"/>
+          <w:sz w:val="21"/>
+          <w:szCs w:val="21"/>
+          <w:lang w:eastAsia="en-GB"/>
+          <w14:ligatures w14:val="none"/>
+        </w:rPr>
+        <w:t xml:space="preserve"> Insert Function</w:t>
+      </w:r>
+      <w:r>
+        <w:rPr>
+          <w:rFonts w:ascii="Arial" w:eastAsia="Times New Roman" w:hAnsi="Arial" w:cs="Arial"/>
+          <w:color w:val="333333"/>
+          <w:kern w:val="0"/>
+          <w:sz w:val="21"/>
+          <w:szCs w:val="21"/>
+          <w:lang w:eastAsia="en-GB"/>
+          <w14:ligatures w14:val="none"/>
+        </w:rPr>
+        <w:t xml:space="preserve"> wizard to add a formula to your worksheet. When the </w:t>
+      </w:r>
+      <w:r>
+        <w:rPr>
+          <w:rFonts w:ascii="unset" w:eastAsia="Times New Roman" w:hAnsi="unset" w:cs="Arial"/>
+          <w:b/>
+          <w:bCs/>
+          <w:color w:val="333333"/>
+          <w:kern w:val="0"/>
+          <w:sz w:val="21"/>
+          <w:szCs w:val="21"/>
+          <w:lang w:eastAsia="en-GB"/>
+          <w14:ligatures w14:val="none"/>
+        </w:rPr>
+        <w:t>Insert Function</w:t>
+      </w:r>
+      <w:r>
+        <w:rPr>
+          <w:rFonts w:ascii="Arial" w:eastAsia="Times New Roman" w:hAnsi="Arial" w:cs="Arial"/>
+          <w:color w:val="333333"/>
+          <w:kern w:val="0"/>
+          <w:sz w:val="21"/>
+          <w:szCs w:val="21"/>
+          <w:lang w:eastAsia="en-GB"/>
+          <w14:ligatures w14:val="none"/>
+        </w:rPr>
+        <w:t xml:space="preserve"> dialog opens, what </w:t>
+      </w:r>
+      <w:r>
+        <w:rPr>
+          <w:rFonts w:ascii="unset" w:eastAsia="Times New Roman" w:hAnsi="unset" w:cs="Arial"/>
+          <w:b/>
+          <w:bCs/>
+          <w:color w:val="333333"/>
+          <w:kern w:val="0"/>
+          <w:sz w:val="21"/>
+          <w:szCs w:val="21"/>
+          <w:lang w:eastAsia="en-GB"/>
+          <w14:ligatures w14:val="none"/>
+        </w:rPr>
+        <w:t xml:space="preserve">Function category </w:t>
+      </w:r>
+      <w:r>
+        <w:rPr>
+          <w:rFonts w:ascii="Arial" w:eastAsia="Times New Roman" w:hAnsi="Arial" w:cs="Arial"/>
+          <w:color w:val="333333"/>
+          <w:kern w:val="0"/>
+          <w:sz w:val="21"/>
+          <w:szCs w:val="21"/>
+          <w:lang w:eastAsia="en-GB"/>
+          <w14:ligatures w14:val="none"/>
+        </w:rPr>
+        <w:t>list is displayed?</w:t>
+      </w:r>
+    </w:p>
+    <w:p>
+      <w:pPr>
+        <w:shd w:val="clear" w:color="auto" w:fill="FFFFFF"/>
+        <w:spacing w:after="0" w:line="240" w:lineRule="auto"/>
+        <w:rPr>
+          <w:rFonts w:ascii="Arial" w:eastAsia="Times New Roman" w:hAnsi="Arial" w:cs="Arial"/>
+          <w:color w:val="333333"/>
+          <w:kern w:val="0"/>
+          <w:sz w:val="21"/>
+          <w:szCs w:val="21"/>
+          <w:lang w:eastAsia="en-GB"/>
+          <w14:ligatures w14:val="none"/>
+        </w:rPr>
+      </w:pPr>
+      <w:r>
+        <w:rPr>
+          <w:rFonts w:ascii="Arial" w:eastAsia="Times New Roman" w:hAnsi="Arial" w:cs="Arial"/>
+          <w:color w:val="333333"/>
+          <w:kern w:val="0"/>
+          <w:sz w:val="21"/>
+          <w:szCs w:val="21"/>
+          <w:lang w:eastAsia="en-GB"/>
+          <w14:ligatures w14:val="none"/>
+        </w:rPr>
+        <w:t>1 / 1 point</w:t>
+      </w:r>
+    </w:p>
+    <w:p>
+      <w:pPr>
+        <w:shd w:val="clear" w:color="auto" w:fill="FFFFFF"/>
+        <w:spacing w:after="0" w:line="240" w:lineRule="auto"/>
+        <w:rPr>
+          <w:rFonts w:ascii="Times New Roman" w:eastAsia="Times New Roman" w:hAnsi="Times New Roman" w:cs="Times New Roman"/>
+          <w:kern w:val="0"/>
+          <w:sz w:val="24"/>
+          <w:szCs w:val="24"/>
+          <w:lang w:eastAsia="en-GB"/>
+          <w14:ligatures w14:val="none"/>
+        </w:rPr>
+      </w:pPr>
+      <w:r>
+        <w:rPr>
+          <w:rFonts w:ascii="Arial" w:eastAsia="Times New Roman" w:hAnsi="Arial" w:cs="Arial"/>
+          <w:color w:val="333333"/>
+          <w:kern w:val="0"/>
+          <w:sz w:val="21"/>
+          <w:szCs w:val="21"/>
+          <w:lang w:eastAsia="en-GB"/>
+          <w14:ligatures w14:val="none"/>
+        </w:rPr>
+        <w:object w:dxaOrig="225" w:dyaOrig="225" w14:anchorId="0DC5A678">
+          <v:shape id="_x0000_i1265" type="#_x0000_t75" style="width:18pt;height:15.6pt" o:ole="">
+            <v:imagedata r:id="rId4" o:title=""/>
+          </v:shape>
+          <w:control r:id="rId103" w:name="DefaultOcxName232" w:shapeid="_x0000_i1265"/>
+        </w:object>
+      </w:r>
+    </w:p>
+    <w:p>
+      <w:pPr>
+        <w:shd w:val="clear" w:color="auto" w:fill="FFFFFF"/>
+        <w:spacing w:after="0" w:line="240" w:lineRule="auto"/>
+        <w:rPr>
+          <w:rFonts w:ascii="Times New Roman" w:eastAsia="Times New Roman" w:hAnsi="Times New Roman" w:cs="Times New Roman"/>
+          <w:kern w:val="0"/>
+          <w:sz w:val="24"/>
+          <w:szCs w:val="24"/>
+          <w:lang w:eastAsia="en-GB"/>
+          <w14:ligatures w14:val="none"/>
+        </w:rPr>
+      </w:pPr>
+      <w:r>
+        <w:rPr>
+          <w:rFonts w:ascii="unset" w:eastAsia="Times New Roman" w:hAnsi="unset" w:cs="Arial"/>
+          <w:b/>
+          <w:bCs/>
+          <w:color w:val="333333"/>
+          <w:kern w:val="0"/>
+          <w:sz w:val="21"/>
+          <w:szCs w:val="21"/>
+          <w:lang w:eastAsia="en-GB"/>
+          <w14:ligatures w14:val="none"/>
+        </w:rPr>
+        <w:t>All</w:t>
+      </w:r>
+    </w:p>
+    <w:p>
+      <w:pPr>
+        <w:shd w:val="clear" w:color="auto" w:fill="FFFFFF"/>
+        <w:spacing w:after="0" w:line="240" w:lineRule="auto"/>
+        <w:rPr>
+          <w:rFonts w:ascii="Times New Roman" w:eastAsia="Times New Roman" w:hAnsi="Times New Roman" w:cs="Times New Roman"/>
+          <w:kern w:val="0"/>
+          <w:sz w:val="24"/>
+          <w:szCs w:val="24"/>
+          <w:lang w:eastAsia="en-GB"/>
+          <w14:ligatures w14:val="none"/>
+        </w:rPr>
+      </w:pPr>
+      <w:r>
+        <w:rPr>
+          <w:rFonts w:ascii="Arial" w:eastAsia="Times New Roman" w:hAnsi="Arial" w:cs="Arial"/>
+          <w:color w:val="333333"/>
+          <w:kern w:val="0"/>
+          <w:sz w:val="21"/>
+          <w:szCs w:val="21"/>
+          <w:lang w:eastAsia="en-GB"/>
+          <w14:ligatures w14:val="none"/>
+        </w:rPr>
+        <w:object w:dxaOrig="225" w:dyaOrig="225" w14:anchorId="728FF978">
+          <v:shape id="_x0000_i1264" type="#_x0000_t75" style="width:18pt;height:15.6pt" o:ole="">
+            <v:imagedata r:id="rId4" o:title=""/>
+          </v:shape>
+          <w:control r:id="rId104" w:name="DefaultOcxName242" w:shapeid="_x0000_i1264"/>
+        </w:object>
+      </w:r>
+    </w:p>
+    <w:p>
+      <w:pPr>
+        <w:shd w:val="clear" w:color="auto" w:fill="FFFFFF"/>
+        <w:spacing w:after="0" w:line="240" w:lineRule="auto"/>
+        <w:rPr>
+          <w:rFonts w:ascii="Times New Roman" w:eastAsia="Times New Roman" w:hAnsi="Times New Roman" w:cs="Times New Roman"/>
+          <w:kern w:val="0"/>
+          <w:sz w:val="24"/>
+          <w:szCs w:val="24"/>
+          <w:lang w:eastAsia="en-GB"/>
+          <w14:ligatures w14:val="none"/>
+        </w:rPr>
+      </w:pPr>
+      <w:r>
+        <w:rPr>
+          <w:rFonts w:ascii="unset" w:eastAsia="Times New Roman" w:hAnsi="unset" w:cs="Arial"/>
+          <w:b/>
+          <w:bCs/>
+          <w:color w:val="333333"/>
+          <w:kern w:val="0"/>
+          <w:sz w:val="21"/>
+          <w:szCs w:val="21"/>
+          <w:lang w:eastAsia="en-GB"/>
+          <w14:ligatures w14:val="none"/>
+        </w:rPr>
+        <w:t>Math &amp; Trig</w:t>
+      </w:r>
+    </w:p>
+    <w:p>
+      <w:pPr>
+        <w:shd w:val="clear" w:color="auto" w:fill="FFFFFF"/>
+        <w:spacing w:after="0" w:line="240" w:lineRule="auto"/>
+        <w:rPr>
+          <w:rFonts w:ascii="Times New Roman" w:eastAsia="Times New Roman" w:hAnsi="Times New Roman" w:cs="Times New Roman"/>
+          <w:kern w:val="0"/>
+          <w:sz w:val="24"/>
+          <w:szCs w:val="24"/>
+          <w:lang w:eastAsia="en-GB"/>
+          <w14:ligatures w14:val="none"/>
+        </w:rPr>
+      </w:pPr>
+      <w:r>
+        <w:rPr>
+          <w:rFonts w:ascii="Arial" w:eastAsia="Times New Roman" w:hAnsi="Arial" w:cs="Arial"/>
+          <w:color w:val="333333"/>
+          <w:kern w:val="0"/>
+          <w:sz w:val="21"/>
+          <w:szCs w:val="21"/>
+          <w:lang w:eastAsia="en-GB"/>
+          <w14:ligatures w14:val="none"/>
+        </w:rPr>
+        <w:object w:dxaOrig="225" w:dyaOrig="225" w14:anchorId="1862736C">
+          <v:shape id="_x0000_i1263" type="#_x0000_t75" style="width:18pt;height:15.6pt" o:ole="">
+            <v:imagedata r:id="rId6" o:title=""/>
+          </v:shape>
+          <w:control r:id="rId105" w:name="DefaultOcxName252" w:shapeid="_x0000_i1263"/>
+        </w:object>
+      </w:r>
+    </w:p>
+    <w:p>
+      <w:pPr>
+        <w:shd w:val="clear" w:color="auto" w:fill="FFFFFF"/>
+        <w:spacing w:after="0" w:line="240" w:lineRule="auto"/>
+        <w:rPr>
+          <w:rFonts w:ascii="Times New Roman" w:eastAsia="Times New Roman" w:hAnsi="Times New Roman" w:cs="Times New Roman"/>
+          <w:kern w:val="0"/>
+          <w:sz w:val="24"/>
+          <w:szCs w:val="24"/>
+          <w:lang w:eastAsia="en-GB"/>
+          <w14:ligatures w14:val="none"/>
+        </w:rPr>
+      </w:pPr>
+      <w:r>
+        <w:rPr>
+          <w:rFonts w:ascii="unset" w:eastAsia="Times New Roman" w:hAnsi="unset" w:cs="Arial"/>
+          <w:b/>
+          <w:bCs/>
+          <w:color w:val="333333"/>
+          <w:kern w:val="0"/>
+          <w:sz w:val="21"/>
+          <w:szCs w:val="21"/>
+          <w:lang w:eastAsia="en-GB"/>
+          <w14:ligatures w14:val="none"/>
+        </w:rPr>
+        <w:t>Most Recently Used</w:t>
+      </w:r>
+    </w:p>
+    <w:p>
+      <w:pPr>
+        <w:shd w:val="clear" w:color="auto" w:fill="FFFFFF"/>
+        <w:spacing w:after="0" w:line="240" w:lineRule="auto"/>
+        <w:rPr>
+          <w:rFonts w:ascii="Arial" w:eastAsia="Times New Roman" w:hAnsi="Arial" w:cs="Arial"/>
+          <w:color w:val="333333"/>
+          <w:kern w:val="0"/>
+          <w:sz w:val="21"/>
+          <w:szCs w:val="21"/>
+          <w:lang w:eastAsia="en-GB"/>
+          <w14:ligatures w14:val="none"/>
+        </w:rPr>
+      </w:pPr>
+      <w:r>
+        <w:rPr>
+          <w:rFonts w:ascii="Arial" w:eastAsia="Times New Roman" w:hAnsi="Arial" w:cs="Arial"/>
+          <w:color w:val="333333"/>
+          <w:kern w:val="0"/>
+          <w:sz w:val="21"/>
+          <w:szCs w:val="21"/>
+          <w:lang w:eastAsia="en-GB"/>
+          <w14:ligatures w14:val="none"/>
+        </w:rPr>
+        <w:t>Correct</w:t>
+      </w:r>
+    </w:p>
+    <w:p>
+      <w:pPr>
+        <w:shd w:val="clear" w:color="auto" w:fill="FFFFFF"/>
+        <w:spacing w:after="0" w:line="240" w:lineRule="auto"/>
+        <w:rPr>
+          <w:rFonts w:ascii="Arial" w:eastAsia="Times New Roman" w:hAnsi="Arial" w:cs="Arial"/>
+          <w:color w:val="333333"/>
+          <w:kern w:val="0"/>
+          <w:sz w:val="21"/>
+          <w:szCs w:val="21"/>
+          <w:lang w:eastAsia="en-GB"/>
+          <w14:ligatures w14:val="none"/>
+        </w:rPr>
+      </w:pPr>
+      <w:r>
+        <w:rPr>
+          <w:rFonts w:ascii="Arial" w:eastAsia="Times New Roman" w:hAnsi="Arial" w:cs="Arial"/>
+          <w:color w:val="333333"/>
+          <w:kern w:val="0"/>
+          <w:sz w:val="21"/>
+          <w:szCs w:val="21"/>
+          <w:lang w:eastAsia="en-GB"/>
+          <w14:ligatures w14:val="none"/>
+        </w:rPr>
+        <w:t xml:space="preserve">That’s correct! The </w:t>
+      </w:r>
+      <w:r>
+        <w:rPr>
+          <w:rFonts w:ascii="unset" w:eastAsia="Times New Roman" w:hAnsi="unset" w:cs="Arial"/>
+          <w:b/>
+          <w:bCs/>
+          <w:color w:val="333333"/>
+          <w:kern w:val="0"/>
+          <w:sz w:val="21"/>
+          <w:szCs w:val="21"/>
+          <w:lang w:eastAsia="en-GB"/>
+          <w14:ligatures w14:val="none"/>
+        </w:rPr>
+        <w:t>Most Recently Used</w:t>
+      </w:r>
+      <w:r>
+        <w:rPr>
+          <w:rFonts w:ascii="Arial" w:eastAsia="Times New Roman" w:hAnsi="Arial" w:cs="Arial"/>
+          <w:color w:val="333333"/>
+          <w:kern w:val="0"/>
+          <w:sz w:val="21"/>
+          <w:szCs w:val="21"/>
+          <w:lang w:eastAsia="en-GB"/>
+          <w14:ligatures w14:val="none"/>
+        </w:rPr>
+        <w:t xml:space="preserve"> category is displayed first to save you time. This list contains the functions that you have recently used in your worksheets.</w:t>
+      </w:r>
+    </w:p>
+    <w:p>
+      <w:pPr>
+        <w:shd w:val="clear" w:color="auto" w:fill="FFFFFF"/>
+        <w:spacing w:after="0" w:line="240" w:lineRule="auto"/>
+        <w:outlineLvl w:val="2"/>
+        <w:rPr>
+          <w:rFonts w:ascii="Arial" w:eastAsia="Times New Roman" w:hAnsi="Arial" w:cs="Arial"/>
+          <w:b/>
+          <w:bCs/>
+          <w:color w:val="333333"/>
+          <w:kern w:val="0"/>
+          <w:sz w:val="27"/>
+          <w:szCs w:val="27"/>
+          <w:lang w:eastAsia="en-GB"/>
+          <w14:ligatures w14:val="none"/>
+        </w:rPr>
+      </w:pPr>
+      <w:r>
+        <w:rPr>
+          <w:rFonts w:ascii="Arial" w:eastAsia="Times New Roman" w:hAnsi="Arial" w:cs="Arial"/>
+          <w:b/>
+          <w:bCs/>
+          <w:color w:val="333333"/>
+          <w:kern w:val="0"/>
+          <w:sz w:val="27"/>
+          <w:szCs w:val="27"/>
+          <w:lang w:eastAsia="en-GB"/>
+          <w14:ligatures w14:val="none"/>
+        </w:rPr>
+        <w:t>10.</w:t>
+      </w:r>
+    </w:p>
+    <w:p>
+      <w:pPr>
+        <w:shd w:val="clear" w:color="auto" w:fill="FFFFFF"/>
+        <w:spacing w:after="0" w:line="240" w:lineRule="auto"/>
+        <w:rPr>
+          <w:rFonts w:ascii="Arial" w:eastAsia="Times New Roman" w:hAnsi="Arial" w:cs="Arial"/>
+          <w:color w:val="333333"/>
+          <w:kern w:val="0"/>
+          <w:sz w:val="21"/>
+          <w:szCs w:val="21"/>
+          <w:lang w:eastAsia="en-GB"/>
+          <w14:ligatures w14:val="none"/>
+        </w:rPr>
+      </w:pPr>
+      <w:r>
+        <w:rPr>
+          <w:rFonts w:ascii="Arial" w:eastAsia="Times New Roman" w:hAnsi="Arial" w:cs="Arial"/>
+          <w:color w:val="333333"/>
+          <w:kern w:val="0"/>
+          <w:sz w:val="21"/>
+          <w:szCs w:val="21"/>
+          <w:bdr w:val="none" w:sz="0" w:space="0" w:color="auto" w:frame="1"/>
+          <w:lang w:eastAsia="en-GB"/>
+          <w14:ligatures w14:val="none"/>
+        </w:rPr>
+        <w:t>Question 10</w:t>
+      </w:r>
+    </w:p>
+    <w:p>
+      <w:pPr>
+        <w:shd w:val="clear" w:color="auto" w:fill="FFFFFF"/>
+        <w:spacing w:after="0" w:line="240" w:lineRule="auto"/>
+        <w:rPr>
+          <w:rFonts w:ascii="Arial" w:eastAsia="Times New Roman" w:hAnsi="Arial" w:cs="Arial"/>
+          <w:color w:val="333333"/>
+          <w:kern w:val="0"/>
+          <w:sz w:val="21"/>
+          <w:szCs w:val="21"/>
+          <w:lang w:eastAsia="en-GB"/>
+          <w14:ligatures w14:val="none"/>
+        </w:rPr>
+      </w:pPr>
+      <w:r>
+        <w:rPr>
+          <w:rFonts w:ascii="Arial" w:eastAsia="Times New Roman" w:hAnsi="Arial" w:cs="Arial"/>
+          <w:color w:val="333333"/>
+          <w:kern w:val="0"/>
+          <w:sz w:val="21"/>
+          <w:szCs w:val="21"/>
+          <w:lang w:eastAsia="en-GB"/>
+          <w14:ligatures w14:val="none"/>
+        </w:rPr>
+        <w:t>As you type a function formula into a cell, a help message appears to remind you of the arguments required. How does the message display these required arguments?</w:t>
+      </w:r>
+    </w:p>
+    <w:p>
+      <w:pPr>
+        <w:shd w:val="clear" w:color="auto" w:fill="FFFFFF"/>
+        <w:spacing w:after="0" w:line="240" w:lineRule="auto"/>
+        <w:rPr>
+          <w:rFonts w:ascii="Arial" w:eastAsia="Times New Roman" w:hAnsi="Arial" w:cs="Arial"/>
+          <w:color w:val="333333"/>
+          <w:kern w:val="0"/>
+          <w:sz w:val="21"/>
+          <w:szCs w:val="21"/>
+          <w:lang w:eastAsia="en-GB"/>
+          <w14:ligatures w14:val="none"/>
+        </w:rPr>
+      </w:pPr>
+      <w:r>
+        <w:rPr>
+          <w:rFonts w:ascii="Arial" w:eastAsia="Times New Roman" w:hAnsi="Arial" w:cs="Arial"/>
+          <w:color w:val="333333"/>
+          <w:kern w:val="0"/>
+          <w:sz w:val="21"/>
+          <w:szCs w:val="21"/>
+          <w:lang w:eastAsia="en-GB"/>
+          <w14:ligatures w14:val="none"/>
+        </w:rPr>
+        <w:t>1 / 1 point</w:t>
+      </w:r>
+    </w:p>
+    <w:p>
+      <w:pPr>
+        <w:shd w:val="clear" w:color="auto" w:fill="FFFFFF"/>
+        <w:spacing w:after="0" w:line="240" w:lineRule="auto"/>
+        <w:rPr>
+          <w:rFonts w:ascii="Times New Roman" w:eastAsia="Times New Roman" w:hAnsi="Times New Roman" w:cs="Times New Roman"/>
+          <w:kern w:val="0"/>
+          <w:sz w:val="24"/>
+          <w:szCs w:val="24"/>
+          <w:lang w:eastAsia="en-GB"/>
+          <w14:ligatures w14:val="none"/>
+        </w:rPr>
+      </w:pPr>
+      <w:r>
+        <w:rPr>
+          <w:rFonts w:ascii="Arial" w:eastAsia="Times New Roman" w:hAnsi="Arial" w:cs="Arial"/>
+          <w:color w:val="333333"/>
+          <w:kern w:val="0"/>
+          <w:sz w:val="21"/>
+          <w:szCs w:val="21"/>
+          <w:lang w:eastAsia="en-GB"/>
+          <w14:ligatures w14:val="none"/>
+        </w:rPr>
+        <w:object w:dxaOrig="225" w:dyaOrig="225" w14:anchorId="13F2AF68">
+          <v:shape id="_x0000_i1262" type="#_x0000_t75" style="width:18pt;height:15.6pt" o:ole="">
+            <v:imagedata r:id="rId4" o:title=""/>
+          </v:shape>
+          <w:control r:id="rId106" w:name="DefaultOcxName262" w:shapeid="_x0000_i1262"/>
+        </w:object>
+      </w:r>
+    </w:p>
+    <w:p>
+      <w:pPr>
+        <w:shd w:val="clear" w:color="auto" w:fill="FFFFFF"/>
+        <w:spacing w:after="0" w:line="240" w:lineRule="auto"/>
+        <w:rPr>
+          <w:rFonts w:ascii="Times New Roman" w:eastAsia="Times New Roman" w:hAnsi="Times New Roman" w:cs="Times New Roman"/>
+          <w:kern w:val="0"/>
+          <w:sz w:val="24"/>
+          <w:szCs w:val="24"/>
+          <w:lang w:eastAsia="en-GB"/>
+          <w14:ligatures w14:val="none"/>
+        </w:rPr>
+      </w:pPr>
+      <w:r>
+        <w:rPr>
+          <w:rFonts w:ascii="Arial" w:eastAsia="Times New Roman" w:hAnsi="Arial" w:cs="Arial"/>
+          <w:color w:val="333333"/>
+          <w:kern w:val="0"/>
+          <w:sz w:val="21"/>
+          <w:szCs w:val="21"/>
+          <w:lang w:eastAsia="en-GB"/>
+          <w14:ligatures w14:val="none"/>
+        </w:rPr>
+        <w:t>The arguments are italicized.</w:t>
+      </w:r>
+    </w:p>
+    <w:p>
+      <w:pPr>
+        <w:shd w:val="clear" w:color="auto" w:fill="FFFFFF"/>
+        <w:spacing w:after="0" w:line="240" w:lineRule="auto"/>
+        <w:rPr>
+          <w:rFonts w:ascii="Times New Roman" w:eastAsia="Times New Roman" w:hAnsi="Times New Roman" w:cs="Times New Roman"/>
+          <w:kern w:val="0"/>
+          <w:sz w:val="24"/>
+          <w:szCs w:val="24"/>
+          <w:lang w:eastAsia="en-GB"/>
+          <w14:ligatures w14:val="none"/>
+        </w:rPr>
+      </w:pPr>
+      <w:r>
+        <w:rPr>
+          <w:rFonts w:ascii="Arial" w:eastAsia="Times New Roman" w:hAnsi="Arial" w:cs="Arial"/>
+          <w:color w:val="333333"/>
+          <w:kern w:val="0"/>
+          <w:sz w:val="21"/>
+          <w:szCs w:val="21"/>
+          <w:lang w:eastAsia="en-GB"/>
+          <w14:ligatures w14:val="none"/>
+        </w:rPr>
+        <w:object w:dxaOrig="225" w:dyaOrig="225" w14:anchorId="603FF2F5">
+          <v:shape id="_x0000_i1261" type="#_x0000_t75" style="width:18pt;height:15.6pt" o:ole="">
+            <v:imagedata r:id="rId6" o:title=""/>
+          </v:shape>
+          <w:control r:id="rId107" w:name="DefaultOcxName272" w:shapeid="_x0000_i1261"/>
+        </w:object>
+      </w:r>
+    </w:p>
+    <w:p>
+      <w:pPr>
+        <w:shd w:val="clear" w:color="auto" w:fill="FFFFFF"/>
+        <w:spacing w:after="0" w:line="240" w:lineRule="auto"/>
+        <w:rPr>
+          <w:rFonts w:ascii="Times New Roman" w:eastAsia="Times New Roman" w:hAnsi="Times New Roman" w:cs="Times New Roman"/>
+          <w:kern w:val="0"/>
+          <w:sz w:val="24"/>
+          <w:szCs w:val="24"/>
+          <w:lang w:eastAsia="en-GB"/>
+          <w14:ligatures w14:val="none"/>
+        </w:rPr>
+      </w:pPr>
+      <w:r>
+        <w:rPr>
+          <w:rFonts w:ascii="Arial" w:eastAsia="Times New Roman" w:hAnsi="Arial" w:cs="Arial"/>
+          <w:color w:val="333333"/>
+          <w:kern w:val="0"/>
+          <w:sz w:val="21"/>
+          <w:szCs w:val="21"/>
+          <w:lang w:eastAsia="en-GB"/>
+          <w14:ligatures w14:val="none"/>
+        </w:rPr>
+        <w:t>The arguments are in bold.</w:t>
+      </w:r>
+    </w:p>
+    <w:p>
+      <w:pPr>
+        <w:shd w:val="clear" w:color="auto" w:fill="FFFFFF"/>
+        <w:spacing w:after="0" w:line="240" w:lineRule="auto"/>
+        <w:rPr>
+          <w:rFonts w:ascii="Times New Roman" w:eastAsia="Times New Roman" w:hAnsi="Times New Roman" w:cs="Times New Roman"/>
+          <w:kern w:val="0"/>
+          <w:sz w:val="24"/>
+          <w:szCs w:val="24"/>
+          <w:lang w:eastAsia="en-GB"/>
+          <w14:ligatures w14:val="none"/>
+        </w:rPr>
+      </w:pPr>
+      <w:r>
+        <w:rPr>
+          <w:rFonts w:ascii="Arial" w:eastAsia="Times New Roman" w:hAnsi="Arial" w:cs="Arial"/>
+          <w:color w:val="333333"/>
+          <w:kern w:val="0"/>
+          <w:sz w:val="21"/>
+          <w:szCs w:val="21"/>
+          <w:lang w:eastAsia="en-GB"/>
+          <w14:ligatures w14:val="none"/>
+        </w:rPr>
+        <w:object w:dxaOrig="225" w:dyaOrig="225" w14:anchorId="10589A77">
+          <v:shape id="_x0000_i1260" type="#_x0000_t75" style="width:18pt;height:15.6pt" o:ole="">
+            <v:imagedata r:id="rId4" o:title=""/>
+          </v:shape>
+          <w:control r:id="rId108" w:name="DefaultOcxName282" w:shapeid="_x0000_i1260"/>
+        </w:object>
+      </w:r>
+    </w:p>
+    <w:p>
+      <w:pPr>
+        <w:shd w:val="clear" w:color="auto" w:fill="FFFFFF"/>
+        <w:spacing w:after="0" w:line="240" w:lineRule="auto"/>
+        <w:rPr>
+          <w:rFonts w:ascii="Times New Roman" w:eastAsia="Times New Roman" w:hAnsi="Times New Roman" w:cs="Times New Roman"/>
+          <w:kern w:val="0"/>
+          <w:sz w:val="24"/>
+          <w:szCs w:val="24"/>
+          <w:lang w:eastAsia="en-GB"/>
+          <w14:ligatures w14:val="none"/>
+        </w:rPr>
+      </w:pPr>
+      <w:r>
+        <w:rPr>
+          <w:rFonts w:ascii="Arial" w:eastAsia="Times New Roman" w:hAnsi="Arial" w:cs="Arial"/>
+          <w:color w:val="333333"/>
+          <w:kern w:val="0"/>
+          <w:sz w:val="21"/>
+          <w:szCs w:val="21"/>
+          <w:lang w:eastAsia="en-GB"/>
+          <w14:ligatures w14:val="none"/>
+        </w:rPr>
+        <w:t>The arguments are contained in square brackets.</w:t>
+      </w:r>
+    </w:p>
+    <w:p>
+      <w:pPr>
+        <w:shd w:val="clear" w:color="auto" w:fill="FFFFFF"/>
+        <w:spacing w:after="0" w:line="240" w:lineRule="auto"/>
+        <w:rPr>
+          <w:rFonts w:ascii="Arial" w:eastAsia="Times New Roman" w:hAnsi="Arial" w:cs="Arial"/>
+          <w:color w:val="333333"/>
+          <w:kern w:val="0"/>
+          <w:sz w:val="21"/>
+          <w:szCs w:val="21"/>
+          <w:lang w:eastAsia="en-GB"/>
+          <w14:ligatures w14:val="none"/>
+        </w:rPr>
+      </w:pPr>
+      <w:r>
+        <w:rPr>
+          <w:rFonts w:ascii="Arial" w:eastAsia="Times New Roman" w:hAnsi="Arial" w:cs="Arial"/>
+          <w:color w:val="333333"/>
+          <w:kern w:val="0"/>
+          <w:sz w:val="21"/>
+          <w:szCs w:val="21"/>
+          <w:lang w:eastAsia="en-GB"/>
+          <w14:ligatures w14:val="none"/>
+        </w:rPr>
+        <w:t>Correct</w:t>
+      </w:r>
+    </w:p>
+    <w:p>
+      <w:pPr>
+        <w:shd w:val="clear" w:color="auto" w:fill="FFFFFF"/>
+        <w:spacing w:after="0" w:line="240" w:lineRule="auto"/>
+        <w:rPr>
+          <w:rFonts w:ascii="Arial" w:eastAsia="Times New Roman" w:hAnsi="Arial" w:cs="Arial"/>
+          <w:color w:val="333333"/>
+          <w:kern w:val="0"/>
+          <w:sz w:val="21"/>
+          <w:szCs w:val="21"/>
+          <w:lang w:eastAsia="en-GB"/>
+          <w14:ligatures w14:val="none"/>
+        </w:rPr>
+      </w:pPr>
+      <w:r>
+        <w:rPr>
+          <w:rFonts w:ascii="Arial" w:eastAsia="Times New Roman" w:hAnsi="Arial" w:cs="Arial"/>
+          <w:color w:val="333333"/>
+          <w:kern w:val="0"/>
+          <w:sz w:val="21"/>
+          <w:szCs w:val="21"/>
+          <w:lang w:eastAsia="en-GB"/>
+          <w14:ligatures w14:val="none"/>
+        </w:rPr>
+        <w:t>That’s correct! The floating help message is a useful reminder of what information a function needs. Anything listed in bold is required, but anything that is optional is in square brackets.</w:t>
+      </w:r>
+    </w:p>
+    <w:p>
+      <w:pPr>
+        <w:shd w:val="clear" w:color="auto" w:fill="FFFFFF"/>
+        <w:spacing w:after="0" w:line="240" w:lineRule="auto"/>
+        <w:rPr>
+          <w:rFonts w:ascii="Arial" w:eastAsia="Times New Roman" w:hAnsi="Arial" w:cs="Arial"/>
+          <w:color w:val="333333"/>
+          <w:kern w:val="0"/>
+          <w:sz w:val="21"/>
+          <w:szCs w:val="21"/>
+          <w:lang w:eastAsia="en-GB"/>
+          <w14:ligatures w14:val="none"/>
+        </w:rPr>
+      </w:pPr>
     </w:p>
     <w:p/>
     <w:sectPr>
@@ -9781,11 +14306,127 @@
 <ax:ocx xmlns:ax="http://schemas.microsoft.com/office/2006/activeX" xmlns:r="http://schemas.openxmlformats.org/officeDocument/2006/relationships" ax:classid="{5512D118-5CC6-11CF-8D67-00AA00BDCE1D}" ax:persistence="persistStream" r:id="rId1"/>
 </file>
 
+<file path=word/activeX/activeX60.xml><?xml version="1.0" encoding="utf-8"?>
+<ax:ocx xmlns:ax="http://schemas.microsoft.com/office/2006/activeX" xmlns:r="http://schemas.openxmlformats.org/officeDocument/2006/relationships" ax:classid="{5512D118-5CC6-11CF-8D67-00AA00BDCE1D}" ax:persistence="persistStream" r:id="rId1"/>
+</file>
+
+<file path=word/activeX/activeX61.xml><?xml version="1.0" encoding="utf-8"?>
+<ax:ocx xmlns:ax="http://schemas.microsoft.com/office/2006/activeX" xmlns:r="http://schemas.openxmlformats.org/officeDocument/2006/relationships" ax:classid="{5512D118-5CC6-11CF-8D67-00AA00BDCE1D}" ax:persistence="persistStream" r:id="rId1"/>
+</file>
+
+<file path=word/activeX/activeX62.xml><?xml version="1.0" encoding="utf-8"?>
+<ax:ocx xmlns:ax="http://schemas.microsoft.com/office/2006/activeX" xmlns:r="http://schemas.openxmlformats.org/officeDocument/2006/relationships" ax:classid="{5512D118-5CC6-11CF-8D67-00AA00BDCE1D}" ax:persistence="persistStream" r:id="rId1"/>
+</file>
+
+<file path=word/activeX/activeX63.xml><?xml version="1.0" encoding="utf-8"?>
+<ax:ocx xmlns:ax="http://schemas.microsoft.com/office/2006/activeX" xmlns:r="http://schemas.openxmlformats.org/officeDocument/2006/relationships" ax:classid="{5512D118-5CC6-11CF-8D67-00AA00BDCE1D}" ax:persistence="persistStream" r:id="rId1"/>
+</file>
+
+<file path=word/activeX/activeX64.xml><?xml version="1.0" encoding="utf-8"?>
+<ax:ocx xmlns:ax="http://schemas.microsoft.com/office/2006/activeX" xmlns:r="http://schemas.openxmlformats.org/officeDocument/2006/relationships" ax:classid="{5512D118-5CC6-11CF-8D67-00AA00BDCE1D}" ax:persistence="persistStream" r:id="rId1"/>
+</file>
+
+<file path=word/activeX/activeX65.xml><?xml version="1.0" encoding="utf-8"?>
+<ax:ocx xmlns:ax="http://schemas.microsoft.com/office/2006/activeX" xmlns:r="http://schemas.openxmlformats.org/officeDocument/2006/relationships" ax:classid="{5512D118-5CC6-11CF-8D67-00AA00BDCE1D}" ax:persistence="persistStream" r:id="rId1"/>
+</file>
+
+<file path=word/activeX/activeX66.xml><?xml version="1.0" encoding="utf-8"?>
+<ax:ocx xmlns:ax="http://schemas.microsoft.com/office/2006/activeX" xmlns:r="http://schemas.openxmlformats.org/officeDocument/2006/relationships" ax:classid="{5512D118-5CC6-11CF-8D67-00AA00BDCE1D}" ax:persistence="persistStream" r:id="rId1"/>
+</file>
+
+<file path=word/activeX/activeX67.xml><?xml version="1.0" encoding="utf-8"?>
+<ax:ocx xmlns:ax="http://schemas.microsoft.com/office/2006/activeX" xmlns:r="http://schemas.openxmlformats.org/officeDocument/2006/relationships" ax:classid="{5512D118-5CC6-11CF-8D67-00AA00BDCE1D}" ax:persistence="persistStream" r:id="rId1"/>
+</file>
+
+<file path=word/activeX/activeX68.xml><?xml version="1.0" encoding="utf-8"?>
+<ax:ocx xmlns:ax="http://schemas.microsoft.com/office/2006/activeX" xmlns:r="http://schemas.openxmlformats.org/officeDocument/2006/relationships" ax:classid="{5512D116-5CC6-11CF-8D67-00AA00BDCE1D}" ax:persistence="persistStream" r:id="rId1"/>
+</file>
+
+<file path=word/activeX/activeX69.xml><?xml version="1.0" encoding="utf-8"?>
+<ax:ocx xmlns:ax="http://schemas.microsoft.com/office/2006/activeX" xmlns:r="http://schemas.openxmlformats.org/officeDocument/2006/relationships" ax:classid="{5512D116-5CC6-11CF-8D67-00AA00BDCE1D}" ax:persistence="persistStream" r:id="rId1"/>
+</file>
+
 <file path=word/activeX/activeX7.xml><?xml version="1.0" encoding="utf-8"?>
 <ax:ocx xmlns:ax="http://schemas.microsoft.com/office/2006/activeX" xmlns:r="http://schemas.openxmlformats.org/officeDocument/2006/relationships" ax:classid="{5512D118-5CC6-11CF-8D67-00AA00BDCE1D}" ax:persistence="persistStream" r:id="rId1"/>
 </file>
 
+<file path=word/activeX/activeX70.xml><?xml version="1.0" encoding="utf-8"?>
+<ax:ocx xmlns:ax="http://schemas.microsoft.com/office/2006/activeX" xmlns:r="http://schemas.openxmlformats.org/officeDocument/2006/relationships" ax:classid="{5512D116-5CC6-11CF-8D67-00AA00BDCE1D}" ax:persistence="persistStream" r:id="rId1"/>
+</file>
+
+<file path=word/activeX/activeX71.xml><?xml version="1.0" encoding="utf-8"?>
+<ax:ocx xmlns:ax="http://schemas.microsoft.com/office/2006/activeX" xmlns:r="http://schemas.openxmlformats.org/officeDocument/2006/relationships" ax:classid="{5512D118-5CC6-11CF-8D67-00AA00BDCE1D}" ax:persistence="persistStream" r:id="rId1"/>
+</file>
+
+<file path=word/activeX/activeX72.xml><?xml version="1.0" encoding="utf-8"?>
+<ax:ocx xmlns:ax="http://schemas.microsoft.com/office/2006/activeX" xmlns:r="http://schemas.openxmlformats.org/officeDocument/2006/relationships" ax:classid="{5512D118-5CC6-11CF-8D67-00AA00BDCE1D}" ax:persistence="persistStream" r:id="rId1"/>
+</file>
+
+<file path=word/activeX/activeX73.xml><?xml version="1.0" encoding="utf-8"?>
+<ax:ocx xmlns:ax="http://schemas.microsoft.com/office/2006/activeX" xmlns:r="http://schemas.openxmlformats.org/officeDocument/2006/relationships" ax:classid="{5512D118-5CC6-11CF-8D67-00AA00BDCE1D}" ax:persistence="persistStream" r:id="rId1"/>
+</file>
+
+<file path=word/activeX/activeX74.xml><?xml version="1.0" encoding="utf-8"?>
+<ax:ocx xmlns:ax="http://schemas.microsoft.com/office/2006/activeX" xmlns:r="http://schemas.openxmlformats.org/officeDocument/2006/relationships" ax:classid="{5512D118-5CC6-11CF-8D67-00AA00BDCE1D}" ax:persistence="persistStream" r:id="rId1"/>
+</file>
+
+<file path=word/activeX/activeX75.xml><?xml version="1.0" encoding="utf-8"?>
+<ax:ocx xmlns:ax="http://schemas.microsoft.com/office/2006/activeX" xmlns:r="http://schemas.openxmlformats.org/officeDocument/2006/relationships" ax:classid="{5512D118-5CC6-11CF-8D67-00AA00BDCE1D}" ax:persistence="persistStream" r:id="rId1"/>
+</file>
+
+<file path=word/activeX/activeX76.xml><?xml version="1.0" encoding="utf-8"?>
+<ax:ocx xmlns:ax="http://schemas.microsoft.com/office/2006/activeX" xmlns:r="http://schemas.openxmlformats.org/officeDocument/2006/relationships" ax:classid="{5512D118-5CC6-11CF-8D67-00AA00BDCE1D}" ax:persistence="persistStream" r:id="rId1"/>
+</file>
+
+<file path=word/activeX/activeX77.xml><?xml version="1.0" encoding="utf-8"?>
+<ax:ocx xmlns:ax="http://schemas.microsoft.com/office/2006/activeX" xmlns:r="http://schemas.openxmlformats.org/officeDocument/2006/relationships" ax:classid="{5512D118-5CC6-11CF-8D67-00AA00BDCE1D}" ax:persistence="persistStream" r:id="rId1"/>
+</file>
+
+<file path=word/activeX/activeX78.xml><?xml version="1.0" encoding="utf-8"?>
+<ax:ocx xmlns:ax="http://schemas.microsoft.com/office/2006/activeX" xmlns:r="http://schemas.openxmlformats.org/officeDocument/2006/relationships" ax:classid="{5512D118-5CC6-11CF-8D67-00AA00BDCE1D}" ax:persistence="persistStream" r:id="rId1"/>
+</file>
+
+<file path=word/activeX/activeX79.xml><?xml version="1.0" encoding="utf-8"?>
+<ax:ocx xmlns:ax="http://schemas.microsoft.com/office/2006/activeX" xmlns:r="http://schemas.openxmlformats.org/officeDocument/2006/relationships" ax:classid="{5512D118-5CC6-11CF-8D67-00AA00BDCE1D}" ax:persistence="persistStream" r:id="rId1"/>
+</file>
+
 <file path=word/activeX/activeX8.xml><?xml version="1.0" encoding="utf-8"?>
+<ax:ocx xmlns:ax="http://schemas.microsoft.com/office/2006/activeX" xmlns:r="http://schemas.openxmlformats.org/officeDocument/2006/relationships" ax:classid="{5512D118-5CC6-11CF-8D67-00AA00BDCE1D}" ax:persistence="persistStream" r:id="rId1"/>
+</file>
+
+<file path=word/activeX/activeX80.xml><?xml version="1.0" encoding="utf-8"?>
+<ax:ocx xmlns:ax="http://schemas.microsoft.com/office/2006/activeX" xmlns:r="http://schemas.openxmlformats.org/officeDocument/2006/relationships" ax:classid="{5512D118-5CC6-11CF-8D67-00AA00BDCE1D}" ax:persistence="persistStream" r:id="rId1"/>
+</file>
+
+<file path=word/activeX/activeX81.xml><?xml version="1.0" encoding="utf-8"?>
+<ax:ocx xmlns:ax="http://schemas.microsoft.com/office/2006/activeX" xmlns:r="http://schemas.openxmlformats.org/officeDocument/2006/relationships" ax:classid="{5512D118-5CC6-11CF-8D67-00AA00BDCE1D}" ax:persistence="persistStream" r:id="rId1"/>
+</file>
+
+<file path=word/activeX/activeX82.xml><?xml version="1.0" encoding="utf-8"?>
+<ax:ocx xmlns:ax="http://schemas.microsoft.com/office/2006/activeX" xmlns:r="http://schemas.openxmlformats.org/officeDocument/2006/relationships" ax:classid="{5512D118-5CC6-11CF-8D67-00AA00BDCE1D}" ax:persistence="persistStream" r:id="rId1"/>
+</file>
+
+<file path=word/activeX/activeX83.xml><?xml version="1.0" encoding="utf-8"?>
+<ax:ocx xmlns:ax="http://schemas.microsoft.com/office/2006/activeX" xmlns:r="http://schemas.openxmlformats.org/officeDocument/2006/relationships" ax:classid="{5512D118-5CC6-11CF-8D67-00AA00BDCE1D}" ax:persistence="persistStream" r:id="rId1"/>
+</file>
+
+<file path=word/activeX/activeX84.xml><?xml version="1.0" encoding="utf-8"?>
+<ax:ocx xmlns:ax="http://schemas.microsoft.com/office/2006/activeX" xmlns:r="http://schemas.openxmlformats.org/officeDocument/2006/relationships" ax:classid="{5512D118-5CC6-11CF-8D67-00AA00BDCE1D}" ax:persistence="persistStream" r:id="rId1"/>
+</file>
+
+<file path=word/activeX/activeX85.xml><?xml version="1.0" encoding="utf-8"?>
+<ax:ocx xmlns:ax="http://schemas.microsoft.com/office/2006/activeX" xmlns:r="http://schemas.openxmlformats.org/officeDocument/2006/relationships" ax:classid="{5512D118-5CC6-11CF-8D67-00AA00BDCE1D}" ax:persistence="persistStream" r:id="rId1"/>
+</file>
+
+<file path=word/activeX/activeX86.xml><?xml version="1.0" encoding="utf-8"?>
+<ax:ocx xmlns:ax="http://schemas.microsoft.com/office/2006/activeX" xmlns:r="http://schemas.openxmlformats.org/officeDocument/2006/relationships" ax:classid="{5512D118-5CC6-11CF-8D67-00AA00BDCE1D}" ax:persistence="persistStream" r:id="rId1"/>
+</file>
+
+<file path=word/activeX/activeX87.xml><?xml version="1.0" encoding="utf-8"?>
+<ax:ocx xmlns:ax="http://schemas.microsoft.com/office/2006/activeX" xmlns:r="http://schemas.openxmlformats.org/officeDocument/2006/relationships" ax:classid="{5512D118-5CC6-11CF-8D67-00AA00BDCE1D}" ax:persistence="persistStream" r:id="rId1"/>
+</file>
+
+<file path=word/activeX/activeX88.xml><?xml version="1.0" encoding="utf-8"?>
 <ax:ocx xmlns:ax="http://schemas.microsoft.com/office/2006/activeX" xmlns:r="http://schemas.openxmlformats.org/officeDocument/2006/relationships" ax:classid="{5512D118-5CC6-11CF-8D67-00AA00BDCE1D}" ax:persistence="persistStream" r:id="rId1"/>
 </file>
 

</xml_diff>